<commit_message>
updated web site, fixed strange characters in README_FAST8.docx, added missing certtest files to repo
git-svn-id: https://windsvn2.nrel.gov/FAST/branches/BJonkman@545 10acb478-4768-415a-8850-bacdb5912d4d
</commit_message>
<xml_diff>
--- a/README_FAST8.docx
+++ b/README_FAST8.docx
@@ -222,27 +222,14 @@
       <w:r>
         <w:t xml:space="preserve">Figure </w:t>
       </w:r>
-      <w:r>
-        <w:fldChar w:fldCharType="begin"/>
-      </w:r>
-      <w:r>
-        <w:instrText xml:space="preserve"> SEQ Figure \* ARABIC </w:instrText>
-      </w:r>
-      <w:r>
-        <w:fldChar w:fldCharType="separate"/>
-      </w:r>
-      <w:r>
-        <w:rPr>
-          <w:noProof/>
-        </w:rPr>
-        <w:t>1</w:t>
-      </w:r>
-      <w:r>
-        <w:rPr>
-          <w:noProof/>
-        </w:rPr>
-        <w:fldChar w:fldCharType="end"/>
-      </w:r>
+      <w:fldSimple w:instr=" SEQ Figure \* ARABIC ">
+        <w:r>
+          <w:rPr>
+            <w:noProof/>
+          </w:rPr>
+          <w:t>1</w:t>
+        </w:r>
+      </w:fldSimple>
       <w:bookmarkEnd w:id="0"/>
       <w:r>
         <w:t xml:space="preserve">: Architectural </w:t>
@@ -313,15 +300,7 @@
       </w:r>
       <w:r>
         <w:lastRenderedPageBreak/>
-        <w:t>the control volumes associated with each module for fixed-bottom offshore wind turbines</w:t>
-      </w:r>
-      <w:proofErr w:type="gramStart"/>
-      <w:r>
-        <w:t xml:space="preserve">. </w:t>
-      </w:r>
-      <w:proofErr w:type="gramEnd"/>
-      <w:r>
-        <w:t xml:space="preserve">For land-based wind turbines, the </w:t>
+        <w:t xml:space="preserve">the control volumes associated with each module for fixed-bottom offshore wind turbines. For land-based wind turbines, the </w:t>
       </w:r>
       <w:proofErr w:type="spellStart"/>
       <w:r>
@@ -390,14 +369,14 @@
             <v:path o:extrusionok="f" gradientshapeok="t" o:connecttype="rect"/>
             <o:lock v:ext="edit" aspectratio="t"/>
           </v:shapetype>
-          <v:shape id="_x0000_i1025" type="#_x0000_t75" style="width:464.55pt;height:245.1pt" o:ole="" o:bordertopcolor="black" o:borderleftcolor="black" o:borderbottomcolor="black" o:borderrightcolor="black" fillcolor="#e6e6e6">
+          <v:shape id="_x0000_i1025" type="#_x0000_t75" style="width:464.3pt;height:244.95pt" o:ole="" o:bordertopcolor="black" o:borderleftcolor="black" o:borderbottomcolor="black" o:borderrightcolor="black" fillcolor="#e6e6e6">
             <v:imagedata r:id="rId11" o:title=""/>
             <w10:bordertop type="single" width="8"/>
             <w10:borderleft type="single" width="8"/>
             <w10:borderbottom type="single" width="8"/>
             <w10:borderright type="single" width="8"/>
           </v:shape>
-          <o:OLEObject Type="Embed" ProgID="Visio.Drawing.11" ShapeID="_x0000_i1025" DrawAspect="Content" ObjectID="_1442353365" r:id="rId12"/>
+          <o:OLEObject Type="Embed" ProgID="Visio.Drawing.11" ShapeID="_x0000_i1025" DrawAspect="Content" ObjectID="_1442355137" r:id="rId12"/>
         </w:object>
       </w:r>
     </w:p>
@@ -410,24 +389,14 @@
       <w:r>
         <w:t xml:space="preserve">Figure </w:t>
       </w:r>
-      <w:r>
-        <w:fldChar w:fldCharType="begin"/>
-      </w:r>
-      <w:r>
-        <w:instrText xml:space="preserve"> SEQ Figure \* ARABIC </w:instrText>
-      </w:r>
-      <w:r>
-        <w:fldChar w:fldCharType="separate"/>
-      </w:r>
-      <w:r>
-        <w:rPr>
-          <w:noProof/>
-        </w:rPr>
-        <w:t>2</w:t>
-      </w:r>
-      <w:r>
-        <w:fldChar w:fldCharType="end"/>
-      </w:r>
+      <w:fldSimple w:instr=" SEQ Figure \* ARABIC ">
+        <w:r>
+          <w:rPr>
+            <w:noProof/>
+          </w:rPr>
+          <w:t>2</w:t>
+        </w:r>
+      </w:fldSimple>
       <w:bookmarkEnd w:id="1"/>
       <w:r>
         <w:t>: FAST control volumes for fixed-bottom systems</w:t>
@@ -441,14 +410,14 @@
       </w:pPr>
       <w:r>
         <w:object w:dxaOrig="13365" w:dyaOrig="7066">
-          <v:shape id="_x0000_i1026" type="#_x0000_t75" style="width:464.55pt;height:245.1pt" o:ole="" o:bordertopcolor="black" o:borderleftcolor="black" o:borderbottomcolor="black" o:borderrightcolor="black" fillcolor="#e6e6e6">
+          <v:shape id="_x0000_i1026" type="#_x0000_t75" style="width:464.3pt;height:244.95pt" o:ole="" o:bordertopcolor="black" o:borderleftcolor="black" o:borderbottomcolor="black" o:borderrightcolor="black" fillcolor="#e6e6e6">
             <v:imagedata r:id="rId13" o:title=""/>
             <w10:bordertop type="single" width="8"/>
             <w10:borderleft type="single" width="8"/>
             <w10:borderbottom type="single" width="8"/>
             <w10:borderright type="single" width="8"/>
           </v:shape>
-          <o:OLEObject Type="Embed" ProgID="Visio.Drawing.11" ShapeID="_x0000_i1026" DrawAspect="Content" ObjectID="_1442353366" r:id="rId14"/>
+          <o:OLEObject Type="Embed" ProgID="Visio.Drawing.11" ShapeID="_x0000_i1026" DrawAspect="Content" ObjectID="_1442355138" r:id="rId14"/>
         </w:object>
       </w:r>
     </w:p>
@@ -461,24 +430,14 @@
       <w:r>
         <w:t xml:space="preserve">Figure </w:t>
       </w:r>
-      <w:r>
-        <w:fldChar w:fldCharType="begin"/>
-      </w:r>
-      <w:r>
-        <w:instrText xml:space="preserve"> SEQ Figure \* ARABIC </w:instrText>
-      </w:r>
-      <w:r>
-        <w:fldChar w:fldCharType="separate"/>
-      </w:r>
-      <w:r>
-        <w:rPr>
-          <w:noProof/>
-        </w:rPr>
-        <w:t>3</w:t>
-      </w:r>
-      <w:r>
-        <w:fldChar w:fldCharType="end"/>
-      </w:r>
+      <w:fldSimple w:instr=" SEQ Figure \* ARABIC ">
+        <w:r>
+          <w:rPr>
+            <w:noProof/>
+          </w:rPr>
+          <w:t>3</w:t>
+        </w:r>
+      </w:fldSimple>
       <w:bookmarkEnd w:id="2"/>
       <w:r>
         <w:t>: FAST control volumes for floating systems</w:t>
@@ -541,24 +500,14 @@
       <w:r>
         <w:t xml:space="preserve">Table </w:t>
       </w:r>
-      <w:r>
-        <w:fldChar w:fldCharType="begin"/>
-      </w:r>
-      <w:r>
-        <w:instrText xml:space="preserve"> SEQ Table \* ARABIC </w:instrText>
-      </w:r>
-      <w:r>
-        <w:fldChar w:fldCharType="separate"/>
-      </w:r>
-      <w:r>
-        <w:rPr>
-          <w:noProof/>
-        </w:rPr>
-        <w:t>1</w:t>
-      </w:r>
-      <w:r>
-        <w:fldChar w:fldCharType="end"/>
-      </w:r>
+      <w:fldSimple w:instr=" SEQ Table \* ARABIC ">
+        <w:r>
+          <w:rPr>
+            <w:noProof/>
+          </w:rPr>
+          <w:t>1</w:t>
+        </w:r>
+      </w:fldSimple>
       <w:bookmarkEnd w:id="3"/>
       <w:r>
         <w:t>: Comparison of features between FAST v7 and v8</w:t>
@@ -1244,9 +1193,9 @@
             </w:pPr>
             <w:r>
               <w:rPr>
-                <w:rFonts w:ascii="Wingdings" w:eastAsia="Times New Roman" w:hAnsi="Times New Roman" w:cs="Times New Roman"/>
-              </w:rPr>
-              <w:t></w:t>
+                <w:rFonts w:ascii="Calibri" w:eastAsia="Times New Roman" w:hAnsi="Calibri" w:cs="Times New Roman"/>
+              </w:rPr>
+              <w:t> </w:t>
             </w:r>
           </w:p>
         </w:tc>
@@ -1368,9 +1317,9 @@
             </w:pPr>
             <w:r>
               <w:rPr>
-                <w:rFonts w:ascii="Wingdings" w:eastAsia="Times New Roman" w:hAnsi="Times New Roman" w:cs="Times New Roman"/>
-              </w:rPr>
-              <w:t></w:t>
+                <w:rFonts w:ascii="Calibri" w:eastAsia="Times New Roman" w:hAnsi="Calibri" w:cs="Times New Roman"/>
+              </w:rPr>
+              <w:t> </w:t>
             </w:r>
           </w:p>
         </w:tc>
@@ -1570,9 +1519,9 @@
             </w:pPr>
             <w:r>
               <w:rPr>
-                <w:rFonts w:ascii="Wingdings" w:eastAsia="Times New Roman" w:hAnsi="Times New Roman" w:cs="Times New Roman"/>
-              </w:rPr>
-              <w:t></w:t>
+                <w:rFonts w:ascii="Calibri" w:eastAsia="Times New Roman" w:hAnsi="Calibri" w:cs="Times New Roman"/>
+              </w:rPr>
+              <w:t> </w:t>
             </w:r>
           </w:p>
         </w:tc>
@@ -1678,9 +1627,9 @@
             </w:pPr>
             <w:r>
               <w:rPr>
-                <w:rFonts w:ascii="Wingdings" w:eastAsia="Times New Roman" w:hAnsi="Times New Roman" w:cs="Times New Roman"/>
-              </w:rPr>
-              <w:t></w:t>
+                <w:rFonts w:ascii="Calibri" w:eastAsia="Times New Roman" w:hAnsi="Calibri" w:cs="Times New Roman"/>
+              </w:rPr>
+              <w:t> </w:t>
             </w:r>
           </w:p>
         </w:tc>
@@ -2072,9 +2021,9 @@
             </w:pPr>
             <w:r>
               <w:rPr>
-                <w:rFonts w:ascii="Wingdings" w:eastAsia="Times New Roman" w:hAnsi="Times New Roman" w:cs="Times New Roman"/>
-              </w:rPr>
-              <w:t></w:t>
+                <w:rFonts w:ascii="Calibri" w:eastAsia="Times New Roman" w:hAnsi="Calibri" w:cs="Times New Roman"/>
+              </w:rPr>
+              <w:t> </w:t>
             </w:r>
           </w:p>
         </w:tc>
@@ -2196,9 +2145,9 @@
             </w:pPr>
             <w:r>
               <w:rPr>
-                <w:rFonts w:ascii="Wingdings" w:eastAsia="Times New Roman" w:hAnsi="Times New Roman" w:cs="Times New Roman"/>
-              </w:rPr>
-              <w:t></w:t>
+                <w:rFonts w:ascii="Calibri" w:eastAsia="Times New Roman" w:hAnsi="Calibri" w:cs="Times New Roman"/>
+              </w:rPr>
+              <w:t> </w:t>
             </w:r>
           </w:p>
         </w:tc>
@@ -2286,15 +2235,13 @@
               <w:jc w:val="center"/>
               <w:rPr>
                 <w:rFonts w:ascii="Wingdings" w:eastAsia="Times New Roman" w:hAnsi="Wingdings" w:cs="Times New Roman"/>
-                <w:color w:val="FF0000"/>
-              </w:rPr>
-            </w:pPr>
-            <w:r>
-              <w:rPr>
-                <w:rFonts w:ascii="Wingdings" w:eastAsia="Times New Roman" w:hAnsi="Times New Roman" w:cs="Times New Roman"/>
-                <w:color w:val="FF0000"/>
-              </w:rPr>
-              <w:t></w:t>
+              </w:rPr>
+            </w:pPr>
+            <w:r>
+              <w:rPr>
+                <w:rFonts w:ascii="Calibri" w:eastAsia="Times New Roman" w:hAnsi="Calibri" w:cs="Times New Roman"/>
+              </w:rPr>
+              <w:t> </w:t>
             </w:r>
           </w:p>
         </w:tc>
@@ -2544,9 +2491,9 @@
             </w:pPr>
             <w:r>
               <w:rPr>
-                <w:rFonts w:ascii="Wingdings" w:eastAsia="Times New Roman" w:hAnsi="Times New Roman" w:cs="Times New Roman"/>
-              </w:rPr>
-              <w:t></w:t>
+                <w:rFonts w:ascii="Calibri" w:eastAsia="Times New Roman" w:hAnsi="Calibri" w:cs="Times New Roman"/>
+              </w:rPr>
+              <w:t> </w:t>
             </w:r>
           </w:p>
         </w:tc>
@@ -2638,9 +2585,9 @@
             </w:pPr>
             <w:r>
               <w:rPr>
-                <w:rFonts w:ascii="Wingdings" w:eastAsia="Times New Roman" w:hAnsi="Times New Roman" w:cs="Times New Roman"/>
-              </w:rPr>
-              <w:t></w:t>
+                <w:rFonts w:ascii="Calibri" w:eastAsia="Times New Roman" w:hAnsi="Calibri" w:cs="Times New Roman"/>
+              </w:rPr>
+              <w:t> </w:t>
             </w:r>
           </w:p>
         </w:tc>
@@ -2732,9 +2679,9 @@
             </w:pPr>
             <w:r>
               <w:rPr>
-                <w:rFonts w:ascii="Wingdings" w:eastAsia="Times New Roman" w:hAnsi="Times New Roman" w:cs="Times New Roman"/>
-              </w:rPr>
-              <w:t></w:t>
+                <w:rFonts w:ascii="Calibri" w:eastAsia="Times New Roman" w:hAnsi="Calibri" w:cs="Times New Roman"/>
+              </w:rPr>
+              <w:t> </w:t>
             </w:r>
           </w:p>
         </w:tc>
@@ -2826,9 +2773,9 @@
             </w:pPr>
             <w:r>
               <w:rPr>
-                <w:rFonts w:ascii="Wingdings" w:eastAsia="Times New Roman" w:hAnsi="Times New Roman" w:cs="Times New Roman"/>
-              </w:rPr>
-              <w:t></w:t>
+                <w:rFonts w:ascii="Calibri" w:eastAsia="Times New Roman" w:hAnsi="Calibri" w:cs="Times New Roman"/>
+              </w:rPr>
+              <w:t> </w:t>
             </w:r>
           </w:p>
         </w:tc>
@@ -2920,9 +2867,9 @@
             </w:pPr>
             <w:r>
               <w:rPr>
-                <w:rFonts w:ascii="Wingdings" w:eastAsia="Times New Roman" w:hAnsi="Times New Roman" w:cs="Times New Roman"/>
-              </w:rPr>
-              <w:t></w:t>
+                <w:rFonts w:ascii="Calibri" w:eastAsia="Times New Roman" w:hAnsi="Calibri" w:cs="Times New Roman"/>
+              </w:rPr>
+              <w:t> </w:t>
             </w:r>
           </w:p>
         </w:tc>
@@ -3202,9 +3149,9 @@
             </w:pPr>
             <w:r>
               <w:rPr>
-                <w:rFonts w:ascii="Wingdings" w:eastAsia="Times New Roman" w:hAnsi="Times New Roman" w:cs="Times New Roman"/>
-              </w:rPr>
-              <w:t></w:t>
+                <w:rFonts w:ascii="Calibri" w:eastAsia="Times New Roman" w:hAnsi="Calibri" w:cs="Times New Roman"/>
+              </w:rPr>
+              <w:t> </w:t>
             </w:r>
           </w:p>
         </w:tc>
@@ -3938,9 +3885,9 @@
             </w:pPr>
             <w:r>
               <w:rPr>
-                <w:rFonts w:ascii="Wingdings" w:eastAsia="Times New Roman" w:hAnsi="Times New Roman" w:cs="Times New Roman"/>
-              </w:rPr>
-              <w:t></w:t>
+                <w:rFonts w:ascii="Calibri" w:eastAsia="Times New Roman" w:hAnsi="Calibri" w:cs="Times New Roman"/>
+              </w:rPr>
+              <w:t> </w:t>
             </w:r>
           </w:p>
         </w:tc>
@@ -4220,9 +4167,9 @@
             </w:pPr>
             <w:r>
               <w:rPr>
-                <w:rFonts w:ascii="Wingdings" w:eastAsia="Times New Roman" w:hAnsi="Times New Roman" w:cs="Times New Roman"/>
-              </w:rPr>
-              <w:t></w:t>
+                <w:rFonts w:ascii="Calibri" w:eastAsia="Times New Roman" w:hAnsi="Calibri" w:cs="Times New Roman"/>
+              </w:rPr>
+              <w:t> </w:t>
             </w:r>
           </w:p>
         </w:tc>
@@ -4416,9 +4363,9 @@
             </w:pPr>
             <w:r>
               <w:rPr>
-                <w:rFonts w:ascii="Wingdings" w:eastAsia="Times New Roman" w:hAnsi="Times New Roman" w:cs="Times New Roman"/>
-              </w:rPr>
-              <w:t></w:t>
+                <w:rFonts w:ascii="Calibri" w:eastAsia="Times New Roman" w:hAnsi="Calibri" w:cs="Times New Roman"/>
+              </w:rPr>
+              <w:t> </w:t>
             </w:r>
           </w:p>
         </w:tc>
@@ -4524,9 +4471,9 @@
             </w:pPr>
             <w:r>
               <w:rPr>
-                <w:rFonts w:ascii="Wingdings" w:eastAsia="Times New Roman" w:hAnsi="Times New Roman" w:cs="Times New Roman"/>
-              </w:rPr>
-              <w:t></w:t>
+                <w:rFonts w:ascii="Calibri" w:eastAsia="Times New Roman" w:hAnsi="Calibri" w:cs="Times New Roman"/>
+              </w:rPr>
+              <w:t> </w:t>
             </w:r>
           </w:p>
         </w:tc>
@@ -5438,9 +5385,9 @@
             </w:pPr>
             <w:r>
               <w:rPr>
-                <w:rFonts w:ascii="Wingdings" w:eastAsia="Times New Roman" w:hAnsi="Times New Roman" w:cs="Times New Roman"/>
-              </w:rPr>
-              <w:t></w:t>
+                <w:rFonts w:ascii="Calibri" w:eastAsia="Times New Roman" w:hAnsi="Calibri" w:cs="Times New Roman"/>
+              </w:rPr>
+              <w:t> </w:t>
             </w:r>
           </w:p>
         </w:tc>
@@ -5840,9 +5787,9 @@
             </w:pPr>
             <w:r>
               <w:rPr>
-                <w:rFonts w:ascii="Wingdings" w:eastAsia="Times New Roman" w:hAnsi="Times New Roman" w:cs="Times New Roman"/>
-              </w:rPr>
-              <w:t></w:t>
+                <w:rFonts w:ascii="Calibri" w:eastAsia="Times New Roman" w:hAnsi="Calibri" w:cs="Times New Roman"/>
+              </w:rPr>
+              <w:t> </w:t>
             </w:r>
           </w:p>
         </w:tc>
@@ -6122,9 +6069,9 @@
             </w:pPr>
             <w:r>
               <w:rPr>
-                <w:rFonts w:ascii="Wingdings" w:eastAsia="Times New Roman" w:hAnsi="Times New Roman" w:cs="Times New Roman"/>
-              </w:rPr>
-              <w:t></w:t>
+                <w:rFonts w:ascii="Calibri" w:eastAsia="Times New Roman" w:hAnsi="Calibri" w:cs="Times New Roman"/>
+              </w:rPr>
+              <w:t> </w:t>
             </w:r>
           </w:p>
         </w:tc>
@@ -6535,10 +6482,9 @@
             </w:pPr>
             <w:r>
               <w:rPr>
-                <w:rFonts w:ascii="Wingdings" w:eastAsia="Times New Roman" w:hAnsi="Times New Roman" w:cs="Times New Roman"/>
-                <w:color w:val="000000"/>
-              </w:rPr>
-              <w:t></w:t>
+                <w:rFonts w:ascii="Calibri" w:eastAsia="Times New Roman" w:hAnsi="Calibri" w:cs="Times New Roman"/>
+              </w:rPr>
+              <w:t> </w:t>
             </w:r>
           </w:p>
         </w:tc>
@@ -6635,10 +6581,9 @@
             </w:pPr>
             <w:r>
               <w:rPr>
-                <w:rFonts w:ascii="Wingdings" w:eastAsia="Times New Roman" w:hAnsi="Times New Roman" w:cs="Times New Roman"/>
-                <w:color w:val="000000"/>
-              </w:rPr>
-              <w:t></w:t>
+                <w:rFonts w:ascii="Calibri" w:eastAsia="Times New Roman" w:hAnsi="Calibri" w:cs="Times New Roman"/>
+              </w:rPr>
+              <w:t> </w:t>
             </w:r>
           </w:p>
         </w:tc>
@@ -6803,10 +6748,9 @@
             </w:pPr>
             <w:r>
               <w:rPr>
-                <w:rFonts w:ascii="Wingdings" w:eastAsia="Times New Roman" w:hAnsi="Times New Roman" w:cs="Times New Roman"/>
-                <w:color w:val="000000"/>
-              </w:rPr>
-              <w:t></w:t>
+                <w:rFonts w:ascii="Calibri" w:eastAsia="Times New Roman" w:hAnsi="Calibri" w:cs="Times New Roman"/>
+              </w:rPr>
+              <w:t> </w:t>
             </w:r>
           </w:p>
         </w:tc>
@@ -6901,10 +6845,9 @@
             </w:pPr>
             <w:r>
               <w:rPr>
-                <w:rFonts w:ascii="Wingdings" w:eastAsia="Times New Roman" w:hAnsi="Times New Roman" w:cs="Times New Roman"/>
-                <w:color w:val="000000"/>
-              </w:rPr>
-              <w:t></w:t>
+                <w:rFonts w:ascii="Calibri" w:eastAsia="Times New Roman" w:hAnsi="Calibri" w:cs="Times New Roman"/>
+              </w:rPr>
+              <w:t> </w:t>
             </w:r>
           </w:p>
         </w:tc>
@@ -7038,9 +6981,9 @@
             </w:pPr>
             <w:r>
               <w:rPr>
-                <w:rFonts w:ascii="Wingdings" w:eastAsia="Times New Roman" w:hAnsi="Times New Roman" w:cs="Times New Roman"/>
-              </w:rPr>
-              <w:t></w:t>
+                <w:rFonts w:ascii="Calibri" w:eastAsia="Times New Roman" w:hAnsi="Calibri" w:cs="Times New Roman"/>
+              </w:rPr>
+              <w:t> </w:t>
             </w:r>
           </w:p>
         </w:tc>
@@ -7105,10 +7048,9 @@
             </w:pPr>
             <w:r>
               <w:rPr>
-                <w:rFonts w:ascii="Wingdings" w:eastAsia="Times New Roman" w:hAnsi="Times New Roman" w:cs="Times New Roman"/>
-                <w:color w:val="000000"/>
-              </w:rPr>
-              <w:t></w:t>
+                <w:rFonts w:ascii="Calibri" w:eastAsia="Times New Roman" w:hAnsi="Calibri" w:cs="Times New Roman"/>
+              </w:rPr>
+              <w:t> </w:t>
             </w:r>
           </w:p>
         </w:tc>
@@ -7630,9 +7572,9 @@
             </w:pPr>
             <w:r>
               <w:rPr>
-                <w:rFonts w:ascii="Wingdings" w:eastAsia="Times New Roman" w:hAnsi="Times New Roman" w:cs="Times New Roman"/>
-              </w:rPr>
-              <w:t></w:t>
+                <w:rFonts w:ascii="Calibri" w:eastAsia="Times New Roman" w:hAnsi="Calibri" w:cs="Times New Roman"/>
+              </w:rPr>
+              <w:t> </w:t>
             </w:r>
           </w:p>
         </w:tc>
@@ -7827,10 +7769,12 @@
             </w:pPr>
             <w:r>
               <w:rPr>
-                <w:rFonts w:ascii="Wingdings" w:eastAsia="Times New Roman" w:hAnsi="Times New Roman" w:cs="Times New Roman"/>
-              </w:rPr>
-              <w:t></w:t>
-            </w:r>
+                <w:rFonts w:ascii="Calibri" w:eastAsia="Times New Roman" w:hAnsi="Calibri" w:cs="Times New Roman"/>
+              </w:rPr>
+              <w:t> </w:t>
+            </w:r>
+            <w:bookmarkStart w:id="4" w:name="_GoBack"/>
+            <w:bookmarkEnd w:id="4"/>
           </w:p>
         </w:tc>
       </w:tr>
@@ -8520,11 +8464,11 @@
       <w:pPr>
         <w:pStyle w:val="Heading2"/>
       </w:pPr>
-      <w:bookmarkStart w:id="4" w:name="_Ref352702959"/>
+      <w:bookmarkStart w:id="5" w:name="_Ref352702959"/>
       <w:r>
         <w:t>Limitations</w:t>
       </w:r>
-      <w:bookmarkEnd w:id="4"/>
+      <w:bookmarkEnd w:id="5"/>
     </w:p>
     <w:p>
       <w:r>
@@ -8928,7 +8872,7 @@
       <w:pPr>
         <w:pStyle w:val="Heading2"/>
       </w:pPr>
-      <w:bookmarkStart w:id="5" w:name="_Ref352670793"/>
+      <w:bookmarkStart w:id="6" w:name="_Ref352670793"/>
       <w:r>
         <w:t>Converting from FAST v7.x to FAST v8.0</w:t>
       </w:r>
@@ -8938,7 +8882,7 @@
       <w:r>
         <w:t>.x</w:t>
       </w:r>
-      <w:bookmarkEnd w:id="5"/>
+      <w:bookmarkEnd w:id="6"/>
     </w:p>
     <w:p>
       <w:r>
@@ -10176,12 +10120,7 @@
       </w:r>
       <w:proofErr w:type="gramEnd"/>
       <w:r>
-        <w:t xml:space="preserve"> Command Pr</w:t>
-      </w:r>
-      <w:bookmarkStart w:id="6" w:name="_GoBack"/>
-      <w:bookmarkEnd w:id="6"/>
-      <w:r>
-        <w:t xml:space="preserve">ompt Window, with very little (if any) modification. Both the Visual Studio project and batch file run the FAST Registry and are set up to compile and link with all of the appropriate settings. </w:t>
+        <w:t xml:space="preserve"> Command Prompt Window, with very little (if any) modification. Both the Visual Studio project and batch file run the FAST Registry and are set up to compile and link with all of the appropriate settings. </w:t>
       </w:r>
       <w:r>
         <w:lastRenderedPageBreak/>
@@ -10310,27 +10249,14 @@
       <w:r>
         <w:t xml:space="preserve">Figure </w:t>
       </w:r>
-      <w:r>
-        <w:fldChar w:fldCharType="begin"/>
-      </w:r>
-      <w:r>
-        <w:instrText xml:space="preserve"> SEQ Figure \* ARABIC </w:instrText>
-      </w:r>
-      <w:r>
-        <w:fldChar w:fldCharType="separate"/>
-      </w:r>
-      <w:r>
-        <w:rPr>
-          <w:noProof/>
-        </w:rPr>
-        <w:t>4</w:t>
-      </w:r>
-      <w:r>
-        <w:rPr>
-          <w:noProof/>
-        </w:rPr>
-        <w:fldChar w:fldCharType="end"/>
-      </w:r>
+      <w:fldSimple w:instr=" SEQ Figure \* ARABIC ">
+        <w:r>
+          <w:rPr>
+            <w:noProof/>
+          </w:rPr>
+          <w:t>4</w:t>
+        </w:r>
+      </w:fldSimple>
       <w:bookmarkEnd w:id="7"/>
       <w:r>
         <w:t>: Summary of Input and Output Files for FAST v8.</w:t>
@@ -12871,7 +12797,7 @@
 </file>
 
 <file path=customXml/itemProps1.xml><?xml version="1.0" encoding="utf-8"?>
-<ds:datastoreItem xmlns:ds="http://schemas.openxmlformats.org/officeDocument/2006/customXml" ds:itemID="{FC9D22E5-6A7E-4A2F-8146-EB1CC6B2F6AC}">
+<ds:datastoreItem xmlns:ds="http://schemas.openxmlformats.org/officeDocument/2006/customXml" ds:itemID="{9F01CF0F-3EE4-43BF-B89D-2D794C9C12B0}">
   <ds:schemaRefs>
     <ds:schemaRef ds:uri="http://schemas.openxmlformats.org/officeDocument/2006/bibliography"/>
   </ds:schemaRefs>

</xml_diff>

<commit_message>
+ updated dependencies, adding first round of Andy's source files for next week's release + updated FAST version number
git-svn-id: https://windsvn2.nrel.gov/FAST/branches/BJonkman@787 10acb478-4768-415a-8850-bacdb5912d4d
</commit_message>
<xml_diff>
--- a/README_FAST8.docx
+++ b/README_FAST8.docx
@@ -16,7 +16,7 @@
         <w:t>0</w:t>
       </w:r>
       <w:r>
-        <w:t>8</w:t>
+        <w:t>9</w:t>
       </w:r>
       <w:r>
         <w:t>.</w:t>
@@ -25,7 +25,10 @@
         <w:t>0</w:t>
       </w:r>
       <w:r>
-        <w:t>0c</w:t>
+        <w:t>0</w:t>
+      </w:r>
+      <w:r>
+        <w:t>a</w:t>
       </w:r>
       <w:r>
         <w:t>-bjj</w:t>
@@ -49,7 +52,10 @@
         <w:br/>
       </w:r>
       <w:r>
-        <w:t>June 30, 2014</w:t>
+        <w:t>September</w:t>
+      </w:r>
+      <w:r>
+        <w:t xml:space="preserve"> 30, 2014</w:t>
       </w:r>
     </w:p>
     <w:p>
@@ -83,7 +89,7 @@
         <w:t>is undergoing. FAST v8.0</w:t>
       </w:r>
       <w:r>
-        <w:t>8</w:t>
+        <w:t>9</w:t>
       </w:r>
       <w:r>
         <w:t>.0</w:t>
@@ -95,7 +101,7 @@
         <w:t xml:space="preserve">-bjj is the </w:t>
       </w:r>
       <w:r>
-        <w:t xml:space="preserve">second </w:t>
+        <w:t xml:space="preserve">third </w:t>
       </w:r>
       <w:r>
         <w:t xml:space="preserve">public </w:t>
@@ -207,13 +213,8 @@
         <w:fldChar w:fldCharType="end"/>
       </w:r>
       <w:r>
-        <w:t xml:space="preserve"> shows the control volumes </w:t>
-      </w:r>
-      <w:proofErr w:type="gramStart"/>
-      <w:r>
-        <w:t>associated with each module for floating offshore wind turbines.</w:t>
-      </w:r>
-      <w:proofErr w:type="gramEnd"/>
+        <w:t xml:space="preserve"> shows the control volumes associated with each module for floating offshore wind turbines.</w:t>
+      </w:r>
     </w:p>
     <w:p>
       <w:r>
@@ -395,7 +396,7 @@
             <w10:borderbottom type="single" width="8"/>
             <w10:borderright type="single" width="8"/>
           </v:shape>
-          <o:OLEObject Type="Embed" ProgID="Visio.Drawing.11" ShapeID="_x0000_i1025" DrawAspect="Content" ObjectID="_1465815167" r:id="rId13"/>
+          <o:OLEObject Type="Embed" ProgID="Visio.Drawing.11" ShapeID="_x0000_i1025" DrawAspect="Content" ObjectID="_1473237537" r:id="rId13"/>
         </w:object>
       </w:r>
     </w:p>
@@ -458,7 +459,7 @@
             <w10:borderbottom type="single" width="8"/>
             <w10:borderright type="single" width="8"/>
           </v:shape>
-          <o:OLEObject Type="Embed" ProgID="Visio.Drawing.11" ShapeID="_x0000_i1026" DrawAspect="Content" ObjectID="_1465815168" r:id="rId15"/>
+          <o:OLEObject Type="Embed" ProgID="Visio.Drawing.11" ShapeID="_x0000_i1026" DrawAspect="Content" ObjectID="_1473237538" r:id="rId15"/>
         </w:object>
       </w:r>
     </w:p>
@@ -770,7 +771,7 @@
                 <w:bCs/>
                 <w:color w:val="000000"/>
               </w:rPr>
-              <w:t>8</w:t>
+              <w:t>9</w:t>
             </w:r>
           </w:p>
         </w:tc>
@@ -1859,7 +1860,7 @@
                 <w:bCs/>
                 <w:color w:val="000000"/>
               </w:rPr>
-              <w:t>8</w:t>
+              <w:t>9</w:t>
             </w:r>
           </w:p>
         </w:tc>
@@ -3745,7 +3746,7 @@
                 <w:bCs/>
                 <w:color w:val="000000"/>
               </w:rPr>
-              <w:t>8</w:t>
+              <w:t>9</w:t>
             </w:r>
           </w:p>
         </w:tc>
@@ -5029,7 +5030,7 @@
                 <w:bCs/>
                 <w:color w:val="000000"/>
               </w:rPr>
-              <w:t>8</w:t>
+              <w:t>9</w:t>
             </w:r>
           </w:p>
         </w:tc>
@@ -6594,7 +6595,16 @@
                 <w:bCs/>
                 <w:color w:val="000000"/>
               </w:rPr>
-              <w:t>v8.03</w:t>
+              <w:t>v8.0</w:t>
+            </w:r>
+            <w:r>
+              <w:rPr>
+                <w:rFonts w:ascii="Calibri" w:eastAsia="Times New Roman" w:hAnsi="Calibri" w:cs="Times New Roman"/>
+                <w:b/>
+                <w:bCs/>
+                <w:color w:val="000000"/>
+              </w:rPr>
+              <w:t>9</w:t>
             </w:r>
           </w:p>
         </w:tc>
@@ -8115,9 +8125,11 @@
       <w:pPr>
         <w:pStyle w:val="Heading2"/>
       </w:pPr>
-      <w:r>
-        <w:t>v8.08.00c-bjj</w:t>
-      </w:r>
+      <w:proofErr w:type="gramStart"/>
+      <w:r>
+        <w:t>v8.09.00a-bjj</w:t>
+      </w:r>
+      <w:proofErr w:type="gramEnd"/>
     </w:p>
     <w:p>
       <w:pPr>
@@ -8128,19 +8140,7 @@
         </w:numPr>
       </w:pPr>
       <w:r>
-        <w:t>C</w:t>
-      </w:r>
-      <w:r>
-        <w:t>oupling between ElastoDyn, SubDyn, and HydroDyn</w:t>
-      </w:r>
-      <w:r>
-        <w:t xml:space="preserve"> was added, allowing FAST to model fixed-bottom offshore turbines</w:t>
-      </w:r>
-      <w:r>
-        <w:t>, including multi-member substructures (e.g., tripods and jackets)</w:t>
-      </w:r>
-      <w:r>
-        <w:t>.</w:t>
+        <w:t>We fixed a problem with the tower distributed with the Tripod model in the FAST Certification Test.</w:t>
       </w:r>
     </w:p>
     <w:p>
@@ -8152,36 +8152,41 @@
         </w:numPr>
       </w:pPr>
       <w:r>
-        <w:t>T</w:t>
-      </w:r>
-      <w:r>
-        <w:t xml:space="preserve">he </w:t>
-      </w:r>
-      <w:r>
-        <w:t xml:space="preserve">module </w:t>
-      </w:r>
-      <w:r>
-        <w:t xml:space="preserve">input-output </w:t>
-      </w:r>
-      <w:r>
-        <w:t xml:space="preserve">solves have been enhanced; </w:t>
-      </w:r>
-      <w:r>
-        <w:t>see the following paper for theoretical</w:t>
-      </w:r>
-      <w:r>
-        <w:t xml:space="preserve"> details: </w:t>
+        <w:t xml:space="preserve">We fixed a problem with the </w:t>
+      </w:r>
+      <w:proofErr w:type="spellStart"/>
+      <w:r>
+        <w:t>eigenfrequencies</w:t>
+      </w:r>
+      <w:proofErr w:type="spellEnd"/>
+      <w:r>
+        <w:t xml:space="preserve"> that were reported in the SubDyn summary file.</w:t>
+      </w:r>
+    </w:p>
+    <w:p>
+      <w:pPr>
+        <w:pStyle w:val="ListParagraph"/>
+        <w:numPr>
+          <w:ilvl w:val="0"/>
+          <w:numId w:val="6"/>
+        </w:numPr>
+      </w:pPr>
+      <w:r>
+        <w:t xml:space="preserve">We added the DWM sub-module in AeroDyn. To use this feature, you must use the DWM driver code, distributed </w:t>
+      </w:r>
+      <w:r>
+        <w:t xml:space="preserve">separately on our website: </w:t>
       </w:r>
       <w:hyperlink r:id="rId16" w:history="1">
         <w:r>
           <w:rPr>
             <w:rStyle w:val="Hyperlink"/>
           </w:rPr>
-          <w:t>http://www.nrel.gov/docs/fy14osti/60742.pdf</w:t>
+          <w:t>https://nwtc.nrel.gov/DWM</w:t>
         </w:r>
       </w:hyperlink>
       <w:r>
-        <w:t>.</w:t>
+        <w:t xml:space="preserve"> </w:t>
       </w:r>
     </w:p>
     <w:p>
@@ -8192,11 +8197,1220 @@
           <w:numId w:val="6"/>
         </w:numPr>
       </w:pPr>
-      <w:r>
-        <w:t>The mesh mapping algorithms have been enhanced</w:t>
-      </w:r>
-      <w:r>
-        <w:t xml:space="preserve">; see the following paper for theoretical details: </w:t>
+    </w:p>
+    <w:p>
+      <w:pPr>
+        <w:ind w:left="360"/>
+      </w:pPr>
+      <w:r>
+        <w:t xml:space="preserve">FAST v8.08.00c-bjj is compiled with the components listed in </w:t>
+      </w:r>
+      <w:r>
+        <w:fldChar w:fldCharType="begin"/>
+      </w:r>
+      <w:r>
+        <w:instrText xml:space="preserve"> REF _Ref391842085 \h </w:instrText>
+      </w:r>
+      <w:r>
+        <w:fldChar w:fldCharType="separate"/>
+      </w:r>
+      <w:r>
+        <w:t xml:space="preserve">Table </w:t>
+      </w:r>
+      <w:r>
+        <w:rPr>
+          <w:noProof/>
+        </w:rPr>
+        <w:t>2</w:t>
+      </w:r>
+      <w:r>
+        <w:fldChar w:fldCharType="end"/>
+      </w:r>
+      <w:r>
+        <w:t>.</w:t>
+      </w:r>
+    </w:p>
+    <w:p>
+      <w:pPr>
+        <w:pStyle w:val="Caption"/>
+        <w:keepNext/>
+        <w:jc w:val="center"/>
+      </w:pPr>
+      <w:bookmarkStart w:id="4" w:name="_Ref391842085"/>
+      <w:r>
+        <w:t xml:space="preserve">Table </w:t>
+      </w:r>
+      <w:r>
+        <w:fldChar w:fldCharType="begin"/>
+      </w:r>
+      <w:r>
+        <w:instrText xml:space="preserve"> SEQ Table \* ARABIC </w:instrText>
+      </w:r>
+      <w:r>
+        <w:fldChar w:fldCharType="separate"/>
+      </w:r>
+      <w:r>
+        <w:rPr>
+          <w:noProof/>
+        </w:rPr>
+        <w:t>2</w:t>
+      </w:r>
+      <w:r>
+        <w:rPr>
+          <w:noProof/>
+        </w:rPr>
+        <w:fldChar w:fldCharType="end"/>
+      </w:r>
+      <w:bookmarkEnd w:id="4"/>
+      <w:r>
+        <w:t>: Components in FAST v8.0</w:t>
+      </w:r>
+      <w:r>
+        <w:t>9</w:t>
+      </w:r>
+      <w:r>
+        <w:t>.00</w:t>
+      </w:r>
+      <w:r>
+        <w:t>a</w:t>
+      </w:r>
+      <w:r>
+        <w:t>-bjj</w:t>
+      </w:r>
+    </w:p>
+    <w:tbl>
+      <w:tblPr>
+        <w:tblStyle w:val="LightList-Accent1"/>
+        <w:tblW w:w="0" w:type="auto"/>
+        <w:jc w:val="center"/>
+        <w:tblLook w:val="04A0" w:firstRow="1" w:lastRow="0" w:firstColumn="1" w:lastColumn="0" w:noHBand="0" w:noVBand="1"/>
+      </w:tblPr>
+      <w:tblGrid>
+        <w:gridCol w:w="2485"/>
+        <w:gridCol w:w="2421"/>
+        <w:gridCol w:w="2795"/>
+      </w:tblGrid>
+      <w:tr>
+        <w:trPr>
+          <w:cnfStyle w:val="100000000000" w:firstRow="1" w:lastRow="0" w:firstColumn="0" w:lastColumn="0" w:oddVBand="0" w:evenVBand="0" w:oddHBand="0" w:evenHBand="0" w:firstRowFirstColumn="0" w:firstRowLastColumn="0" w:lastRowFirstColumn="0" w:lastRowLastColumn="0"/>
+          <w:cantSplit/>
+          <w:jc w:val="center"/>
+        </w:trPr>
+        <w:tc>
+          <w:tcPr>
+            <w:cnfStyle w:val="001000000000" w:firstRow="0" w:lastRow="0" w:firstColumn="1" w:lastColumn="0" w:oddVBand="0" w:evenVBand="0" w:oddHBand="0" w:evenHBand="0" w:firstRowFirstColumn="0" w:firstRowLastColumn="0" w:lastRowFirstColumn="0" w:lastRowLastColumn="0"/>
+            <w:tcW w:w="0" w:type="auto"/>
+            <w:tcBorders>
+              <w:bottom w:val="single" w:sz="8" w:space="0" w:color="4F81BD" w:themeColor="accent1"/>
+            </w:tcBorders>
+          </w:tcPr>
+          <w:p>
+            <w:pPr>
+              <w:rPr>
+                <w:b w:val="0"/>
+                <w:bCs w:val="0"/>
+                <w:color w:val="auto"/>
+              </w:rPr>
+            </w:pPr>
+            <w:r>
+              <w:t>Component</w:t>
+            </w:r>
+          </w:p>
+        </w:tc>
+        <w:tc>
+          <w:tcPr>
+            <w:tcW w:w="0" w:type="auto"/>
+            <w:tcBorders>
+              <w:bottom w:val="single" w:sz="8" w:space="0" w:color="4F81BD" w:themeColor="accent1"/>
+            </w:tcBorders>
+          </w:tcPr>
+          <w:p>
+            <w:pPr>
+              <w:cnfStyle w:val="100000000000" w:firstRow="1" w:lastRow="0" w:firstColumn="0" w:lastColumn="0" w:oddVBand="0" w:evenVBand="0" w:oddHBand="0" w:evenHBand="0" w:firstRowFirstColumn="0" w:firstRowLastColumn="0" w:lastRowFirstColumn="0" w:lastRowLastColumn="0"/>
+            </w:pPr>
+            <w:r>
+              <w:t>Version</w:t>
+            </w:r>
+          </w:p>
+        </w:tc>
+        <w:tc>
+          <w:tcPr>
+            <w:tcW w:w="0" w:type="auto"/>
+            <w:tcBorders>
+              <w:bottom w:val="single" w:sz="8" w:space="0" w:color="4F81BD" w:themeColor="accent1"/>
+            </w:tcBorders>
+          </w:tcPr>
+          <w:p>
+            <w:pPr>
+              <w:cnfStyle w:val="100000000000" w:firstRow="1" w:lastRow="0" w:firstColumn="0" w:lastColumn="0" w:oddVBand="0" w:evenVBand="0" w:oddHBand="0" w:evenHBand="0" w:firstRowFirstColumn="0" w:firstRowLastColumn="0" w:lastRowFirstColumn="0" w:lastRowLastColumn="0"/>
+            </w:pPr>
+          </w:p>
+        </w:tc>
+      </w:tr>
+      <w:tr>
+        <w:trPr>
+          <w:cnfStyle w:val="000000100000" w:firstRow="0" w:lastRow="0" w:firstColumn="0" w:lastColumn="0" w:oddVBand="0" w:evenVBand="0" w:oddHBand="1" w:evenHBand="0" w:firstRowFirstColumn="0" w:firstRowLastColumn="0" w:lastRowFirstColumn="0" w:lastRowLastColumn="0"/>
+          <w:cantSplit/>
+          <w:jc w:val="center"/>
+        </w:trPr>
+        <w:tc>
+          <w:tcPr>
+            <w:cnfStyle w:val="001000000000" w:firstRow="0" w:lastRow="0" w:firstColumn="1" w:lastColumn="0" w:oddVBand="0" w:evenVBand="0" w:oddHBand="0" w:evenHBand="0" w:firstRowFirstColumn="0" w:firstRowLastColumn="0" w:lastRowFirstColumn="0" w:lastRowLastColumn="0"/>
+            <w:tcW w:w="0" w:type="auto"/>
+            <w:shd w:val="clear" w:color="auto" w:fill="B8CCE4" w:themeFill="accent1" w:themeFillTint="66"/>
+          </w:tcPr>
+          <w:p>
+            <w:r>
+              <w:t>Modules</w:t>
+            </w:r>
+          </w:p>
+        </w:tc>
+        <w:tc>
+          <w:tcPr>
+            <w:tcW w:w="0" w:type="auto"/>
+            <w:shd w:val="clear" w:color="auto" w:fill="B8CCE4" w:themeFill="accent1" w:themeFillTint="66"/>
+          </w:tcPr>
+          <w:p>
+            <w:pPr>
+              <w:cnfStyle w:val="000000100000" w:firstRow="0" w:lastRow="0" w:firstColumn="0" w:lastColumn="0" w:oddVBand="0" w:evenVBand="0" w:oddHBand="1" w:evenHBand="0" w:firstRowFirstColumn="0" w:firstRowLastColumn="0" w:lastRowFirstColumn="0" w:lastRowLastColumn="0"/>
+            </w:pPr>
+          </w:p>
+        </w:tc>
+        <w:tc>
+          <w:tcPr>
+            <w:tcW w:w="0" w:type="auto"/>
+            <w:shd w:val="clear" w:color="auto" w:fill="B8CCE4" w:themeFill="accent1" w:themeFillTint="66"/>
+          </w:tcPr>
+          <w:p>
+            <w:pPr>
+              <w:cnfStyle w:val="000000100000" w:firstRow="0" w:lastRow="0" w:firstColumn="0" w:lastColumn="0" w:oddVBand="0" w:evenVBand="0" w:oddHBand="1" w:evenHBand="0" w:firstRowFirstColumn="0" w:firstRowLastColumn="0" w:lastRowFirstColumn="0" w:lastRowLastColumn="0"/>
+            </w:pPr>
+            <w:proofErr w:type="spellStart"/>
+            <w:r>
+              <w:t>ModName</w:t>
+            </w:r>
+            <w:proofErr w:type="spellEnd"/>
+            <w:r>
+              <w:t xml:space="preserve"> </w:t>
+            </w:r>
+            <w:r>
+              <w:rPr>
+                <w:sz w:val="16"/>
+              </w:rPr>
+              <w:t>(</w:t>
+            </w:r>
+            <w:r>
+              <w:rPr>
+                <w:sz w:val="16"/>
+              </w:rPr>
+              <w:t>for o</w:t>
+            </w:r>
+            <w:r>
+              <w:rPr>
+                <w:sz w:val="16"/>
+              </w:rPr>
+              <w:t>utput file</w:t>
+            </w:r>
+            <w:r>
+              <w:rPr>
+                <w:sz w:val="16"/>
+              </w:rPr>
+              <w:t>s</w:t>
+            </w:r>
+            <w:r>
+              <w:rPr>
+                <w:sz w:val="16"/>
+              </w:rPr>
+              <w:t>)</w:t>
+            </w:r>
+          </w:p>
+        </w:tc>
+      </w:tr>
+      <w:tr>
+        <w:trPr>
+          <w:cantSplit/>
+          <w:jc w:val="center"/>
+        </w:trPr>
+        <w:tc>
+          <w:tcPr>
+            <w:cnfStyle w:val="001000000000" w:firstRow="0" w:lastRow="0" w:firstColumn="1" w:lastColumn="0" w:oddVBand="0" w:evenVBand="0" w:oddHBand="0" w:evenHBand="0" w:firstRowFirstColumn="0" w:firstRowLastColumn="0" w:lastRowFirstColumn="0" w:lastRowLastColumn="0"/>
+            <w:tcW w:w="0" w:type="auto"/>
+          </w:tcPr>
+          <w:p>
+            <w:pPr>
+              <w:rPr>
+                <w:b w:val="0"/>
+              </w:rPr>
+            </w:pPr>
+            <w:r>
+              <w:rPr>
+                <w:b w:val="0"/>
+              </w:rPr>
+              <w:t>ElastoDyn</w:t>
+            </w:r>
+          </w:p>
+        </w:tc>
+        <w:tc>
+          <w:tcPr>
+            <w:tcW w:w="2421" w:type="dxa"/>
+          </w:tcPr>
+          <w:p>
+            <w:pPr>
+              <w:cnfStyle w:val="000000000000" w:firstRow="0" w:lastRow="0" w:firstColumn="0" w:lastColumn="0" w:oddVBand="0" w:evenVBand="0" w:oddHBand="0" w:evenHBand="0" w:firstRowFirstColumn="0" w:firstRowLastColumn="0" w:lastRowFirstColumn="0" w:lastRowLastColumn="0"/>
+              <w:rPr>
+                <w:highlight w:val="yellow"/>
+              </w:rPr>
+            </w:pPr>
+            <w:r>
+              <w:t>v</w:t>
+            </w:r>
+            <w:r>
+              <w:t>1.01.0</w:t>
+            </w:r>
+            <w:r>
+              <w:t>7a</w:t>
+            </w:r>
+            <w:r>
+              <w:t>-bjj</w:t>
+            </w:r>
+            <w:bookmarkStart w:id="5" w:name="_GoBack"/>
+            <w:bookmarkEnd w:id="5"/>
+          </w:p>
+        </w:tc>
+        <w:tc>
+          <w:tcPr>
+            <w:tcW w:w="2795" w:type="dxa"/>
+          </w:tcPr>
+          <w:p>
+            <w:pPr>
+              <w:cnfStyle w:val="000000000000" w:firstRow="0" w:lastRow="0" w:firstColumn="0" w:lastColumn="0" w:oddVBand="0" w:evenVBand="0" w:oddHBand="0" w:evenHBand="0" w:firstRowFirstColumn="0" w:firstRowLastColumn="0" w:lastRowFirstColumn="0" w:lastRowLastColumn="0"/>
+            </w:pPr>
+            <w:r>
+              <w:t>ED</w:t>
+            </w:r>
+          </w:p>
+        </w:tc>
+      </w:tr>
+      <w:tr>
+        <w:trPr>
+          <w:cnfStyle w:val="000000100000" w:firstRow="0" w:lastRow="0" w:firstColumn="0" w:lastColumn="0" w:oddVBand="0" w:evenVBand="0" w:oddHBand="1" w:evenHBand="0" w:firstRowFirstColumn="0" w:firstRowLastColumn="0" w:lastRowFirstColumn="0" w:lastRowLastColumn="0"/>
+          <w:cantSplit/>
+          <w:jc w:val="center"/>
+        </w:trPr>
+        <w:tc>
+          <w:tcPr>
+            <w:cnfStyle w:val="001000000000" w:firstRow="0" w:lastRow="0" w:firstColumn="1" w:lastColumn="0" w:oddVBand="0" w:evenVBand="0" w:oddHBand="0" w:evenHBand="0" w:firstRowFirstColumn="0" w:firstRowLastColumn="0" w:lastRowFirstColumn="0" w:lastRowLastColumn="0"/>
+            <w:tcW w:w="0" w:type="auto"/>
+          </w:tcPr>
+          <w:p>
+            <w:pPr>
+              <w:rPr>
+                <w:b w:val="0"/>
+              </w:rPr>
+            </w:pPr>
+            <w:r>
+              <w:rPr>
+                <w:b w:val="0"/>
+              </w:rPr>
+              <w:lastRenderedPageBreak/>
+              <w:t>AeroDyn</w:t>
+            </w:r>
+          </w:p>
+        </w:tc>
+        <w:tc>
+          <w:tcPr>
+            <w:tcW w:w="2421" w:type="dxa"/>
+          </w:tcPr>
+          <w:p>
+            <w:pPr>
+              <w:cnfStyle w:val="000000100000" w:firstRow="0" w:lastRow="0" w:firstColumn="0" w:lastColumn="0" w:oddVBand="0" w:evenVBand="0" w:oddHBand="1" w:evenHBand="0" w:firstRowFirstColumn="0" w:firstRowLastColumn="0" w:lastRowFirstColumn="0" w:lastRowLastColumn="0"/>
+              <w:rPr>
+                <w:highlight w:val="yellow"/>
+              </w:rPr>
+            </w:pPr>
+            <w:r>
+              <w:t>v1</w:t>
+            </w:r>
+            <w:r>
+              <w:rPr>
+                <w:highlight w:val="yellow"/>
+              </w:rPr>
+              <w:t>4.02.01c-bj</w:t>
+            </w:r>
+            <w:r>
+              <w:t>j</w:t>
+            </w:r>
+          </w:p>
+        </w:tc>
+        <w:tc>
+          <w:tcPr>
+            <w:tcW w:w="2795" w:type="dxa"/>
+          </w:tcPr>
+          <w:p>
+            <w:pPr>
+              <w:cnfStyle w:val="000000100000" w:firstRow="0" w:lastRow="0" w:firstColumn="0" w:lastColumn="0" w:oddVBand="0" w:evenVBand="0" w:oddHBand="1" w:evenHBand="0" w:firstRowFirstColumn="0" w:firstRowLastColumn="0" w:lastRowFirstColumn="0" w:lastRowLastColumn="0"/>
+            </w:pPr>
+            <w:r>
+              <w:t>AD</w:t>
+            </w:r>
+          </w:p>
+        </w:tc>
+      </w:tr>
+      <w:tr>
+        <w:trPr>
+          <w:cantSplit/>
+          <w:jc w:val="center"/>
+        </w:trPr>
+        <w:tc>
+          <w:tcPr>
+            <w:cnfStyle w:val="001000000000" w:firstRow="0" w:lastRow="0" w:firstColumn="1" w:lastColumn="0" w:oddVBand="0" w:evenVBand="0" w:oddHBand="0" w:evenHBand="0" w:firstRowFirstColumn="0" w:firstRowLastColumn="0" w:lastRowFirstColumn="0" w:lastRowLastColumn="0"/>
+            <w:tcW w:w="0" w:type="auto"/>
+          </w:tcPr>
+          <w:p>
+            <w:pPr>
+              <w:rPr>
+                <w:b w:val="0"/>
+              </w:rPr>
+            </w:pPr>
+            <w:r>
+              <w:rPr>
+                <w:b w:val="0"/>
+              </w:rPr>
+              <w:t>InflowWind</w:t>
+            </w:r>
+          </w:p>
+        </w:tc>
+        <w:tc>
+          <w:tcPr>
+            <w:tcW w:w="2421" w:type="dxa"/>
+          </w:tcPr>
+          <w:p>
+            <w:pPr>
+              <w:cnfStyle w:val="000000000000" w:firstRow="0" w:lastRow="0" w:firstColumn="0" w:lastColumn="0" w:oddVBand="0" w:evenVBand="0" w:oddHBand="0" w:evenHBand="0" w:firstRowFirstColumn="0" w:firstRowLastColumn="0" w:lastRowFirstColumn="0" w:lastRowLastColumn="0"/>
+              <w:rPr>
+                <w:highlight w:val="yellow"/>
+              </w:rPr>
+            </w:pPr>
+            <w:r>
+              <w:t>v2.00.01c</w:t>
+            </w:r>
+            <w:r>
+              <w:t>-bjj</w:t>
+            </w:r>
+          </w:p>
+        </w:tc>
+        <w:tc>
+          <w:tcPr>
+            <w:tcW w:w="2795" w:type="dxa"/>
+          </w:tcPr>
+          <w:p>
+            <w:pPr>
+              <w:cnfStyle w:val="000000000000" w:firstRow="0" w:lastRow="0" w:firstColumn="0" w:lastColumn="0" w:oddVBand="0" w:evenVBand="0" w:oddHBand="0" w:evenHBand="0" w:firstRowFirstColumn="0" w:firstRowLastColumn="0" w:lastRowFirstColumn="0" w:lastRowLastColumn="0"/>
+            </w:pPr>
+            <w:proofErr w:type="spellStart"/>
+            <w:r>
+              <w:t>IfW</w:t>
+            </w:r>
+            <w:proofErr w:type="spellEnd"/>
+          </w:p>
+        </w:tc>
+      </w:tr>
+      <w:tr>
+        <w:trPr>
+          <w:cnfStyle w:val="000000100000" w:firstRow="0" w:lastRow="0" w:firstColumn="0" w:lastColumn="0" w:oddVBand="0" w:evenVBand="0" w:oddHBand="1" w:evenHBand="0" w:firstRowFirstColumn="0" w:firstRowLastColumn="0" w:lastRowFirstColumn="0" w:lastRowLastColumn="0"/>
+          <w:cantSplit/>
+          <w:jc w:val="center"/>
+        </w:trPr>
+        <w:tc>
+          <w:tcPr>
+            <w:cnfStyle w:val="001000000000" w:firstRow="0" w:lastRow="0" w:firstColumn="1" w:lastColumn="0" w:oddVBand="0" w:evenVBand="0" w:oddHBand="0" w:evenHBand="0" w:firstRowFirstColumn="0" w:firstRowLastColumn="0" w:lastRowFirstColumn="0" w:lastRowLastColumn="0"/>
+            <w:tcW w:w="0" w:type="auto"/>
+          </w:tcPr>
+          <w:p>
+            <w:pPr>
+              <w:rPr>
+                <w:b w:val="0"/>
+              </w:rPr>
+            </w:pPr>
+            <w:r>
+              <w:rPr>
+                <w:b w:val="0"/>
+              </w:rPr>
+              <w:t>ServoDyn</w:t>
+            </w:r>
+          </w:p>
+        </w:tc>
+        <w:tc>
+          <w:tcPr>
+            <w:tcW w:w="2421" w:type="dxa"/>
+          </w:tcPr>
+          <w:p>
+            <w:pPr>
+              <w:cnfStyle w:val="000000100000" w:firstRow="0" w:lastRow="0" w:firstColumn="0" w:lastColumn="0" w:oddVBand="0" w:evenVBand="0" w:oddHBand="1" w:evenHBand="0" w:firstRowFirstColumn="0" w:firstRowLastColumn="0" w:lastRowFirstColumn="0" w:lastRowLastColumn="0"/>
+              <w:rPr>
+                <w:highlight w:val="yellow"/>
+              </w:rPr>
+            </w:pPr>
+            <w:r>
+              <w:t>v1.01.02a-bjj</w:t>
+            </w:r>
+          </w:p>
+        </w:tc>
+        <w:tc>
+          <w:tcPr>
+            <w:tcW w:w="2795" w:type="dxa"/>
+          </w:tcPr>
+          <w:p>
+            <w:pPr>
+              <w:cnfStyle w:val="000000100000" w:firstRow="0" w:lastRow="0" w:firstColumn="0" w:lastColumn="0" w:oddVBand="0" w:evenVBand="0" w:oddHBand="1" w:evenHBand="0" w:firstRowFirstColumn="0" w:firstRowLastColumn="0" w:lastRowFirstColumn="0" w:lastRowLastColumn="0"/>
+            </w:pPr>
+            <w:proofErr w:type="spellStart"/>
+            <w:r>
+              <w:t>SrvD</w:t>
+            </w:r>
+            <w:proofErr w:type="spellEnd"/>
+          </w:p>
+        </w:tc>
+      </w:tr>
+      <w:tr>
+        <w:trPr>
+          <w:cantSplit/>
+          <w:jc w:val="center"/>
+        </w:trPr>
+        <w:tc>
+          <w:tcPr>
+            <w:cnfStyle w:val="001000000000" w:firstRow="0" w:lastRow="0" w:firstColumn="1" w:lastColumn="0" w:oddVBand="0" w:evenVBand="0" w:oddHBand="0" w:evenHBand="0" w:firstRowFirstColumn="0" w:firstRowLastColumn="0" w:lastRowFirstColumn="0" w:lastRowLastColumn="0"/>
+            <w:tcW w:w="0" w:type="auto"/>
+          </w:tcPr>
+          <w:p>
+            <w:pPr>
+              <w:rPr>
+                <w:b w:val="0"/>
+              </w:rPr>
+            </w:pPr>
+            <w:r>
+              <w:rPr>
+                <w:b w:val="0"/>
+              </w:rPr>
+              <w:t>HydroDyn</w:t>
+            </w:r>
+          </w:p>
+        </w:tc>
+        <w:tc>
+          <w:tcPr>
+            <w:tcW w:w="2421" w:type="dxa"/>
+          </w:tcPr>
+          <w:p>
+            <w:pPr>
+              <w:cnfStyle w:val="000000000000" w:firstRow="0" w:lastRow="0" w:firstColumn="0" w:lastColumn="0" w:oddVBand="0" w:evenVBand="0" w:oddHBand="0" w:evenHBand="0" w:firstRowFirstColumn="0" w:firstRowLastColumn="0" w:lastRowFirstColumn="0" w:lastRowLastColumn="0"/>
+              <w:rPr>
+                <w:highlight w:val="yellow"/>
+              </w:rPr>
+            </w:pPr>
+            <w:r>
+              <w:t>v2</w:t>
+            </w:r>
+            <w:r>
+              <w:rPr>
+                <w:highlight w:val="yellow"/>
+              </w:rPr>
+              <w:t>.01.01c-gjh</w:t>
+            </w:r>
+          </w:p>
+        </w:tc>
+        <w:tc>
+          <w:tcPr>
+            <w:tcW w:w="2795" w:type="dxa"/>
+          </w:tcPr>
+          <w:p>
+            <w:pPr>
+              <w:cnfStyle w:val="000000000000" w:firstRow="0" w:lastRow="0" w:firstColumn="0" w:lastColumn="0" w:oddVBand="0" w:evenVBand="0" w:oddHBand="0" w:evenHBand="0" w:firstRowFirstColumn="0" w:firstRowLastColumn="0" w:lastRowFirstColumn="0" w:lastRowLastColumn="0"/>
+            </w:pPr>
+            <w:r>
+              <w:t>HD</w:t>
+            </w:r>
+          </w:p>
+        </w:tc>
+      </w:tr>
+      <w:tr>
+        <w:trPr>
+          <w:cnfStyle w:val="000000100000" w:firstRow="0" w:lastRow="0" w:firstColumn="0" w:lastColumn="0" w:oddVBand="0" w:evenVBand="0" w:oddHBand="1" w:evenHBand="0" w:firstRowFirstColumn="0" w:firstRowLastColumn="0" w:lastRowFirstColumn="0" w:lastRowLastColumn="0"/>
+          <w:cantSplit/>
+          <w:jc w:val="center"/>
+        </w:trPr>
+        <w:tc>
+          <w:tcPr>
+            <w:cnfStyle w:val="001000000000" w:firstRow="0" w:lastRow="0" w:firstColumn="1" w:lastColumn="0" w:oddVBand="0" w:evenVBand="0" w:oddHBand="0" w:evenHBand="0" w:firstRowFirstColumn="0" w:firstRowLastColumn="0" w:lastRowFirstColumn="0" w:lastRowLastColumn="0"/>
+            <w:tcW w:w="0" w:type="auto"/>
+          </w:tcPr>
+          <w:p>
+            <w:pPr>
+              <w:rPr>
+                <w:b w:val="0"/>
+              </w:rPr>
+            </w:pPr>
+            <w:r>
+              <w:rPr>
+                <w:b w:val="0"/>
+              </w:rPr>
+              <w:t>SubDyn</w:t>
+            </w:r>
+          </w:p>
+        </w:tc>
+        <w:tc>
+          <w:tcPr>
+            <w:tcW w:w="2421" w:type="dxa"/>
+          </w:tcPr>
+          <w:p>
+            <w:pPr>
+              <w:cnfStyle w:val="000000100000" w:firstRow="0" w:lastRow="0" w:firstColumn="0" w:lastColumn="0" w:oddVBand="0" w:evenVBand="0" w:oddHBand="1" w:evenHBand="0" w:firstRowFirstColumn="0" w:firstRowLastColumn="0" w:lastRowFirstColumn="0" w:lastRowLastColumn="0"/>
+              <w:rPr>
+                <w:highlight w:val="yellow"/>
+              </w:rPr>
+            </w:pPr>
+            <w:r>
+              <w:t>v</w:t>
+            </w:r>
+            <w:r>
+              <w:rPr>
+                <w:highlight w:val="yellow"/>
+              </w:rPr>
+              <w:t>1.01.00a-rrd</w:t>
+            </w:r>
+          </w:p>
+        </w:tc>
+        <w:tc>
+          <w:tcPr>
+            <w:tcW w:w="2795" w:type="dxa"/>
+          </w:tcPr>
+          <w:p>
+            <w:pPr>
+              <w:cnfStyle w:val="000000100000" w:firstRow="0" w:lastRow="0" w:firstColumn="0" w:lastColumn="0" w:oddVBand="0" w:evenVBand="0" w:oddHBand="1" w:evenHBand="0" w:firstRowFirstColumn="0" w:firstRowLastColumn="0" w:lastRowFirstColumn="0" w:lastRowLastColumn="0"/>
+            </w:pPr>
+            <w:r>
+              <w:t>SD</w:t>
+            </w:r>
+          </w:p>
+        </w:tc>
+      </w:tr>
+      <w:tr>
+        <w:trPr>
+          <w:cantSplit/>
+          <w:jc w:val="center"/>
+        </w:trPr>
+        <w:tc>
+          <w:tcPr>
+            <w:cnfStyle w:val="001000000000" w:firstRow="0" w:lastRow="0" w:firstColumn="1" w:lastColumn="0" w:oddVBand="0" w:evenVBand="0" w:oddHBand="0" w:evenHBand="0" w:firstRowFirstColumn="0" w:firstRowLastColumn="0" w:lastRowFirstColumn="0" w:lastRowLastColumn="0"/>
+            <w:tcW w:w="0" w:type="auto"/>
+            <w:tcBorders>
+              <w:bottom w:val="single" w:sz="8" w:space="0" w:color="4F81BD" w:themeColor="accent1"/>
+            </w:tcBorders>
+          </w:tcPr>
+          <w:p>
+            <w:pPr>
+              <w:rPr>
+                <w:b w:val="0"/>
+              </w:rPr>
+            </w:pPr>
+            <w:r>
+              <w:rPr>
+                <w:b w:val="0"/>
+              </w:rPr>
+              <w:t>MAP</w:t>
+            </w:r>
+          </w:p>
+        </w:tc>
+        <w:tc>
+          <w:tcPr>
+            <w:tcW w:w="2421" w:type="dxa"/>
+            <w:tcBorders>
+              <w:bottom w:val="single" w:sz="8" w:space="0" w:color="4F81BD" w:themeColor="accent1"/>
+            </w:tcBorders>
+          </w:tcPr>
+          <w:p>
+            <w:pPr>
+              <w:cnfStyle w:val="000000000000" w:firstRow="0" w:lastRow="0" w:firstColumn="0" w:lastColumn="0" w:oddVBand="0" w:evenVBand="0" w:oddHBand="0" w:evenHBand="0" w:firstRowFirstColumn="0" w:firstRowLastColumn="0" w:lastRowFirstColumn="0" w:lastRowLastColumn="0"/>
+              <w:rPr>
+                <w:highlight w:val="yellow"/>
+              </w:rPr>
+            </w:pPr>
+            <w:r>
+              <w:t>v0.97.01a-mdm</w:t>
+            </w:r>
+          </w:p>
+        </w:tc>
+        <w:tc>
+          <w:tcPr>
+            <w:tcW w:w="2795" w:type="dxa"/>
+            <w:tcBorders>
+              <w:bottom w:val="single" w:sz="8" w:space="0" w:color="4F81BD" w:themeColor="accent1"/>
+            </w:tcBorders>
+          </w:tcPr>
+          <w:p>
+            <w:pPr>
+              <w:cnfStyle w:val="000000000000" w:firstRow="0" w:lastRow="0" w:firstColumn="0" w:lastColumn="0" w:oddVBand="0" w:evenVBand="0" w:oddHBand="0" w:evenHBand="0" w:firstRowFirstColumn="0" w:firstRowLastColumn="0" w:lastRowFirstColumn="0" w:lastRowLastColumn="0"/>
+            </w:pPr>
+            <w:r>
+              <w:t>MAP</w:t>
+            </w:r>
+          </w:p>
+        </w:tc>
+      </w:tr>
+      <w:tr>
+        <w:trPr>
+          <w:cnfStyle w:val="000000100000" w:firstRow="0" w:lastRow="0" w:firstColumn="0" w:lastColumn="0" w:oddVBand="0" w:evenVBand="0" w:oddHBand="1" w:evenHBand="0" w:firstRowFirstColumn="0" w:firstRowLastColumn="0" w:lastRowFirstColumn="0" w:lastRowLastColumn="0"/>
+          <w:cantSplit/>
+          <w:jc w:val="center"/>
+        </w:trPr>
+        <w:tc>
+          <w:tcPr>
+            <w:cnfStyle w:val="001000000000" w:firstRow="0" w:lastRow="0" w:firstColumn="1" w:lastColumn="0" w:oddVBand="0" w:evenVBand="0" w:oddHBand="0" w:evenHBand="0" w:firstRowFirstColumn="0" w:firstRowLastColumn="0" w:lastRowFirstColumn="0" w:lastRowLastColumn="0"/>
+            <w:tcW w:w="0" w:type="auto"/>
+          </w:tcPr>
+          <w:p>
+            <w:pPr>
+              <w:rPr>
+                <w:b w:val="0"/>
+              </w:rPr>
+            </w:pPr>
+            <w:r>
+              <w:rPr>
+                <w:b w:val="0"/>
+              </w:rPr>
+              <w:t>FEAMooring</w:t>
+            </w:r>
+          </w:p>
+        </w:tc>
+        <w:tc>
+          <w:tcPr>
+            <w:tcW w:w="2421" w:type="dxa"/>
+          </w:tcPr>
+          <w:p>
+            <w:pPr>
+              <w:cnfStyle w:val="000000100000" w:firstRow="0" w:lastRow="0" w:firstColumn="0" w:lastColumn="0" w:oddVBand="0" w:evenVBand="0" w:oddHBand="1" w:evenHBand="0" w:firstRowFirstColumn="0" w:firstRowLastColumn="0" w:lastRowFirstColumn="0" w:lastRowLastColumn="0"/>
+              <w:rPr>
+                <w:highlight w:val="yellow"/>
+              </w:rPr>
+            </w:pPr>
+            <w:r>
+              <w:t>v1.00.00-yhb</w:t>
+            </w:r>
+          </w:p>
+        </w:tc>
+        <w:tc>
+          <w:tcPr>
+            <w:tcW w:w="2795" w:type="dxa"/>
+          </w:tcPr>
+          <w:p>
+            <w:pPr>
+              <w:cnfStyle w:val="000000100000" w:firstRow="0" w:lastRow="0" w:firstColumn="0" w:lastColumn="0" w:oddVBand="0" w:evenVBand="0" w:oddHBand="1" w:evenHBand="0" w:firstRowFirstColumn="0" w:firstRowLastColumn="0" w:lastRowFirstColumn="0" w:lastRowLastColumn="0"/>
+            </w:pPr>
+            <w:r>
+              <w:t>FEAM</w:t>
+            </w:r>
+          </w:p>
+        </w:tc>
+      </w:tr>
+      <w:tr>
+        <w:trPr>
+          <w:cantSplit/>
+          <w:jc w:val="center"/>
+        </w:trPr>
+        <w:tc>
+          <w:tcPr>
+            <w:cnfStyle w:val="001000000000" w:firstRow="0" w:lastRow="0" w:firstColumn="1" w:lastColumn="0" w:oddVBand="0" w:evenVBand="0" w:oddHBand="0" w:evenHBand="0" w:firstRowFirstColumn="0" w:firstRowLastColumn="0" w:lastRowFirstColumn="0" w:lastRowLastColumn="0"/>
+            <w:tcW w:w="0" w:type="auto"/>
+            <w:tcBorders>
+              <w:bottom w:val="single" w:sz="8" w:space="0" w:color="4F81BD" w:themeColor="accent1"/>
+            </w:tcBorders>
+          </w:tcPr>
+          <w:p>
+            <w:pPr>
+              <w:rPr>
+                <w:b w:val="0"/>
+              </w:rPr>
+            </w:pPr>
+            <w:r>
+              <w:rPr>
+                <w:b w:val="0"/>
+              </w:rPr>
+              <w:t>IceFloe</w:t>
+            </w:r>
+          </w:p>
+        </w:tc>
+        <w:tc>
+          <w:tcPr>
+            <w:tcW w:w="2421" w:type="dxa"/>
+            <w:tcBorders>
+              <w:bottom w:val="single" w:sz="8" w:space="0" w:color="4F81BD" w:themeColor="accent1"/>
+            </w:tcBorders>
+          </w:tcPr>
+          <w:p>
+            <w:pPr>
+              <w:cnfStyle w:val="000000000000" w:firstRow="0" w:lastRow="0" w:firstColumn="0" w:lastColumn="0" w:oddVBand="0" w:evenVBand="0" w:oddHBand="0" w:evenHBand="0" w:firstRowFirstColumn="0" w:firstRowLastColumn="0" w:lastRowFirstColumn="0" w:lastRowLastColumn="0"/>
+            </w:pPr>
+            <w:r>
+              <w:t>v1.00.00</w:t>
+            </w:r>
+          </w:p>
+        </w:tc>
+        <w:tc>
+          <w:tcPr>
+            <w:tcW w:w="2795" w:type="dxa"/>
+            <w:tcBorders>
+              <w:bottom w:val="single" w:sz="8" w:space="0" w:color="4F81BD" w:themeColor="accent1"/>
+            </w:tcBorders>
+          </w:tcPr>
+          <w:p>
+            <w:pPr>
+              <w:cnfStyle w:val="000000000000" w:firstRow="0" w:lastRow="0" w:firstColumn="0" w:lastColumn="0" w:oddVBand="0" w:evenVBand="0" w:oddHBand="0" w:evenHBand="0" w:firstRowFirstColumn="0" w:firstRowLastColumn="0" w:lastRowFirstColumn="0" w:lastRowLastColumn="0"/>
+            </w:pPr>
+            <w:proofErr w:type="spellStart"/>
+            <w:r>
+              <w:t>IceF</w:t>
+            </w:r>
+            <w:proofErr w:type="spellEnd"/>
+          </w:p>
+        </w:tc>
+      </w:tr>
+      <w:tr>
+        <w:trPr>
+          <w:cnfStyle w:val="000000100000" w:firstRow="0" w:lastRow="0" w:firstColumn="0" w:lastColumn="0" w:oddVBand="0" w:evenVBand="0" w:oddHBand="1" w:evenHBand="0" w:firstRowFirstColumn="0" w:firstRowLastColumn="0" w:lastRowFirstColumn="0" w:lastRowLastColumn="0"/>
+          <w:cantSplit/>
+          <w:jc w:val="center"/>
+        </w:trPr>
+        <w:tc>
+          <w:tcPr>
+            <w:cnfStyle w:val="001000000000" w:firstRow="0" w:lastRow="0" w:firstColumn="1" w:lastColumn="0" w:oddVBand="0" w:evenVBand="0" w:oddHBand="0" w:evenHBand="0" w:firstRowFirstColumn="0" w:firstRowLastColumn="0" w:lastRowFirstColumn="0" w:lastRowLastColumn="0"/>
+            <w:tcW w:w="0" w:type="auto"/>
+          </w:tcPr>
+          <w:p>
+            <w:pPr>
+              <w:rPr>
+                <w:b w:val="0"/>
+              </w:rPr>
+            </w:pPr>
+            <w:r>
+              <w:rPr>
+                <w:b w:val="0"/>
+              </w:rPr>
+              <w:t>IceDyn</w:t>
+            </w:r>
+          </w:p>
+        </w:tc>
+        <w:tc>
+          <w:tcPr>
+            <w:tcW w:w="2421" w:type="dxa"/>
+          </w:tcPr>
+          <w:p>
+            <w:pPr>
+              <w:cnfStyle w:val="000000100000" w:firstRow="0" w:lastRow="0" w:firstColumn="0" w:lastColumn="0" w:oddVBand="0" w:evenVBand="0" w:oddHBand="1" w:evenHBand="0" w:firstRowFirstColumn="0" w:firstRowLastColumn="0" w:lastRowFirstColumn="0" w:lastRowLastColumn="0"/>
+              <w:rPr>
+                <w:highlight w:val="yellow"/>
+              </w:rPr>
+            </w:pPr>
+            <w:r>
+              <w:t>v1.00.01-by</w:t>
+            </w:r>
+          </w:p>
+        </w:tc>
+        <w:tc>
+          <w:tcPr>
+            <w:tcW w:w="2795" w:type="dxa"/>
+          </w:tcPr>
+          <w:p>
+            <w:pPr>
+              <w:cnfStyle w:val="000000100000" w:firstRow="0" w:lastRow="0" w:firstColumn="0" w:lastColumn="0" w:oddVBand="0" w:evenVBand="0" w:oddHBand="1" w:evenHBand="0" w:firstRowFirstColumn="0" w:firstRowLastColumn="0" w:lastRowFirstColumn="0" w:lastRowLastColumn="0"/>
+            </w:pPr>
+            <w:proofErr w:type="spellStart"/>
+            <w:r>
+              <w:t>IceD</w:t>
+            </w:r>
+            <w:proofErr w:type="spellEnd"/>
+          </w:p>
+        </w:tc>
+      </w:tr>
+      <w:tr>
+        <w:trPr>
+          <w:cantSplit/>
+          <w:trHeight w:val="304"/>
+          <w:jc w:val="center"/>
+        </w:trPr>
+        <w:tc>
+          <w:tcPr>
+            <w:cnfStyle w:val="001000000000" w:firstRow="0" w:lastRow="0" w:firstColumn="1" w:lastColumn="0" w:oddVBand="0" w:evenVBand="0" w:oddHBand="0" w:evenHBand="0" w:firstRowFirstColumn="0" w:firstRowLastColumn="0" w:lastRowFirstColumn="0" w:lastRowLastColumn="0"/>
+            <w:tcW w:w="0" w:type="auto"/>
+            <w:shd w:val="clear" w:color="auto" w:fill="B8CCE4" w:themeFill="accent1" w:themeFillTint="66"/>
+          </w:tcPr>
+          <w:p>
+            <w:r>
+              <w:t>Other Component</w:t>
+            </w:r>
+            <w:r>
+              <w:t>s</w:t>
+            </w:r>
+          </w:p>
+        </w:tc>
+        <w:tc>
+          <w:tcPr>
+            <w:tcW w:w="0" w:type="auto"/>
+            <w:shd w:val="clear" w:color="auto" w:fill="B8CCE4" w:themeFill="accent1" w:themeFillTint="66"/>
+          </w:tcPr>
+          <w:p>
+            <w:pPr>
+              <w:cnfStyle w:val="000000000000" w:firstRow="0" w:lastRow="0" w:firstColumn="0" w:lastColumn="0" w:oddVBand="0" w:evenVBand="0" w:oddHBand="0" w:evenHBand="0" w:firstRowFirstColumn="0" w:firstRowLastColumn="0" w:lastRowFirstColumn="0" w:lastRowLastColumn="0"/>
+            </w:pPr>
+          </w:p>
+        </w:tc>
+        <w:tc>
+          <w:tcPr>
+            <w:tcW w:w="0" w:type="auto"/>
+            <w:shd w:val="clear" w:color="auto" w:fill="B8CCE4" w:themeFill="accent1" w:themeFillTint="66"/>
+          </w:tcPr>
+          <w:p>
+            <w:pPr>
+              <w:cnfStyle w:val="000000000000" w:firstRow="0" w:lastRow="0" w:firstColumn="0" w:lastColumn="0" w:oddVBand="0" w:evenVBand="0" w:oddHBand="0" w:evenHBand="0" w:firstRowFirstColumn="0" w:firstRowLastColumn="0" w:lastRowFirstColumn="0" w:lastRowLastColumn="0"/>
+            </w:pPr>
+          </w:p>
+        </w:tc>
+      </w:tr>
+      <w:tr>
+        <w:trPr>
+          <w:cnfStyle w:val="000000100000" w:firstRow="0" w:lastRow="0" w:firstColumn="0" w:lastColumn="0" w:oddVBand="0" w:evenVBand="0" w:oddHBand="1" w:evenHBand="0" w:firstRowFirstColumn="0" w:firstRowLastColumn="0" w:lastRowFirstColumn="0" w:lastRowLastColumn="0"/>
+          <w:cantSplit/>
+          <w:jc w:val="center"/>
+        </w:trPr>
+        <w:tc>
+          <w:tcPr>
+            <w:cnfStyle w:val="001000000000" w:firstRow="0" w:lastRow="0" w:firstColumn="1" w:lastColumn="0" w:oddVBand="0" w:evenVBand="0" w:oddHBand="0" w:evenHBand="0" w:firstRowFirstColumn="0" w:firstRowLastColumn="0" w:lastRowFirstColumn="0" w:lastRowLastColumn="0"/>
+            <w:tcW w:w="0" w:type="auto"/>
+          </w:tcPr>
+          <w:p>
+            <w:pPr>
+              <w:rPr>
+                <w:b w:val="0"/>
+              </w:rPr>
+            </w:pPr>
+            <w:r>
+              <w:rPr>
+                <w:b w:val="0"/>
+              </w:rPr>
+              <w:t>NWTC Subroutine Library</w:t>
+            </w:r>
+          </w:p>
+        </w:tc>
+        <w:tc>
+          <w:tcPr>
+            <w:tcW w:w="0" w:type="auto"/>
+            <w:gridSpan w:val="2"/>
+          </w:tcPr>
+          <w:p>
+            <w:pPr>
+              <w:cnfStyle w:val="000000100000" w:firstRow="0" w:lastRow="0" w:firstColumn="0" w:lastColumn="0" w:oddVBand="0" w:evenVBand="0" w:oddHBand="1" w:evenHBand="0" w:firstRowFirstColumn="0" w:firstRowLastColumn="0" w:lastRowFirstColumn="0" w:lastRowLastColumn="0"/>
+            </w:pPr>
+            <w:r>
+              <w:t>v2.0</w:t>
+            </w:r>
+            <w:r>
+              <w:t>4</w:t>
+            </w:r>
+            <w:r>
+              <w:t>.0</w:t>
+            </w:r>
+            <w:r>
+              <w:t>0a</w:t>
+            </w:r>
+            <w:r>
+              <w:t>-bjj</w:t>
+            </w:r>
+          </w:p>
+        </w:tc>
+      </w:tr>
+      <w:tr>
+        <w:trPr>
+          <w:cantSplit/>
+          <w:jc w:val="center"/>
+        </w:trPr>
+        <w:tc>
+          <w:tcPr>
+            <w:cnfStyle w:val="001000000000" w:firstRow="0" w:lastRow="0" w:firstColumn="1" w:lastColumn="0" w:oddVBand="0" w:evenVBand="0" w:oddHBand="0" w:evenHBand="0" w:firstRowFirstColumn="0" w:firstRowLastColumn="0" w:lastRowFirstColumn="0" w:lastRowLastColumn="0"/>
+            <w:tcW w:w="0" w:type="auto"/>
+          </w:tcPr>
+          <w:p>
+            <w:pPr>
+              <w:rPr>
+                <w:b w:val="0"/>
+              </w:rPr>
+            </w:pPr>
+            <w:r>
+              <w:rPr>
+                <w:b w:val="0"/>
+              </w:rPr>
+              <w:t>FAST Registry</w:t>
+            </w:r>
+            <w:bookmarkStart w:id="6" w:name="_Ref391726695"/>
+            <w:r>
+              <w:rPr>
+                <w:rStyle w:val="FootnoteReference"/>
+                <w:b w:val="0"/>
+              </w:rPr>
+              <w:footnoteReference w:id="7"/>
+            </w:r>
+            <w:bookmarkEnd w:id="6"/>
+          </w:p>
+        </w:tc>
+        <w:tc>
+          <w:tcPr>
+            <w:tcW w:w="0" w:type="auto"/>
+            <w:gridSpan w:val="2"/>
+          </w:tcPr>
+          <w:p>
+            <w:pPr>
+              <w:cnfStyle w:val="000000000000" w:firstRow="0" w:lastRow="0" w:firstColumn="0" w:lastColumn="0" w:oddVBand="0" w:evenVBand="0" w:oddHBand="0" w:evenHBand="0" w:firstRowFirstColumn="0" w:firstRowLastColumn="0" w:lastRowFirstColumn="0" w:lastRowLastColumn="0"/>
+            </w:pPr>
+            <w:r>
+              <w:t>v2.0</w:t>
+            </w:r>
+            <w:r>
+              <w:t>3.02</w:t>
+            </w:r>
+          </w:p>
+        </w:tc>
+      </w:tr>
+      <w:tr>
+        <w:trPr>
+          <w:cnfStyle w:val="000000100000" w:firstRow="0" w:lastRow="0" w:firstColumn="0" w:lastColumn="0" w:oddVBand="0" w:evenVBand="0" w:oddHBand="1" w:evenHBand="0" w:firstRowFirstColumn="0" w:firstRowLastColumn="0" w:lastRowFirstColumn="0" w:lastRowLastColumn="0"/>
+          <w:cantSplit/>
+          <w:trHeight w:val="232"/>
+          <w:jc w:val="center"/>
+        </w:trPr>
+        <w:tc>
+          <w:tcPr>
+            <w:cnfStyle w:val="001000000000" w:firstRow="0" w:lastRow="0" w:firstColumn="1" w:lastColumn="0" w:oddVBand="0" w:evenVBand="0" w:oddHBand="0" w:evenHBand="0" w:firstRowFirstColumn="0" w:firstRowLastColumn="0" w:lastRowFirstColumn="0" w:lastRowLastColumn="0"/>
+            <w:tcW w:w="0" w:type="auto"/>
+            <w:shd w:val="clear" w:color="auto" w:fill="B8CCE4" w:themeFill="accent1" w:themeFillTint="66"/>
+          </w:tcPr>
+          <w:p>
+            <w:r>
+              <w:t>Third Party Content</w:t>
+            </w:r>
+          </w:p>
+        </w:tc>
+        <w:tc>
+          <w:tcPr>
+            <w:tcW w:w="0" w:type="auto"/>
+            <w:shd w:val="clear" w:color="auto" w:fill="B8CCE4" w:themeFill="accent1" w:themeFillTint="66"/>
+          </w:tcPr>
+          <w:p>
+            <w:pPr>
+              <w:cnfStyle w:val="000000100000" w:firstRow="0" w:lastRow="0" w:firstColumn="0" w:lastColumn="0" w:oddVBand="0" w:evenVBand="0" w:oddHBand="1" w:evenHBand="0" w:firstRowFirstColumn="0" w:firstRowLastColumn="0" w:lastRowFirstColumn="0" w:lastRowLastColumn="0"/>
+            </w:pPr>
+          </w:p>
+        </w:tc>
+        <w:tc>
+          <w:tcPr>
+            <w:tcW w:w="0" w:type="auto"/>
+            <w:shd w:val="clear" w:color="auto" w:fill="B8CCE4" w:themeFill="accent1" w:themeFillTint="66"/>
+          </w:tcPr>
+          <w:p>
+            <w:pPr>
+              <w:cnfStyle w:val="000000100000" w:firstRow="0" w:lastRow="0" w:firstColumn="0" w:lastColumn="0" w:oddVBand="0" w:evenVBand="0" w:oddHBand="1" w:evenHBand="0" w:firstRowFirstColumn="0" w:firstRowLastColumn="0" w:lastRowFirstColumn="0" w:lastRowLastColumn="0"/>
+            </w:pPr>
+          </w:p>
+        </w:tc>
+      </w:tr>
+      <w:tr>
+        <w:trPr>
+          <w:cantSplit/>
+          <w:jc w:val="center"/>
+        </w:trPr>
+        <w:tc>
+          <w:tcPr>
+            <w:cnfStyle w:val="001000000000" w:firstRow="0" w:lastRow="0" w:firstColumn="1" w:lastColumn="0" w:oddVBand="0" w:evenVBand="0" w:oddHBand="0" w:evenHBand="0" w:firstRowFirstColumn="0" w:firstRowLastColumn="0" w:lastRowFirstColumn="0" w:lastRowLastColumn="0"/>
+            <w:tcW w:w="0" w:type="auto"/>
+          </w:tcPr>
+          <w:p>
+            <w:pPr>
+              <w:rPr>
+                <w:b w:val="0"/>
+              </w:rPr>
+            </w:pPr>
+            <w:r>
+              <w:rPr>
+                <w:b w:val="0"/>
+              </w:rPr>
+              <w:t>LAPACK</w:t>
+            </w:r>
+          </w:p>
+        </w:tc>
+        <w:tc>
+          <w:tcPr>
+            <w:tcW w:w="0" w:type="auto"/>
+            <w:gridSpan w:val="2"/>
+          </w:tcPr>
+          <w:p>
+            <w:pPr>
+              <w:cnfStyle w:val="000000000000" w:firstRow="0" w:lastRow="0" w:firstColumn="0" w:lastColumn="0" w:oddVBand="0" w:evenVBand="0" w:oddHBand="0" w:evenHBand="0" w:firstRowFirstColumn="0" w:firstRowLastColumn="0" w:lastRowFirstColumn="0" w:lastRowLastColumn="0"/>
+            </w:pPr>
+            <w:r>
+              <w:t xml:space="preserve">v3.3 as part of Intel® Math Kernel Library; </w:t>
+            </w:r>
+          </w:p>
+          <w:p>
+            <w:pPr>
+              <w:cnfStyle w:val="000000000000" w:firstRow="0" w:lastRow="0" w:firstColumn="0" w:lastColumn="0" w:oddVBand="0" w:evenVBand="0" w:oddHBand="0" w:evenHBand="0" w:firstRowFirstColumn="0" w:firstRowLastColumn="0" w:lastRowFirstColumn="0" w:lastRowLastColumn="0"/>
+            </w:pPr>
+            <w:r>
+              <w:t>(v3.5.0 compiled with gfortran)</w:t>
+            </w:r>
+          </w:p>
+        </w:tc>
+      </w:tr>
+      <w:tr>
+        <w:trPr>
+          <w:cnfStyle w:val="000000100000" w:firstRow="0" w:lastRow="0" w:firstColumn="0" w:lastColumn="0" w:oddVBand="0" w:evenVBand="0" w:oddHBand="1" w:evenHBand="0" w:firstRowFirstColumn="0" w:firstRowLastColumn="0" w:lastRowFirstColumn="0" w:lastRowLastColumn="0"/>
+          <w:cantSplit/>
+          <w:jc w:val="center"/>
+        </w:trPr>
+        <w:tc>
+          <w:tcPr>
+            <w:cnfStyle w:val="001000000000" w:firstRow="0" w:lastRow="0" w:firstColumn="1" w:lastColumn="0" w:oddVBand="0" w:evenVBand="0" w:oddHBand="0" w:evenHBand="0" w:firstRowFirstColumn="0" w:firstRowLastColumn="0" w:lastRowFirstColumn="0" w:lastRowLastColumn="0"/>
+            <w:tcW w:w="0" w:type="auto"/>
+          </w:tcPr>
+          <w:p>
+            <w:pPr>
+              <w:rPr>
+                <w:b w:val="0"/>
+              </w:rPr>
+            </w:pPr>
+            <w:proofErr w:type="spellStart"/>
+            <w:r>
+              <w:rPr>
+                <w:b w:val="0"/>
+              </w:rPr>
+              <w:t>ScaLAPACK</w:t>
+            </w:r>
+            <w:proofErr w:type="spellEnd"/>
+          </w:p>
+        </w:tc>
+        <w:tc>
+          <w:tcPr>
+            <w:tcW w:w="0" w:type="auto"/>
+            <w:gridSpan w:val="2"/>
+          </w:tcPr>
+          <w:p>
+            <w:pPr>
+              <w:cnfStyle w:val="000000100000" w:firstRow="0" w:lastRow="0" w:firstColumn="0" w:lastColumn="0" w:oddVBand="0" w:evenVBand="0" w:oddHBand="1" w:evenHBand="0" w:firstRowFirstColumn="0" w:firstRowLastColumn="0" w:lastRowFirstColumn="0" w:lastRowLastColumn="0"/>
+            </w:pPr>
+            <w:r>
+              <w:t>2.0.2</w:t>
+            </w:r>
+          </w:p>
+        </w:tc>
+      </w:tr>
+      <w:tr>
+        <w:trPr>
+          <w:cantSplit/>
+          <w:jc w:val="center"/>
+        </w:trPr>
+        <w:tc>
+          <w:tcPr>
+            <w:cnfStyle w:val="001000000000" w:firstRow="0" w:lastRow="0" w:firstColumn="1" w:lastColumn="0" w:oddVBand="0" w:evenVBand="0" w:oddHBand="0" w:evenHBand="0" w:firstRowFirstColumn="0" w:firstRowLastColumn="0" w:lastRowFirstColumn="0" w:lastRowLastColumn="0"/>
+            <w:tcW w:w="0" w:type="auto"/>
+          </w:tcPr>
+          <w:p>
+            <w:pPr>
+              <w:rPr>
+                <w:b w:val="0"/>
+              </w:rPr>
+            </w:pPr>
+            <w:r>
+              <w:rPr>
+                <w:b w:val="0"/>
+              </w:rPr>
+              <w:t>FFTPACK</w:t>
+            </w:r>
+          </w:p>
+        </w:tc>
+        <w:tc>
+          <w:tcPr>
+            <w:tcW w:w="0" w:type="auto"/>
+            <w:gridSpan w:val="2"/>
+          </w:tcPr>
+          <w:p>
+            <w:pPr>
+              <w:cnfStyle w:val="000000000000" w:firstRow="0" w:lastRow="0" w:firstColumn="0" w:lastColumn="0" w:oddVBand="0" w:evenVBand="0" w:oddHBand="0" w:evenHBand="0" w:firstRowFirstColumn="0" w:firstRowLastColumn="0" w:lastRowFirstColumn="0" w:lastRowLastColumn="0"/>
+            </w:pPr>
+            <w:r>
+              <w:t>v4.1</w:t>
+            </w:r>
+          </w:p>
+        </w:tc>
+      </w:tr>
+    </w:tbl>
+    <w:p/>
+    <w:p>
+      <w:pPr>
+        <w:pStyle w:val="Heading2"/>
+      </w:pPr>
+      <w:proofErr w:type="gramStart"/>
+      <w:r>
+        <w:t>v8.08.00c-bjj</w:t>
+      </w:r>
+      <w:proofErr w:type="gramEnd"/>
+    </w:p>
+    <w:p>
+      <w:pPr>
+        <w:pStyle w:val="ListParagraph"/>
+        <w:numPr>
+          <w:ilvl w:val="0"/>
+          <w:numId w:val="6"/>
+        </w:numPr>
+      </w:pPr>
+      <w:r>
+        <w:t>C</w:t>
+      </w:r>
+      <w:r>
+        <w:t>oupling between ElastoDyn, SubDyn, and HydroDyn</w:t>
+      </w:r>
+      <w:r>
+        <w:t xml:space="preserve"> was added, allowing FAST to model fixed-bottom offshore turbines</w:t>
+      </w:r>
+      <w:r>
+        <w:t>, including multi-member substructures (e.g., tripods and jackets)</w:t>
+      </w:r>
+      <w:r>
+        <w:t>.</w:t>
+      </w:r>
+    </w:p>
+    <w:p>
+      <w:pPr>
+        <w:pStyle w:val="ListParagraph"/>
+        <w:numPr>
+          <w:ilvl w:val="0"/>
+          <w:numId w:val="6"/>
+        </w:numPr>
+      </w:pPr>
+      <w:r>
+        <w:t>T</w:t>
+      </w:r>
+      <w:r>
+        <w:t xml:space="preserve">he </w:t>
+      </w:r>
+      <w:r>
+        <w:t xml:space="preserve">module </w:t>
+      </w:r>
+      <w:r>
+        <w:t xml:space="preserve">input-output </w:t>
+      </w:r>
+      <w:r>
+        <w:t xml:space="preserve">solves have been enhanced; </w:t>
+      </w:r>
+      <w:r>
+        <w:t>see the following paper for theoretical</w:t>
+      </w:r>
+      <w:r>
+        <w:t xml:space="preserve"> details: </w:t>
       </w:r>
       <w:hyperlink r:id="rId17" w:history="1">
         <w:r>
@@ -8219,10 +9433,21 @@
         </w:numPr>
       </w:pPr>
       <w:r>
-        <w:t>We now use LAPACK rout</w:t>
-      </w:r>
-      <w:r>
-        <w:t>ines for solving linear systems, which has increased the speed of the simulations.</w:t>
+        <w:t>The mesh mapping algorithms have been enhanced</w:t>
+      </w:r>
+      <w:r>
+        <w:t xml:space="preserve">; see the following paper for theoretical details: </w:t>
+      </w:r>
+      <w:hyperlink r:id="rId18" w:history="1">
+        <w:r>
+          <w:rPr>
+            <w:rStyle w:val="Hyperlink"/>
+          </w:rPr>
+          <w:t>http://www.nrel.gov/docs/fy14osti/60742.pdf</w:t>
+        </w:r>
+      </w:hyperlink>
+      <w:r>
+        <w:t>.</w:t>
       </w:r>
     </w:p>
     <w:p>
@@ -8234,16 +9459,10 @@
         </w:numPr>
       </w:pPr>
       <w:r>
-        <w:t xml:space="preserve">The glue code allows the option for time-step subcycling. Modules can now choose to use </w:t>
-      </w:r>
-      <w:r>
-        <w:rPr>
-          <w:i/>
-        </w:rPr>
-        <w:t xml:space="preserve">smaller </w:t>
-      </w:r>
-      <w:r>
-        <w:t>time steps than the glue code, as long as the module time step is an integer divisor of the glue-code time step. Note that we have found no cases where this option would be necessary.</w:t>
+        <w:t>We now use LAPACK rout</w:t>
+      </w:r>
+      <w:r>
+        <w:t>ines for solving linear systems, which has increased the speed of the simulations.</w:t>
       </w:r>
     </w:p>
     <w:p>
@@ -8255,6 +9474,27 @@
         </w:numPr>
       </w:pPr>
       <w:r>
+        <w:t xml:space="preserve">The glue code allows the option for time-step subcycling. Modules can now choose to use </w:t>
+      </w:r>
+      <w:r>
+        <w:rPr>
+          <w:i/>
+        </w:rPr>
+        <w:t xml:space="preserve">smaller </w:t>
+      </w:r>
+      <w:r>
+        <w:t>time steps than the glue code, as long as the module time step is an integer divisor of the glue-code time step. Note that we have found no cases where this option would be necessary.</w:t>
+      </w:r>
+    </w:p>
+    <w:p>
+      <w:pPr>
+        <w:pStyle w:val="ListParagraph"/>
+        <w:numPr>
+          <w:ilvl w:val="0"/>
+          <w:numId w:val="6"/>
+        </w:numPr>
+      </w:pPr>
+      <w:r>
         <w:t>N</w:t>
       </w:r>
       <w:r>
@@ -8266,16 +9506,16 @@
       <w:r>
         <w:t>: IceFloe and IceDyn</w:t>
       </w:r>
-      <w:bookmarkStart w:id="4" w:name="_Ref391841077"/>
+      <w:bookmarkStart w:id="7" w:name="_Ref391841077"/>
       <w:r>
         <w:rPr>
           <w:rStyle w:val="FootnoteReference"/>
           <w:rFonts w:eastAsia="Times New Roman" w:cs="Times New Roman"/>
           <w:color w:val="000000"/>
         </w:rPr>
-        <w:footnoteReference w:id="7"/>
-      </w:r>
-      <w:bookmarkEnd w:id="4"/>
+        <w:footnoteReference w:id="8"/>
+      </w:r>
+      <w:bookmarkEnd w:id="7"/>
       <w:r>
         <w:t>.</w:t>
       </w:r>
@@ -8289,7 +9529,6 @@
         </w:numPr>
       </w:pPr>
       <w:r>
-        <w:lastRenderedPageBreak/>
         <w:t>A</w:t>
       </w:r>
       <w:r>
@@ -8420,6 +9659,7 @@
         <w:br/>
       </w:r>
       <w:r>
+        <w:lastRenderedPageBreak/>
         <w:tab/>
       </w:r>
       <w:r>
@@ -8894,7 +10134,6 @@
         </w:numPr>
       </w:pPr>
       <w:r>
-        <w:lastRenderedPageBreak/>
         <w:t xml:space="preserve">We added certification tests for the OC3 Monopile, OC3 Tripod, OC4 Jacket, and </w:t>
       </w:r>
       <w:r>
@@ -8948,8 +10187,13 @@
           <w:numId w:val="6"/>
         </w:numPr>
       </w:pPr>
-      <w:r>
-        <w:t>ReadSubDynSummary.m, a MATLAB function that can read the SubDyn summary file and put the data into a Matlab data-structure.</w:t>
+      <w:proofErr w:type="spellStart"/>
+      <w:r>
+        <w:t>ReadSubDynSummary.m</w:t>
+      </w:r>
+      <w:proofErr w:type="spellEnd"/>
+      <w:r>
+        <w:t>, a MATLAB function that can read the SubDyn summary file and put the data into a Matlab data-structure.</w:t>
       </w:r>
     </w:p>
     <w:p>
@@ -8961,6 +10205,7 @@
         </w:numPr>
       </w:pPr>
       <w:r>
+        <w:lastRenderedPageBreak/>
         <w:t xml:space="preserve">We have </w:t>
       </w:r>
       <w:r>
@@ -8998,1071 +10243,6 @@
       </w:r>
     </w:p>
     <w:p>
-      <w:r>
-        <w:t>FAST v8.08.00c-bjj is compiled with the components</w:t>
-      </w:r>
-      <w:r>
-        <w:t xml:space="preserve"> listed in </w:t>
-      </w:r>
-      <w:r>
-        <w:fldChar w:fldCharType="begin"/>
-      </w:r>
-      <w:r>
-        <w:instrText xml:space="preserve"> REF _Ref391842085 \h </w:instrText>
-      </w:r>
-      <w:r>
-        <w:fldChar w:fldCharType="separate"/>
-      </w:r>
-      <w:r>
-        <w:t xml:space="preserve">Table </w:t>
-      </w:r>
-      <w:r>
-        <w:rPr>
-          <w:noProof/>
-        </w:rPr>
-        <w:t>2</w:t>
-      </w:r>
-      <w:r>
-        <w:fldChar w:fldCharType="end"/>
-      </w:r>
-      <w:r>
-        <w:t>.</w:t>
-      </w:r>
-    </w:p>
-    <w:p>
-      <w:pPr>
-        <w:pStyle w:val="Caption"/>
-        <w:keepNext/>
-        <w:jc w:val="center"/>
-      </w:pPr>
-      <w:bookmarkStart w:id="5" w:name="_Ref391842085"/>
-      <w:r>
-        <w:t xml:space="preserve">Table </w:t>
-      </w:r>
-      <w:r>
-        <w:fldChar w:fldCharType="begin"/>
-      </w:r>
-      <w:r>
-        <w:instrText xml:space="preserve"> SEQ Table \* ARABIC </w:instrText>
-      </w:r>
-      <w:r>
-        <w:fldChar w:fldCharType="separate"/>
-      </w:r>
-      <w:r>
-        <w:rPr>
-          <w:noProof/>
-        </w:rPr>
-        <w:t>2</w:t>
-      </w:r>
-      <w:r>
-        <w:rPr>
-          <w:noProof/>
-        </w:rPr>
-        <w:fldChar w:fldCharType="end"/>
-      </w:r>
-      <w:bookmarkEnd w:id="5"/>
-      <w:r>
-        <w:t>: Components in FAST v8.08.00c-bjj</w:t>
-      </w:r>
-    </w:p>
-    <w:tbl>
-      <w:tblPr>
-        <w:tblStyle w:val="LightList-Accent1"/>
-        <w:tblW w:w="0" w:type="auto"/>
-        <w:jc w:val="center"/>
-        <w:tblLook w:val="04A0" w:firstRow="1" w:lastRow="0" w:firstColumn="1" w:lastColumn="0" w:noHBand="0" w:noVBand="1"/>
-      </w:tblPr>
-      <w:tblGrid>
-        <w:gridCol w:w="2485"/>
-        <w:gridCol w:w="2421"/>
-        <w:gridCol w:w="2795"/>
-      </w:tblGrid>
-      <w:tr>
-        <w:trPr>
-          <w:cnfStyle w:val="100000000000" w:firstRow="1" w:lastRow="0" w:firstColumn="0" w:lastColumn="0" w:oddVBand="0" w:evenVBand="0" w:oddHBand="0" w:evenHBand="0" w:firstRowFirstColumn="0" w:firstRowLastColumn="0" w:lastRowFirstColumn="0" w:lastRowLastColumn="0"/>
-          <w:jc w:val="center"/>
-        </w:trPr>
-        <w:tc>
-          <w:tcPr>
-            <w:cnfStyle w:val="001000000000" w:firstRow="0" w:lastRow="0" w:firstColumn="1" w:lastColumn="0" w:oddVBand="0" w:evenVBand="0" w:oddHBand="0" w:evenHBand="0" w:firstRowFirstColumn="0" w:firstRowLastColumn="0" w:lastRowFirstColumn="0" w:lastRowLastColumn="0"/>
-            <w:tcW w:w="0" w:type="auto"/>
-            <w:tcBorders>
-              <w:bottom w:val="single" w:sz="8" w:space="0" w:color="4F81BD" w:themeColor="accent1"/>
-            </w:tcBorders>
-          </w:tcPr>
-          <w:p>
-            <w:pPr>
-              <w:rPr>
-                <w:b w:val="0"/>
-                <w:bCs w:val="0"/>
-                <w:color w:val="auto"/>
-              </w:rPr>
-            </w:pPr>
-            <w:r>
-              <w:t>Component</w:t>
-            </w:r>
-          </w:p>
-        </w:tc>
-        <w:tc>
-          <w:tcPr>
-            <w:tcW w:w="0" w:type="auto"/>
-            <w:tcBorders>
-              <w:bottom w:val="single" w:sz="8" w:space="0" w:color="4F81BD" w:themeColor="accent1"/>
-            </w:tcBorders>
-          </w:tcPr>
-          <w:p>
-            <w:pPr>
-              <w:cnfStyle w:val="100000000000" w:firstRow="1" w:lastRow="0" w:firstColumn="0" w:lastColumn="0" w:oddVBand="0" w:evenVBand="0" w:oddHBand="0" w:evenHBand="0" w:firstRowFirstColumn="0" w:firstRowLastColumn="0" w:lastRowFirstColumn="0" w:lastRowLastColumn="0"/>
-            </w:pPr>
-            <w:r>
-              <w:t>Version</w:t>
-            </w:r>
-          </w:p>
-        </w:tc>
-        <w:tc>
-          <w:tcPr>
-            <w:tcW w:w="0" w:type="auto"/>
-            <w:tcBorders>
-              <w:bottom w:val="single" w:sz="8" w:space="0" w:color="4F81BD" w:themeColor="accent1"/>
-            </w:tcBorders>
-          </w:tcPr>
-          <w:p>
-            <w:pPr>
-              <w:cnfStyle w:val="100000000000" w:firstRow="1" w:lastRow="0" w:firstColumn="0" w:lastColumn="0" w:oddVBand="0" w:evenVBand="0" w:oddHBand="0" w:evenHBand="0" w:firstRowFirstColumn="0" w:firstRowLastColumn="0" w:lastRowFirstColumn="0" w:lastRowLastColumn="0"/>
-            </w:pPr>
-          </w:p>
-        </w:tc>
-      </w:tr>
-      <w:tr>
-        <w:trPr>
-          <w:cnfStyle w:val="000000100000" w:firstRow="0" w:lastRow="0" w:firstColumn="0" w:lastColumn="0" w:oddVBand="0" w:evenVBand="0" w:oddHBand="1" w:evenHBand="0" w:firstRowFirstColumn="0" w:firstRowLastColumn="0" w:lastRowFirstColumn="0" w:lastRowLastColumn="0"/>
-          <w:jc w:val="center"/>
-        </w:trPr>
-        <w:tc>
-          <w:tcPr>
-            <w:cnfStyle w:val="001000000000" w:firstRow="0" w:lastRow="0" w:firstColumn="1" w:lastColumn="0" w:oddVBand="0" w:evenVBand="0" w:oddHBand="0" w:evenHBand="0" w:firstRowFirstColumn="0" w:firstRowLastColumn="0" w:lastRowFirstColumn="0" w:lastRowLastColumn="0"/>
-            <w:tcW w:w="0" w:type="auto"/>
-            <w:shd w:val="clear" w:color="auto" w:fill="B8CCE4" w:themeFill="accent1" w:themeFillTint="66"/>
-          </w:tcPr>
-          <w:p>
-            <w:r>
-              <w:t>Modules</w:t>
-            </w:r>
-          </w:p>
-        </w:tc>
-        <w:tc>
-          <w:tcPr>
-            <w:tcW w:w="0" w:type="auto"/>
-            <w:shd w:val="clear" w:color="auto" w:fill="B8CCE4" w:themeFill="accent1" w:themeFillTint="66"/>
-          </w:tcPr>
-          <w:p>
-            <w:pPr>
-              <w:cnfStyle w:val="000000100000" w:firstRow="0" w:lastRow="0" w:firstColumn="0" w:lastColumn="0" w:oddVBand="0" w:evenVBand="0" w:oddHBand="1" w:evenHBand="0" w:firstRowFirstColumn="0" w:firstRowLastColumn="0" w:lastRowFirstColumn="0" w:lastRowLastColumn="0"/>
-            </w:pPr>
-          </w:p>
-        </w:tc>
-        <w:tc>
-          <w:tcPr>
-            <w:tcW w:w="0" w:type="auto"/>
-            <w:shd w:val="clear" w:color="auto" w:fill="B8CCE4" w:themeFill="accent1" w:themeFillTint="66"/>
-          </w:tcPr>
-          <w:p>
-            <w:pPr>
-              <w:cnfStyle w:val="000000100000" w:firstRow="0" w:lastRow="0" w:firstColumn="0" w:lastColumn="0" w:oddVBand="0" w:evenVBand="0" w:oddHBand="1" w:evenHBand="0" w:firstRowFirstColumn="0" w:firstRowLastColumn="0" w:lastRowFirstColumn="0" w:lastRowLastColumn="0"/>
-            </w:pPr>
-            <w:r>
-              <w:t xml:space="preserve">ModName </w:t>
-            </w:r>
-            <w:r>
-              <w:rPr>
-                <w:sz w:val="16"/>
-              </w:rPr>
-              <w:t>(</w:t>
-            </w:r>
-            <w:r>
-              <w:rPr>
-                <w:sz w:val="16"/>
-              </w:rPr>
-              <w:t>for o</w:t>
-            </w:r>
-            <w:r>
-              <w:rPr>
-                <w:sz w:val="16"/>
-              </w:rPr>
-              <w:t>utput file</w:t>
-            </w:r>
-            <w:r>
-              <w:rPr>
-                <w:sz w:val="16"/>
-              </w:rPr>
-              <w:t>s</w:t>
-            </w:r>
-            <w:r>
-              <w:rPr>
-                <w:sz w:val="16"/>
-              </w:rPr>
-              <w:t>)</w:t>
-            </w:r>
-          </w:p>
-        </w:tc>
-      </w:tr>
-      <w:tr>
-        <w:trPr>
-          <w:jc w:val="center"/>
-        </w:trPr>
-        <w:tc>
-          <w:tcPr>
-            <w:cnfStyle w:val="001000000000" w:firstRow="0" w:lastRow="0" w:firstColumn="1" w:lastColumn="0" w:oddVBand="0" w:evenVBand="0" w:oddHBand="0" w:evenHBand="0" w:firstRowFirstColumn="0" w:firstRowLastColumn="0" w:lastRowFirstColumn="0" w:lastRowLastColumn="0"/>
-            <w:tcW w:w="0" w:type="auto"/>
-          </w:tcPr>
-          <w:p>
-            <w:pPr>
-              <w:rPr>
-                <w:b w:val="0"/>
-              </w:rPr>
-            </w:pPr>
-            <w:r>
-              <w:rPr>
-                <w:b w:val="0"/>
-              </w:rPr>
-              <w:t>ElastoDyn</w:t>
-            </w:r>
-          </w:p>
-        </w:tc>
-        <w:tc>
-          <w:tcPr>
-            <w:tcW w:w="2421" w:type="dxa"/>
-          </w:tcPr>
-          <w:p>
-            <w:pPr>
-              <w:cnfStyle w:val="000000000000" w:firstRow="0" w:lastRow="0" w:firstColumn="0" w:lastColumn="0" w:oddVBand="0" w:evenVBand="0" w:oddHBand="0" w:evenHBand="0" w:firstRowFirstColumn="0" w:firstRowLastColumn="0" w:lastRowFirstColumn="0" w:lastRowLastColumn="0"/>
-              <w:rPr>
-                <w:highlight w:val="yellow"/>
-              </w:rPr>
-            </w:pPr>
-            <w:r>
-              <w:t>v1.01.06b-bjj</w:t>
-            </w:r>
-          </w:p>
-        </w:tc>
-        <w:tc>
-          <w:tcPr>
-            <w:tcW w:w="2795" w:type="dxa"/>
-          </w:tcPr>
-          <w:p>
-            <w:pPr>
-              <w:cnfStyle w:val="000000000000" w:firstRow="0" w:lastRow="0" w:firstColumn="0" w:lastColumn="0" w:oddVBand="0" w:evenVBand="0" w:oddHBand="0" w:evenHBand="0" w:firstRowFirstColumn="0" w:firstRowLastColumn="0" w:lastRowFirstColumn="0" w:lastRowLastColumn="0"/>
-            </w:pPr>
-            <w:r>
-              <w:t>ED</w:t>
-            </w:r>
-          </w:p>
-        </w:tc>
-      </w:tr>
-      <w:tr>
-        <w:trPr>
-          <w:cnfStyle w:val="000000100000" w:firstRow="0" w:lastRow="0" w:firstColumn="0" w:lastColumn="0" w:oddVBand="0" w:evenVBand="0" w:oddHBand="1" w:evenHBand="0" w:firstRowFirstColumn="0" w:firstRowLastColumn="0" w:lastRowFirstColumn="0" w:lastRowLastColumn="0"/>
-          <w:jc w:val="center"/>
-        </w:trPr>
-        <w:tc>
-          <w:tcPr>
-            <w:cnfStyle w:val="001000000000" w:firstRow="0" w:lastRow="0" w:firstColumn="1" w:lastColumn="0" w:oddVBand="0" w:evenVBand="0" w:oddHBand="0" w:evenHBand="0" w:firstRowFirstColumn="0" w:firstRowLastColumn="0" w:lastRowFirstColumn="0" w:lastRowLastColumn="0"/>
-            <w:tcW w:w="0" w:type="auto"/>
-          </w:tcPr>
-          <w:p>
-            <w:pPr>
-              <w:rPr>
-                <w:b w:val="0"/>
-              </w:rPr>
-            </w:pPr>
-            <w:r>
-              <w:rPr>
-                <w:b w:val="0"/>
-              </w:rPr>
-              <w:t>AeroDyn</w:t>
-            </w:r>
-          </w:p>
-        </w:tc>
-        <w:tc>
-          <w:tcPr>
-            <w:tcW w:w="2421" w:type="dxa"/>
-          </w:tcPr>
-          <w:p>
-            <w:pPr>
-              <w:cnfStyle w:val="000000100000" w:firstRow="0" w:lastRow="0" w:firstColumn="0" w:lastColumn="0" w:oddVBand="0" w:evenVBand="0" w:oddHBand="1" w:evenHBand="0" w:firstRowFirstColumn="0" w:firstRowLastColumn="0" w:lastRowFirstColumn="0" w:lastRowLastColumn="0"/>
-              <w:rPr>
-                <w:highlight w:val="yellow"/>
-              </w:rPr>
-            </w:pPr>
-            <w:r>
-              <w:t>v14.02.01c-bjj</w:t>
-            </w:r>
-          </w:p>
-        </w:tc>
-        <w:tc>
-          <w:tcPr>
-            <w:tcW w:w="2795" w:type="dxa"/>
-          </w:tcPr>
-          <w:p>
-            <w:pPr>
-              <w:cnfStyle w:val="000000100000" w:firstRow="0" w:lastRow="0" w:firstColumn="0" w:lastColumn="0" w:oddVBand="0" w:evenVBand="0" w:oddHBand="1" w:evenHBand="0" w:firstRowFirstColumn="0" w:firstRowLastColumn="0" w:lastRowFirstColumn="0" w:lastRowLastColumn="0"/>
-            </w:pPr>
-            <w:r>
-              <w:t>AD</w:t>
-            </w:r>
-          </w:p>
-        </w:tc>
-      </w:tr>
-      <w:tr>
-        <w:trPr>
-          <w:jc w:val="center"/>
-        </w:trPr>
-        <w:tc>
-          <w:tcPr>
-            <w:cnfStyle w:val="001000000000" w:firstRow="0" w:lastRow="0" w:firstColumn="1" w:lastColumn="0" w:oddVBand="0" w:evenVBand="0" w:oddHBand="0" w:evenHBand="0" w:firstRowFirstColumn="0" w:firstRowLastColumn="0" w:lastRowFirstColumn="0" w:lastRowLastColumn="0"/>
-            <w:tcW w:w="0" w:type="auto"/>
-          </w:tcPr>
-          <w:p>
-            <w:pPr>
-              <w:rPr>
-                <w:b w:val="0"/>
-              </w:rPr>
-            </w:pPr>
-            <w:r>
-              <w:rPr>
-                <w:b w:val="0"/>
-              </w:rPr>
-              <w:t>InflowWind</w:t>
-            </w:r>
-          </w:p>
-        </w:tc>
-        <w:tc>
-          <w:tcPr>
-            <w:tcW w:w="2421" w:type="dxa"/>
-          </w:tcPr>
-          <w:p>
-            <w:pPr>
-              <w:cnfStyle w:val="000000000000" w:firstRow="0" w:lastRow="0" w:firstColumn="0" w:lastColumn="0" w:oddVBand="0" w:evenVBand="0" w:oddHBand="0" w:evenHBand="0" w:firstRowFirstColumn="0" w:firstRowLastColumn="0" w:lastRowFirstColumn="0" w:lastRowLastColumn="0"/>
-              <w:rPr>
-                <w:highlight w:val="yellow"/>
-              </w:rPr>
-            </w:pPr>
-            <w:r>
-              <w:t>v2.00.01b-bjj</w:t>
-            </w:r>
-          </w:p>
-        </w:tc>
-        <w:tc>
-          <w:tcPr>
-            <w:tcW w:w="2795" w:type="dxa"/>
-          </w:tcPr>
-          <w:p>
-            <w:pPr>
-              <w:cnfStyle w:val="000000000000" w:firstRow="0" w:lastRow="0" w:firstColumn="0" w:lastColumn="0" w:oddVBand="0" w:evenVBand="0" w:oddHBand="0" w:evenHBand="0" w:firstRowFirstColumn="0" w:firstRowLastColumn="0" w:lastRowFirstColumn="0" w:lastRowLastColumn="0"/>
-            </w:pPr>
-            <w:r>
-              <w:t>IfW</w:t>
-            </w:r>
-          </w:p>
-        </w:tc>
-      </w:tr>
-      <w:tr>
-        <w:trPr>
-          <w:cnfStyle w:val="000000100000" w:firstRow="0" w:lastRow="0" w:firstColumn="0" w:lastColumn="0" w:oddVBand="0" w:evenVBand="0" w:oddHBand="1" w:evenHBand="0" w:firstRowFirstColumn="0" w:firstRowLastColumn="0" w:lastRowFirstColumn="0" w:lastRowLastColumn="0"/>
-          <w:jc w:val="center"/>
-        </w:trPr>
-        <w:tc>
-          <w:tcPr>
-            <w:cnfStyle w:val="001000000000" w:firstRow="0" w:lastRow="0" w:firstColumn="1" w:lastColumn="0" w:oddVBand="0" w:evenVBand="0" w:oddHBand="0" w:evenHBand="0" w:firstRowFirstColumn="0" w:firstRowLastColumn="0" w:lastRowFirstColumn="0" w:lastRowLastColumn="0"/>
-            <w:tcW w:w="0" w:type="auto"/>
-          </w:tcPr>
-          <w:p>
-            <w:pPr>
-              <w:rPr>
-                <w:b w:val="0"/>
-              </w:rPr>
-            </w:pPr>
-            <w:r>
-              <w:rPr>
-                <w:b w:val="0"/>
-              </w:rPr>
-              <w:t>ServoDyn</w:t>
-            </w:r>
-          </w:p>
-        </w:tc>
-        <w:tc>
-          <w:tcPr>
-            <w:tcW w:w="2421" w:type="dxa"/>
-          </w:tcPr>
-          <w:p>
-            <w:pPr>
-              <w:cnfStyle w:val="000000100000" w:firstRow="0" w:lastRow="0" w:firstColumn="0" w:lastColumn="0" w:oddVBand="0" w:evenVBand="0" w:oddHBand="1" w:evenHBand="0" w:firstRowFirstColumn="0" w:firstRowLastColumn="0" w:lastRowFirstColumn="0" w:lastRowLastColumn="0"/>
-              <w:rPr>
-                <w:highlight w:val="yellow"/>
-              </w:rPr>
-            </w:pPr>
-            <w:r>
-              <w:t>v1.01.02a-bjj</w:t>
-            </w:r>
-          </w:p>
-        </w:tc>
-        <w:tc>
-          <w:tcPr>
-            <w:tcW w:w="2795" w:type="dxa"/>
-          </w:tcPr>
-          <w:p>
-            <w:pPr>
-              <w:cnfStyle w:val="000000100000" w:firstRow="0" w:lastRow="0" w:firstColumn="0" w:lastColumn="0" w:oddVBand="0" w:evenVBand="0" w:oddHBand="1" w:evenHBand="0" w:firstRowFirstColumn="0" w:firstRowLastColumn="0" w:lastRowFirstColumn="0" w:lastRowLastColumn="0"/>
-            </w:pPr>
-            <w:r>
-              <w:t>SrvD</w:t>
-            </w:r>
-          </w:p>
-        </w:tc>
-      </w:tr>
-      <w:tr>
-        <w:trPr>
-          <w:jc w:val="center"/>
-        </w:trPr>
-        <w:tc>
-          <w:tcPr>
-            <w:cnfStyle w:val="001000000000" w:firstRow="0" w:lastRow="0" w:firstColumn="1" w:lastColumn="0" w:oddVBand="0" w:evenVBand="0" w:oddHBand="0" w:evenHBand="0" w:firstRowFirstColumn="0" w:firstRowLastColumn="0" w:lastRowFirstColumn="0" w:lastRowLastColumn="0"/>
-            <w:tcW w:w="0" w:type="auto"/>
-          </w:tcPr>
-          <w:p>
-            <w:pPr>
-              <w:rPr>
-                <w:b w:val="0"/>
-              </w:rPr>
-            </w:pPr>
-            <w:r>
-              <w:rPr>
-                <w:b w:val="0"/>
-              </w:rPr>
-              <w:t>HydroDyn</w:t>
-            </w:r>
-          </w:p>
-        </w:tc>
-        <w:tc>
-          <w:tcPr>
-            <w:tcW w:w="2421" w:type="dxa"/>
-          </w:tcPr>
-          <w:p>
-            <w:pPr>
-              <w:cnfStyle w:val="000000000000" w:firstRow="0" w:lastRow="0" w:firstColumn="0" w:lastColumn="0" w:oddVBand="0" w:evenVBand="0" w:oddHBand="0" w:evenHBand="0" w:firstRowFirstColumn="0" w:firstRowLastColumn="0" w:lastRowFirstColumn="0" w:lastRowLastColumn="0"/>
-              <w:rPr>
-                <w:highlight w:val="yellow"/>
-              </w:rPr>
-            </w:pPr>
-            <w:r>
-              <w:t>v2.01.01c-gjh</w:t>
-            </w:r>
-          </w:p>
-        </w:tc>
-        <w:tc>
-          <w:tcPr>
-            <w:tcW w:w="2795" w:type="dxa"/>
-          </w:tcPr>
-          <w:p>
-            <w:pPr>
-              <w:cnfStyle w:val="000000000000" w:firstRow="0" w:lastRow="0" w:firstColumn="0" w:lastColumn="0" w:oddVBand="0" w:evenVBand="0" w:oddHBand="0" w:evenHBand="0" w:firstRowFirstColumn="0" w:firstRowLastColumn="0" w:lastRowFirstColumn="0" w:lastRowLastColumn="0"/>
-            </w:pPr>
-            <w:r>
-              <w:t>HD</w:t>
-            </w:r>
-          </w:p>
-        </w:tc>
-      </w:tr>
-      <w:tr>
-        <w:trPr>
-          <w:cnfStyle w:val="000000100000" w:firstRow="0" w:lastRow="0" w:firstColumn="0" w:lastColumn="0" w:oddVBand="0" w:evenVBand="0" w:oddHBand="1" w:evenHBand="0" w:firstRowFirstColumn="0" w:firstRowLastColumn="0" w:lastRowFirstColumn="0" w:lastRowLastColumn="0"/>
-          <w:jc w:val="center"/>
-        </w:trPr>
-        <w:tc>
-          <w:tcPr>
-            <w:cnfStyle w:val="001000000000" w:firstRow="0" w:lastRow="0" w:firstColumn="1" w:lastColumn="0" w:oddVBand="0" w:evenVBand="0" w:oddHBand="0" w:evenHBand="0" w:firstRowFirstColumn="0" w:firstRowLastColumn="0" w:lastRowFirstColumn="0" w:lastRowLastColumn="0"/>
-            <w:tcW w:w="0" w:type="auto"/>
-          </w:tcPr>
-          <w:p>
-            <w:pPr>
-              <w:rPr>
-                <w:b w:val="0"/>
-              </w:rPr>
-            </w:pPr>
-            <w:r>
-              <w:rPr>
-                <w:b w:val="0"/>
-              </w:rPr>
-              <w:t>SubDyn</w:t>
-            </w:r>
-          </w:p>
-        </w:tc>
-        <w:tc>
-          <w:tcPr>
-            <w:tcW w:w="2421" w:type="dxa"/>
-          </w:tcPr>
-          <w:p>
-            <w:pPr>
-              <w:cnfStyle w:val="000000100000" w:firstRow="0" w:lastRow="0" w:firstColumn="0" w:lastColumn="0" w:oddVBand="0" w:evenVBand="0" w:oddHBand="1" w:evenHBand="0" w:firstRowFirstColumn="0" w:firstRowLastColumn="0" w:lastRowFirstColumn="0" w:lastRowLastColumn="0"/>
-              <w:rPr>
-                <w:highlight w:val="yellow"/>
-              </w:rPr>
-            </w:pPr>
-            <w:r>
-              <w:t>v1.01.00a-rrd</w:t>
-            </w:r>
-          </w:p>
-        </w:tc>
-        <w:tc>
-          <w:tcPr>
-            <w:tcW w:w="2795" w:type="dxa"/>
-          </w:tcPr>
-          <w:p>
-            <w:pPr>
-              <w:cnfStyle w:val="000000100000" w:firstRow="0" w:lastRow="0" w:firstColumn="0" w:lastColumn="0" w:oddVBand="0" w:evenVBand="0" w:oddHBand="1" w:evenHBand="0" w:firstRowFirstColumn="0" w:firstRowLastColumn="0" w:lastRowFirstColumn="0" w:lastRowLastColumn="0"/>
-            </w:pPr>
-            <w:r>
-              <w:t>SD</w:t>
-            </w:r>
-          </w:p>
-        </w:tc>
-      </w:tr>
-      <w:tr>
-        <w:trPr>
-          <w:jc w:val="center"/>
-        </w:trPr>
-        <w:tc>
-          <w:tcPr>
-            <w:cnfStyle w:val="001000000000" w:firstRow="0" w:lastRow="0" w:firstColumn="1" w:lastColumn="0" w:oddVBand="0" w:evenVBand="0" w:oddHBand="0" w:evenHBand="0" w:firstRowFirstColumn="0" w:firstRowLastColumn="0" w:lastRowFirstColumn="0" w:lastRowLastColumn="0"/>
-            <w:tcW w:w="0" w:type="auto"/>
-            <w:tcBorders>
-              <w:bottom w:val="single" w:sz="8" w:space="0" w:color="4F81BD" w:themeColor="accent1"/>
-            </w:tcBorders>
-          </w:tcPr>
-          <w:p>
-            <w:pPr>
-              <w:rPr>
-                <w:b w:val="0"/>
-              </w:rPr>
-            </w:pPr>
-            <w:r>
-              <w:rPr>
-                <w:b w:val="0"/>
-              </w:rPr>
-              <w:t>MAP</w:t>
-            </w:r>
-          </w:p>
-        </w:tc>
-        <w:tc>
-          <w:tcPr>
-            <w:tcW w:w="2421" w:type="dxa"/>
-            <w:tcBorders>
-              <w:bottom w:val="single" w:sz="8" w:space="0" w:color="4F81BD" w:themeColor="accent1"/>
-            </w:tcBorders>
-          </w:tcPr>
-          <w:p>
-            <w:pPr>
-              <w:cnfStyle w:val="000000000000" w:firstRow="0" w:lastRow="0" w:firstColumn="0" w:lastColumn="0" w:oddVBand="0" w:evenVBand="0" w:oddHBand="0" w:evenHBand="0" w:firstRowFirstColumn="0" w:firstRowLastColumn="0" w:lastRowFirstColumn="0" w:lastRowLastColumn="0"/>
-              <w:rPr>
-                <w:highlight w:val="yellow"/>
-              </w:rPr>
-            </w:pPr>
-            <w:r>
-              <w:t>v</w:t>
-            </w:r>
-            <w:r>
-              <w:t>0.97.01a-mdm</w:t>
-            </w:r>
-          </w:p>
-        </w:tc>
-        <w:tc>
-          <w:tcPr>
-            <w:tcW w:w="2795" w:type="dxa"/>
-            <w:tcBorders>
-              <w:bottom w:val="single" w:sz="8" w:space="0" w:color="4F81BD" w:themeColor="accent1"/>
-            </w:tcBorders>
-          </w:tcPr>
-          <w:p>
-            <w:pPr>
-              <w:cnfStyle w:val="000000000000" w:firstRow="0" w:lastRow="0" w:firstColumn="0" w:lastColumn="0" w:oddVBand="0" w:evenVBand="0" w:oddHBand="0" w:evenHBand="0" w:firstRowFirstColumn="0" w:firstRowLastColumn="0" w:lastRowFirstColumn="0" w:lastRowLastColumn="0"/>
-            </w:pPr>
-            <w:r>
-              <w:t>MAP</w:t>
-            </w:r>
-          </w:p>
-        </w:tc>
-      </w:tr>
-      <w:tr>
-        <w:trPr>
-          <w:cnfStyle w:val="000000100000" w:firstRow="0" w:lastRow="0" w:firstColumn="0" w:lastColumn="0" w:oddVBand="0" w:evenVBand="0" w:oddHBand="1" w:evenHBand="0" w:firstRowFirstColumn="0" w:firstRowLastColumn="0" w:lastRowFirstColumn="0" w:lastRowLastColumn="0"/>
-          <w:jc w:val="center"/>
-        </w:trPr>
-        <w:tc>
-          <w:tcPr>
-            <w:cnfStyle w:val="001000000000" w:firstRow="0" w:lastRow="0" w:firstColumn="1" w:lastColumn="0" w:oddVBand="0" w:evenVBand="0" w:oddHBand="0" w:evenHBand="0" w:firstRowFirstColumn="0" w:firstRowLastColumn="0" w:lastRowFirstColumn="0" w:lastRowLastColumn="0"/>
-            <w:tcW w:w="0" w:type="auto"/>
-          </w:tcPr>
-          <w:p>
-            <w:pPr>
-              <w:rPr>
-                <w:b w:val="0"/>
-              </w:rPr>
-            </w:pPr>
-            <w:r>
-              <w:rPr>
-                <w:b w:val="0"/>
-              </w:rPr>
-              <w:t>FEAMooring</w:t>
-            </w:r>
-          </w:p>
-        </w:tc>
-        <w:tc>
-          <w:tcPr>
-            <w:tcW w:w="2421" w:type="dxa"/>
-          </w:tcPr>
-          <w:p>
-            <w:pPr>
-              <w:cnfStyle w:val="000000100000" w:firstRow="0" w:lastRow="0" w:firstColumn="0" w:lastColumn="0" w:oddVBand="0" w:evenVBand="0" w:oddHBand="1" w:evenHBand="0" w:firstRowFirstColumn="0" w:firstRowLastColumn="0" w:lastRowFirstColumn="0" w:lastRowLastColumn="0"/>
-              <w:rPr>
-                <w:highlight w:val="yellow"/>
-              </w:rPr>
-            </w:pPr>
-            <w:r>
-              <w:t>v1.00.00-yhb</w:t>
-            </w:r>
-          </w:p>
-        </w:tc>
-        <w:tc>
-          <w:tcPr>
-            <w:tcW w:w="2795" w:type="dxa"/>
-          </w:tcPr>
-          <w:p>
-            <w:pPr>
-              <w:cnfStyle w:val="000000100000" w:firstRow="0" w:lastRow="0" w:firstColumn="0" w:lastColumn="0" w:oddVBand="0" w:evenVBand="0" w:oddHBand="1" w:evenHBand="0" w:firstRowFirstColumn="0" w:firstRowLastColumn="0" w:lastRowFirstColumn="0" w:lastRowLastColumn="0"/>
-            </w:pPr>
-            <w:r>
-              <w:t>FEAM</w:t>
-            </w:r>
-          </w:p>
-        </w:tc>
-      </w:tr>
-      <w:tr>
-        <w:trPr>
-          <w:jc w:val="center"/>
-        </w:trPr>
-        <w:tc>
-          <w:tcPr>
-            <w:cnfStyle w:val="001000000000" w:firstRow="0" w:lastRow="0" w:firstColumn="1" w:lastColumn="0" w:oddVBand="0" w:evenVBand="0" w:oddHBand="0" w:evenHBand="0" w:firstRowFirstColumn="0" w:firstRowLastColumn="0" w:lastRowFirstColumn="0" w:lastRowLastColumn="0"/>
-            <w:tcW w:w="0" w:type="auto"/>
-            <w:tcBorders>
-              <w:bottom w:val="single" w:sz="8" w:space="0" w:color="4F81BD" w:themeColor="accent1"/>
-            </w:tcBorders>
-          </w:tcPr>
-          <w:p>
-            <w:pPr>
-              <w:rPr>
-                <w:b w:val="0"/>
-              </w:rPr>
-            </w:pPr>
-            <w:r>
-              <w:rPr>
-                <w:b w:val="0"/>
-              </w:rPr>
-              <w:t>IceFloe</w:t>
-            </w:r>
-          </w:p>
-        </w:tc>
-        <w:tc>
-          <w:tcPr>
-            <w:tcW w:w="2421" w:type="dxa"/>
-            <w:tcBorders>
-              <w:bottom w:val="single" w:sz="8" w:space="0" w:color="4F81BD" w:themeColor="accent1"/>
-            </w:tcBorders>
-          </w:tcPr>
-          <w:p>
-            <w:pPr>
-              <w:cnfStyle w:val="000000000000" w:firstRow="0" w:lastRow="0" w:firstColumn="0" w:lastColumn="0" w:oddVBand="0" w:evenVBand="0" w:oddHBand="0" w:evenHBand="0" w:firstRowFirstColumn="0" w:firstRowLastColumn="0" w:lastRowFirstColumn="0" w:lastRowLastColumn="0"/>
-            </w:pPr>
-            <w:r>
-              <w:t>v1.00.00</w:t>
-            </w:r>
-          </w:p>
-        </w:tc>
-        <w:tc>
-          <w:tcPr>
-            <w:tcW w:w="2795" w:type="dxa"/>
-            <w:tcBorders>
-              <w:bottom w:val="single" w:sz="8" w:space="0" w:color="4F81BD" w:themeColor="accent1"/>
-            </w:tcBorders>
-          </w:tcPr>
-          <w:p>
-            <w:pPr>
-              <w:cnfStyle w:val="000000000000" w:firstRow="0" w:lastRow="0" w:firstColumn="0" w:lastColumn="0" w:oddVBand="0" w:evenVBand="0" w:oddHBand="0" w:evenHBand="0" w:firstRowFirstColumn="0" w:firstRowLastColumn="0" w:lastRowFirstColumn="0" w:lastRowLastColumn="0"/>
-            </w:pPr>
-            <w:r>
-              <w:t>IceF</w:t>
-            </w:r>
-          </w:p>
-        </w:tc>
-      </w:tr>
-      <w:tr>
-        <w:trPr>
-          <w:cnfStyle w:val="000000100000" w:firstRow="0" w:lastRow="0" w:firstColumn="0" w:lastColumn="0" w:oddVBand="0" w:evenVBand="0" w:oddHBand="1" w:evenHBand="0" w:firstRowFirstColumn="0" w:firstRowLastColumn="0" w:lastRowFirstColumn="0" w:lastRowLastColumn="0"/>
-          <w:jc w:val="center"/>
-        </w:trPr>
-        <w:tc>
-          <w:tcPr>
-            <w:cnfStyle w:val="001000000000" w:firstRow="0" w:lastRow="0" w:firstColumn="1" w:lastColumn="0" w:oddVBand="0" w:evenVBand="0" w:oddHBand="0" w:evenHBand="0" w:firstRowFirstColumn="0" w:firstRowLastColumn="0" w:lastRowFirstColumn="0" w:lastRowLastColumn="0"/>
-            <w:tcW w:w="0" w:type="auto"/>
-          </w:tcPr>
-          <w:p>
-            <w:pPr>
-              <w:rPr>
-                <w:b w:val="0"/>
-              </w:rPr>
-            </w:pPr>
-            <w:r>
-              <w:rPr>
-                <w:b w:val="0"/>
-              </w:rPr>
-              <w:t>IceDyn</w:t>
-            </w:r>
-          </w:p>
-        </w:tc>
-        <w:tc>
-          <w:tcPr>
-            <w:tcW w:w="2421" w:type="dxa"/>
-          </w:tcPr>
-          <w:p>
-            <w:pPr>
-              <w:cnfStyle w:val="000000100000" w:firstRow="0" w:lastRow="0" w:firstColumn="0" w:lastColumn="0" w:oddVBand="0" w:evenVBand="0" w:oddHBand="1" w:evenHBand="0" w:firstRowFirstColumn="0" w:firstRowLastColumn="0" w:lastRowFirstColumn="0" w:lastRowLastColumn="0"/>
-              <w:rPr>
-                <w:highlight w:val="yellow"/>
-              </w:rPr>
-            </w:pPr>
-            <w:r>
-              <w:t>v1.00.01-by</w:t>
-            </w:r>
-          </w:p>
-        </w:tc>
-        <w:tc>
-          <w:tcPr>
-            <w:tcW w:w="2795" w:type="dxa"/>
-          </w:tcPr>
-          <w:p>
-            <w:pPr>
-              <w:cnfStyle w:val="000000100000" w:firstRow="0" w:lastRow="0" w:firstColumn="0" w:lastColumn="0" w:oddVBand="0" w:evenVBand="0" w:oddHBand="1" w:evenHBand="0" w:firstRowFirstColumn="0" w:firstRowLastColumn="0" w:lastRowFirstColumn="0" w:lastRowLastColumn="0"/>
-            </w:pPr>
-            <w:r>
-              <w:t>IceD</w:t>
-            </w:r>
-          </w:p>
-        </w:tc>
-      </w:tr>
-      <w:tr>
-        <w:trPr>
-          <w:trHeight w:val="304"/>
-          <w:jc w:val="center"/>
-        </w:trPr>
-        <w:tc>
-          <w:tcPr>
-            <w:cnfStyle w:val="001000000000" w:firstRow="0" w:lastRow="0" w:firstColumn="1" w:lastColumn="0" w:oddVBand="0" w:evenVBand="0" w:oddHBand="0" w:evenHBand="0" w:firstRowFirstColumn="0" w:firstRowLastColumn="0" w:lastRowFirstColumn="0" w:lastRowLastColumn="0"/>
-            <w:tcW w:w="0" w:type="auto"/>
-            <w:shd w:val="clear" w:color="auto" w:fill="B8CCE4" w:themeFill="accent1" w:themeFillTint="66"/>
-          </w:tcPr>
-          <w:p>
-            <w:r>
-              <w:t>Other Component</w:t>
-            </w:r>
-            <w:r>
-              <w:t>s</w:t>
-            </w:r>
-          </w:p>
-        </w:tc>
-        <w:tc>
-          <w:tcPr>
-            <w:tcW w:w="0" w:type="auto"/>
-            <w:shd w:val="clear" w:color="auto" w:fill="B8CCE4" w:themeFill="accent1" w:themeFillTint="66"/>
-          </w:tcPr>
-          <w:p>
-            <w:pPr>
-              <w:cnfStyle w:val="000000000000" w:firstRow="0" w:lastRow="0" w:firstColumn="0" w:lastColumn="0" w:oddVBand="0" w:evenVBand="0" w:oddHBand="0" w:evenHBand="0" w:firstRowFirstColumn="0" w:firstRowLastColumn="0" w:lastRowFirstColumn="0" w:lastRowLastColumn="0"/>
-            </w:pPr>
-          </w:p>
-        </w:tc>
-        <w:tc>
-          <w:tcPr>
-            <w:tcW w:w="0" w:type="auto"/>
-            <w:shd w:val="clear" w:color="auto" w:fill="B8CCE4" w:themeFill="accent1" w:themeFillTint="66"/>
-          </w:tcPr>
-          <w:p>
-            <w:pPr>
-              <w:cnfStyle w:val="000000000000" w:firstRow="0" w:lastRow="0" w:firstColumn="0" w:lastColumn="0" w:oddVBand="0" w:evenVBand="0" w:oddHBand="0" w:evenHBand="0" w:firstRowFirstColumn="0" w:firstRowLastColumn="0" w:lastRowFirstColumn="0" w:lastRowLastColumn="0"/>
-            </w:pPr>
-          </w:p>
-        </w:tc>
-      </w:tr>
-      <w:tr>
-        <w:trPr>
-          <w:cnfStyle w:val="000000100000" w:firstRow="0" w:lastRow="0" w:firstColumn="0" w:lastColumn="0" w:oddVBand="0" w:evenVBand="0" w:oddHBand="1" w:evenHBand="0" w:firstRowFirstColumn="0" w:firstRowLastColumn="0" w:lastRowFirstColumn="0" w:lastRowLastColumn="0"/>
-          <w:jc w:val="center"/>
-        </w:trPr>
-        <w:tc>
-          <w:tcPr>
-            <w:cnfStyle w:val="001000000000" w:firstRow="0" w:lastRow="0" w:firstColumn="1" w:lastColumn="0" w:oddVBand="0" w:evenVBand="0" w:oddHBand="0" w:evenHBand="0" w:firstRowFirstColumn="0" w:firstRowLastColumn="0" w:lastRowFirstColumn="0" w:lastRowLastColumn="0"/>
-            <w:tcW w:w="0" w:type="auto"/>
-          </w:tcPr>
-          <w:p>
-            <w:pPr>
-              <w:rPr>
-                <w:b w:val="0"/>
-              </w:rPr>
-            </w:pPr>
-            <w:r>
-              <w:rPr>
-                <w:b w:val="0"/>
-              </w:rPr>
-              <w:t>NWTC Subroutine Library</w:t>
-            </w:r>
-          </w:p>
-        </w:tc>
-        <w:tc>
-          <w:tcPr>
-            <w:tcW w:w="0" w:type="auto"/>
-            <w:gridSpan w:val="2"/>
-          </w:tcPr>
-          <w:p>
-            <w:pPr>
-              <w:cnfStyle w:val="000000100000" w:firstRow="0" w:lastRow="0" w:firstColumn="0" w:lastColumn="0" w:oddVBand="0" w:evenVBand="0" w:oddHBand="1" w:evenHBand="0" w:firstRowFirstColumn="0" w:firstRowLastColumn="0" w:lastRowFirstColumn="0" w:lastRowLastColumn="0"/>
-            </w:pPr>
-            <w:r>
-              <w:t>v2.03.0</w:t>
-            </w:r>
-            <w:r>
-              <w:t>3</w:t>
-            </w:r>
-            <w:r>
-              <w:t>b-bjj</w:t>
-            </w:r>
-          </w:p>
-        </w:tc>
-      </w:tr>
-      <w:tr>
-        <w:trPr>
-          <w:jc w:val="center"/>
-        </w:trPr>
-        <w:tc>
-          <w:tcPr>
-            <w:cnfStyle w:val="001000000000" w:firstRow="0" w:lastRow="0" w:firstColumn="1" w:lastColumn="0" w:oddVBand="0" w:evenVBand="0" w:oddHBand="0" w:evenHBand="0" w:firstRowFirstColumn="0" w:firstRowLastColumn="0" w:lastRowFirstColumn="0" w:lastRowLastColumn="0"/>
-            <w:tcW w:w="0" w:type="auto"/>
-          </w:tcPr>
-          <w:p>
-            <w:pPr>
-              <w:rPr>
-                <w:b w:val="0"/>
-              </w:rPr>
-            </w:pPr>
-            <w:r>
-              <w:rPr>
-                <w:b w:val="0"/>
-              </w:rPr>
-              <w:t>FAST Registry</w:t>
-            </w:r>
-            <w:bookmarkStart w:id="6" w:name="_Ref391726695"/>
-            <w:r>
-              <w:rPr>
-                <w:rStyle w:val="FootnoteReference"/>
-                <w:b w:val="0"/>
-              </w:rPr>
-              <w:footnoteReference w:id="8"/>
-            </w:r>
-            <w:bookmarkEnd w:id="6"/>
-          </w:p>
-        </w:tc>
-        <w:tc>
-          <w:tcPr>
-            <w:tcW w:w="0" w:type="auto"/>
-            <w:gridSpan w:val="2"/>
-          </w:tcPr>
-          <w:p>
-            <w:pPr>
-              <w:cnfStyle w:val="000000000000" w:firstRow="0" w:lastRow="0" w:firstColumn="0" w:lastColumn="0" w:oddVBand="0" w:evenVBand="0" w:oddHBand="0" w:evenHBand="0" w:firstRowFirstColumn="0" w:firstRowLastColumn="0" w:lastRowFirstColumn="0" w:lastRowLastColumn="0"/>
-            </w:pPr>
-            <w:r>
-              <w:t>v2.0</w:t>
-            </w:r>
-            <w:r>
-              <w:t>3.01</w:t>
-            </w:r>
-          </w:p>
-        </w:tc>
-      </w:tr>
-      <w:tr>
-        <w:trPr>
-          <w:cnfStyle w:val="000000100000" w:firstRow="0" w:lastRow="0" w:firstColumn="0" w:lastColumn="0" w:oddVBand="0" w:evenVBand="0" w:oddHBand="1" w:evenHBand="0" w:firstRowFirstColumn="0" w:firstRowLastColumn="0" w:lastRowFirstColumn="0" w:lastRowLastColumn="0"/>
-          <w:trHeight w:val="232"/>
-          <w:jc w:val="center"/>
-        </w:trPr>
-        <w:tc>
-          <w:tcPr>
-            <w:cnfStyle w:val="001000000000" w:firstRow="0" w:lastRow="0" w:firstColumn="1" w:lastColumn="0" w:oddVBand="0" w:evenVBand="0" w:oddHBand="0" w:evenHBand="0" w:firstRowFirstColumn="0" w:firstRowLastColumn="0" w:lastRowFirstColumn="0" w:lastRowLastColumn="0"/>
-            <w:tcW w:w="0" w:type="auto"/>
-            <w:shd w:val="clear" w:color="auto" w:fill="B8CCE4" w:themeFill="accent1" w:themeFillTint="66"/>
-          </w:tcPr>
-          <w:p>
-            <w:r>
-              <w:t>Third Party Content</w:t>
-            </w:r>
-          </w:p>
-        </w:tc>
-        <w:tc>
-          <w:tcPr>
-            <w:tcW w:w="0" w:type="auto"/>
-            <w:shd w:val="clear" w:color="auto" w:fill="B8CCE4" w:themeFill="accent1" w:themeFillTint="66"/>
-          </w:tcPr>
-          <w:p>
-            <w:pPr>
-              <w:cnfStyle w:val="000000100000" w:firstRow="0" w:lastRow="0" w:firstColumn="0" w:lastColumn="0" w:oddVBand="0" w:evenVBand="0" w:oddHBand="1" w:evenHBand="0" w:firstRowFirstColumn="0" w:firstRowLastColumn="0" w:lastRowFirstColumn="0" w:lastRowLastColumn="0"/>
-            </w:pPr>
-          </w:p>
-        </w:tc>
-        <w:tc>
-          <w:tcPr>
-            <w:tcW w:w="0" w:type="auto"/>
-            <w:shd w:val="clear" w:color="auto" w:fill="B8CCE4" w:themeFill="accent1" w:themeFillTint="66"/>
-          </w:tcPr>
-          <w:p>
-            <w:pPr>
-              <w:cnfStyle w:val="000000100000" w:firstRow="0" w:lastRow="0" w:firstColumn="0" w:lastColumn="0" w:oddVBand="0" w:evenVBand="0" w:oddHBand="1" w:evenHBand="0" w:firstRowFirstColumn="0" w:firstRowLastColumn="0" w:lastRowFirstColumn="0" w:lastRowLastColumn="0"/>
-            </w:pPr>
-          </w:p>
-        </w:tc>
-      </w:tr>
-      <w:tr>
-        <w:trPr>
-          <w:jc w:val="center"/>
-        </w:trPr>
-        <w:tc>
-          <w:tcPr>
-            <w:cnfStyle w:val="001000000000" w:firstRow="0" w:lastRow="0" w:firstColumn="1" w:lastColumn="0" w:oddVBand="0" w:evenVBand="0" w:oddHBand="0" w:evenHBand="0" w:firstRowFirstColumn="0" w:firstRowLastColumn="0" w:lastRowFirstColumn="0" w:lastRowLastColumn="0"/>
-            <w:tcW w:w="0" w:type="auto"/>
-          </w:tcPr>
-          <w:p>
-            <w:pPr>
-              <w:rPr>
-                <w:b w:val="0"/>
-              </w:rPr>
-            </w:pPr>
-            <w:r>
-              <w:rPr>
-                <w:b w:val="0"/>
-              </w:rPr>
-              <w:t>LAPACK</w:t>
-            </w:r>
-          </w:p>
-        </w:tc>
-        <w:tc>
-          <w:tcPr>
-            <w:tcW w:w="0" w:type="auto"/>
-            <w:gridSpan w:val="2"/>
-          </w:tcPr>
-          <w:p>
-            <w:pPr>
-              <w:cnfStyle w:val="000000000000" w:firstRow="0" w:lastRow="0" w:firstColumn="0" w:lastColumn="0" w:oddVBand="0" w:evenVBand="0" w:oddHBand="0" w:evenHBand="0" w:firstRowFirstColumn="0" w:firstRowLastColumn="0" w:lastRowFirstColumn="0" w:lastRowLastColumn="0"/>
-            </w:pPr>
-            <w:r>
-              <w:t xml:space="preserve">v3.3 as part of Intel® Math Kernel Library; </w:t>
-            </w:r>
-          </w:p>
-          <w:p>
-            <w:pPr>
-              <w:cnfStyle w:val="000000000000" w:firstRow="0" w:lastRow="0" w:firstColumn="0" w:lastColumn="0" w:oddVBand="0" w:evenVBand="0" w:oddHBand="0" w:evenHBand="0" w:firstRowFirstColumn="0" w:firstRowLastColumn="0" w:lastRowFirstColumn="0" w:lastRowLastColumn="0"/>
-            </w:pPr>
-            <w:r>
-              <w:t>(v3.5.0 compiled with gfortran)</w:t>
-            </w:r>
-          </w:p>
-        </w:tc>
-      </w:tr>
-      <w:tr>
-        <w:trPr>
-          <w:cnfStyle w:val="000000100000" w:firstRow="0" w:lastRow="0" w:firstColumn="0" w:lastColumn="0" w:oddVBand="0" w:evenVBand="0" w:oddHBand="1" w:evenHBand="0" w:firstRowFirstColumn="0" w:firstRowLastColumn="0" w:lastRowFirstColumn="0" w:lastRowLastColumn="0"/>
-          <w:jc w:val="center"/>
-        </w:trPr>
-        <w:tc>
-          <w:tcPr>
-            <w:cnfStyle w:val="001000000000" w:firstRow="0" w:lastRow="0" w:firstColumn="1" w:lastColumn="0" w:oddVBand="0" w:evenVBand="0" w:oddHBand="0" w:evenHBand="0" w:firstRowFirstColumn="0" w:firstRowLastColumn="0" w:lastRowFirstColumn="0" w:lastRowLastColumn="0"/>
-            <w:tcW w:w="0" w:type="auto"/>
-          </w:tcPr>
-          <w:p>
-            <w:pPr>
-              <w:rPr>
-                <w:b w:val="0"/>
-              </w:rPr>
-            </w:pPr>
-            <w:r>
-              <w:rPr>
-                <w:b w:val="0"/>
-              </w:rPr>
-              <w:t>ScaLAPACK</w:t>
-            </w:r>
-          </w:p>
-        </w:tc>
-        <w:tc>
-          <w:tcPr>
-            <w:tcW w:w="0" w:type="auto"/>
-            <w:gridSpan w:val="2"/>
-          </w:tcPr>
-          <w:p>
-            <w:pPr>
-              <w:cnfStyle w:val="000000100000" w:firstRow="0" w:lastRow="0" w:firstColumn="0" w:lastColumn="0" w:oddVBand="0" w:evenVBand="0" w:oddHBand="1" w:evenHBand="0" w:firstRowFirstColumn="0" w:firstRowLastColumn="0" w:lastRowFirstColumn="0" w:lastRowLastColumn="0"/>
-            </w:pPr>
-            <w:r>
-              <w:t>2.0.2</w:t>
-            </w:r>
-          </w:p>
-        </w:tc>
-      </w:tr>
-      <w:tr>
-        <w:trPr>
-          <w:jc w:val="center"/>
-        </w:trPr>
-        <w:tc>
-          <w:tcPr>
-            <w:cnfStyle w:val="001000000000" w:firstRow="0" w:lastRow="0" w:firstColumn="1" w:lastColumn="0" w:oddVBand="0" w:evenVBand="0" w:oddHBand="0" w:evenHBand="0" w:firstRowFirstColumn="0" w:firstRowLastColumn="0" w:lastRowFirstColumn="0" w:lastRowLastColumn="0"/>
-            <w:tcW w:w="0" w:type="auto"/>
-          </w:tcPr>
-          <w:p>
-            <w:pPr>
-              <w:rPr>
-                <w:b w:val="0"/>
-              </w:rPr>
-            </w:pPr>
-            <w:r>
-              <w:rPr>
-                <w:b w:val="0"/>
-              </w:rPr>
-              <w:t>FFTPACK</w:t>
-            </w:r>
-          </w:p>
-        </w:tc>
-        <w:tc>
-          <w:tcPr>
-            <w:tcW w:w="0" w:type="auto"/>
-            <w:gridSpan w:val="2"/>
-          </w:tcPr>
-          <w:p>
-            <w:pPr>
-              <w:cnfStyle w:val="000000000000" w:firstRow="0" w:lastRow="0" w:firstColumn="0" w:lastColumn="0" w:oddVBand="0" w:evenVBand="0" w:oddHBand="0" w:evenHBand="0" w:firstRowFirstColumn="0" w:firstRowLastColumn="0" w:lastRowFirstColumn="0" w:lastRowLastColumn="0"/>
-            </w:pPr>
-            <w:r>
-              <w:t>v4.1</w:t>
-            </w:r>
-          </w:p>
-        </w:tc>
-      </w:tr>
-    </w:tbl>
-    <w:p>
       <w:pPr>
         <w:keepNext/>
       </w:pPr>
@@ -10075,7 +10255,7 @@
         </w:rPr>
         <w:lastRenderedPageBreak/>
         <w:drawing>
-          <wp:inline distT="0" distB="0" distL="0" distR="0" wp14:anchorId="0D249E34" wp14:editId="50D5F526">
+          <wp:inline distT="0" distB="0" distL="0" distR="0" wp14:anchorId="5A33A601" wp14:editId="0A746958">
             <wp:extent cx="5943600" cy="7841093"/>
             <wp:effectExtent l="0" t="0" r="0" b="7620"/>
             <wp:docPr id="6" name="Picture 6"/>
@@ -10090,7 +10270,7 @@
                     <pic:cNvPicPr/>
                   </pic:nvPicPr>
                   <pic:blipFill>
-                    <a:blip r:embed="rId18" cstate="print">
+                    <a:blip r:embed="rId19" cstate="print">
                       <a:extLst>
                         <a:ext uri="{28A0092B-C50C-407E-A947-70E740481C1C}">
                           <a14:useLocalDpi xmlns:a14="http://schemas.microsoft.com/office/drawing/2010/main" val="0"/>
@@ -10122,7 +10302,7 @@
         <w:pStyle w:val="Caption"/>
         <w:jc w:val="center"/>
       </w:pPr>
-      <w:bookmarkStart w:id="7" w:name="_Ref352753427"/>
+      <w:bookmarkStart w:id="8" w:name="_Ref352753427"/>
       <w:r>
         <w:t xml:space="preserve">Figure </w:t>
       </w:r>
@@ -10147,7 +10327,7 @@
         </w:rPr>
         <w:fldChar w:fldCharType="end"/>
       </w:r>
-      <w:bookmarkEnd w:id="7"/>
+      <w:bookmarkEnd w:id="8"/>
       <w:r>
         <w:t xml:space="preserve">: Summary of Input and Output Files for FAST </w:t>
       </w:r>
@@ -10195,7 +10375,7 @@
       <w:r>
         <w:t xml:space="preserve">Converted FAST and its various modules (including AeroDyn and HydroDyn) into the </w:t>
       </w:r>
-      <w:hyperlink r:id="rId19" w:history="1">
+      <w:hyperlink r:id="rId20" w:history="1">
         <w:r>
           <w:rPr>
             <w:rStyle w:val="Hyperlink"/>
@@ -10314,15 +10494,21 @@
       <w:pPr>
         <w:pStyle w:val="Heading1"/>
       </w:pPr>
-      <w:bookmarkStart w:id="8" w:name="_Ref391890933"/>
+      <w:bookmarkStart w:id="9" w:name="_Ref391890933"/>
       <w:r>
         <w:t>Certification Tests</w:t>
       </w:r>
-      <w:bookmarkEnd w:id="8"/>
-    </w:p>
-    <w:p>
-      <w:r>
-        <w:t xml:space="preserve">Several new models have been added to the FAST v8.08.00c-bjj archive. </w:t>
+      <w:bookmarkEnd w:id="9"/>
+    </w:p>
+    <w:p>
+      <w:r>
+        <w:t xml:space="preserve">Several new models </w:t>
+      </w:r>
+      <w:r>
+        <w:t>were</w:t>
+      </w:r>
+      <w:r>
+        <w:t xml:space="preserve"> added to the FAST v8.08.00c-bjj archive. </w:t>
       </w:r>
       <w:r>
         <w:fldChar w:fldCharType="begin"/>
@@ -10373,7 +10559,7 @@
         <w:keepNext/>
         <w:jc w:val="center"/>
       </w:pPr>
-      <w:bookmarkStart w:id="9" w:name="_Ref391844734"/>
+      <w:bookmarkStart w:id="10" w:name="_Ref391844734"/>
       <w:r>
         <w:t xml:space="preserve">Table </w:t>
       </w:r>
@@ -10398,9 +10584,21 @@
         </w:rPr>
         <w:fldChar w:fldCharType="end"/>
       </w:r>
-      <w:bookmarkEnd w:id="9"/>
-      <w:r>
-        <w:t>: Certification Tests Distributed with FAST v8.08.00c-bjj</w:t>
+      <w:bookmarkEnd w:id="10"/>
+      <w:r>
+        <w:t>: Certification Tests Distributed with FAST v8.0</w:t>
+      </w:r>
+      <w:r>
+        <w:t>9</w:t>
+      </w:r>
+      <w:r>
+        <w:t>.00</w:t>
+      </w:r>
+      <w:r>
+        <w:t>a</w:t>
+      </w:r>
+      <w:r>
+        <w:t>-bjj</w:t>
       </w:r>
     </w:p>
     <w:tbl>
@@ -13770,15 +13968,15 @@
       <w:pPr>
         <w:pStyle w:val="Heading1"/>
       </w:pPr>
-      <w:bookmarkStart w:id="10" w:name="_Ref391883796"/>
-      <w:bookmarkStart w:id="11" w:name="_Ref352702959"/>
+      <w:bookmarkStart w:id="11" w:name="_Ref391883796"/>
+      <w:bookmarkStart w:id="12" w:name="_Ref352702959"/>
       <w:r>
         <w:t xml:space="preserve">Variables Specified in the </w:t>
       </w:r>
       <w:r>
         <w:t>FAST Primary Input File</w:t>
       </w:r>
-      <w:bookmarkEnd w:id="10"/>
+      <w:bookmarkEnd w:id="11"/>
     </w:p>
     <w:p>
       <w:r>
@@ -15722,7 +15920,7 @@
                     <pic:cNvPicPr/>
                   </pic:nvPicPr>
                   <pic:blipFill rotWithShape="1">
-                    <a:blip r:embed="rId20"/>
+                    <a:blip r:embed="rId21"/>
                     <a:srcRect l="720" t="96123" r="61111" b="2602"/>
                     <a:stretch/>
                   </pic:blipFill>
@@ -16336,12 +16534,12 @@
       <w:pPr>
         <w:pStyle w:val="Heading1"/>
       </w:pPr>
-      <w:bookmarkStart w:id="12" w:name="_Ref391885623"/>
+      <w:bookmarkStart w:id="13" w:name="_Ref391885623"/>
       <w:r>
         <w:t>Limitations</w:t>
       </w:r>
-      <w:bookmarkEnd w:id="11"/>
       <w:bookmarkEnd w:id="12"/>
+      <w:bookmarkEnd w:id="13"/>
     </w:p>
     <w:p>
       <w:r>
@@ -16369,7 +16567,13 @@
         <w:t xml:space="preserve"> shows a comparison of features</w:t>
       </w:r>
       <w:r>
-        <w:t xml:space="preserve"> between FAST v7 and FAST v8.08.00c-bjj. It is our intent to include all of the features of</w:t>
+        <w:t xml:space="preserve"> between FAST v7 and FAST v8.0</w:t>
+      </w:r>
+      <w:r>
+        <w:t>9</w:t>
+      </w:r>
+      <w:r>
+        <w:t>.00c-bjj. It is our intent to include all of the features of</w:t>
       </w:r>
       <w:r>
         <w:t xml:space="preserve"> </w:t>
@@ -16405,7 +16609,13 @@
         <w:t>FAST v8</w:t>
       </w:r>
       <w:r>
-        <w:t>.08.00c-bjj</w:t>
+        <w:t>.0</w:t>
+      </w:r>
+      <w:r>
+        <w:t>9</w:t>
+      </w:r>
+      <w:r>
+        <w:t>.00c-bjj</w:t>
       </w:r>
       <w:r>
         <w:t xml:space="preserve"> is distributed as both a 32-bit and 64-bit Windows application. However, the 64-bit application cannot run the MAP module. We are working to update the MAP </w:t>
@@ -16426,7 +16636,10 @@
         </w:numPr>
       </w:pPr>
       <w:r>
-        <w:t>FAST v8.08</w:t>
+        <w:t>FAST v8.0</w:t>
+      </w:r>
+      <w:r>
+        <w:t>9</w:t>
       </w:r>
       <w:r>
         <w:t>.</w:t>
@@ -16486,7 +16699,13 @@
         </w:numPr>
       </w:pPr>
       <w:r>
-        <w:t>The IceDyn and FEAMooring modules are not complete in FAST v8.08.00c-bjj.</w:t>
+        <w:t>The IceDyn and FEAMooring modules are not complete in FAST v8.0</w:t>
+      </w:r>
+      <w:r>
+        <w:t>9</w:t>
+      </w:r>
+      <w:r>
+        <w:t>.00c-bjj.</w:t>
       </w:r>
     </w:p>
     <w:p>
@@ -16688,7 +16907,7 @@
       <w:pPr>
         <w:pStyle w:val="Heading1"/>
       </w:pPr>
-      <w:bookmarkStart w:id="13" w:name="_Ref352670793"/>
+      <w:bookmarkStart w:id="14" w:name="_Ref352670793"/>
       <w:r>
         <w:t>Converting to FAST v8.0</w:t>
       </w:r>
@@ -16698,7 +16917,7 @@
       <w:r>
         <w:t>.x</w:t>
       </w:r>
-      <w:bookmarkEnd w:id="13"/>
+      <w:bookmarkEnd w:id="14"/>
     </w:p>
     <w:p>
       <w:r>
@@ -16769,6 +16988,7 @@
       <w:r>
         <w:t>See the “</w:t>
       </w:r>
+      <w:proofErr w:type="spellStart"/>
       <w:r>
         <w:fldChar w:fldCharType="begin"/>
       </w:r>
@@ -16779,7 +16999,11 @@
         <w:fldChar w:fldCharType="separate"/>
       </w:r>
       <w:r>
-        <w:t>Matlab Conversion Scripts</w:t>
+        <w:t>Matlab</w:t>
+      </w:r>
+      <w:proofErr w:type="spellEnd"/>
+      <w:r>
+        <w:t xml:space="preserve"> Conversion Scripts</w:t>
       </w:r>
       <w:r>
         <w:fldChar w:fldCharType="end"/>
@@ -16796,7 +17020,13 @@
         <w:t xml:space="preserve"> up-to-date</w:t>
       </w:r>
       <w:r>
-        <w:t xml:space="preserve"> input files in the FAST v8.08.00c-bjj archive’s CertTest folder. See the “</w:t>
+        <w:t xml:space="preserve"> input files in the FAST v8.0</w:t>
+      </w:r>
+      <w:r>
+        <w:t>9</w:t>
+      </w:r>
+      <w:r>
+        <w:t>.00c-bjj archive’s CertTest folder. See the “</w:t>
       </w:r>
       <w:r>
         <w:fldChar w:fldCharType="begin"/>
@@ -16840,6 +17070,22 @@
       </w:r>
       <w:r>
         <w:t xml:space="preserve">. </w:t>
+      </w:r>
+    </w:p>
+    <w:p>
+      <w:pPr>
+        <w:pStyle w:val="Heading3"/>
+      </w:pPr>
+      <w:r>
+        <w:t>Changes in FAST v8.09.00c-bjj</w:t>
+      </w:r>
+    </w:p>
+    <w:p>
+      <w:r>
+        <w:t>The primary input file of FAST v8.09.00a-bjj is the same as that of FAST v8.08.00c-bjj</w:t>
+      </w:r>
+      <w:r>
+        <w:t>. However, the HydroDyn input file in this new version has one less line that the previous version.</w:t>
       </w:r>
     </w:p>
     <w:p>
@@ -17394,6 +17640,7 @@
         <w:pStyle w:val="Heading3"/>
       </w:pPr>
       <w:r>
+        <w:lastRenderedPageBreak/>
         <w:t>Changes in FAST v8.03.02b-bjj</w:t>
       </w:r>
     </w:p>
@@ -17429,7 +17676,6 @@
         </w:numPr>
       </w:pPr>
       <w:r>
-        <w:lastRenderedPageBreak/>
         <w:t>The primary FAST input file has been converted to primary input files fo</w:t>
       </w:r>
       <w:r>
@@ -18115,16 +18361,17 @@
       <w:pPr>
         <w:pStyle w:val="Heading2"/>
       </w:pPr>
-      <w:bookmarkStart w:id="14" w:name="_Ref391845139"/>
-      <w:bookmarkStart w:id="15" w:name="_Ref391845887"/>
-      <w:r>
+      <w:bookmarkStart w:id="15" w:name="_Ref391845139"/>
+      <w:bookmarkStart w:id="16" w:name="_Ref391845887"/>
+      <w:r>
+        <w:lastRenderedPageBreak/>
         <w:t>Matlab Conversion Script</w:t>
       </w:r>
-      <w:bookmarkEnd w:id="14"/>
+      <w:bookmarkEnd w:id="15"/>
       <w:r>
         <w:t>s</w:t>
       </w:r>
-      <w:bookmarkEnd w:id="15"/>
+      <w:bookmarkEnd w:id="16"/>
     </w:p>
     <w:p>
       <w:r>
@@ -18169,7 +18416,6 @@
     </w:p>
     <w:p>
       <w:r>
-        <w:lastRenderedPageBreak/>
         <w:t>We recommend that you add the Simulation Toolbox to your Matlab path so that you can access all of the routines defined in it</w:t>
       </w:r>
       <w:r>
@@ -18461,12 +18707,7 @@
         <w:t>CalculateYawAndPitchRates</w:t>
       </w:r>
       <w:r>
-        <w:t>) that will calculate these rates, but you must provide the routine the name of the FAST output file tha</w:t>
-      </w:r>
-      <w:bookmarkStart w:id="16" w:name="_GoBack"/>
-      <w:bookmarkEnd w:id="16"/>
-      <w:r>
-        <w:t>t contains the previous results of the Pitch and/or Yaw channels.</w:t>
+        <w:t>) that will calculate these rates, but you must provide the routine the name of the FAST output file that contains the previous results of the Pitch and/or Yaw channels.</w:t>
       </w:r>
     </w:p>
     <w:p>
@@ -18820,12 +19061,33 @@
         <w:pStyle w:val="Heading1"/>
       </w:pPr>
       <w:r>
-        <w:t>Running FAST v8.08.00c-bjj</w:t>
-      </w:r>
-    </w:p>
-    <w:p>
-      <w:r>
-        <w:t xml:space="preserve">FAST v8.08.00c-bjj must load the MAP </w:t>
+        <w:t>Running FAST v8.09</w:t>
+      </w:r>
+      <w:r>
+        <w:t>.00</w:t>
+      </w:r>
+      <w:r>
+        <w:t>a</w:t>
+      </w:r>
+      <w:r>
+        <w:t>-bjj</w:t>
+      </w:r>
+    </w:p>
+    <w:p>
+      <w:r>
+        <w:t>FAST v8.0</w:t>
+      </w:r>
+      <w:r>
+        <w:t>9</w:t>
+      </w:r>
+      <w:r>
+        <w:t>.00</w:t>
+      </w:r>
+      <w:r>
+        <w:t>a</w:t>
+      </w:r>
+      <w:r>
+        <w:t xml:space="preserve">-bjj must load the MAP </w:t>
       </w:r>
       <w:r>
         <w:t>library</w:t>
@@ -18937,12 +19199,12 @@
       <w:r>
         <w:t xml:space="preserve">An installation guide is available that describes how to install FAST (and the other CAE tools) in such a way that they will run from a command window from any folder (without moving or copying the executable around to different folders). See: </w:t>
       </w:r>
-      <w:hyperlink r:id="rId21" w:history="1">
+      <w:hyperlink r:id="rId22" w:history="1">
         <w:r>
           <w:rPr>
             <w:rStyle w:val="Hyperlink"/>
           </w:rPr>
-          <w:t>http://wind.nrel.gov/designcodes/papers/setup.pdf</w:t>
+          <w:t>https://nwtc.nrel.gov/system/files/Setup_NWTC_Windows.pdf</w:t>
         </w:r>
       </w:hyperlink>
       <w:r>
@@ -18960,7 +19222,7 @@
     <w:p>
       <w:pPr>
         <w:sectPr>
-          <w:footerReference w:type="default" r:id="rId22"/>
+          <w:footerReference w:type="default" r:id="rId23"/>
           <w:footnotePr>
             <w:numFmt w:val="chicago"/>
           </w:footnotePr>
@@ -18985,7 +19247,7 @@
       <w:r>
         <w:t xml:space="preserve">, please use our forums: </w:t>
       </w:r>
-      <w:hyperlink r:id="rId23" w:history="1">
+      <w:hyperlink r:id="rId24" w:history="1">
         <w:r>
           <w:rPr>
             <w:rStyle w:val="Hyperlink"/>
@@ -19010,7 +19272,13 @@
         <w:t xml:space="preserve">Example FAST </w:t>
       </w:r>
       <w:r>
-        <w:t xml:space="preserve">v8.08.* </w:t>
+        <w:t>v8.0</w:t>
+      </w:r>
+      <w:r>
+        <w:t>9</w:t>
+      </w:r>
+      <w:r>
+        <w:t xml:space="preserve">.* </w:t>
       </w:r>
       <w:r>
         <w:t>Input File</w:t>
@@ -19081,7 +19349,23 @@
                                 <w:sz w:val="15"/>
                                 <w:szCs w:val="15"/>
                               </w:rPr>
-                              <w:t>------- FAST v8.08.* INPUT FILE ------------------------------------------------</w:t>
+                              <w:t>------- FAST v8.0</w:t>
+                            </w:r>
+                            <w:r>
+                              <w:rPr>
+                                <w:rFonts w:ascii="Courier New" w:hAnsi="Courier New" w:cs="Courier New"/>
+                                <w:sz w:val="15"/>
+                                <w:szCs w:val="15"/>
+                              </w:rPr>
+                              <w:t>9</w:t>
+                            </w:r>
+                            <w:r>
+                              <w:rPr>
+                                <w:rFonts w:ascii="Courier New" w:hAnsi="Courier New" w:cs="Courier New"/>
+                                <w:sz w:val="15"/>
+                                <w:szCs w:val="15"/>
+                              </w:rPr>
+                              <w:t>.* INPUT FILE ------------------------------------------------</w:t>
                             </w:r>
                           </w:p>
                           <w:p>
@@ -19711,7 +19995,7 @@
                                 <w:sz w:val="15"/>
                                 <w:szCs w:val="15"/>
                               </w:rPr>
-                              <w:t xml:space="preserve">        1  SttsTime        - Amount of time between screen </w:t>
+                              <w:t xml:space="preserve">        </w:t>
                             </w:r>
                             <w:proofErr w:type="gramStart"/>
                             <w:r>
@@ -19720,7 +20004,7 @@
                                 <w:sz w:val="15"/>
                                 <w:szCs w:val="15"/>
                               </w:rPr>
-                              <w:t>status</w:t>
+                              <w:t>1  SttsTime</w:t>
                             </w:r>
                             <w:proofErr w:type="gramEnd"/>
                             <w:r>
@@ -19729,7 +20013,7 @@
                                 <w:sz w:val="15"/>
                                 <w:szCs w:val="15"/>
                               </w:rPr>
-                              <w:t xml:space="preserve"> messages (s)</w:t>
+                              <w:t xml:space="preserve">        - Amount of time between screen status messages (s)</w:t>
                             </w:r>
                           </w:p>
                           <w:p>
@@ -19857,7 +20141,23 @@
                           <w:sz w:val="15"/>
                           <w:szCs w:val="15"/>
                         </w:rPr>
-                        <w:t>------- FAST v8.08.* INPUT FILE ------------------------------------------------</w:t>
+                        <w:t>------- FAST v8.0</w:t>
+                      </w:r>
+                      <w:r>
+                        <w:rPr>
+                          <w:rFonts w:ascii="Courier New" w:hAnsi="Courier New" w:cs="Courier New"/>
+                          <w:sz w:val="15"/>
+                          <w:szCs w:val="15"/>
+                        </w:rPr>
+                        <w:t>9</w:t>
+                      </w:r>
+                      <w:r>
+                        <w:rPr>
+                          <w:rFonts w:ascii="Courier New" w:hAnsi="Courier New" w:cs="Courier New"/>
+                          <w:sz w:val="15"/>
+                          <w:szCs w:val="15"/>
+                        </w:rPr>
+                        <w:t>.* INPUT FILE ------------------------------------------------</w:t>
                       </w:r>
                     </w:p>
                     <w:p>
@@ -20487,7 +20787,7 @@
                           <w:sz w:val="15"/>
                           <w:szCs w:val="15"/>
                         </w:rPr>
-                        <w:t xml:space="preserve">        1  SttsTime        - Amount of time between screen </w:t>
+                        <w:t xml:space="preserve">        </w:t>
                       </w:r>
                       <w:proofErr w:type="gramStart"/>
                       <w:r>
@@ -20496,7 +20796,7 @@
                           <w:sz w:val="15"/>
                           <w:szCs w:val="15"/>
                         </w:rPr>
-                        <w:t>status</w:t>
+                        <w:t>1  SttsTime</w:t>
                       </w:r>
                       <w:proofErr w:type="gramEnd"/>
                       <w:r>
@@ -20505,7 +20805,7 @@
                           <w:sz w:val="15"/>
                           <w:szCs w:val="15"/>
                         </w:rPr>
-                        <w:t xml:space="preserve"> messages (s)</w:t>
+                        <w:t xml:space="preserve">        - Amount of time between screen status messages (s)</w:t>
                       </w:r>
                     </w:p>
                     <w:p>
@@ -20637,7 +20937,19 @@
         <w:fldChar w:fldCharType="end"/>
       </w:r>
       <w:r>
-        <w:t>: Example FAST v8.08.00c-bjj Input File</w:t>
+        <w:t>: Example FAST v8.0</w:t>
+      </w:r>
+      <w:r>
+        <w:t>9</w:t>
+      </w:r>
+      <w:r>
+        <w:t>.00</w:t>
+      </w:r>
+      <w:r>
+        <w:t>a</w:t>
+      </w:r>
+      <w:r>
+        <w:t>-bjj Input File</w:t>
       </w:r>
     </w:p>
     <w:sectPr>
@@ -20698,7 +21010,7 @@
       <w:rPr>
         <w:noProof/>
       </w:rPr>
-      <w:t>23</w:t>
+      <w:t>7</w:t>
     </w:r>
     <w:r>
       <w:fldChar w:fldCharType="end"/>
@@ -20805,7 +21117,7 @@
         <w:footnoteRef/>
       </w:r>
       <w:r>
-        <w:t xml:space="preserve"> The 64-bit version of FAST v8.08 does not contain the ability to use the MAP module.</w:t>
+        <w:t xml:space="preserve"> The 64-bit version of FAST v8.09 does not contain the ability to use the MAP module.</w:t>
       </w:r>
     </w:p>
   </w:footnote>
@@ -20821,7 +21133,15 @@
         <w:footnoteRef/>
       </w:r>
       <w:r>
-        <w:t xml:space="preserve"> The FAST v8.08 source code can be compiled using gfortran, however the offshore cases do not run with this compiled executable. We are working to find the problem and fix it.</w:t>
+        <w:t xml:space="preserve"> The FAST v8.09 source code can be compiled using </w:t>
+      </w:r>
+      <w:proofErr w:type="gramStart"/>
+      <w:r>
+        <w:t>gfortran,</w:t>
+      </w:r>
+      <w:proofErr w:type="gramEnd"/>
+      <w:r>
+        <w:t xml:space="preserve"> however the offshore cases do not run with this compiled executable. We are working to find the problem and fix it.</w:t>
       </w:r>
     </w:p>
   </w:footnote>
@@ -20837,7 +21157,16 @@
         <w:footnoteRef/>
       </w:r>
       <w:r>
-        <w:t xml:space="preserve"> IceDyn and FEAMooring have been added to FAST v8.08.00c-bjj, but they are not complete and have not been tested well.</w:t>
+        <w:t xml:space="preserve"> </w:t>
+      </w:r>
+      <w:r>
+        <w:t>The FAST Registry reads input files from each module to auto-generate the *_Types.f90 files</w:t>
+      </w:r>
+      <w:r>
+        <w:t xml:space="preserve"> required for the FAST framework</w:t>
+      </w:r>
+      <w:r>
+        <w:t>.</w:t>
       </w:r>
     </w:p>
   </w:footnote>
@@ -20853,16 +21182,7 @@
         <w:footnoteRef/>
       </w:r>
       <w:r>
-        <w:t xml:space="preserve"> </w:t>
-      </w:r>
-      <w:r>
-        <w:t>The FAST Registry reads input files from each module to auto-generate the *_Types.f90 files</w:t>
-      </w:r>
-      <w:r>
-        <w:t xml:space="preserve"> required for the FAST framework</w:t>
-      </w:r>
-      <w:r>
-        <w:t>.</w:t>
+        <w:t xml:space="preserve"> IceDyn and FEAMooring have been added to FAST v8.08.00c-bjj, but they are not complete and have not been tested well.</w:t>
       </w:r>
     </w:p>
   </w:footnote>
@@ -21480,9 +21800,9 @@
     </w:lvl>
   </w:abstractNum>
   <w:abstractNum w:abstractNumId="6">
-    <w:nsid w:val="40DA1A76"/>
+    <w:nsid w:val="32662A82"/>
     <w:multiLevelType w:val="hybridMultilevel"/>
-    <w:tmpl w:val="AB348DCE"/>
+    <w:tmpl w:val="0D666CE2"/>
     <w:lvl w:ilvl="0" w:tplc="04090001">
       <w:start w:val="1"/>
       <w:numFmt w:val="bullet"/>
@@ -21593,9 +21913,9 @@
     </w:lvl>
   </w:abstractNum>
   <w:abstractNum w:abstractNumId="7">
-    <w:nsid w:val="44D43DCC"/>
+    <w:nsid w:val="40DA1A76"/>
     <w:multiLevelType w:val="hybridMultilevel"/>
-    <w:tmpl w:val="1D58298E"/>
+    <w:tmpl w:val="AB348DCE"/>
     <w:lvl w:ilvl="0" w:tplc="04090001">
       <w:start w:val="1"/>
       <w:numFmt w:val="bullet"/>
@@ -21706,9 +22026,9 @@
     </w:lvl>
   </w:abstractNum>
   <w:abstractNum w:abstractNumId="8">
-    <w:nsid w:val="46E86FC6"/>
+    <w:nsid w:val="44D43DCC"/>
     <w:multiLevelType w:val="hybridMultilevel"/>
-    <w:tmpl w:val="A9468B74"/>
+    <w:tmpl w:val="1D58298E"/>
     <w:lvl w:ilvl="0" w:tplc="04090001">
       <w:start w:val="1"/>
       <w:numFmt w:val="bullet"/>
@@ -21819,9 +22139,9 @@
     </w:lvl>
   </w:abstractNum>
   <w:abstractNum w:abstractNumId="9">
-    <w:nsid w:val="477638FD"/>
+    <w:nsid w:val="46E86FC6"/>
     <w:multiLevelType w:val="hybridMultilevel"/>
-    <w:tmpl w:val="F65253E8"/>
+    <w:tmpl w:val="A9468B74"/>
     <w:lvl w:ilvl="0" w:tplc="04090001">
       <w:start w:val="1"/>
       <w:numFmt w:val="bullet"/>
@@ -21932,9 +22252,9 @@
     </w:lvl>
   </w:abstractNum>
   <w:abstractNum w:abstractNumId="10">
-    <w:nsid w:val="4AAB4CA0"/>
+    <w:nsid w:val="477638FD"/>
     <w:multiLevelType w:val="hybridMultilevel"/>
-    <w:tmpl w:val="B794561E"/>
+    <w:tmpl w:val="F65253E8"/>
     <w:lvl w:ilvl="0" w:tplc="04090001">
       <w:start w:val="1"/>
       <w:numFmt w:val="bullet"/>
@@ -22045,15 +22365,9 @@
     </w:lvl>
   </w:abstractNum>
   <w:abstractNum w:abstractNumId="11">
-    <w:nsid w:val="4BE43187"/>
-    <w:multiLevelType w:val="multilevel"/>
-    <w:tmpl w:val="0409001D"/>
-    <w:numStyleLink w:val="oldlist"/>
-  </w:abstractNum>
-  <w:abstractNum w:abstractNumId="12">
-    <w:nsid w:val="595F64AB"/>
+    <w:nsid w:val="4AAB4CA0"/>
     <w:multiLevelType w:val="hybridMultilevel"/>
-    <w:tmpl w:val="A12A6D88"/>
+    <w:tmpl w:val="B794561E"/>
     <w:lvl w:ilvl="0" w:tplc="04090001">
       <w:start w:val="1"/>
       <w:numFmt w:val="bullet"/>
@@ -22163,7 +22477,126 @@
       </w:rPr>
     </w:lvl>
   </w:abstractNum>
+  <w:abstractNum w:abstractNumId="12">
+    <w:nsid w:val="4BE43187"/>
+    <w:multiLevelType w:val="multilevel"/>
+    <w:tmpl w:val="0409001D"/>
+    <w:numStyleLink w:val="oldlist"/>
+  </w:abstractNum>
   <w:abstractNum w:abstractNumId="13">
+    <w:nsid w:val="595F64AB"/>
+    <w:multiLevelType w:val="hybridMultilevel"/>
+    <w:tmpl w:val="A12A6D88"/>
+    <w:lvl w:ilvl="0" w:tplc="04090001">
+      <w:start w:val="1"/>
+      <w:numFmt w:val="bullet"/>
+      <w:lvlText w:val=""/>
+      <w:lvlJc w:val="left"/>
+      <w:pPr>
+        <w:ind w:left="720" w:hanging="360"/>
+      </w:pPr>
+      <w:rPr>
+        <w:rFonts w:ascii="Symbol" w:hAnsi="Symbol" w:hint="default"/>
+      </w:rPr>
+    </w:lvl>
+    <w:lvl w:ilvl="1" w:tplc="04090003" w:tentative="1">
+      <w:start w:val="1"/>
+      <w:numFmt w:val="bullet"/>
+      <w:lvlText w:val="o"/>
+      <w:lvlJc w:val="left"/>
+      <w:pPr>
+        <w:ind w:left="1440" w:hanging="360"/>
+      </w:pPr>
+      <w:rPr>
+        <w:rFonts w:ascii="Courier New" w:hAnsi="Courier New" w:cs="Courier New" w:hint="default"/>
+      </w:rPr>
+    </w:lvl>
+    <w:lvl w:ilvl="2" w:tplc="04090005" w:tentative="1">
+      <w:start w:val="1"/>
+      <w:numFmt w:val="bullet"/>
+      <w:lvlText w:val=""/>
+      <w:lvlJc w:val="left"/>
+      <w:pPr>
+        <w:ind w:left="2160" w:hanging="360"/>
+      </w:pPr>
+      <w:rPr>
+        <w:rFonts w:ascii="Wingdings" w:hAnsi="Wingdings" w:hint="default"/>
+      </w:rPr>
+    </w:lvl>
+    <w:lvl w:ilvl="3" w:tplc="04090001" w:tentative="1">
+      <w:start w:val="1"/>
+      <w:numFmt w:val="bullet"/>
+      <w:lvlText w:val=""/>
+      <w:lvlJc w:val="left"/>
+      <w:pPr>
+        <w:ind w:left="2880" w:hanging="360"/>
+      </w:pPr>
+      <w:rPr>
+        <w:rFonts w:ascii="Symbol" w:hAnsi="Symbol" w:hint="default"/>
+      </w:rPr>
+    </w:lvl>
+    <w:lvl w:ilvl="4" w:tplc="04090003" w:tentative="1">
+      <w:start w:val="1"/>
+      <w:numFmt w:val="bullet"/>
+      <w:lvlText w:val="o"/>
+      <w:lvlJc w:val="left"/>
+      <w:pPr>
+        <w:ind w:left="3600" w:hanging="360"/>
+      </w:pPr>
+      <w:rPr>
+        <w:rFonts w:ascii="Courier New" w:hAnsi="Courier New" w:cs="Courier New" w:hint="default"/>
+      </w:rPr>
+    </w:lvl>
+    <w:lvl w:ilvl="5" w:tplc="04090005" w:tentative="1">
+      <w:start w:val="1"/>
+      <w:numFmt w:val="bullet"/>
+      <w:lvlText w:val=""/>
+      <w:lvlJc w:val="left"/>
+      <w:pPr>
+        <w:ind w:left="4320" w:hanging="360"/>
+      </w:pPr>
+      <w:rPr>
+        <w:rFonts w:ascii="Wingdings" w:hAnsi="Wingdings" w:hint="default"/>
+      </w:rPr>
+    </w:lvl>
+    <w:lvl w:ilvl="6" w:tplc="04090001" w:tentative="1">
+      <w:start w:val="1"/>
+      <w:numFmt w:val="bullet"/>
+      <w:lvlText w:val=""/>
+      <w:lvlJc w:val="left"/>
+      <w:pPr>
+        <w:ind w:left="5040" w:hanging="360"/>
+      </w:pPr>
+      <w:rPr>
+        <w:rFonts w:ascii="Symbol" w:hAnsi="Symbol" w:hint="default"/>
+      </w:rPr>
+    </w:lvl>
+    <w:lvl w:ilvl="7" w:tplc="04090003" w:tentative="1">
+      <w:start w:val="1"/>
+      <w:numFmt w:val="bullet"/>
+      <w:lvlText w:val="o"/>
+      <w:lvlJc w:val="left"/>
+      <w:pPr>
+        <w:ind w:left="5760" w:hanging="360"/>
+      </w:pPr>
+      <w:rPr>
+        <w:rFonts w:ascii="Courier New" w:hAnsi="Courier New" w:cs="Courier New" w:hint="default"/>
+      </w:rPr>
+    </w:lvl>
+    <w:lvl w:ilvl="8" w:tplc="04090005" w:tentative="1">
+      <w:start w:val="1"/>
+      <w:numFmt w:val="bullet"/>
+      <w:lvlText w:val=""/>
+      <w:lvlJc w:val="left"/>
+      <w:pPr>
+        <w:ind w:left="6480" w:hanging="360"/>
+      </w:pPr>
+      <w:rPr>
+        <w:rFonts w:ascii="Wingdings" w:hAnsi="Wingdings" w:hint="default"/>
+      </w:rPr>
+    </w:lvl>
+  </w:abstractNum>
+  <w:abstractNum w:abstractNumId="14">
     <w:nsid w:val="5B2B4EEC"/>
     <w:multiLevelType w:val="hybridMultilevel"/>
     <w:tmpl w:val="BD6427CA"/>
@@ -22275,7 +22708,7 @@
       </w:rPr>
     </w:lvl>
   </w:abstractNum>
-  <w:abstractNum w:abstractNumId="14">
+  <w:abstractNum w:abstractNumId="15">
     <w:nsid w:val="68CD585C"/>
     <w:multiLevelType w:val="hybridMultilevel"/>
     <w:tmpl w:val="09DA445A"/>
@@ -22388,7 +22821,7 @@
       </w:rPr>
     </w:lvl>
   </w:abstractNum>
-  <w:abstractNum w:abstractNumId="15">
+  <w:abstractNum w:abstractNumId="16">
     <w:nsid w:val="6AE7646F"/>
     <w:multiLevelType w:val="hybridMultilevel"/>
     <w:tmpl w:val="A8ECEACA"/>
@@ -22501,7 +22934,7 @@
       </w:rPr>
     </w:lvl>
   </w:abstractNum>
-  <w:abstractNum w:abstractNumId="16">
+  <w:abstractNum w:abstractNumId="17">
     <w:nsid w:val="7A73587F"/>
     <w:multiLevelType w:val="hybridMultilevel"/>
     <w:tmpl w:val="97260EDA"/>
@@ -22621,49 +23054,52 @@
     <w:abstractNumId w:val="1"/>
   </w:num>
   <w:num w:numId="3">
+    <w:abstractNumId w:val="10"/>
+  </w:num>
+  <w:num w:numId="4">
     <w:abstractNumId w:val="9"/>
   </w:num>
-  <w:num w:numId="4">
+  <w:num w:numId="5">
     <w:abstractNumId w:val="8"/>
   </w:num>
-  <w:num w:numId="5">
-    <w:abstractNumId w:val="7"/>
+  <w:num w:numId="6">
+    <w:abstractNumId w:val="14"/>
   </w:num>
-  <w:num w:numId="6">
+  <w:num w:numId="7">
+    <w:abstractNumId w:val="11"/>
+  </w:num>
+  <w:num w:numId="8">
+    <w:abstractNumId w:val="17"/>
+  </w:num>
+  <w:num w:numId="9">
     <w:abstractNumId w:val="13"/>
   </w:num>
-  <w:num w:numId="7">
-    <w:abstractNumId w:val="10"/>
-  </w:num>
-  <w:num w:numId="8">
-    <w:abstractNumId w:val="16"/>
-  </w:num>
-  <w:num w:numId="9">
-    <w:abstractNumId w:val="12"/>
-  </w:num>
   <w:num w:numId="10">
-    <w:abstractNumId w:val="6"/>
+    <w:abstractNumId w:val="7"/>
   </w:num>
   <w:num w:numId="11">
     <w:abstractNumId w:val="2"/>
   </w:num>
   <w:num w:numId="12">
-    <w:abstractNumId w:val="14"/>
+    <w:abstractNumId w:val="15"/>
   </w:num>
   <w:num w:numId="13">
-    <w:abstractNumId w:val="15"/>
+    <w:abstractNumId w:val="16"/>
   </w:num>
   <w:num w:numId="14">
     <w:abstractNumId w:val="4"/>
   </w:num>
   <w:num w:numId="15">
-    <w:abstractNumId w:val="11"/>
+    <w:abstractNumId w:val="12"/>
   </w:num>
   <w:num w:numId="16">
     <w:abstractNumId w:val="3"/>
   </w:num>
   <w:num w:numId="17">
     <w:abstractNumId w:val="0"/>
+  </w:num>
+  <w:num w:numId="18">
+    <w:abstractNumId w:val="6"/>
   </w:num>
 </w:numbering>
 </file>
@@ -25572,7 +26008,7 @@
 </file>
 
 <file path=customXml/itemProps1.xml><?xml version="1.0" encoding="utf-8"?>
-<ds:datastoreItem xmlns:ds="http://schemas.openxmlformats.org/officeDocument/2006/customXml" ds:itemID="{8174A199-10B7-4F6E-B427-798F7E979484}">
+<ds:datastoreItem xmlns:ds="http://schemas.openxmlformats.org/officeDocument/2006/customXml" ds:itemID="{D8DB0B92-E95D-4A2D-BE2B-EA768C52A064}">
   <ds:schemaRefs>
     <ds:schemaRef ds:uri="http://schemas.openxmlformats.org/officeDocument/2006/bibliography"/>
   </ds:schemaRefs>

</xml_diff>

<commit_message>
+ updated dependencies and executables + updated README_FAST8.docx, ready for Jason's review. + renamed SD template file
git-svn-id: https://windsvn2.nrel.gov/FAST/branches/BJonkman@791 10acb478-4768-415a-8850-bacdb5912d4d
</commit_message>
<xml_diff>
--- a/README_FAST8.docx
+++ b/README_FAST8.docx
@@ -396,7 +396,7 @@
             <w10:borderbottom type="single" width="8"/>
             <w10:borderright type="single" width="8"/>
           </v:shape>
-          <o:OLEObject Type="Embed" ProgID="Visio.Drawing.11" ShapeID="_x0000_i1025" DrawAspect="Content" ObjectID="_1473237537" r:id="rId13"/>
+          <o:OLEObject Type="Embed" ProgID="Visio.Drawing.11" ShapeID="_x0000_i1025" DrawAspect="Content" ObjectID="_1473594507" r:id="rId13"/>
         </w:object>
       </w:r>
     </w:p>
@@ -459,7 +459,7 @@
             <w10:borderbottom type="single" width="8"/>
             <w10:borderright type="single" width="8"/>
           </v:shape>
-          <o:OLEObject Type="Embed" ProgID="Visio.Drawing.11" ShapeID="_x0000_i1026" DrawAspect="Content" ObjectID="_1473237538" r:id="rId15"/>
+          <o:OLEObject Type="Embed" ProgID="Visio.Drawing.11" ShapeID="_x0000_i1026" DrawAspect="Content" ObjectID="_1473594508" r:id="rId15"/>
         </w:object>
       </w:r>
     </w:p>
@@ -8115,6 +8115,12 @@
         <w:pStyle w:val="Heading1"/>
       </w:pPr>
       <w:r>
+        <w:br w:type="column"/>
+      </w:r>
+      <w:bookmarkStart w:id="4" w:name="_GoBack"/>
+      <w:bookmarkEnd w:id="4"/>
+      <w:r>
+        <w:lastRenderedPageBreak/>
         <w:t>Major changes</w:t>
       </w:r>
       <w:r>
@@ -8140,7 +8146,31 @@
         </w:numPr>
       </w:pPr>
       <w:r>
-        <w:t>We fixed a problem with the tower distributed with the Tripod model in the FAST Certification Test.</w:t>
+        <w:t xml:space="preserve">We fixed a problem with the tower distributed with the </w:t>
+      </w:r>
+      <w:r>
+        <w:t>t</w:t>
+      </w:r>
+      <w:r>
+        <w:t xml:space="preserve">ripod model in the FAST </w:t>
+      </w:r>
+      <w:r>
+        <w:t>c</w:t>
+      </w:r>
+      <w:r>
+        <w:t xml:space="preserve">ertification </w:t>
+      </w:r>
+      <w:r>
+        <w:t>t</w:t>
+      </w:r>
+      <w:r>
+        <w:t>est</w:t>
+      </w:r>
+      <w:r>
+        <w:t xml:space="preserve"> (Test20)</w:t>
+      </w:r>
+      <w:r>
+        <w:t>.</w:t>
       </w:r>
     </w:p>
     <w:p>
@@ -8152,7 +8182,13 @@
         </w:numPr>
       </w:pPr>
       <w:r>
-        <w:t xml:space="preserve">We fixed a problem with the </w:t>
+        <w:t xml:space="preserve">We fixed a problem </w:t>
+      </w:r>
+      <w:r>
+        <w:t xml:space="preserve">where </w:t>
+      </w:r>
+      <w:r>
+        <w:t xml:space="preserve">the </w:t>
       </w:r>
       <w:proofErr w:type="spellStart"/>
       <w:r>
@@ -8160,7 +8196,19 @@
       </w:r>
       <w:proofErr w:type="spellEnd"/>
       <w:r>
-        <w:t xml:space="preserve"> that were reported in the SubDyn summary file.</w:t>
+        <w:t xml:space="preserve"> </w:t>
+      </w:r>
+      <w:r>
+        <w:t xml:space="preserve">listed </w:t>
+      </w:r>
+      <w:r>
+        <w:t>in the SubDyn summary file</w:t>
+      </w:r>
+      <w:r>
+        <w:t xml:space="preserve"> were incorrect for some models</w:t>
+      </w:r>
+      <w:r>
+        <w:t>.</w:t>
       </w:r>
     </w:p>
     <w:p>
@@ -8172,10 +8220,28 @@
         </w:numPr>
       </w:pPr>
       <w:r>
-        <w:t xml:space="preserve">We added the DWM sub-module in AeroDyn. To use this feature, you must use the DWM driver code, distributed </w:t>
-      </w:r>
-      <w:r>
-        <w:t xml:space="preserve">separately on our website: </w:t>
+        <w:t xml:space="preserve">We added </w:t>
+      </w:r>
+      <w:r>
+        <w:t xml:space="preserve">source code for </w:t>
+      </w:r>
+      <w:r>
+        <w:t>the DWM sub-module</w:t>
+      </w:r>
+      <w:r>
+        <w:t xml:space="preserve"> in AeroDyn. This feature was developed and will be supported by researchers at the University of Massachusetts; if you wish to use the DWM feature, you</w:t>
+      </w:r>
+      <w:r>
+        <w:t xml:space="preserve"> must </w:t>
+      </w:r>
+      <w:r>
+        <w:t xml:space="preserve">obtain </w:t>
+      </w:r>
+      <w:r>
+        <w:t xml:space="preserve">the DWM driver code, distributed </w:t>
+      </w:r>
+      <w:r>
+        <w:t xml:space="preserve">separately: </w:t>
       </w:r>
       <w:hyperlink r:id="rId16" w:history="1">
         <w:r>
@@ -8186,7 +8252,7 @@
         </w:r>
       </w:hyperlink>
       <w:r>
-        <w:t xml:space="preserve"> </w:t>
+        <w:t>.</w:t>
       </w:r>
     </w:p>
     <w:p>
@@ -8197,13 +8263,40 @@
           <w:numId w:val="6"/>
         </w:numPr>
       </w:pPr>
+      <w:r>
+        <w:t>We added second-order wave corrections to HydroDyn.</w:t>
+      </w:r>
+    </w:p>
+    <w:p>
+      <w:pPr>
+        <w:pStyle w:val="ListParagraph"/>
+        <w:numPr>
+          <w:ilvl w:val="0"/>
+          <w:numId w:val="6"/>
+        </w:numPr>
+      </w:pPr>
+      <w:r>
+        <w:t>We added WAMIT2.</w:t>
+      </w:r>
     </w:p>
     <w:p>
       <w:pPr>
         <w:ind w:left="360"/>
       </w:pPr>
       <w:r>
-        <w:t xml:space="preserve">FAST v8.08.00c-bjj is compiled with the components listed in </w:t>
+        <w:t>FAST v8.0</w:t>
+      </w:r>
+      <w:r>
+        <w:t>9</w:t>
+      </w:r>
+      <w:r>
+        <w:t>.00</w:t>
+      </w:r>
+      <w:r>
+        <w:t>a</w:t>
+      </w:r>
+      <w:r>
+        <w:t xml:space="preserve">-bjj is compiled with the components listed in </w:t>
       </w:r>
       <w:r>
         <w:fldChar w:fldCharType="begin"/>
@@ -8236,7 +8329,7 @@
         <w:keepNext/>
         <w:jc w:val="center"/>
       </w:pPr>
-      <w:bookmarkStart w:id="4" w:name="_Ref391842085"/>
+      <w:bookmarkStart w:id="5" w:name="_Ref391842085"/>
       <w:r>
         <w:t xml:space="preserve">Table </w:t>
       </w:r>
@@ -8261,7 +8354,7 @@
         </w:rPr>
         <w:fldChar w:fldCharType="end"/>
       </w:r>
-      <w:bookmarkEnd w:id="4"/>
+      <w:bookmarkEnd w:id="5"/>
       <w:r>
         <w:t>: Components in FAST v8.0</w:t>
       </w:r>
@@ -8473,8 +8566,6 @@
             <w:r>
               <w:t>-bjj</w:t>
             </w:r>
-            <w:bookmarkStart w:id="5" w:name="_GoBack"/>
-            <w:bookmarkEnd w:id="5"/>
           </w:p>
         </w:tc>
         <w:tc>
@@ -8512,7 +8603,6 @@
               <w:rPr>
                 <w:b w:val="0"/>
               </w:rPr>
-              <w:lastRenderedPageBreak/>
               <w:t>AeroDyn</w:t>
             </w:r>
           </w:p>
@@ -8529,16 +8619,22 @@
               </w:rPr>
             </w:pPr>
             <w:r>
-              <w:t>v1</w:t>
-            </w:r>
-            <w:r>
-              <w:rPr>
-                <w:highlight w:val="yellow"/>
-              </w:rPr>
-              <w:t>4.02.01c-bj</w:t>
-            </w:r>
-            <w:r>
-              <w:t>j</w:t>
+              <w:t>v</w:t>
+            </w:r>
+            <w:r>
+              <w:t>14.0</w:t>
+            </w:r>
+            <w:r>
+              <w:t>3</w:t>
+            </w:r>
+            <w:r>
+              <w:t>.0</w:t>
+            </w:r>
+            <w:r>
+              <w:t>0a</w:t>
+            </w:r>
+            <w:r>
+              <w:t>-bjj</w:t>
             </w:r>
           </w:p>
         </w:tc>
@@ -8772,10 +8868,13 @@
               <w:t>v</w:t>
             </w:r>
             <w:r>
-              <w:rPr>
-                <w:highlight w:val="yellow"/>
-              </w:rPr>
-              <w:t>1.01.00a-rrd</w:t>
+              <w:t>1.01.0</w:t>
+            </w:r>
+            <w:r>
+              <w:t>1</w:t>
+            </w:r>
+            <w:r>
+              <w:t>a-rrd</w:t>
             </w:r>
           </w:p>
         </w:tc>
@@ -9355,6 +9454,7 @@
       </w:pPr>
       <w:proofErr w:type="gramStart"/>
       <w:r>
+        <w:lastRenderedPageBreak/>
         <w:t>v8.08.00c-bjj</w:t>
       </w:r>
       <w:proofErr w:type="gramEnd"/>
@@ -9659,7 +9759,6 @@
         <w:br/>
       </w:r>
       <w:r>
-        <w:lastRenderedPageBreak/>
         <w:tab/>
       </w:r>
       <w:r>
@@ -9954,6 +10053,7 @@
         </w:numPr>
       </w:pPr>
       <w:r>
+        <w:lastRenderedPageBreak/>
         <w:t>FAST no longer allows the tower influence model, “NEWTOWER,” to be used in AeroDyn on floating offshore turbines. This tower influence model assumes the tower does not move, which is a poor assumption for floating turbines.</w:t>
       </w:r>
     </w:p>
@@ -10205,7 +10305,6 @@
         </w:numPr>
       </w:pPr>
       <w:r>
-        <w:lastRenderedPageBreak/>
         <w:t xml:space="preserve">We have </w:t>
       </w:r>
       <w:r>
@@ -14022,7 +14121,7 @@
         <w:fldChar w:fldCharType="separate"/>
       </w:r>
       <w:r>
-        <w:t>Appendix: Example FAST v8.08.* Input File</w:t>
+        <w:t>Appendix: Example FAST v8.09.* Input File</w:t>
       </w:r>
       <w:r>
         <w:fldChar w:fldCharType="end"/>
@@ -15300,7 +15399,16 @@
         <w:t>Note that FEAMooring is not complete</w:t>
       </w:r>
       <w:r>
-        <w:t xml:space="preserve"> (not fully functional) in FAST v8.08.00c</w:t>
+        <w:t xml:space="preserve"> (not fully functional) in FAST v8.0</w:t>
+      </w:r>
+      <w:r>
+        <w:t>9</w:t>
+      </w:r>
+      <w:r>
+        <w:t>.00</w:t>
+      </w:r>
+      <w:r>
+        <w:t>a</w:t>
       </w:r>
       <w:r>
         <w:t>-bjj</w:t>
@@ -15347,7 +15455,16 @@
         <w:t>Note that IceDyn is not complete</w:t>
       </w:r>
       <w:r>
-        <w:t xml:space="preserve"> (not fully functional) in FAST v8.08.00c</w:t>
+        <w:t xml:space="preserve"> (not fully functional) in FAST v8.0</w:t>
+      </w:r>
+      <w:r>
+        <w:t>9</w:t>
+      </w:r>
+      <w:r>
+        <w:t>.00</w:t>
+      </w:r>
+      <w:r>
+        <w:t>a</w:t>
       </w:r>
       <w:r>
         <w:t>-bjj</w:t>
@@ -16912,58 +17029,64 @@
         <w:t>Converting to FAST v8.0</w:t>
       </w:r>
       <w:r>
+        <w:t>9</w:t>
+      </w:r>
+      <w:r>
+        <w:t>.x</w:t>
+      </w:r>
+      <w:bookmarkEnd w:id="14"/>
+    </w:p>
+    <w:p>
+      <w:r>
+        <w:t>We have created template input files for</w:t>
+      </w:r>
+      <w:r>
+        <w:t xml:space="preserve"> FAST v8.0</w:t>
+      </w:r>
+      <w:r>
         <w:t>8</w:t>
       </w:r>
       <w:r>
+        <w:t>.</w:t>
+      </w:r>
+      <w:r>
+        <w:t>x</w:t>
+      </w:r>
+      <w:r>
+        <w:t>, ElastoD</w:t>
+      </w:r>
+      <w:r>
+        <w:t xml:space="preserve">yn </w:t>
+      </w:r>
+      <w:r>
+        <w:t>v1.0</w:t>
+      </w:r>
+      <w:r>
+        <w:t>1</w:t>
+      </w:r>
+      <w:r>
+        <w:t>.</w:t>
+      </w:r>
+      <w:r>
+        <w:t>x</w:t>
+      </w:r>
+      <w:r>
+        <w:t xml:space="preserve">, ServoDyn </w:t>
+      </w:r>
+      <w:r>
+        <w:t>v1.01.</w:t>
+      </w:r>
+      <w:r>
+        <w:t>x</w:t>
+      </w:r>
+      <w:r>
+        <w:t>, and HydroDyn v2.0</w:t>
+      </w:r>
+      <w:r>
+        <w:t>2</w:t>
+      </w:r>
+      <w:r>
         <w:t>.x</w:t>
-      </w:r>
-      <w:bookmarkEnd w:id="14"/>
-    </w:p>
-    <w:p>
-      <w:r>
-        <w:t>We have created template input files for</w:t>
-      </w:r>
-      <w:r>
-        <w:t xml:space="preserve"> FAST v8.0</w:t>
-      </w:r>
-      <w:r>
-        <w:t>8</w:t>
-      </w:r>
-      <w:r>
-        <w:t>.</w:t>
-      </w:r>
-      <w:r>
-        <w:t>x</w:t>
-      </w:r>
-      <w:r>
-        <w:t>, ElastoD</w:t>
-      </w:r>
-      <w:r>
-        <w:t xml:space="preserve">yn </w:t>
-      </w:r>
-      <w:r>
-        <w:t>v1.0</w:t>
-      </w:r>
-      <w:r>
-        <w:t>1</w:t>
-      </w:r>
-      <w:r>
-        <w:t>.</w:t>
-      </w:r>
-      <w:r>
-        <w:t>x</w:t>
-      </w:r>
-      <w:r>
-        <w:t xml:space="preserve">, ServoDyn </w:t>
-      </w:r>
-      <w:r>
-        <w:t>v1.01.</w:t>
-      </w:r>
-      <w:r>
-        <w:t>x</w:t>
-      </w:r>
-      <w:r>
-        <w:t>, and HydroDyn v2.01.x</w:t>
       </w:r>
       <w:r>
         <w:t>. T</w:t>
@@ -18396,7 +18519,19 @@
         <w:t>-bjj input files</w:t>
       </w:r>
       <w:r>
-        <w:t xml:space="preserve"> to FAST v8.08.00c-bjj</w:t>
+        <w:t xml:space="preserve"> to FAST v8.0</w:t>
+      </w:r>
+      <w:r>
+        <w:t>9</w:t>
+      </w:r>
+      <w:r>
+        <w:t>.00</w:t>
+      </w:r>
+      <w:r>
+        <w:t>a</w:t>
+      </w:r>
+      <w:r>
+        <w:t>-bjj</w:t>
       </w:r>
       <w:r>
         <w:t>.</w:t>
@@ -18455,13 +18590,16 @@
         <w:t>An example showing how we converted the NREL CertTest input files for use with FAST v8.0</w:t>
       </w:r>
       <w:r>
-        <w:t>8</w:t>
+        <w:t>9</w:t>
       </w:r>
       <w:r>
         <w:t>.0</w:t>
       </w:r>
       <w:r>
-        <w:t>0c</w:t>
+        <w:t>0</w:t>
+      </w:r>
+      <w:r>
+        <w:t>a</w:t>
       </w:r>
       <w:r>
         <w:t xml:space="preserve">-bjj is included in the FAST archive: </w:t>
@@ -18516,7 +18654,19 @@
     </w:p>
     <w:p>
       <w:r>
-        <w:t xml:space="preserve">If you have FAST v8.03.x input files that you wish to convert to FAST v8.08.00c-bjj, you can use the Matlab function, </w:t>
+        <w:t>If you have FAST v8.03.x input files that you wish to convert to FAST v8.0</w:t>
+      </w:r>
+      <w:r>
+        <w:t>9</w:t>
+      </w:r>
+      <w:r>
+        <w:t>.00</w:t>
+      </w:r>
+      <w:r>
+        <w:t>a</w:t>
+      </w:r>
+      <w:r>
+        <w:t xml:space="preserve">-bjj, you can use the Matlab function, </w:t>
       </w:r>
       <w:r>
         <w:rPr>
@@ -18600,6 +18750,74 @@
       <w:r>
         <w:t>.</w:t>
       </w:r>
+      <w:r>
+        <w:t xml:space="preserve"> You can then call </w:t>
+      </w:r>
+      <w:r>
+        <w:rPr>
+          <w:b/>
+        </w:rPr>
+        <w:t>ConvertFAST8_8to9</w:t>
+      </w:r>
+      <w:r>
+        <w:t xml:space="preserve"> to convert the FAST v8.08</w:t>
+      </w:r>
+      <w:r>
+        <w:t>.x</w:t>
+      </w:r>
+      <w:r>
+        <w:t xml:space="preserve"> files for use with FAST v8.09.</w:t>
+      </w:r>
+      <w:r>
+        <w:t>x.</w:t>
+      </w:r>
+    </w:p>
+    <w:p>
+      <w:pPr>
+        <w:pStyle w:val="SourceCode"/>
+      </w:pPr>
+      <w:r>
+        <w:t>ConvertFAST8_</w:t>
+      </w:r>
+      <w:proofErr w:type="gramStart"/>
+      <w:r>
+        <w:t>8</w:t>
+      </w:r>
+      <w:r>
+        <w:t>to</w:t>
+      </w:r>
+      <w:r>
+        <w:t>9</w:t>
+      </w:r>
+      <w:r>
+        <w:t>(</w:t>
+      </w:r>
+      <w:proofErr w:type="gramEnd"/>
+      <w:r>
+        <w:t xml:space="preserve"> </w:t>
+      </w:r>
+      <w:proofErr w:type="spellStart"/>
+      <w:r>
+        <w:t>inputfile</w:t>
+      </w:r>
+      <w:proofErr w:type="spellEnd"/>
+      <w:r>
+        <w:t>,</w:t>
+      </w:r>
+      <w:r>
+        <w:t xml:space="preserve"> </w:t>
+      </w:r>
+      <w:proofErr w:type="spellStart"/>
+      <w:r>
+        <w:t>newDir</w:t>
+      </w:r>
+      <w:proofErr w:type="spellEnd"/>
+      <w:r>
+        <w:t xml:space="preserve"> </w:t>
+      </w:r>
+      <w:r>
+        <w:t>);</w:t>
+      </w:r>
     </w:p>
     <w:p>
       <w:pPr>
@@ -18611,7 +18829,13 @@
     </w:p>
     <w:p>
       <w:r>
-        <w:t xml:space="preserve">To convert FAST v7 input files to FAST v8.08.00c-bjj, you can use the MATLAB function </w:t>
+        <w:t>To convert FAST v7 input files to FAST v8.0</w:t>
+      </w:r>
+      <w:r>
+        <w:t>9</w:t>
+      </w:r>
+      <w:r>
+        <w:t xml:space="preserve">.00c-bjj, you can use the MATLAB function </w:t>
       </w:r>
       <w:r>
         <w:rPr>
@@ -18647,7 +18871,11 @@
       </w:r>
     </w:p>
     <w:p>
-      <w:r>
+      <w:pPr>
+        <w:keepNext/>
+      </w:pPr>
+      <w:r>
+        <w:lastRenderedPageBreak/>
         <w:t xml:space="preserve">You will need to provide </w:t>
       </w:r>
       <w:r>
@@ -18697,7 +18925,6 @@
         <w:keepNext/>
       </w:pPr>
       <w:r>
-        <w:lastRenderedPageBreak/>
         <w:t>If your input file has pitch or yaw maneuvers, you may also provide the routine with the new rates (instead of the end times previously used). We have also provided a Matlab routine (</w:t>
       </w:r>
       <w:r>
@@ -18990,6 +19217,7 @@
     </w:p>
     <w:p>
       <w:r>
+        <w:lastRenderedPageBreak/>
         <w:t>All of these tools for compiling are set up to compile and link with the appropriate settings</w:t>
       </w:r>
       <w:r>
@@ -19027,7 +19255,6 @@
         <w:keepNext/>
       </w:pPr>
       <w:r>
-        <w:lastRenderedPageBreak/>
         <w:t>The Visual Studio project and Windows batch script were created using</w:t>
       </w:r>
     </w:p>
@@ -21010,7 +21237,7 @@
       <w:rPr>
         <w:noProof/>
       </w:rPr>
-      <w:t>7</w:t>
+      <w:t>10</w:t>
     </w:r>
     <w:r>
       <w:fldChar w:fldCharType="end"/>
@@ -21053,7 +21280,7 @@
         <w:footnoteRef/>
       </w:r>
       <w:r>
-        <w:t xml:space="preserve"> This option is a custom feature in FAST v7, requiring a separate executable. In FAST v8.08, it is part of the standard distribution.</w:t>
+        <w:t xml:space="preserve"> This option is a custom feature in FAST v7, requiring a separate executable. In FAST v8, it is part of the standard distribution.</w:t>
       </w:r>
     </w:p>
   </w:footnote>
@@ -21182,7 +21409,19 @@
         <w:footnoteRef/>
       </w:r>
       <w:r>
-        <w:t xml:space="preserve"> IceDyn and FEAMooring have been added to FAST v8.08.00c-bjj, but they are not complete and have not been tested well.</w:t>
+        <w:t xml:space="preserve"> IceDyn and FEAMooring have been added to FAST v8.0</w:t>
+      </w:r>
+      <w:r>
+        <w:t>9</w:t>
+      </w:r>
+      <w:r>
+        <w:t>.00</w:t>
+      </w:r>
+      <w:r>
+        <w:t>a</w:t>
+      </w:r>
+      <w:r>
+        <w:t>-bjj, but they are not complete and have not been tested well.</w:t>
       </w:r>
     </w:p>
   </w:footnote>
@@ -26008,7 +26247,7 @@
 </file>
 
 <file path=customXml/itemProps1.xml><?xml version="1.0" encoding="utf-8"?>
-<ds:datastoreItem xmlns:ds="http://schemas.openxmlformats.org/officeDocument/2006/customXml" ds:itemID="{D8DB0B92-E95D-4A2D-BE2B-EA768C52A064}">
+<ds:datastoreItem xmlns:ds="http://schemas.openxmlformats.org/officeDocument/2006/customXml" ds:itemID="{0AA75E1E-A7B5-42C4-8211-D9B04F844072}">
   <ds:schemaRefs>
     <ds:schemaRef ds:uri="http://schemas.openxmlformats.org/officeDocument/2006/bibliography"/>
   </ds:schemaRefs>

</xml_diff>

<commit_message>
+ added "none" option for HSSBrMode in SrvD and updated input files + renamed ServoDyn's HSSBrTq output to HSSBrTqC; added HSSBrTq as output from ElastoDyn; + fixed bug in MoorDyn integration (used Module_FEAM instead of Module_MD in one IF statement) + updated executables + added MoorDyn input file + fixed issue in Write_ChckOutLst.m that didn't print the section comments in generated code
git-svn-id: https://windsvn2.nrel.gov/FAST/branches/BJonkman@930 10acb478-4768-415a-8850-bacdb5912d4d
</commit_message>
<xml_diff>
--- a/README_FAST8.docx
+++ b/README_FAST8.docx
@@ -12,12 +12,19 @@
       <w:r>
         <w:t xml:space="preserve"> FAST v8.</w:t>
       </w:r>
+      <w:ins w:id="0" w:author="Bonnie Jonkman" w:date="2015-02-27T14:53:00Z">
+        <w:r>
+          <w:t>1</w:t>
+        </w:r>
+      </w:ins>
       <w:r>
         <w:t>0</w:t>
       </w:r>
-      <w:r>
-        <w:t>9</w:t>
-      </w:r>
+      <w:del w:id="1" w:author="Bonnie Jonkman" w:date="2015-02-27T14:53:00Z">
+        <w:r>
+          <w:delText>9</w:delText>
+        </w:r>
+      </w:del>
       <w:r>
         <w:t>.</w:t>
       </w:r>
@@ -51,23 +58,96 @@
       <w:r>
         <w:br/>
       </w:r>
-      <w:r>
-        <w:t>September</w:t>
-      </w:r>
-      <w:r>
-        <w:t xml:space="preserve"> 30, 2014</w:t>
-      </w:r>
+      <w:del w:id="2" w:author="Bonnie Jonkman" w:date="2015-02-27T14:54:00Z">
+        <w:r>
+          <w:delText>September</w:delText>
+        </w:r>
+        <w:r>
+          <w:delText xml:space="preserve"> </w:delText>
+        </w:r>
+      </w:del>
+      <w:ins w:id="3" w:author="Bonnie Jonkman" w:date="2015-02-27T14:54:00Z">
+        <w:r>
+          <w:t>March</w:t>
+        </w:r>
+        <w:r>
+          <w:t xml:space="preserve"> </w:t>
+        </w:r>
+      </w:ins>
+      <w:r>
+        <w:t>3</w:t>
+      </w:r>
+      <w:del w:id="4" w:author="Bonnie Jonkman" w:date="2015-02-27T14:54:00Z">
+        <w:r>
+          <w:delText>0</w:delText>
+        </w:r>
+      </w:del>
+      <w:ins w:id="5" w:author="Bonnie Jonkman" w:date="2015-02-27T14:54:00Z">
+        <w:r>
+          <w:t>1</w:t>
+        </w:r>
+      </w:ins>
+      <w:r>
+        <w:t>, 201</w:t>
+      </w:r>
+      <w:del w:id="6" w:author="Bonnie Jonkman" w:date="2015-02-27T14:54:00Z">
+        <w:r>
+          <w:delText>4</w:delText>
+        </w:r>
+      </w:del>
+      <w:ins w:id="7" w:author="Bonnie Jonkman" w:date="2015-02-27T14:54:00Z">
+        <w:r>
+          <w:t>5</w:t>
+        </w:r>
+      </w:ins>
+      <w:bookmarkStart w:id="8" w:name="_GoBack"/>
+      <w:bookmarkEnd w:id="8"/>
+      <w:ins w:id="9" w:author="Bonnie Jonkman" w:date="2015-02-27T14:53:00Z">
+        <w:r>
+          <w:t xml:space="preserve"> </w:t>
+        </w:r>
+      </w:ins>
+      <w:ins w:id="10" w:author="Bonnie Jonkman" w:date="2015-02-27T14:54:00Z">
+        <w:r>
+          <w:t>–</w:t>
+        </w:r>
+      </w:ins>
+      <w:ins w:id="11" w:author="Bonnie Jonkman" w:date="2015-02-27T14:53:00Z">
+        <w:r>
+          <w:t xml:space="preserve"> </w:t>
+        </w:r>
+        <w:r>
+          <w:rPr>
+            <w:highlight w:val="yellow"/>
+            <w:rPrChange w:id="12" w:author="Bonnie Jonkman" w:date="2015-02-27T14:54:00Z">
+              <w:rPr/>
+            </w:rPrChange>
+          </w:rPr>
+          <w:t xml:space="preserve">IN </w:t>
+        </w:r>
+      </w:ins>
+      <w:ins w:id="13" w:author="Bonnie Jonkman" w:date="2015-02-27T14:54:00Z">
+        <w:r>
+          <w:rPr>
+            <w:highlight w:val="yellow"/>
+            <w:rPrChange w:id="14" w:author="Bonnie Jonkman" w:date="2015-02-27T14:54:00Z">
+              <w:rPr/>
+            </w:rPrChange>
+          </w:rPr>
+          <w:t>PROGRESS</w:t>
+        </w:r>
+      </w:ins>
     </w:p>
     <w:p/>
     <w:p>
       <w:pPr>
         <w:pStyle w:val="Heading1"/>
       </w:pPr>
-      <w:bookmarkStart w:id="0" w:name="_Toc412543396"/>
+      <w:bookmarkStart w:id="15" w:name="_Toc412543396"/>
       <w:r>
         <w:t>Table of Contents</w:t>
       </w:r>
-      <w:bookmarkEnd w:id="0"/>
+      <w:bookmarkEnd w:id="15"/>
     </w:p>
     <w:p>
       <w:pPr>
@@ -2031,12 +2111,12 @@
       <w:pPr>
         <w:pStyle w:val="Heading1"/>
       </w:pPr>
-      <w:bookmarkStart w:id="1" w:name="_Toc412543397"/>
+      <w:bookmarkStart w:id="16" w:name="_Toc412543397"/>
       <w:r>
         <w:lastRenderedPageBreak/>
         <w:t>Introduction</w:t>
       </w:r>
-      <w:bookmarkEnd w:id="1"/>
+      <w:bookmarkEnd w:id="16"/>
     </w:p>
     <w:p>
       <w:r>
@@ -2293,32 +2373,19 @@
         <w:pStyle w:val="Caption"/>
         <w:jc w:val="center"/>
       </w:pPr>
-      <w:bookmarkStart w:id="2" w:name="_Ref368594244"/>
+      <w:bookmarkStart w:id="17" w:name="_Ref368594244"/>
       <w:r>
         <w:t xml:space="preserve">Figure </w:t>
       </w:r>
-      <w:r>
-        <w:fldChar w:fldCharType="begin"/>
-      </w:r>
-      <w:r>
-        <w:instrText xml:space="preserve"> SEQ Figure \* ARABIC </w:instrText>
-      </w:r>
-      <w:r>
-        <w:fldChar w:fldCharType="separate"/>
-      </w:r>
-      <w:r>
-        <w:rPr>
-          <w:noProof/>
-        </w:rPr>
-        <w:t>1</w:t>
-      </w:r>
-      <w:r>
-        <w:rPr>
-          <w:noProof/>
-        </w:rPr>
-        <w:fldChar w:fldCharType="end"/>
-      </w:r>
-      <w:bookmarkEnd w:id="2"/>
+      <w:fldSimple w:instr=" SEQ Figure \* ARABIC ">
+        <w:r>
+          <w:rPr>
+            <w:noProof/>
+          </w:rPr>
+          <w:t>1</w:t>
+        </w:r>
+      </w:fldSimple>
+      <w:bookmarkEnd w:id="17"/>
       <w:r>
         <w:t xml:space="preserve">: Architectural </w:t>
       </w:r>
@@ -2368,7 +2435,7 @@
             <w10:borderbottom type="single" width="8"/>
             <w10:borderright type="single" width="8"/>
           </v:shape>
-          <o:OLEObject Type="Embed" ProgID="Visio.Drawing.11" ShapeID="_x0000_i1025" DrawAspect="Content" ObjectID="_1486553701" r:id="rId14"/>
+          <o:OLEObject Type="Embed" ProgID="Visio.Drawing.11" ShapeID="_x0000_i1025" DrawAspect="Content" ObjectID="_1486554016" r:id="rId14"/>
         </w:object>
       </w:r>
     </w:p>
@@ -2377,32 +2444,19 @@
         <w:pStyle w:val="Caption"/>
         <w:jc w:val="center"/>
       </w:pPr>
-      <w:bookmarkStart w:id="3" w:name="_Ref368606255"/>
+      <w:bookmarkStart w:id="18" w:name="_Ref368606255"/>
       <w:r>
         <w:t xml:space="preserve">Figure </w:t>
       </w:r>
-      <w:r>
-        <w:fldChar w:fldCharType="begin"/>
-      </w:r>
-      <w:r>
-        <w:instrText xml:space="preserve"> SEQ Figure \* ARABIC </w:instrText>
-      </w:r>
-      <w:r>
-        <w:fldChar w:fldCharType="separate"/>
-      </w:r>
-      <w:r>
-        <w:rPr>
-          <w:noProof/>
-        </w:rPr>
-        <w:t>2</w:t>
-      </w:r>
-      <w:r>
-        <w:rPr>
-          <w:noProof/>
-        </w:rPr>
-        <w:fldChar w:fldCharType="end"/>
-      </w:r>
-      <w:bookmarkEnd w:id="3"/>
+      <w:fldSimple w:instr=" SEQ Figure \* ARABIC ">
+        <w:r>
+          <w:rPr>
+            <w:noProof/>
+          </w:rPr>
+          <w:t>2</w:t>
+        </w:r>
+      </w:fldSimple>
+      <w:bookmarkEnd w:id="18"/>
       <w:r>
         <w:t>: FAST control volumes for fixed-bottom systems</w:t>
       </w:r>
@@ -2431,7 +2485,7 @@
             <w10:borderbottom type="single" width="8"/>
             <w10:borderright type="single" width="8"/>
           </v:shape>
-          <o:OLEObject Type="Embed" ProgID="Visio.Drawing.11" ShapeID="_x0000_i1026" DrawAspect="Content" ObjectID="_1486553702" r:id="rId16"/>
+          <o:OLEObject Type="Embed" ProgID="Visio.Drawing.11" ShapeID="_x0000_i1026" DrawAspect="Content" ObjectID="_1486554017" r:id="rId16"/>
         </w:object>
       </w:r>
     </w:p>
@@ -2440,32 +2494,19 @@
         <w:pStyle w:val="Caption"/>
         <w:jc w:val="center"/>
       </w:pPr>
-      <w:bookmarkStart w:id="4" w:name="_Ref368606394"/>
+      <w:bookmarkStart w:id="19" w:name="_Ref368606394"/>
       <w:r>
         <w:t xml:space="preserve">Figure </w:t>
       </w:r>
-      <w:r>
-        <w:fldChar w:fldCharType="begin"/>
-      </w:r>
-      <w:r>
-        <w:instrText xml:space="preserve"> SEQ Figure \* ARABIC </w:instrText>
-      </w:r>
-      <w:r>
-        <w:fldChar w:fldCharType="separate"/>
-      </w:r>
-      <w:r>
-        <w:rPr>
-          <w:noProof/>
-        </w:rPr>
-        <w:t>3</w:t>
-      </w:r>
-      <w:r>
-        <w:rPr>
-          <w:noProof/>
-        </w:rPr>
-        <w:fldChar w:fldCharType="end"/>
-      </w:r>
-      <w:bookmarkEnd w:id="4"/>
+      <w:fldSimple w:instr=" SEQ Figure \* ARABIC ">
+        <w:r>
+          <w:rPr>
+            <w:noProof/>
+          </w:rPr>
+          <w:t>3</w:t>
+        </w:r>
+      </w:fldSimple>
+      <w:bookmarkEnd w:id="19"/>
       <w:r>
         <w:t>: FAST control volumes for floating systems</w:t>
       </w:r>
@@ -2481,33 +2522,20 @@
         <w:keepNext/>
         <w:jc w:val="center"/>
       </w:pPr>
-      <w:bookmarkStart w:id="5" w:name="_Ref368603146"/>
+      <w:bookmarkStart w:id="20" w:name="_Ref368603146"/>
       <w:r>
         <w:lastRenderedPageBreak/>
         <w:t xml:space="preserve">Table </w:t>
       </w:r>
-      <w:r>
-        <w:fldChar w:fldCharType="begin"/>
-      </w:r>
-      <w:r>
-        <w:instrText xml:space="preserve"> SEQ Table \* ARABIC </w:instrText>
-      </w:r>
-      <w:r>
-        <w:fldChar w:fldCharType="separate"/>
-      </w:r>
-      <w:r>
-        <w:rPr>
-          <w:noProof/>
-        </w:rPr>
-        <w:t>1</w:t>
-      </w:r>
-      <w:r>
-        <w:rPr>
-          <w:noProof/>
-        </w:rPr>
-        <w:fldChar w:fldCharType="end"/>
-      </w:r>
-      <w:bookmarkEnd w:id="5"/>
+      <w:fldSimple w:instr=" SEQ Table \* ARABIC ">
+        <w:r>
+          <w:rPr>
+            <w:noProof/>
+          </w:rPr>
+          <w:t>1</w:t>
+        </w:r>
+      </w:fldSimple>
+      <w:bookmarkEnd w:id="20"/>
       <w:r>
         <w:t>: Comparison of features between FAST v7 and v8</w:t>
       </w:r>
@@ -10391,30 +10419,30 @@
       <w:pPr>
         <w:pStyle w:val="Heading1"/>
       </w:pPr>
-      <w:bookmarkStart w:id="6" w:name="_Ref412116144"/>
-      <w:bookmarkStart w:id="7" w:name="_Toc412543398"/>
+      <w:bookmarkStart w:id="21" w:name="_Ref412116144"/>
+      <w:bookmarkStart w:id="22" w:name="_Toc412543398"/>
       <w:r>
         <w:t>Major changes</w:t>
       </w:r>
       <w:r>
         <w:t xml:space="preserve"> in FAST</w:t>
       </w:r>
-      <w:bookmarkEnd w:id="6"/>
-      <w:bookmarkEnd w:id="7"/>
+      <w:bookmarkEnd w:id="21"/>
+      <w:bookmarkEnd w:id="22"/>
     </w:p>
     <w:p>
       <w:pPr>
         <w:pStyle w:val="Heading2"/>
         <w:rPr>
-          <w:ins w:id="8" w:author="Bonnie Jonkman" w:date="2015-02-19T20:57:00Z"/>
+          <w:ins w:id="23" w:author="Bonnie Jonkman" w:date="2015-02-19T20:57:00Z"/>
         </w:rPr>
       </w:pPr>
-      <w:bookmarkStart w:id="9" w:name="_Toc412543399"/>
-      <w:commentRangeStart w:id="10"/>
+      <w:bookmarkStart w:id="24" w:name="_Toc412543399"/>
+      <w:commentRangeStart w:id="25"/>
       <w:r>
         <w:t>v8.10.00a-bjj</w:t>
       </w:r>
-      <w:commentRangeEnd w:id="10"/>
+      <w:commentRangeEnd w:id="25"/>
       <w:r>
         <w:rPr>
           <w:rStyle w:val="CommentReference"/>
@@ -10423,9 +10451,9 @@
           <w:bCs w:val="0"/>
           <w:color w:val="auto"/>
         </w:rPr>
-        <w:commentReference w:id="10"/>
-      </w:r>
-      <w:bookmarkEnd w:id="9"/>
+        <w:commentReference w:id="25"/>
+      </w:r>
+      <w:bookmarkEnd w:id="24"/>
     </w:p>
     <w:p>
       <w:pPr>
@@ -10563,12 +10591,12 @@
       <w:pPr>
         <w:pStyle w:val="Heading2"/>
       </w:pPr>
-      <w:bookmarkStart w:id="11" w:name="_Toc412543400"/>
+      <w:bookmarkStart w:id="26" w:name="_Toc412543400"/>
       <w:r>
         <w:lastRenderedPageBreak/>
         <w:t>v8.09.00a-bjj</w:t>
       </w:r>
-      <w:bookmarkEnd w:id="11"/>
+      <w:bookmarkEnd w:id="26"/>
     </w:p>
     <w:p>
       <w:pPr>
@@ -10730,32 +10758,19 @@
         <w:keepNext/>
         <w:jc w:val="center"/>
       </w:pPr>
-      <w:bookmarkStart w:id="12" w:name="_Ref391842085"/>
+      <w:bookmarkStart w:id="27" w:name="_Ref391842085"/>
       <w:r>
         <w:t xml:space="preserve">Table </w:t>
       </w:r>
-      <w:r>
-        <w:fldChar w:fldCharType="begin"/>
-      </w:r>
-      <w:r>
-        <w:instrText xml:space="preserve"> SEQ Table \* ARABIC </w:instrText>
-      </w:r>
-      <w:r>
-        <w:fldChar w:fldCharType="separate"/>
-      </w:r>
-      <w:r>
-        <w:rPr>
-          <w:noProof/>
-        </w:rPr>
-        <w:t>2</w:t>
-      </w:r>
-      <w:r>
-        <w:rPr>
-          <w:noProof/>
-        </w:rPr>
-        <w:fldChar w:fldCharType="end"/>
-      </w:r>
-      <w:bookmarkEnd w:id="12"/>
+      <w:fldSimple w:instr=" SEQ Table \* ARABIC ">
+        <w:r>
+          <w:rPr>
+            <w:noProof/>
+          </w:rPr>
+          <w:t>2</w:t>
+        </w:r>
+      </w:fldSimple>
+      <w:bookmarkEnd w:id="27"/>
       <w:r>
         <w:t>: Components in FAST v8.0</w:t>
       </w:r>
@@ -11648,7 +11663,7 @@
               </w:rPr>
               <w:t>FAST Registry</w:t>
             </w:r>
-            <w:bookmarkStart w:id="13" w:name="_Ref391726695"/>
+            <w:bookmarkStart w:id="28" w:name="_Ref391726695"/>
             <w:r>
               <w:rPr>
                 <w:rStyle w:val="FootnoteReference"/>
@@ -11656,7 +11671,7 @@
               </w:rPr>
               <w:footnoteReference w:id="6"/>
             </w:r>
-            <w:bookmarkEnd w:id="13"/>
+            <w:bookmarkEnd w:id="28"/>
           </w:p>
         </w:tc>
         <w:tc>
@@ -11851,14 +11866,14 @@
       <w:pPr>
         <w:pStyle w:val="Heading2"/>
       </w:pPr>
-      <w:bookmarkStart w:id="14" w:name="_Ref412116139"/>
-      <w:bookmarkStart w:id="15" w:name="_Toc412543401"/>
+      <w:bookmarkStart w:id="29" w:name="_Ref412116139"/>
+      <w:bookmarkStart w:id="30" w:name="_Toc412543401"/>
       <w:r>
         <w:lastRenderedPageBreak/>
         <w:t>v8.08.00c-bjj</w:t>
       </w:r>
-      <w:bookmarkEnd w:id="14"/>
-      <w:bookmarkEnd w:id="15"/>
+      <w:bookmarkEnd w:id="29"/>
+      <w:bookmarkEnd w:id="30"/>
     </w:p>
     <w:p>
       <w:pPr>
@@ -12007,7 +12022,7 @@
       <w:r>
         <w:t>: IceFloe and IceDyn</w:t>
       </w:r>
-      <w:bookmarkStart w:id="16" w:name="_Ref391841077"/>
+      <w:bookmarkStart w:id="31" w:name="_Ref391841077"/>
       <w:r>
         <w:rPr>
           <w:rStyle w:val="FootnoteReference"/>
@@ -12016,7 +12031,7 @@
         </w:rPr>
         <w:footnoteReference w:id="7"/>
       </w:r>
-      <w:bookmarkEnd w:id="16"/>
+      <w:bookmarkEnd w:id="31"/>
       <w:r>
         <w:t>.</w:t>
       </w:r>
@@ -12803,32 +12818,19 @@
         <w:pStyle w:val="Caption"/>
         <w:jc w:val="center"/>
       </w:pPr>
-      <w:bookmarkStart w:id="17" w:name="_Ref352753427"/>
+      <w:bookmarkStart w:id="32" w:name="_Ref352753427"/>
       <w:r>
         <w:t xml:space="preserve">Figure </w:t>
       </w:r>
-      <w:r>
-        <w:fldChar w:fldCharType="begin"/>
-      </w:r>
-      <w:r>
-        <w:instrText xml:space="preserve"> SEQ Figure \* ARABIC </w:instrText>
-      </w:r>
-      <w:r>
-        <w:fldChar w:fldCharType="separate"/>
-      </w:r>
-      <w:r>
-        <w:rPr>
-          <w:noProof/>
-        </w:rPr>
-        <w:t>4</w:t>
-      </w:r>
-      <w:r>
-        <w:rPr>
-          <w:noProof/>
-        </w:rPr>
-        <w:fldChar w:fldCharType="end"/>
-      </w:r>
-      <w:bookmarkEnd w:id="17"/>
+      <w:fldSimple w:instr=" SEQ Figure \* ARABIC ">
+        <w:r>
+          <w:rPr>
+            <w:noProof/>
+          </w:rPr>
+          <w:t>4</w:t>
+        </w:r>
+      </w:fldSimple>
+      <w:bookmarkEnd w:id="32"/>
       <w:r>
         <w:t xml:space="preserve">: Summary of Input and Output Files for FAST </w:t>
       </w:r>
@@ -12858,7 +12860,7 @@
       <w:pPr>
         <w:pStyle w:val="Heading2"/>
       </w:pPr>
-      <w:bookmarkStart w:id="18" w:name="_Toc412543402"/>
+      <w:bookmarkStart w:id="33" w:name="_Toc412543402"/>
       <w:r>
         <w:lastRenderedPageBreak/>
         <w:t>v8.</w:t>
@@ -12878,7 +12880,7 @@
       <w:r>
         <w:t>-bjj</w:t>
       </w:r>
-      <w:bookmarkEnd w:id="18"/>
+      <w:bookmarkEnd w:id="33"/>
     </w:p>
     <w:p>
       <w:r>
@@ -13015,13 +13017,13 @@
       <w:pPr>
         <w:pStyle w:val="Heading1"/>
       </w:pPr>
-      <w:bookmarkStart w:id="19" w:name="_Ref391890933"/>
-      <w:bookmarkStart w:id="20" w:name="_Toc412543403"/>
+      <w:bookmarkStart w:id="34" w:name="_Ref391890933"/>
+      <w:bookmarkStart w:id="35" w:name="_Toc412543403"/>
       <w:r>
         <w:t>Certification Tests</w:t>
       </w:r>
-      <w:bookmarkEnd w:id="19"/>
-      <w:bookmarkEnd w:id="20"/>
+      <w:bookmarkEnd w:id="34"/>
+      <w:bookmarkEnd w:id="35"/>
     </w:p>
     <w:p>
       <w:r>
@@ -13082,32 +13084,19 @@
         <w:keepNext/>
         <w:jc w:val="center"/>
       </w:pPr>
-      <w:bookmarkStart w:id="21" w:name="_Ref391844734"/>
+      <w:bookmarkStart w:id="36" w:name="_Ref391844734"/>
       <w:r>
         <w:t xml:space="preserve">Table </w:t>
       </w:r>
-      <w:r>
-        <w:fldChar w:fldCharType="begin"/>
-      </w:r>
-      <w:r>
-        <w:instrText xml:space="preserve"> SEQ Table \* ARABIC </w:instrText>
-      </w:r>
-      <w:r>
-        <w:fldChar w:fldCharType="separate"/>
-      </w:r>
-      <w:r>
-        <w:rPr>
-          <w:noProof/>
-        </w:rPr>
-        <w:t>3</w:t>
-      </w:r>
-      <w:r>
-        <w:rPr>
-          <w:noProof/>
-        </w:rPr>
-        <w:fldChar w:fldCharType="end"/>
-      </w:r>
-      <w:bookmarkEnd w:id="21"/>
+      <w:fldSimple w:instr=" SEQ Table \* ARABIC ">
+        <w:r>
+          <w:rPr>
+            <w:noProof/>
+          </w:rPr>
+          <w:t>3</w:t>
+        </w:r>
+      </w:fldSimple>
+      <w:bookmarkEnd w:id="36"/>
       <w:r>
         <w:t>: Certification Tests Distributed with FAST v8.0</w:t>
       </w:r>
@@ -16491,17 +16480,17 @@
       <w:pPr>
         <w:pStyle w:val="Heading1"/>
       </w:pPr>
-      <w:bookmarkStart w:id="22" w:name="_Ref391883796"/>
-      <w:bookmarkStart w:id="23" w:name="_Ref352702959"/>
-      <w:bookmarkStart w:id="24" w:name="_Toc412543404"/>
+      <w:bookmarkStart w:id="37" w:name="_Ref391883796"/>
+      <w:bookmarkStart w:id="38" w:name="_Toc412543404"/>
+      <w:bookmarkStart w:id="39" w:name="_Ref352702959"/>
       <w:r>
         <w:t xml:space="preserve">Variables Specified in the </w:t>
       </w:r>
       <w:r>
         <w:t>FAST Primary Input File</w:t>
       </w:r>
-      <w:bookmarkEnd w:id="22"/>
-      <w:bookmarkEnd w:id="24"/>
+      <w:bookmarkEnd w:id="37"/>
+      <w:bookmarkEnd w:id="38"/>
     </w:p>
     <w:p>
       <w:r>
@@ -16560,11 +16549,11 @@
       <w:pPr>
         <w:pStyle w:val="Heading2"/>
       </w:pPr>
-      <w:bookmarkStart w:id="25" w:name="_Toc412543405"/>
+      <w:bookmarkStart w:id="40" w:name="_Toc412543405"/>
       <w:r>
         <w:t>Simulation Control</w:t>
       </w:r>
-      <w:bookmarkEnd w:id="25"/>
+      <w:bookmarkEnd w:id="40"/>
     </w:p>
     <w:p>
       <w:r>
@@ -17527,11 +17516,11 @@
       <w:pPr>
         <w:pStyle w:val="Heading2"/>
       </w:pPr>
-      <w:bookmarkStart w:id="26" w:name="_Toc412543406"/>
+      <w:bookmarkStart w:id="41" w:name="_Toc412543406"/>
       <w:r>
         <w:t>Feature Switches and Flags</w:t>
       </w:r>
-      <w:bookmarkEnd w:id="26"/>
+      <w:bookmarkEnd w:id="41"/>
     </w:p>
     <w:p>
       <w:r>
@@ -17933,11 +17922,11 @@
       <w:pPr>
         <w:pStyle w:val="Heading2"/>
       </w:pPr>
-      <w:bookmarkStart w:id="27" w:name="_Toc412543407"/>
+      <w:bookmarkStart w:id="42" w:name="_Toc412543407"/>
       <w:r>
         <w:t>Input Files</w:t>
       </w:r>
-      <w:bookmarkEnd w:id="27"/>
+      <w:bookmarkEnd w:id="42"/>
     </w:p>
     <w:p>
       <w:r>
@@ -18388,11 +18377,11 @@
       <w:pPr>
         <w:pStyle w:val="Heading2"/>
       </w:pPr>
-      <w:bookmarkStart w:id="28" w:name="_Toc412543408"/>
+      <w:bookmarkStart w:id="43" w:name="_Toc412543408"/>
       <w:r>
         <w:t>Output</w:t>
       </w:r>
-      <w:bookmarkEnd w:id="28"/>
+      <w:bookmarkEnd w:id="43"/>
     </w:p>
     <w:p>
       <w:r>
@@ -18960,7 +18949,7 @@
       <w:pPr>
         <w:pStyle w:val="Heading1"/>
       </w:pPr>
-      <w:bookmarkStart w:id="29" w:name="_Toc412543409"/>
+      <w:bookmarkStart w:id="44" w:name="_Toc412543409"/>
       <w:r>
         <w:lastRenderedPageBreak/>
         <w:t xml:space="preserve">Modeling </w:t>
@@ -18968,7 +18957,7 @@
       <w:r>
         <w:t>Tips</w:t>
       </w:r>
-      <w:bookmarkEnd w:id="29"/>
+      <w:bookmarkEnd w:id="44"/>
     </w:p>
     <w:p>
       <w:pPr>
@@ -19105,14 +19094,14 @@
       <w:pPr>
         <w:pStyle w:val="Heading1"/>
       </w:pPr>
-      <w:bookmarkStart w:id="30" w:name="_Ref391885623"/>
-      <w:bookmarkStart w:id="31" w:name="_Toc412543410"/>
+      <w:bookmarkStart w:id="45" w:name="_Ref391885623"/>
+      <w:bookmarkStart w:id="46" w:name="_Toc412543410"/>
       <w:r>
         <w:t>Limitations</w:t>
       </w:r>
-      <w:bookmarkEnd w:id="23"/>
-      <w:bookmarkEnd w:id="30"/>
-      <w:bookmarkEnd w:id="31"/>
+      <w:bookmarkEnd w:id="39"/>
+      <w:bookmarkEnd w:id="45"/>
+      <w:bookmarkEnd w:id="46"/>
     </w:p>
     <w:p>
       <w:r>
@@ -19285,11 +19274,11 @@
       <w:pPr>
         <w:pStyle w:val="Heading1"/>
       </w:pPr>
-      <w:bookmarkStart w:id="32" w:name="_Toc412543411"/>
+      <w:bookmarkStart w:id="47" w:name="_Toc412543411"/>
       <w:r>
         <w:t>Future Work</w:t>
       </w:r>
-      <w:bookmarkEnd w:id="32"/>
+      <w:bookmarkEnd w:id="47"/>
     </w:p>
     <w:p>
       <w:r>
@@ -19482,8 +19471,8 @@
       <w:pPr>
         <w:pStyle w:val="Heading1"/>
       </w:pPr>
-      <w:bookmarkStart w:id="33" w:name="_Ref352670793"/>
-      <w:bookmarkStart w:id="34" w:name="_Toc412543412"/>
+      <w:bookmarkStart w:id="48" w:name="_Ref352670793"/>
+      <w:bookmarkStart w:id="49" w:name="_Toc412543412"/>
       <w:r>
         <w:t>Converting to FAST v8.0</w:t>
       </w:r>
@@ -19493,8 +19482,8 @@
       <w:r>
         <w:t>.x</w:t>
       </w:r>
-      <w:bookmarkEnd w:id="33"/>
-      <w:bookmarkEnd w:id="34"/>
+      <w:bookmarkEnd w:id="48"/>
+      <w:bookmarkEnd w:id="49"/>
     </w:p>
     <w:p>
       <w:r>
@@ -19629,11 +19618,11 @@
       <w:pPr>
         <w:pStyle w:val="Heading2"/>
       </w:pPr>
-      <w:bookmarkStart w:id="35" w:name="_Toc412543413"/>
+      <w:bookmarkStart w:id="50" w:name="_Toc412543413"/>
       <w:r>
         <w:t>Summary of Changes to Inputs</w:t>
       </w:r>
-      <w:bookmarkEnd w:id="35"/>
+      <w:bookmarkEnd w:id="50"/>
     </w:p>
     <w:p>
       <w:r>
@@ -20941,9 +20930,9 @@
       <w:pPr>
         <w:pStyle w:val="Heading2"/>
       </w:pPr>
-      <w:bookmarkStart w:id="36" w:name="_Ref391845139"/>
-      <w:bookmarkStart w:id="37" w:name="_Ref391845887"/>
-      <w:bookmarkStart w:id="38" w:name="_Toc412543414"/>
+      <w:bookmarkStart w:id="51" w:name="_Ref391845139"/>
+      <w:bookmarkStart w:id="52" w:name="_Ref391845887"/>
+      <w:bookmarkStart w:id="53" w:name="_Toc412543414"/>
       <w:r>
         <w:lastRenderedPageBreak/>
         <w:t xml:space="preserve">MATLAB </w:t>
@@ -20951,12 +20940,12 @@
       <w:r>
         <w:t>Conversion Script</w:t>
       </w:r>
-      <w:bookmarkEnd w:id="36"/>
+      <w:bookmarkEnd w:id="51"/>
       <w:r>
         <w:t>s</w:t>
       </w:r>
-      <w:bookmarkEnd w:id="37"/>
-      <w:bookmarkEnd w:id="38"/>
+      <w:bookmarkEnd w:id="52"/>
+      <w:bookmarkEnd w:id="53"/>
     </w:p>
     <w:p>
       <w:r>
@@ -21521,13 +21510,13 @@
       <w:pPr>
         <w:pStyle w:val="Heading1"/>
       </w:pPr>
-      <w:bookmarkStart w:id="39" w:name="_Ref412121277"/>
-      <w:bookmarkStart w:id="40" w:name="_Toc412543415"/>
+      <w:bookmarkStart w:id="54" w:name="_Ref412121277"/>
+      <w:bookmarkStart w:id="55" w:name="_Toc412543415"/>
       <w:r>
         <w:t>Compiling</w:t>
       </w:r>
-      <w:bookmarkEnd w:id="39"/>
-      <w:bookmarkEnd w:id="40"/>
+      <w:bookmarkEnd w:id="54"/>
+      <w:bookmarkEnd w:id="55"/>
     </w:p>
     <w:p>
       <w:r>
@@ -21767,7 +21756,7 @@
       <w:pPr>
         <w:pStyle w:val="Heading1"/>
       </w:pPr>
-      <w:bookmarkStart w:id="41" w:name="_Toc412543416"/>
+      <w:bookmarkStart w:id="56" w:name="_Toc412543416"/>
       <w:r>
         <w:t>Running FAST v8.09</w:t>
       </w:r>
@@ -21780,7 +21769,7 @@
       <w:r>
         <w:t>-bjj</w:t>
       </w:r>
-      <w:bookmarkEnd w:id="41"/>
+      <w:bookmarkEnd w:id="56"/>
     </w:p>
     <w:p>
       <w:r>
@@ -21888,12 +21877,12 @@
       <w:pPr>
         <w:pStyle w:val="Heading1"/>
       </w:pPr>
-      <w:bookmarkStart w:id="42" w:name="_Toc412543417"/>
+      <w:bookmarkStart w:id="57" w:name="_Toc412543417"/>
       <w:r>
         <w:lastRenderedPageBreak/>
         <w:t>FAST v8 Interface to Simulink</w:t>
       </w:r>
-      <w:bookmarkEnd w:id="42"/>
+      <w:bookmarkEnd w:id="57"/>
     </w:p>
     <w:p>
       <w:r>
@@ -21910,22 +21899,22 @@
       <w:pPr>
         <w:pStyle w:val="Heading2"/>
         <w:rPr>
-          <w:ins w:id="43" w:author="Bonnie Jonkman" w:date="2015-02-25T14:47:00Z"/>
+          <w:ins w:id="58" w:author="Bonnie Jonkman" w:date="2015-02-25T14:47:00Z"/>
         </w:rPr>
       </w:pPr>
-      <w:bookmarkStart w:id="44" w:name="_Ref412115319"/>
-      <w:bookmarkStart w:id="45" w:name="_Toc412543418"/>
-      <w:ins w:id="46" w:author="Bonnie Jonkman" w:date="2015-02-25T14:46:00Z">
+      <w:bookmarkStart w:id="59" w:name="_Ref412115319"/>
+      <w:bookmarkStart w:id="60" w:name="_Toc412543418"/>
+      <w:ins w:id="61" w:author="Bonnie Jonkman" w:date="2015-02-25T14:46:00Z">
         <w:r>
           <w:t xml:space="preserve">Major Changes </w:t>
         </w:r>
       </w:ins>
-      <w:ins w:id="47" w:author="Bonnie Jonkman" w:date="2015-02-25T14:47:00Z">
+      <w:ins w:id="62" w:author="Bonnie Jonkman" w:date="2015-02-25T14:47:00Z">
         <w:r>
           <w:t>B</w:t>
         </w:r>
       </w:ins>
-      <w:ins w:id="48" w:author="Bonnie Jonkman" w:date="2015-02-25T14:46:00Z">
+      <w:ins w:id="63" w:author="Bonnie Jonkman" w:date="2015-02-25T14:46:00Z">
         <w:r>
           <w:t>etween the FAST v7 and v8 Interfaces to Simulink</w:t>
         </w:r>
@@ -21939,10 +21928,10 @@
           <w:numId w:val="26"/>
         </w:numPr>
         <w:rPr>
-          <w:ins w:id="49" w:author="Bonnie Jonkman" w:date="2015-02-25T14:47:00Z"/>
+          <w:ins w:id="64" w:author="Bonnie Jonkman" w:date="2015-02-25T14:47:00Z"/>
         </w:rPr>
       </w:pPr>
-      <w:ins w:id="50" w:author="Bonnie Jonkman" w:date="2015-02-25T14:47:00Z">
+      <w:ins w:id="65" w:author="Bonnie Jonkman" w:date="2015-02-25T14:47:00Z">
         <w:r>
           <w:t>Simulink no longer integrates the FAST states, which are now included in the FAST library.</w:t>
         </w:r>
@@ -21956,10 +21945,10 @@
           <w:numId w:val="26"/>
         </w:numPr>
         <w:rPr>
-          <w:ins w:id="51" w:author="Bonnie Jonkman" w:date="2015-02-26T09:10:00Z"/>
+          <w:ins w:id="66" w:author="Bonnie Jonkman" w:date="2015-02-26T09:10:00Z"/>
         </w:rPr>
       </w:pPr>
-      <w:ins w:id="52" w:author="Bonnie Jonkman" w:date="2015-02-26T09:10:00Z">
+      <w:ins w:id="67" w:author="Bonnie Jonkman" w:date="2015-02-26T09:10:00Z">
         <w:r>
           <w:t>MATLAB no longer reads the FAST input file, so Read_FAST_Input.m and Simsetup.m are no longer part of the FAST archive.</w:t>
         </w:r>
@@ -21973,10 +21962,10 @@
           <w:numId w:val="26"/>
         </w:numPr>
         <w:rPr>
-          <w:ins w:id="53" w:author="Bonnie Jonkman" w:date="2015-02-26T09:10:00Z"/>
+          <w:ins w:id="68" w:author="Bonnie Jonkman" w:date="2015-02-26T09:10:00Z"/>
         </w:rPr>
       </w:pPr>
-      <w:ins w:id="54" w:author="Bonnie Jonkman" w:date="2015-02-26T09:10:00Z">
+      <w:ins w:id="69" w:author="Bonnie Jonkman" w:date="2015-02-26T09:10:00Z">
         <w:r>
           <w:t>FAST_SFunc no longer reads variables from the MATLAB workspace.</w:t>
         </w:r>
@@ -21990,15 +21979,15 @@
           <w:numId w:val="26"/>
         </w:numPr>
         <w:rPr>
-          <w:ins w:id="55" w:author="Bonnie Jonkman" w:date="2015-02-25T14:48:00Z"/>
+          <w:ins w:id="70" w:author="Bonnie Jonkman" w:date="2015-02-25T14:48:00Z"/>
         </w:rPr>
       </w:pPr>
-      <w:ins w:id="56" w:author="Bonnie Jonkman" w:date="2015-02-25T14:47:00Z">
+      <w:ins w:id="71" w:author="Bonnie Jonkman" w:date="2015-02-25T14:47:00Z">
         <w:r>
           <w:t>The blade and tower initial conditions</w:t>
         </w:r>
       </w:ins>
-      <w:ins w:id="57" w:author="Bonnie Jonkman" w:date="2015-02-26T09:01:00Z">
+      <w:ins w:id="72" w:author="Bonnie Jonkman" w:date="2015-02-26T09:01:00Z">
         <w:r>
           <w:t xml:space="preserve"> (ElastoDyn’s </w:t>
         </w:r>
@@ -22021,7 +22010,7 @@
           <w:t>variables)</w:t>
         </w:r>
       </w:ins>
-      <w:ins w:id="58" w:author="Bonnie Jonkman" w:date="2015-02-25T14:47:00Z">
+      <w:ins w:id="73" w:author="Bonnie Jonkman" w:date="2015-02-25T14:47:00Z">
         <w:r>
           <w:t xml:space="preserve"> need not be zero.</w:t>
         </w:r>
@@ -22035,10 +22024,10 @@
           <w:numId w:val="26"/>
         </w:numPr>
         <w:rPr>
-          <w:ins w:id="59" w:author="Bonnie Jonkman" w:date="2015-02-26T09:00:00Z"/>
+          <w:ins w:id="74" w:author="Bonnie Jonkman" w:date="2015-02-26T09:00:00Z"/>
         </w:rPr>
       </w:pPr>
-      <w:ins w:id="60" w:author="Bonnie Jonkman" w:date="2015-02-26T08:54:00Z">
+      <w:ins w:id="75" w:author="Bonnie Jonkman" w:date="2015-02-26T08:54:00Z">
         <w:r>
           <w:t xml:space="preserve">ServoDyn’s </w:t>
         </w:r>
@@ -22049,7 +22038,7 @@
           <w:t>TPCOn</w:t>
         </w:r>
       </w:ins>
-      <w:ins w:id="61" w:author="Bonnie Jonkman" w:date="2015-02-26T08:55:00Z">
+      <w:ins w:id="76" w:author="Bonnie Jonkman" w:date="2015-02-26T08:55:00Z">
         <w:r>
           <w:t xml:space="preserve">, </w:t>
         </w:r>
@@ -22063,12 +22052,12 @@
           <w:t xml:space="preserve">, </w:t>
         </w:r>
       </w:ins>
-      <w:ins w:id="62" w:author="Bonnie Jonkman" w:date="2015-02-26T09:00:00Z">
+      <w:ins w:id="77" w:author="Bonnie Jonkman" w:date="2015-02-26T09:00:00Z">
         <w:r>
           <w:t xml:space="preserve">and </w:t>
         </w:r>
       </w:ins>
-      <w:ins w:id="63" w:author="Bonnie Jonkman" w:date="2015-02-26T08:55:00Z">
+      <w:ins w:id="78" w:author="Bonnie Jonkman" w:date="2015-02-26T08:55:00Z">
         <w:r>
           <w:rPr>
             <w:i/>
@@ -22076,7 +22065,7 @@
           <w:t>TimGenOn</w:t>
         </w:r>
       </w:ins>
-      <w:ins w:id="64" w:author="Bonnie Jonkman" w:date="2015-02-26T08:54:00Z">
+      <w:ins w:id="79" w:author="Bonnie Jonkman" w:date="2015-02-26T08:54:00Z">
         <w:r>
           <w:t xml:space="preserve"> variables need not be zero.</w:t>
         </w:r>
@@ -22090,27 +22079,18 @@
           <w:numId w:val="26"/>
         </w:numPr>
         <w:rPr>
-          <w:ins w:id="65" w:author="Bonnie Jonkman" w:date="2015-02-26T08:55:00Z"/>
+          <w:ins w:id="80" w:author="Bonnie Jonkman" w:date="2015-02-26T08:55:00Z"/>
         </w:rPr>
       </w:pPr>
-      <w:ins w:id="66" w:author="Bonnie Jonkman" w:date="2015-02-26T09:00:00Z">
+      <w:ins w:id="81" w:author="Bonnie Jonkman" w:date="2015-02-26T09:00:00Z">
         <w:r>
           <w:rPr>
             <w:i/>
           </w:rPr>
-          <w:t xml:space="preserve">ServoDyn’s </w:t>
-        </w:r>
-        <w:r>
-          <w:rPr>
-            <w:i/>
-          </w:rPr>
-          <w:t>TimGenOf</w:t>
-        </w:r>
-        <w:r>
-          <w:t xml:space="preserve"> variable need not be</w:t>
-        </w:r>
-        <w:r>
-          <w:t xml:space="preserve"> larger than </w:t>
+          <w:t>ServoDyn’s TimGenOf</w:t>
+        </w:r>
+        <w:r>
+          <w:t xml:space="preserve"> variable need not be larger than </w:t>
         </w:r>
         <w:r>
           <w:rPr>
@@ -22131,10 +22111,10 @@
           <w:numId w:val="26"/>
         </w:numPr>
         <w:rPr>
-          <w:ins w:id="67" w:author="Bonnie Jonkman" w:date="2015-02-27T13:09:00Z"/>
+          <w:ins w:id="82" w:author="Bonnie Jonkman" w:date="2015-02-27T13:09:00Z"/>
         </w:rPr>
       </w:pPr>
-      <w:ins w:id="68" w:author="Bonnie Jonkman" w:date="2015-02-26T08:56:00Z">
+      <w:ins w:id="83" w:author="Bonnie Jonkman" w:date="2015-02-26T08:56:00Z">
         <w:r>
           <w:t xml:space="preserve">ServoDyn’s </w:t>
         </w:r>
@@ -22154,7 +22134,7 @@
           <w:t>GenTiStp</w:t>
         </w:r>
       </w:ins>
-      <w:ins w:id="69" w:author="Bonnie Jonkman" w:date="2015-02-26T08:57:00Z">
+      <w:ins w:id="84" w:author="Bonnie Jonkman" w:date="2015-02-26T08:57:00Z">
         <w:r>
           <w:rPr>
             <w:i/>
@@ -22174,10 +22154,10 @@
           <w:numId w:val="26"/>
         </w:numPr>
         <w:rPr>
-          <w:ins w:id="70" w:author="Bonnie Jonkman" w:date="2015-02-26T08:57:00Z"/>
+          <w:ins w:id="85" w:author="Bonnie Jonkman" w:date="2015-02-26T08:57:00Z"/>
         </w:rPr>
       </w:pPr>
-      <w:ins w:id="71" w:author="Bonnie Jonkman" w:date="2015-02-27T13:09:00Z">
+      <w:ins w:id="86" w:author="Bonnie Jonkman" w:date="2015-02-27T13:09:00Z">
         <w:r>
           <w:t>High-speed shaft braking has been added as an input to FAST_SFunc from Simulink.</w:t>
         </w:r>
@@ -22190,8 +22170,8 @@
       <w:r>
         <w:t>Definition of the FAST v8 Interface to Simulink</w:t>
       </w:r>
-      <w:bookmarkEnd w:id="44"/>
-      <w:bookmarkEnd w:id="45"/>
+      <w:bookmarkEnd w:id="59"/>
+      <w:bookmarkEnd w:id="60"/>
     </w:p>
     <w:p>
       <w:r>
@@ -22216,10 +22196,7 @@
         <w:t xml:space="preserve">. The interface is written in C, and it calls a DLL of FAST v8 routines, which </w:t>
       </w:r>
       <w:r>
-        <w:t>are</w:t>
-      </w:r>
-      <w:r>
-        <w:t xml:space="preserve"> </w:t>
+        <w:t xml:space="preserve">are </w:t>
       </w:r>
       <w:r>
         <w:t xml:space="preserve">written in Fortran. </w:t>
@@ -23108,29 +23085,19 @@
         <w:pStyle w:val="Caption"/>
         <w:jc w:val="center"/>
       </w:pPr>
-      <w:bookmarkStart w:id="72" w:name="_Ref412536543"/>
+      <w:bookmarkStart w:id="87" w:name="_Ref412536543"/>
       <w:r>
         <w:t xml:space="preserve">Figure </w:t>
       </w:r>
-      <w:r>
-        <w:fldChar w:fldCharType="begin"/>
-      </w:r>
-      <w:r>
-        <w:instrText xml:space="preserve"> SEQ Figure \* ARABIC </w:instrText>
-      </w:r>
-      <w:r>
-        <w:fldChar w:fldCharType="separate"/>
-      </w:r>
-      <w:r>
-        <w:rPr>
-          <w:noProof/>
-        </w:rPr>
-        <w:t>5</w:t>
-      </w:r>
-      <w:r>
-        <w:fldChar w:fldCharType="end"/>
-      </w:r>
-      <w:bookmarkEnd w:id="72"/>
+      <w:fldSimple w:instr=" SEQ Figure \* ARABIC ">
+        <w:r>
+          <w:rPr>
+            <w:noProof/>
+          </w:rPr>
+          <w:t>5</w:t>
+        </w:r>
+      </w:fldSimple>
+      <w:bookmarkEnd w:id="87"/>
       <w:r>
         <w:t>: Libraries in the FAST - Simulink Interface</w:t>
       </w:r>
@@ -23139,11 +23106,11 @@
       <w:pPr>
         <w:pStyle w:val="Heading3"/>
       </w:pPr>
-      <w:bookmarkStart w:id="73" w:name="_Ref411514591"/>
+      <w:bookmarkStart w:id="88" w:name="_Ref411514591"/>
       <w:r>
         <w:t>S-Function Parameters</w:t>
       </w:r>
-      <w:bookmarkEnd w:id="73"/>
+      <w:bookmarkEnd w:id="88"/>
     </w:p>
     <w:p>
       <w:r>
@@ -23214,24 +23181,14 @@
       <w:r>
         <w:t xml:space="preserve">Figure </w:t>
       </w:r>
-      <w:r>
-        <w:fldChar w:fldCharType="begin"/>
-      </w:r>
-      <w:r>
-        <w:instrText xml:space="preserve"> SEQ Figure \* ARABIC </w:instrText>
-      </w:r>
-      <w:r>
-        <w:fldChar w:fldCharType="separate"/>
-      </w:r>
-      <w:r>
-        <w:rPr>
-          <w:noProof/>
-        </w:rPr>
-        <w:t>6</w:t>
-      </w:r>
-      <w:r>
-        <w:fldChar w:fldCharType="end"/>
-      </w:r>
+      <w:fldSimple w:instr=" SEQ Figure \* ARABIC ">
+        <w:r>
+          <w:rPr>
+            <w:noProof/>
+          </w:rPr>
+          <w:t>6</w:t>
+        </w:r>
+      </w:fldSimple>
       <w:r>
         <w:t>: FAST_SFunc Block Parameters</w:t>
       </w:r>
@@ -23370,10 +23327,7 @@
         <w:t>TMax</w:t>
       </w:r>
       <w:r>
-        <w:t xml:space="preserve"> will be used</w:t>
-      </w:r>
-      <w:r>
-        <w:t xml:space="preserve"> to allocate space for the binary output file (if </w:t>
+        <w:t xml:space="preserve"> will be used to allocate space for the binary output file (if </w:t>
       </w:r>
       <w:r>
         <w:rPr>
@@ -23449,24 +23403,14 @@
       <w:r>
         <w:t xml:space="preserve">Figure </w:t>
       </w:r>
-      <w:r>
-        <w:fldChar w:fldCharType="begin"/>
-      </w:r>
-      <w:r>
-        <w:instrText xml:space="preserve"> SEQ Figure \* ARABIC </w:instrText>
-      </w:r>
-      <w:r>
-        <w:fldChar w:fldCharType="separate"/>
-      </w:r>
-      <w:r>
-        <w:rPr>
-          <w:noProof/>
-        </w:rPr>
-        <w:t>7</w:t>
-      </w:r>
-      <w:r>
-        <w:fldChar w:fldCharType="end"/>
-      </w:r>
+      <w:fldSimple w:instr=" SEQ Figure \* ARABIC ">
+        <w:r>
+          <w:rPr>
+            <w:noProof/>
+          </w:rPr>
+          <w:t>7</w:t>
+        </w:r>
+      </w:fldSimple>
       <w:r>
         <w:t>: Using TMax to specify simulation end time in Simulink</w:t>
       </w:r>
@@ -23536,24 +23480,21 @@
       <w:pPr>
         <w:pStyle w:val="Heading3"/>
       </w:pPr>
-      <w:bookmarkStart w:id="74" w:name="_Ref412806082"/>
+      <w:bookmarkStart w:id="89" w:name="_Ref412806082"/>
       <w:r>
         <w:t xml:space="preserve">S-Function </w:t>
       </w:r>
       <w:r>
         <w:t>Inputs</w:t>
       </w:r>
-      <w:bookmarkEnd w:id="74"/>
+      <w:bookmarkEnd w:id="89"/>
     </w:p>
     <w:p>
       <w:r>
         <w:t xml:space="preserve">The inputs to the FAST S-Function are values in an array of size </w:t>
       </w:r>
       <w:r>
-        <w:t>8</w:t>
-      </w:r>
-      <w:r>
-        <w:t xml:space="preserve"> </w:t>
+        <w:t xml:space="preserve">8 </w:t>
       </w:r>
       <w:r>
         <w:t xml:space="preserve">+ </w:t>
@@ -23711,10 +23652,7 @@
         <w:t>Commanded pitch for blade 3</w:t>
       </w:r>
       <w:r>
-        <w:t xml:space="preserve"> (radians)</w:t>
-      </w:r>
-      <w:r>
-        <w:t xml:space="preserve">: note that this input is </w:t>
+        <w:t xml:space="preserve"> (radians): note that this input is </w:t>
       </w:r>
       <w:r>
         <w:t xml:space="preserve">unused on 2-bladed turbines, but </w:t>
@@ -23740,7 +23678,7 @@
           <w:numId w:val="19"/>
         </w:numPr>
       </w:pPr>
-      <w:ins w:id="75" w:author="Bonnie Jonkman" w:date="2015-02-26T12:50:00Z">
+      <w:ins w:id="90" w:author="Bonnie Jonkman" w:date="2015-02-26T12:50:00Z">
         <w:r>
           <w:t>High-speed shaft braking fraction (</w:t>
         </w:r>
@@ -23751,7 +23689,7 @@
           <w:t>)</w:t>
         </w:r>
       </w:ins>
-      <w:del w:id="76" w:author="Bonnie Jonkman" w:date="2015-02-26T09:09:00Z">
+      <w:del w:id="91" w:author="Bonnie Jonkman" w:date="2015-02-26T09:09:00Z">
         <w:r>
           <w:delText>)</w:delText>
         </w:r>
@@ -23788,7 +23726,7 @@
       <w:r>
         <w:t xml:space="preserve">, </w:t>
       </w:r>
-      <w:del w:id="77" w:author="Bonnie Jonkman" w:date="2015-02-26T12:55:00Z">
+      <w:del w:id="92" w:author="Bonnie Jonkman" w:date="2015-02-26T12:55:00Z">
         <w:r>
           <w:delText xml:space="preserve">and </w:delText>
         </w:r>
@@ -23799,7 +23737,7 @@
         </w:rPr>
         <w:t>YCMode</w:t>
       </w:r>
-      <w:ins w:id="78" w:author="Bonnie Jonkman" w:date="2015-02-26T12:55:00Z">
+      <w:ins w:id="93" w:author="Bonnie Jonkman" w:date="2015-02-26T12:55:00Z">
         <w:r>
           <w:rPr>
             <w:i/>
@@ -23810,10 +23748,7 @@
           <w:t xml:space="preserve"> </w:t>
         </w:r>
         <w:r>
-          <w:t>and</w:t>
-        </w:r>
-        <w:r>
-          <w:t xml:space="preserve"> </w:t>
+          <w:t xml:space="preserve">and </w:t>
         </w:r>
         <w:r>
           <w:rPr>
@@ -23825,7 +23760,7 @@
       <w:r>
         <w:t xml:space="preserve"> parameters in the ServoDyn input file must be set to “4” to allow the inputs from Simulink to be used for pitch control, variable-speed control, </w:t>
       </w:r>
-      <w:del w:id="79" w:author="Bonnie Jonkman" w:date="2015-02-26T12:55:00Z">
+      <w:del w:id="94" w:author="Bonnie Jonkman" w:date="2015-02-26T12:55:00Z">
         <w:r>
           <w:delText xml:space="preserve">and/or </w:delText>
         </w:r>
@@ -23836,15 +23771,9 @@
       <w:r>
         <w:t>yaw control,</w:t>
       </w:r>
-      <w:ins w:id="80" w:author="Bonnie Jonkman" w:date="2015-02-26T12:55:00Z">
-        <w:r>
-          <w:t xml:space="preserve"> </w:t>
-        </w:r>
-        <w:r>
-          <w:t>and/or</w:t>
-        </w:r>
-        <w:r>
-          <w:t xml:space="preserve"> high-speed shaft braking</w:t>
+      <w:ins w:id="95" w:author="Bonnie Jonkman" w:date="2015-02-26T12:55:00Z">
+        <w:r>
+          <w:t xml:space="preserve"> and/or high-speed shaft braking</w:t>
         </w:r>
       </w:ins>
       <w:r>
@@ -23906,24 +23835,14 @@
       <w:r>
         <w:t xml:space="preserve">Figure </w:t>
       </w:r>
-      <w:r>
-        <w:fldChar w:fldCharType="begin"/>
-      </w:r>
-      <w:r>
-        <w:instrText xml:space="preserve"> SEQ Figure \* ARABIC </w:instrText>
-      </w:r>
-      <w:r>
-        <w:fldChar w:fldCharType="separate"/>
-      </w:r>
-      <w:r>
-        <w:rPr>
-          <w:noProof/>
-        </w:rPr>
-        <w:t>9</w:t>
-      </w:r>
-      <w:r>
-        <w:fldChar w:fldCharType="end"/>
-      </w:r>
+      <w:fldSimple w:instr=" SEQ Figure \* ARABIC ">
+        <w:r>
+          <w:rPr>
+            <w:noProof/>
+          </w:rPr>
+          <w:t>9</w:t>
+        </w:r>
+      </w:fldSimple>
       <w:r>
         <w:t>: FAST v8 Nonlinear Wind Turbine Block in Simulink</w:t>
       </w:r>
@@ -24039,11 +23958,11 @@
       <w:pPr>
         <w:pStyle w:val="Heading2"/>
       </w:pPr>
-      <w:bookmarkStart w:id="81" w:name="_Toc412543419"/>
+      <w:bookmarkStart w:id="96" w:name="_Toc412543419"/>
       <w:r>
         <w:t>Converting FAST v7 Simulink Models to FAST v8</w:t>
       </w:r>
-      <w:bookmarkEnd w:id="81"/>
+      <w:bookmarkEnd w:id="96"/>
     </w:p>
     <w:p>
       <w:pPr>
@@ -24134,10 +24053,10 @@
           <w:numId w:val="20"/>
         </w:numPr>
         <w:rPr>
-          <w:ins w:id="82" w:author="Bonnie Jonkman" w:date="2015-02-27T13:37:00Z"/>
+          <w:ins w:id="97" w:author="Bonnie Jonkman" w:date="2015-02-27T13:37:00Z"/>
         </w:rPr>
       </w:pPr>
-      <w:ins w:id="83" w:author="Bonnie Jonkman" w:date="2015-02-27T13:37:00Z">
+      <w:ins w:id="98" w:author="Bonnie Jonkman" w:date="2015-02-27T13:37:00Z">
         <w:r>
           <w:t>Add appropriate parameters to the FAST_SFunc block (see “</w:t>
         </w:r>
@@ -24147,6 +24066,8 @@
         <w:r>
           <w:instrText xml:space="preserve"> REF _Ref411514591 \h </w:instrText>
         </w:r>
+      </w:ins>
+      <w:ins w:id="99" w:author="Bonnie Jonkman" w:date="2015-02-27T13:37:00Z">
         <w:r>
           <w:fldChar w:fldCharType="separate"/>
         </w:r>
@@ -24194,12 +24115,12 @@
           <w:numId w:val="20"/>
         </w:numPr>
       </w:pPr>
-      <w:ins w:id="84" w:author="Bonnie Jonkman" w:date="2015-02-26T12:40:00Z">
+      <w:ins w:id="100" w:author="Bonnie Jonkman" w:date="2015-02-26T12:40:00Z">
         <w:r>
           <w:t>Add an input for the high-speed shaft brake fraction</w:t>
         </w:r>
       </w:ins>
-      <w:ins w:id="85" w:author="Bonnie Jonkman" w:date="2015-02-27T13:11:00Z">
+      <w:ins w:id="101" w:author="Bonnie Jonkman" w:date="2015-02-27T13:11:00Z">
         <w:r>
           <w:t>.</w:t>
         </w:r>
@@ -24237,7 +24158,7 @@
       <w:r>
         <w:rPr>
           <w:i/>
-          <w:rPrChange w:id="86" w:author="Bonnie Jonkman" w:date="2015-02-19T13:35:00Z">
+          <w:rPrChange w:id="102" w:author="Bonnie Jonkman" w:date="2015-02-19T13:35:00Z">
             <w:rPr/>
           </w:rPrChange>
         </w:rPr>
@@ -24249,7 +24170,7 @@
       <w:r>
         <w:rPr>
           <w:i/>
-          <w:rPrChange w:id="87" w:author="Bonnie Jonkman" w:date="2015-02-19T13:35:00Z">
+          <w:rPrChange w:id="103" w:author="Bonnie Jonkman" w:date="2015-02-19T13:35:00Z">
             <w:rPr/>
           </w:rPrChange>
         </w:rPr>
@@ -24279,20 +24200,20 @@
           <w:numId w:val="20"/>
         </w:numPr>
         <w:rPr>
-          <w:del w:id="88" w:author="Bonnie Jonkman" w:date="2015-02-27T13:37:00Z"/>
+          <w:del w:id="104" w:author="Bonnie Jonkman" w:date="2015-02-27T13:37:00Z"/>
         </w:rPr>
       </w:pPr>
-      <w:del w:id="89" w:author="Bonnie Jonkman" w:date="2015-02-27T13:37:00Z">
+      <w:del w:id="105" w:author="Bonnie Jonkman" w:date="2015-02-27T13:37:00Z">
         <w:r>
           <w:delText xml:space="preserve">Add appropriate </w:delText>
         </w:r>
       </w:del>
-      <w:del w:id="90" w:author="Bonnie Jonkman" w:date="2015-02-26T12:41:00Z">
+      <w:del w:id="106" w:author="Bonnie Jonkman" w:date="2015-02-26T12:41:00Z">
         <w:r>
           <w:delText>inputs</w:delText>
         </w:r>
       </w:del>
-      <w:del w:id="91" w:author="Bonnie Jonkman" w:date="2015-02-27T13:37:00Z">
+      <w:del w:id="107" w:author="Bonnie Jonkman" w:date="2015-02-27T13:37:00Z">
         <w:r>
           <w:delText xml:space="preserve"> to the FAST_SFunc block (see “</w:delText>
         </w:r>
@@ -24320,7 +24241,7 @@
       <w:pPr>
         <w:jc w:val="center"/>
         <w:rPr>
-          <w:del w:id="92" w:author="Bonnie Jonkman" w:date="2015-02-27T13:20:00Z"/>
+          <w:del w:id="108" w:author="Bonnie Jonkman" w:date="2015-02-27T13:20:00Z"/>
         </w:rPr>
       </w:pPr>
     </w:p>
@@ -24402,7 +24323,7 @@
       <w:r>
         <w:t>”)</w:t>
       </w:r>
-      <w:ins w:id="93" w:author="Bonnie Jonkman" w:date="2015-02-27T13:12:00Z">
+      <w:ins w:id="109" w:author="Bonnie Jonkman" w:date="2015-02-27T13:12:00Z">
         <w:r>
           <w:t xml:space="preserve"> and S-Function inputs (section “</w:t>
         </w:r>
@@ -24416,7 +24337,7 @@
       <w:r>
         <w:fldChar w:fldCharType="separate"/>
       </w:r>
-      <w:ins w:id="94" w:author="Bonnie Jonkman" w:date="2015-02-27T13:12:00Z">
+      <w:ins w:id="110" w:author="Bonnie Jonkman" w:date="2015-02-27T13:12:00Z">
         <w:r>
           <w:t>S-Function Inputs</w:t>
         </w:r>
@@ -24489,17 +24410,17 @@
       <w:r>
         <w:t xml:space="preserve">that is </w:t>
       </w:r>
-      <w:ins w:id="95" w:author="Bonnie Jonkman" w:date="2015-02-27T13:13:00Z">
+      <w:ins w:id="111" w:author="Bonnie Jonkman" w:date="2015-02-27T13:13:00Z">
         <w:r>
           <w:t>typically used</w:t>
         </w:r>
       </w:ins>
-      <w:del w:id="96" w:author="Bonnie Jonkman" w:date="2015-02-27T13:13:00Z">
+      <w:del w:id="112" w:author="Bonnie Jonkman" w:date="2015-02-27T13:13:00Z">
         <w:r>
           <w:delText>required for</w:delText>
         </w:r>
       </w:del>
-      <w:ins w:id="97" w:author="Bonnie Jonkman" w:date="2015-02-27T13:13:00Z">
+      <w:ins w:id="113" w:author="Bonnie Jonkman" w:date="2015-02-27T13:13:00Z">
         <w:r>
           <w:t xml:space="preserve"> in</w:t>
         </w:r>
@@ -24507,7 +24428,7 @@
       <w:r>
         <w:t xml:space="preserve"> the Simulink solver.</w:t>
       </w:r>
-      <w:ins w:id="98" w:author="Bonnie Jonkman" w:date="2015-02-27T13:13:00Z">
+      <w:ins w:id="114" w:author="Bonnie Jonkman" w:date="2015-02-27T13:13:00Z">
         <w:r>
           <w:t xml:space="preserve"> (Note: </w:t>
         </w:r>
@@ -24521,22 +24442,22 @@
           <w:t xml:space="preserve"> need not be the same value as in the Simulink solver, but </w:t>
         </w:r>
       </w:ins>
-      <w:ins w:id="99" w:author="Bonnie Jonkman" w:date="2015-02-27T13:16:00Z">
+      <w:ins w:id="115" w:author="Bonnie Jonkman" w:date="2015-02-27T13:16:00Z">
         <w:r>
           <w:t xml:space="preserve">Simulink </w:t>
         </w:r>
       </w:ins>
-      <w:ins w:id="100" w:author="Bonnie Jonkman" w:date="2015-02-27T13:13:00Z">
+      <w:ins w:id="116" w:author="Bonnie Jonkman" w:date="2015-02-27T13:13:00Z">
         <w:r>
           <w:t>require</w:t>
         </w:r>
       </w:ins>
-      <w:ins w:id="101" w:author="Bonnie Jonkman" w:date="2015-02-27T13:16:00Z">
+      <w:ins w:id="117" w:author="Bonnie Jonkman" w:date="2015-02-27T13:16:00Z">
         <w:r>
           <w:t>s</w:t>
         </w:r>
       </w:ins>
-      <w:ins w:id="102" w:author="Bonnie Jonkman" w:date="2015-02-27T13:13:00Z">
+      <w:ins w:id="118" w:author="Bonnie Jonkman" w:date="2015-02-27T13:13:00Z">
         <w:r>
           <w:t xml:space="preserve"> that </w:t>
         </w:r>
@@ -24550,37 +24471,37 @@
           <w:t xml:space="preserve"> be an integer multiple of </w:t>
         </w:r>
       </w:ins>
-      <w:ins w:id="103" w:author="Bonnie Jonkman" w:date="2015-02-27T13:21:00Z">
+      <w:ins w:id="119" w:author="Bonnie Jonkman" w:date="2015-02-27T13:21:00Z">
         <w:r>
           <w:t xml:space="preserve">the </w:t>
         </w:r>
       </w:ins>
-      <w:ins w:id="104" w:author="Bonnie Jonkman" w:date="2015-02-27T13:13:00Z">
+      <w:ins w:id="120" w:author="Bonnie Jonkman" w:date="2015-02-27T13:13:00Z">
         <w:r>
           <w:t>Simulink’s solver</w:t>
         </w:r>
       </w:ins>
-      <w:ins w:id="105" w:author="Bonnie Jonkman" w:date="2015-02-27T13:14:00Z">
+      <w:ins w:id="121" w:author="Bonnie Jonkman" w:date="2015-02-27T13:14:00Z">
         <w:r>
           <w:t xml:space="preserve">’s fundamental </w:t>
         </w:r>
       </w:ins>
-      <w:ins w:id="106" w:author="Bonnie Jonkman" w:date="2015-02-27T13:15:00Z">
+      <w:ins w:id="122" w:author="Bonnie Jonkman" w:date="2015-02-27T13:15:00Z">
         <w:r>
           <w:t>sample</w:t>
         </w:r>
       </w:ins>
-      <w:ins w:id="107" w:author="Bonnie Jonkman" w:date="2015-02-27T13:13:00Z">
+      <w:ins w:id="123" w:author="Bonnie Jonkman" w:date="2015-02-27T13:13:00Z">
         <w:r>
           <w:t xml:space="preserve"> time</w:t>
         </w:r>
       </w:ins>
-      <w:ins w:id="108" w:author="Bonnie Jonkman" w:date="2015-02-27T13:15:00Z">
+      <w:ins w:id="124" w:author="Bonnie Jonkman" w:date="2015-02-27T13:15:00Z">
         <w:r>
           <w:t>.</w:t>
         </w:r>
       </w:ins>
-      <w:ins w:id="109" w:author="Bonnie Jonkman" w:date="2015-02-27T13:16:00Z">
+      <w:ins w:id="125" w:author="Bonnie Jonkman" w:date="2015-02-27T13:16:00Z">
         <w:r>
           <w:t xml:space="preserve">) </w:t>
         </w:r>
@@ -24608,7 +24529,7 @@
       <w:r>
         <w:t xml:space="preserve"> prior to running your Simulink model. The two sample models included in the FAST archive do not require this step, but </w:t>
       </w:r>
-      <w:ins w:id="110" w:author="Bonnie Jonkman" w:date="2015-02-27T13:38:00Z">
+      <w:ins w:id="126" w:author="Bonnie Jonkman" w:date="2015-02-27T13:38:00Z">
         <w:r>
           <w:t xml:space="preserve">it may be required for </w:t>
         </w:r>
@@ -24616,7 +24537,7 @@
       <w:r>
         <w:t>more complicated models</w:t>
       </w:r>
-      <w:del w:id="111" w:author="Bonnie Jonkman" w:date="2015-02-27T13:38:00Z">
+      <w:del w:id="127" w:author="Bonnie Jonkman" w:date="2015-02-27T13:38:00Z">
         <w:r>
           <w:delText xml:space="preserve"> may</w:delText>
         </w:r>
@@ -24648,7 +24569,7 @@
       <w:r>
         <w:t xml:space="preserve"> will be overwritten before FAST_SFunc calculates any output, so they do not necessarily have to be correct when initialized; they just have to exist</w:t>
       </w:r>
-      <w:ins w:id="112" w:author="Bonnie Jonkman" w:date="2015-02-27T13:17:00Z">
+      <w:ins w:id="128" w:author="Bonnie Jonkman" w:date="2015-02-27T13:17:00Z">
         <w:r>
           <w:t xml:space="preserve"> so that the rest of the model can be evaluated</w:t>
         </w:r>
@@ -24716,11 +24637,11 @@
       <w:pPr>
         <w:pStyle w:val="Heading2"/>
       </w:pPr>
-      <w:bookmarkStart w:id="113" w:name="_Toc412543420"/>
+      <w:bookmarkStart w:id="129" w:name="_Toc412543420"/>
       <w:r>
         <w:t>Running FAST in Simulink</w:t>
       </w:r>
-      <w:bookmarkEnd w:id="113"/>
+      <w:bookmarkEnd w:id="129"/>
     </w:p>
     <w:p>
       <w:r>
@@ -24869,32 +24790,22 @@
       <w:r>
         <w:t xml:space="preserve">Figure </w:t>
       </w:r>
-      <w:r>
-        <w:fldChar w:fldCharType="begin"/>
-      </w:r>
-      <w:r>
-        <w:instrText xml:space="preserve"> SEQ Figure \* ARABIC </w:instrText>
-      </w:r>
-      <w:r>
-        <w:fldChar w:fldCharType="separate"/>
-      </w:r>
-      <w:r>
-        <w:rPr>
-          <w:noProof/>
-        </w:rPr>
-        <w:t>8</w:t>
-      </w:r>
-      <w:del w:id="114" w:author="Bonnie Jonkman" w:date="2015-02-25T14:45:00Z">
+      <w:fldSimple w:instr=" SEQ Figure \* ARABIC ">
         <w:r>
           <w:rPr>
             <w:noProof/>
           </w:rPr>
-          <w:delText>7</w:delText>
-        </w:r>
-      </w:del>
-      <w:r>
-        <w:fldChar w:fldCharType="end"/>
-      </w:r>
+          <w:t>8</w:t>
+        </w:r>
+        <w:del w:id="130" w:author="Bonnie Jonkman" w:date="2015-02-25T14:45:00Z">
+          <w:r>
+            <w:rPr>
+              <w:noProof/>
+            </w:rPr>
+            <w:delText>7</w:delText>
+          </w:r>
+        </w:del>
+      </w:fldSimple>
       <w:r>
         <w:t>: OpenLoop.mdl Sample Model for Simulink</w:t>
       </w:r>
@@ -25002,24 +24913,14 @@
       <w:r>
         <w:t xml:space="preserve">Figure </w:t>
       </w:r>
-      <w:r>
-        <w:fldChar w:fldCharType="begin"/>
-      </w:r>
-      <w:r>
-        <w:instrText xml:space="preserve"> SEQ Figure \* ARABIC </w:instrText>
-      </w:r>
-      <w:r>
-        <w:fldChar w:fldCharType="separate"/>
-      </w:r>
-      <w:r>
-        <w:rPr>
-          <w:noProof/>
-        </w:rPr>
-        <w:t>10</w:t>
-      </w:r>
-      <w:r>
-        <w:fldChar w:fldCharType="end"/>
-      </w:r>
+      <w:fldSimple w:instr=" SEQ Figure \* ARABIC ">
+        <w:r>
+          <w:rPr>
+            <w:noProof/>
+          </w:rPr>
+          <w:t>10</w:t>
+        </w:r>
+      </w:fldSimple>
       <w:r>
         <w:t>: Test01_SIG</w:t>
       </w:r>
@@ -25031,7 +24932,7 @@
       <w:pPr>
         <w:pStyle w:val="Heading3"/>
         <w:rPr>
-          <w:ins w:id="115" w:author="Bonnie Jonkman" w:date="2015-02-19T13:52:00Z"/>
+          <w:ins w:id="131" w:author="Bonnie Jonkman" w:date="2015-02-19T13:52:00Z"/>
         </w:rPr>
       </w:pPr>
       <w:r>
@@ -25041,67 +24942,65 @@
     <w:p>
       <w:pPr>
         <w:rPr>
-          <w:ins w:id="116" w:author="Bonnie Jonkman" w:date="2015-02-19T13:51:00Z"/>
+          <w:ins w:id="132" w:author="Bonnie Jonkman" w:date="2015-02-19T13:51:00Z"/>
         </w:rPr>
       </w:pPr>
-      <w:ins w:id="117" w:author="Bonnie Jonkman" w:date="2015-02-19T13:52:00Z">
+      <w:ins w:id="133" w:author="Bonnie Jonkman" w:date="2015-02-19T13:52:00Z">
         <w:r>
           <w:t>If your Simulink model fails to run, please make note of any error</w:t>
         </w:r>
       </w:ins>
-      <w:ins w:id="118" w:author="Bonnie Jonkman" w:date="2015-02-27T14:44:00Z">
+      <w:ins w:id="134" w:author="Bonnie Jonkman" w:date="2015-02-27T14:44:00Z">
         <w:r>
           <w:t>, warning,</w:t>
         </w:r>
       </w:ins>
-      <w:bookmarkStart w:id="119" w:name="_GoBack"/>
-      <w:bookmarkEnd w:id="119"/>
-      <w:ins w:id="120" w:author="Bonnie Jonkman" w:date="2015-02-27T13:39:00Z">
+      <w:ins w:id="135" w:author="Bonnie Jonkman" w:date="2015-02-27T13:39:00Z">
         <w:r>
           <w:t xml:space="preserve"> or </w:t>
         </w:r>
       </w:ins>
-      <w:ins w:id="121" w:author="Bonnie Jonkman" w:date="2015-02-19T13:52:00Z">
+      <w:ins w:id="136" w:author="Bonnie Jonkman" w:date="2015-02-19T13:52:00Z">
         <w:r>
           <w:t>informational window</w:t>
         </w:r>
       </w:ins>
-      <w:ins w:id="122" w:author="Bonnie Jonkman" w:date="2015-02-19T13:55:00Z">
+      <w:ins w:id="137" w:author="Bonnie Jonkman" w:date="2015-02-19T13:55:00Z">
         <w:r>
           <w:t>s</w:t>
         </w:r>
       </w:ins>
-      <w:ins w:id="123" w:author="Bonnie Jonkman" w:date="2015-02-19T13:52:00Z">
+      <w:ins w:id="138" w:author="Bonnie Jonkman" w:date="2015-02-19T13:52:00Z">
         <w:r>
           <w:t xml:space="preserve"> that open. Also make sure to look at </w:t>
         </w:r>
       </w:ins>
-      <w:ins w:id="124" w:author="Bonnie Jonkman" w:date="2015-02-19T13:53:00Z">
+      <w:ins w:id="139" w:author="Bonnie Jonkman" w:date="2015-02-19T13:53:00Z">
         <w:r>
           <w:t xml:space="preserve">any </w:t>
         </w:r>
       </w:ins>
-      <w:ins w:id="125" w:author="Bonnie Jonkman" w:date="2015-02-19T13:52:00Z">
+      <w:ins w:id="140" w:author="Bonnie Jonkman" w:date="2015-02-19T13:52:00Z">
         <w:r>
           <w:t xml:space="preserve">text </w:t>
         </w:r>
       </w:ins>
-      <w:ins w:id="126" w:author="Bonnie Jonkman" w:date="2015-02-19T13:53:00Z">
+      <w:ins w:id="141" w:author="Bonnie Jonkman" w:date="2015-02-19T13:53:00Z">
         <w:r>
           <w:t xml:space="preserve">written to the </w:t>
         </w:r>
       </w:ins>
-      <w:ins w:id="127" w:author="Bonnie Jonkman" w:date="2015-02-24T12:13:00Z">
+      <w:ins w:id="142" w:author="Bonnie Jonkman" w:date="2015-02-24T12:13:00Z">
         <w:r>
           <w:t xml:space="preserve">MATLAB </w:t>
         </w:r>
       </w:ins>
-      <w:ins w:id="128" w:author="Bonnie Jonkman" w:date="2015-02-19T13:53:00Z">
+      <w:ins w:id="143" w:author="Bonnie Jonkman" w:date="2015-02-19T13:53:00Z">
         <w:r>
           <w:t>Command Window</w:t>
         </w:r>
       </w:ins>
-      <w:ins w:id="129" w:author="Bonnie Jonkman" w:date="2015-02-19T13:54:00Z">
+      <w:ins w:id="144" w:author="Bonnie Jonkman" w:date="2015-02-19T13:54:00Z">
         <w:r>
           <w:t>, which is where all messages from the FAST_Library_*.dll file will be written.</w:t>
         </w:r>
@@ -25111,63 +25010,63 @@
       <w:pPr>
         <w:pStyle w:val="Heading2"/>
         <w:rPr>
-          <w:ins w:id="130" w:author="Bonnie Jonkman" w:date="2015-02-19T13:48:00Z"/>
+          <w:ins w:id="145" w:author="Bonnie Jonkman" w:date="2015-02-19T13:48:00Z"/>
         </w:rPr>
       </w:pPr>
-      <w:bookmarkStart w:id="131" w:name="_Toc412543421"/>
-      <w:ins w:id="132" w:author="Bonnie Jonkman" w:date="2015-02-19T12:47:00Z">
+      <w:bookmarkStart w:id="146" w:name="_Toc412543421"/>
+      <w:ins w:id="147" w:author="Bonnie Jonkman" w:date="2015-02-19T12:47:00Z">
         <w:r>
           <w:t xml:space="preserve">Compiling </w:t>
         </w:r>
       </w:ins>
-      <w:ins w:id="133" w:author="Bonnie Jonkman" w:date="2015-02-19T13:21:00Z">
+      <w:ins w:id="148" w:author="Bonnie Jonkman" w:date="2015-02-19T13:21:00Z">
         <w:r>
           <w:t xml:space="preserve">FAST </w:t>
         </w:r>
       </w:ins>
-      <w:ins w:id="134" w:author="Bonnie Jonkman" w:date="2015-02-19T12:47:00Z">
+      <w:ins w:id="149" w:author="Bonnie Jonkman" w:date="2015-02-19T12:47:00Z">
         <w:r>
           <w:t>for Simulink</w:t>
         </w:r>
       </w:ins>
-      <w:bookmarkEnd w:id="131"/>
+      <w:bookmarkEnd w:id="146"/>
     </w:p>
     <w:p>
       <w:pPr>
         <w:rPr>
-          <w:ins w:id="135" w:author="Bonnie Jonkman" w:date="2015-02-19T12:47:00Z"/>
+          <w:ins w:id="150" w:author="Bonnie Jonkman" w:date="2015-02-19T12:47:00Z"/>
         </w:rPr>
       </w:pPr>
-      <w:ins w:id="136" w:author="Bonnie Jonkman" w:date="2015-02-19T13:48:00Z">
+      <w:ins w:id="151" w:author="Bonnie Jonkman" w:date="2015-02-19T13:48:00Z">
         <w:r>
           <w:t>The S-Function (mex) file</w:t>
         </w:r>
       </w:ins>
-      <w:ins w:id="137" w:author="Bonnie Jonkman" w:date="2015-02-27T13:23:00Z">
+      <w:ins w:id="152" w:author="Bonnie Jonkman" w:date="2015-02-27T13:23:00Z">
         <w:r>
           <w:t>s</w:t>
         </w:r>
       </w:ins>
-      <w:ins w:id="138" w:author="Bonnie Jonkman" w:date="2015-02-19T13:48:00Z">
+      <w:ins w:id="153" w:author="Bonnie Jonkman" w:date="2015-02-19T13:48:00Z">
         <w:r>
           <w:t xml:space="preserve"> contained in the </w:t>
         </w:r>
       </w:ins>
-      <w:ins w:id="139" w:author="Bonnie Jonkman" w:date="2015-02-27T13:22:00Z">
+      <w:ins w:id="154" w:author="Bonnie Jonkman" w:date="2015-02-27T13:22:00Z">
         <w:r>
           <w:t>FAST v8 archive w</w:t>
         </w:r>
       </w:ins>
-      <w:ins w:id="140" w:author="Bonnie Jonkman" w:date="2015-02-27T13:23:00Z">
+      <w:ins w:id="155" w:author="Bonnie Jonkman" w:date="2015-02-27T13:23:00Z">
         <w:r>
           <w:t>ere</w:t>
         </w:r>
       </w:ins>
-      <w:ins w:id="141" w:author="Bonnie Jonkman" w:date="2015-02-27T13:22:00Z">
+      <w:ins w:id="156" w:author="Bonnie Jonkman" w:date="2015-02-27T13:22:00Z">
         <w:r>
           <w:t xml:space="preserve"> compiled with </w:t>
         </w:r>
-        <w:commentRangeStart w:id="142"/>
+        <w:commentRangeStart w:id="157"/>
         <w:r>
           <w:rPr>
             <w:highlight w:val="yellow"/>
@@ -25175,36 +25074,36 @@
           <w:t>Matlab 2014b</w:t>
         </w:r>
       </w:ins>
-      <w:commentRangeEnd w:id="142"/>
-      <w:ins w:id="143" w:author="Bonnie Jonkman" w:date="2015-02-27T13:24:00Z">
+      <w:commentRangeEnd w:id="157"/>
+      <w:ins w:id="158" w:author="Bonnie Jonkman" w:date="2015-02-27T13:24:00Z">
         <w:r>
           <w:rPr>
             <w:rStyle w:val="CommentReference"/>
           </w:rPr>
-          <w:commentReference w:id="142"/>
+          <w:commentReference w:id="157"/>
         </w:r>
       </w:ins>
-      <w:ins w:id="144" w:author="Bonnie Jonkman" w:date="2015-02-27T13:22:00Z">
+      <w:ins w:id="159" w:author="Bonnie Jonkman" w:date="2015-02-27T13:22:00Z">
         <w:r>
           <w:t>.</w:t>
         </w:r>
       </w:ins>
-      <w:ins w:id="145" w:author="Bonnie Jonkman" w:date="2015-02-27T13:23:00Z">
+      <w:ins w:id="160" w:author="Bonnie Jonkman" w:date="2015-02-27T13:23:00Z">
         <w:r>
           <w:t xml:space="preserve"> If you are using a different version of Matlab, you may have to compile FAST_SFunc, but you should not have to recompile </w:t>
         </w:r>
       </w:ins>
-      <w:ins w:id="146" w:author="Bonnie Jonkman" w:date="2015-02-27T13:24:00Z">
+      <w:ins w:id="161" w:author="Bonnie Jonkman" w:date="2015-02-27T13:24:00Z">
         <w:r>
           <w:t xml:space="preserve">the </w:t>
         </w:r>
       </w:ins>
-      <w:ins w:id="147" w:author="Bonnie Jonkman" w:date="2015-02-27T13:23:00Z">
+      <w:ins w:id="162" w:author="Bonnie Jonkman" w:date="2015-02-27T13:23:00Z">
         <w:r>
           <w:t>FAST_Li</w:t>
         </w:r>
       </w:ins>
-      <w:ins w:id="148" w:author="Bonnie Jonkman" w:date="2015-02-27T13:24:00Z">
+      <w:ins w:id="163" w:author="Bonnie Jonkman" w:date="2015-02-27T13:24:00Z">
         <w:r>
           <w:t>brary dll.</w:t>
         </w:r>
@@ -25407,10 +25306,7 @@
         <w:t xml:space="preserve">MATLAB </w:t>
       </w:r>
       <w:r>
-        <w:t>R201</w:t>
-      </w:r>
-      <w:r>
-        <w:t>4b</w:t>
+        <w:t>R2014b</w:t>
       </w:r>
       <w:r>
         <w:t xml:space="preserve">, </w:t>
@@ -25509,24 +25405,14 @@
       <w:r>
         <w:t xml:space="preserve">Figure </w:t>
       </w:r>
-      <w:r>
-        <w:fldChar w:fldCharType="begin"/>
-      </w:r>
-      <w:r>
-        <w:instrText xml:space="preserve"> SEQ Figure \* ARABIC </w:instrText>
-      </w:r>
-      <w:r>
-        <w:fldChar w:fldCharType="separate"/>
-      </w:r>
-      <w:r>
-        <w:rPr>
-          <w:noProof/>
-        </w:rPr>
-        <w:t>11</w:t>
-      </w:r>
-      <w:r>
-        <w:fldChar w:fldCharType="end"/>
-      </w:r>
+      <w:fldSimple w:instr=" SEQ Figure \* ARABIC ">
+        <w:r>
+          <w:rPr>
+            <w:noProof/>
+          </w:rPr>
+          <w:t>11</w:t>
+        </w:r>
+      </w:fldSimple>
       <w:r>
         <w:t>: Visual Studio window</w:t>
       </w:r>
@@ -25591,24 +25477,14 @@
       <w:r>
         <w:t xml:space="preserve">Figure </w:t>
       </w:r>
-      <w:r>
-        <w:fldChar w:fldCharType="begin"/>
-      </w:r>
-      <w:r>
-        <w:instrText xml:space="preserve"> SEQ Figure \* ARABIC </w:instrText>
-      </w:r>
-      <w:r>
-        <w:fldChar w:fldCharType="separate"/>
-      </w:r>
-      <w:r>
-        <w:rPr>
-          <w:noProof/>
-        </w:rPr>
-        <w:t>12</w:t>
-      </w:r>
-      <w:r>
-        <w:fldChar w:fldCharType="end"/>
-      </w:r>
+      <w:fldSimple w:instr=" SEQ Figure \* ARABIC ">
+        <w:r>
+          <w:rPr>
+            <w:noProof/>
+          </w:rPr>
+          <w:t>12</w:t>
+        </w:r>
+      </w:fldSimple>
       <w:r>
         <w:t>: Preprocessor directives for FAST_Library</w:t>
       </w:r>
@@ -26010,11 +25886,11 @@
       <w:pPr>
         <w:pStyle w:val="Heading1"/>
       </w:pPr>
-      <w:bookmarkStart w:id="149" w:name="_Toc412543422"/>
+      <w:bookmarkStart w:id="164" w:name="_Toc412543422"/>
       <w:r>
         <w:t>Feedback</w:t>
       </w:r>
-      <w:bookmarkEnd w:id="149"/>
+      <w:bookmarkEnd w:id="164"/>
     </w:p>
     <w:p>
       <w:pPr>
@@ -26059,8 +25935,8 @@
       <w:pPr>
         <w:pStyle w:val="Heading1"/>
       </w:pPr>
-      <w:bookmarkStart w:id="150" w:name="_Ref392062682"/>
-      <w:bookmarkStart w:id="151" w:name="_Toc412543423"/>
+      <w:bookmarkStart w:id="165" w:name="_Ref392062682"/>
+      <w:bookmarkStart w:id="166" w:name="_Toc412543423"/>
       <w:r>
         <w:lastRenderedPageBreak/>
         <w:t xml:space="preserve">Appendix: </w:t>
@@ -26080,8 +25956,8 @@
       <w:r>
         <w:t>Input File</w:t>
       </w:r>
-      <w:bookmarkEnd w:id="150"/>
-      <w:bookmarkEnd w:id="151"/>
+      <w:bookmarkEnd w:id="165"/>
+      <w:bookmarkEnd w:id="166"/>
     </w:p>
     <w:p/>
     <w:p>
@@ -27641,27 +27517,14 @@
       <w:r>
         <w:t xml:space="preserve">Figure </w:t>
       </w:r>
-      <w:r>
-        <w:fldChar w:fldCharType="begin"/>
-      </w:r>
-      <w:r>
-        <w:instrText xml:space="preserve"> SEQ Figure \* ARABIC </w:instrText>
-      </w:r>
-      <w:r>
-        <w:fldChar w:fldCharType="separate"/>
-      </w:r>
-      <w:r>
-        <w:rPr>
-          <w:noProof/>
-        </w:rPr>
-        <w:t>13</w:t>
-      </w:r>
-      <w:r>
-        <w:rPr>
-          <w:noProof/>
-        </w:rPr>
-        <w:fldChar w:fldCharType="end"/>
-      </w:r>
+      <w:fldSimple w:instr=" SEQ Figure \* ARABIC ">
+        <w:r>
+          <w:rPr>
+            <w:noProof/>
+          </w:rPr>
+          <w:t>13</w:t>
+        </w:r>
+      </w:fldSimple>
       <w:r>
         <w:t>: Example FAST v8.0</w:t>
       </w:r>
@@ -27693,7 +27556,7 @@
 
 <file path=word/comments.xml><?xml version="1.0" encoding="utf-8"?>
 <w:comments xmlns:wpc="http://schemas.microsoft.com/office/word/2010/wordprocessingCanvas" xmlns:mc="http://schemas.openxmlformats.org/markup-compatibility/2006" xmlns:o="urn:schemas-microsoft-com:office:office" xmlns:r="http://schemas.openxmlformats.org/officeDocument/2006/relationships" xmlns:m="http://schemas.openxmlformats.org/officeDocument/2006/math" xmlns:v="urn:schemas-microsoft-com:vml" xmlns:wp14="http://schemas.microsoft.com/office/word/2010/wordprocessingDrawing" xmlns:wp="http://schemas.openxmlformats.org/drawingml/2006/wordprocessingDrawing" xmlns:w10="urn:schemas-microsoft-com:office:word" xmlns:w="http://schemas.openxmlformats.org/wordprocessingml/2006/main" xmlns:w14="http://schemas.microsoft.com/office/word/2010/wordml" xmlns:wpg="http://schemas.microsoft.com/office/word/2010/wordprocessingGroup" xmlns:wpi="http://schemas.microsoft.com/office/word/2010/wordprocessingInk" xmlns:wne="http://schemas.microsoft.com/office/word/2006/wordml" xmlns:wps="http://schemas.microsoft.com/office/word/2010/wordprocessingShape" mc:Ignorable="w14 wp14">
-  <w:comment w:id="10" w:author="jjonkman" w:date="2015-02-27T13:29:00Z" w:initials="jmj">
+  <w:comment w:id="25" w:author="jjonkman" w:date="2015-02-27T13:29:00Z" w:initials="jmj">
     <w:p>
       <w:pPr>
         <w:pStyle w:val="CommentText"/>
@@ -27709,7 +27572,7 @@
       </w:r>
     </w:p>
   </w:comment>
-  <w:comment w:id="142" w:author="Bonnie Jonkman" w:date="2015-02-27T13:29:00Z" w:initials="BJJ">
+  <w:comment w:id="157" w:author="Bonnie Jonkman" w:date="2015-02-27T13:29:00Z" w:initials="BJJ">
     <w:p>
       <w:pPr>
         <w:pStyle w:val="CommentText"/>
@@ -27773,7 +27636,7 @@
       <w:rPr>
         <w:noProof/>
       </w:rPr>
-      <w:t>32</w:t>
+      <w:t>1</w:t>
     </w:r>
     <w:r>
       <w:fldChar w:fldCharType="end"/>
@@ -33723,7 +33586,7 @@
 </file>
 
 <file path=customXml/itemProps1.xml><?xml version="1.0" encoding="utf-8"?>
-<ds:datastoreItem xmlns:ds="http://schemas.openxmlformats.org/officeDocument/2006/customXml" ds:itemID="{16FFAB4E-95B7-4EFD-B0B8-60C52352FE6B}">
+<ds:datastoreItem xmlns:ds="http://schemas.openxmlformats.org/officeDocument/2006/customXml" ds:itemID="{85302A05-6310-4D47-8941-CF41CCD500F2}">
   <ds:schemaRefs>
     <ds:schemaRef ds:uri="http://schemas.openxmlformats.org/officeDocument/2006/bibliography"/>
   </ds:schemaRefs>

</xml_diff>

<commit_message>
+ hss brake now available with AB4 integrator as well as ABM4 + gBoxEff can be non-zero for AB4 and ABM4 integrators (rk4 should work if there are no corrections) + changed HSSBrMode to 0 instead of 1 when it is not used
git-svn-id: https://windsvn2.nrel.gov/FAST/branches/BJonkman@947 10acb478-4768-415a-8850-bacdb5912d4d
</commit_message>
<xml_diff>
--- a/README_FAST8.docx
+++ b/README_FAST8.docx
@@ -2439,7 +2439,7 @@
             <w10:borderbottom type="single" width="8"/>
             <w10:borderright type="single" width="8"/>
           </v:shape>
-          <o:OLEObject Type="Embed" ProgID="Visio.Drawing.11" ShapeID="_x0000_i1025" DrawAspect="Content" ObjectID="_1488088821" r:id="rId14"/>
+          <o:OLEObject Type="Embed" ProgID="Visio.Drawing.11" ShapeID="_x0000_i1025" DrawAspect="Content" ObjectID="_1488267738" r:id="rId14"/>
         </w:object>
       </w:r>
     </w:p>
@@ -2489,7 +2489,7 @@
             <w10:borderbottom type="single" width="8"/>
             <w10:borderright type="single" width="8"/>
           </v:shape>
-          <o:OLEObject Type="Embed" ProgID="Visio.Drawing.11" ShapeID="_x0000_i1026" DrawAspect="Content" ObjectID="_1488088822" r:id="rId16"/>
+          <o:OLEObject Type="Embed" ProgID="Visio.Drawing.11" ShapeID="_x0000_i1026" DrawAspect="Content" ObjectID="_1488267739" r:id="rId16"/>
         </w:object>
       </w:r>
     </w:p>
@@ -6507,7 +6507,8 @@
                 <w:t></w:t>
               </w:r>
             </w:ins>
-            <w:ins w:id="7" w:author="Bonnie Jonkman" w:date="2015-03-03T11:13:00Z">
+            <w:bookmarkStart w:id="7" w:name="_Ref414525798"/>
+            <w:ins w:id="8" w:author="Bonnie Jonkman" w:date="2015-03-03T11:13:00Z">
               <w:r>
                 <w:rPr>
                   <w:rStyle w:val="FootnoteReference"/>
@@ -6516,7 +6517,8 @@
                 <w:footnoteReference w:id="1"/>
               </w:r>
             </w:ins>
-            <w:del w:id="8" w:author="Bonnie Jonkman" w:date="2015-03-03T11:10:00Z">
+            <w:bookmarkEnd w:id="7"/>
+            <w:del w:id="12" w:author="Bonnie Jonkman" w:date="2015-03-03T11:10:00Z">
               <w:r>
                 <w:rPr>
                   <w:rFonts w:ascii="Calibri" w:eastAsia="Times New Roman" w:hAnsi="Calibri" w:cs="Times New Roman"/>
@@ -6995,7 +6997,7 @@
                 <w:rFonts w:ascii="Wingdings" w:eastAsia="Times New Roman" w:hAnsi="Wingdings" w:cs="Times New Roman"/>
               </w:rPr>
             </w:pPr>
-            <w:ins w:id="9" w:author="Bonnie Jonkman" w:date="2015-03-03T11:10:00Z">
+            <w:ins w:id="13" w:author="Bonnie Jonkman" w:date="2015-03-03T11:10:00Z">
               <w:r>
                 <w:rPr>
                   <w:rFonts w:ascii="Wingdings" w:eastAsia="Times New Roman" w:hAnsi="Wingdings" w:cs="Times New Roman"/>
@@ -7003,7 +7005,7 @@
                 <w:t></w:t>
               </w:r>
             </w:ins>
-            <w:del w:id="10" w:author="Bonnie Jonkman" w:date="2015-03-03T11:10:00Z">
+            <w:del w:id="14" w:author="Bonnie Jonkman" w:date="2015-03-03T11:10:00Z">
               <w:r>
                 <w:rPr>
                   <w:rFonts w:ascii="Calibri" w:eastAsia="Times New Roman" w:hAnsi="Calibri" w:cs="Times New Roman"/>
@@ -8323,12 +8325,64 @@
                 <w:rFonts w:ascii="Wingdings" w:eastAsia="Times New Roman" w:hAnsi="Wingdings" w:cs="Times New Roman"/>
               </w:rPr>
             </w:pPr>
-            <w:r>
-              <w:rPr>
-                <w:rFonts w:ascii="Calibri" w:eastAsia="Times New Roman" w:hAnsi="Calibri" w:cs="Times New Roman"/>
-              </w:rPr>
-              <w:t> </w:t>
-            </w:r>
+            <w:ins w:id="15" w:author="Bonnie Jonkman" w:date="2015-03-19T10:54:00Z">
+              <w:r>
+                <w:rPr>
+                  <w:rFonts w:ascii="Wingdings" w:eastAsia="Times New Roman" w:hAnsi="Wingdings" w:cs="Times New Roman"/>
+                </w:rPr>
+                <w:t></w:t>
+              </w:r>
+              <w:r>
+                <w:rPr>
+                  <w:rFonts w:ascii="Calibri" w:hAnsi="Calibri"/>
+                </w:rPr>
+                <w:fldChar w:fldCharType="begin"/>
+              </w:r>
+              <w:r>
+                <w:rPr>
+                  <w:rFonts w:ascii="Calibri" w:hAnsi="Calibri"/>
+                </w:rPr>
+                <w:instrText xml:space="preserve"> NOTEREF _Ref414525798 \f \h </w:instrText>
+              </w:r>
+              <w:r>
+                <w:rPr>
+                  <w:rFonts w:ascii="Calibri" w:hAnsi="Calibri"/>
+                </w:rPr>
+              </w:r>
+            </w:ins>
+            <w:r>
+              <w:rPr>
+                <w:rFonts w:ascii="Calibri" w:hAnsi="Calibri"/>
+              </w:rPr>
+              <w:fldChar w:fldCharType="separate"/>
+            </w:r>
+            <w:ins w:id="16" w:author="Bonnie Jonkman" w:date="2015-03-19T10:54:00Z">
+              <w:r>
+                <w:rPr>
+                  <w:rStyle w:val="FootnoteReference"/>
+                  <w:rPrChange w:id="17" w:author="Bonnie Jonkman" w:date="2015-03-19T10:54:00Z">
+                    <w:rPr>
+                      <w:rFonts w:ascii="Calibri" w:hAnsi="Calibri"/>
+                    </w:rPr>
+                  </w:rPrChange>
+                </w:rPr>
+                <w:t>*</w:t>
+              </w:r>
+              <w:r>
+                <w:rPr>
+                  <w:rFonts w:ascii="Calibri" w:hAnsi="Calibri"/>
+                </w:rPr>
+                <w:fldChar w:fldCharType="end"/>
+              </w:r>
+            </w:ins>
+            <w:del w:id="18" w:author="Bonnie Jonkman" w:date="2015-03-19T10:54:00Z">
+              <w:r>
+                <w:rPr>
+                  <w:rFonts w:ascii="Calibri" w:eastAsia="Times New Roman" w:hAnsi="Calibri" w:cs="Times New Roman"/>
+                </w:rPr>
+                <w:delText> </w:delText>
+              </w:r>
+            </w:del>
           </w:p>
         </w:tc>
       </w:tr>
@@ -10452,30 +10506,30 @@
       <w:pPr>
         <w:pStyle w:val="Heading1"/>
       </w:pPr>
-      <w:bookmarkStart w:id="11" w:name="_Ref412116144"/>
-      <w:bookmarkStart w:id="12" w:name="_Toc413698669"/>
+      <w:bookmarkStart w:id="19" w:name="_Ref412116144"/>
+      <w:bookmarkStart w:id="20" w:name="_Toc413698669"/>
       <w:r>
         <w:t>Major changes</w:t>
       </w:r>
       <w:r>
         <w:t xml:space="preserve"> in FAST</w:t>
       </w:r>
-      <w:bookmarkEnd w:id="11"/>
-      <w:bookmarkEnd w:id="12"/>
+      <w:bookmarkEnd w:id="19"/>
+      <w:bookmarkEnd w:id="20"/>
     </w:p>
     <w:p>
       <w:pPr>
         <w:pStyle w:val="Heading2"/>
         <w:rPr>
-          <w:ins w:id="13" w:author="Bonnie Jonkman" w:date="2015-02-19T20:57:00Z"/>
+          <w:ins w:id="21" w:author="Bonnie Jonkman" w:date="2015-02-19T20:57:00Z"/>
         </w:rPr>
       </w:pPr>
-      <w:bookmarkStart w:id="14" w:name="_Toc413698670"/>
-      <w:commentRangeStart w:id="15"/>
+      <w:bookmarkStart w:id="22" w:name="_Toc413698670"/>
+      <w:commentRangeStart w:id="23"/>
       <w:r>
         <w:t>v8.10.00a-bjj</w:t>
       </w:r>
-      <w:commentRangeEnd w:id="15"/>
+      <w:commentRangeEnd w:id="23"/>
       <w:r>
         <w:rPr>
           <w:rStyle w:val="CommentReference"/>
@@ -10484,9 +10538,9 @@
           <w:bCs w:val="0"/>
           <w:color w:val="auto"/>
         </w:rPr>
-        <w:commentReference w:id="15"/>
-      </w:r>
-      <w:bookmarkEnd w:id="14"/>
+        <w:commentReference w:id="23"/>
+      </w:r>
+      <w:bookmarkEnd w:id="22"/>
     </w:p>
     <w:p>
       <w:pPr>
@@ -10523,7 +10577,7 @@
         </w:rPr>
         <w:t xml:space="preserve">all </w:t>
       </w:r>
-      <w:ins w:id="16" w:author="Bonnie Jonkman" w:date="2015-03-11T11:15:00Z">
+      <w:ins w:id="24" w:author="Bonnie Jonkman" w:date="2015-03-11T11:15:00Z">
         <w:r>
           <w:t>modeling</w:t>
         </w:r>
@@ -10537,7 +10591,7 @@
       <w:r>
         <w:t xml:space="preserve">functionality in </w:t>
       </w:r>
-      <w:del w:id="17" w:author="Bonnie Jonkman" w:date="2015-03-11T14:53:00Z">
+      <w:del w:id="25" w:author="Bonnie Jonkman" w:date="2015-03-11T14:53:00Z">
         <w:r>
           <w:delText xml:space="preserve">the </w:delText>
         </w:r>
@@ -10545,7 +10599,7 @@
       <w:r>
         <w:t>FAST_Win32.exe is available in FAST_x64.exe</w:t>
       </w:r>
-      <w:del w:id="18" w:author="Bonnie Jonkman" w:date="2015-03-11T11:15:00Z">
+      <w:del w:id="26" w:author="Bonnie Jonkman" w:date="2015-03-11T11:15:00Z">
         <w:r>
           <w:delText xml:space="preserve"> </w:delText>
         </w:r>
@@ -10584,8 +10638,21 @@
         <w:t>Mooring</w:t>
       </w:r>
       <w:r>
-        <w:t xml:space="preserve"> module have been released.</w:t>
-      </w:r>
+        <w:t xml:space="preserve"> module have been released</w:t>
+      </w:r>
+      <w:ins w:id="27" w:author="Bonnie Jonkman" w:date="2015-03-17T09:16:00Z">
+        <w:r>
+          <w:t xml:space="preserve"> at nwtc.nrel.gov/FEAMooring</w:t>
+        </w:r>
+      </w:ins>
+      <w:r>
+        <w:t>.</w:t>
+      </w:r>
+      <w:ins w:id="28" w:author="Bonnie Jonkman" w:date="2015-03-17T09:16:00Z">
+        <w:r>
+          <w:t xml:space="preserve"> </w:t>
+        </w:r>
+      </w:ins>
     </w:p>
     <w:p>
       <w:pPr>
@@ -10619,7 +10686,7 @@
           <w:numId w:val="6"/>
         </w:numPr>
         <w:rPr>
-          <w:ins w:id="19" w:author="Bonnie Jonkman" w:date="2015-03-17T09:13:00Z"/>
+          <w:ins w:id="29" w:author="Bonnie Jonkman" w:date="2015-03-17T09:13:00Z"/>
         </w:rPr>
       </w:pPr>
       <w:r>
@@ -10631,7 +10698,7 @@
       <w:r>
         <w:t>module has been released</w:t>
       </w:r>
-      <w:ins w:id="20" w:author="Bonnie Jonkman" w:date="2015-03-17T09:13:00Z">
+      <w:ins w:id="30" w:author="Bonnie Jonkman" w:date="2015-03-17T09:13:00Z">
         <w:r>
           <w:t xml:space="preserve"> at nwtc.nrel.gov/IceFloe</w:t>
         </w:r>
@@ -10645,13 +10712,11 @@
           <w:numId w:val="6"/>
         </w:numPr>
       </w:pPr>
-      <w:ins w:id="21" w:author="Bonnie Jonkman" w:date="2015-03-17T09:13:00Z">
+      <w:ins w:id="31" w:author="Bonnie Jonkman" w:date="2015-03-17T09:13:00Z">
         <w:r>
           <w:t>Documentation for the DWM module and driver has been released at nwtc.nrel.gov/DWM</w:t>
         </w:r>
       </w:ins>
-      <w:bookmarkStart w:id="22" w:name="_GoBack"/>
-      <w:bookmarkEnd w:id="22"/>
       <w:r>
         <w:t>.</w:t>
       </w:r>
@@ -10706,10 +10771,11 @@
           <w:numId w:val="6"/>
         </w:numPr>
         <w:rPr>
-          <w:ins w:id="23" w:author="Bonnie Jonkman" w:date="2015-03-12T14:16:00Z"/>
+          <w:ins w:id="32" w:author="Bonnie Jonkman" w:date="2015-03-12T14:16:00Z"/>
         </w:rPr>
       </w:pPr>
       <w:r>
+        <w:lastRenderedPageBreak/>
         <w:t>HydroDyn bug fixes</w:t>
       </w:r>
     </w:p>
@@ -10721,12 +10787,11 @@
           <w:numId w:val="6"/>
         </w:numPr>
         <w:rPr>
-          <w:ins w:id="24" w:author="Bonnie Jonkman" w:date="2015-03-10T11:48:00Z"/>
+          <w:ins w:id="33" w:author="Bonnie Jonkman" w:date="2015-03-10T11:48:00Z"/>
         </w:rPr>
       </w:pPr>
-      <w:ins w:id="25" w:author="Bonnie Jonkman" w:date="2015-03-12T14:16:00Z">
-        <w:r>
-          <w:lastRenderedPageBreak/>
+      <w:ins w:id="34" w:author="Bonnie Jonkman" w:date="2015-03-12T14:16:00Z">
+        <w:r>
           <w:t>Rotational interpolation added to Mesh mapping routines</w:t>
         </w:r>
       </w:ins>
@@ -10739,21 +10804,9 @@
           <w:numId w:val="6"/>
         </w:numPr>
         <w:rPr>
-          <w:del w:id="26" w:author="Bonnie Jonkman" w:date="2015-03-10T20:58:00Z"/>
+          <w:del w:id="35" w:author="Bonnie Jonkman" w:date="2015-03-10T20:58:00Z"/>
         </w:rPr>
       </w:pPr>
-    </w:p>
-    <w:p>
-      <w:pPr>
-        <w:pStyle w:val="ListParagraph"/>
-        <w:numPr>
-          <w:ilvl w:val="0"/>
-          <w:numId w:val="6"/>
-        </w:numPr>
-      </w:pPr>
-      <w:r>
-        <w:t>High-speed shaft braking has been added to the ElastoDyn module and enabled in the ServoDyn module. This feature is available only with ElastoDyn’s ABM4 integrator.</w:t>
-      </w:r>
     </w:p>
     <w:p>
       <w:pPr>
@@ -10763,45 +10816,50 @@
           <w:numId w:val="6"/>
         </w:numPr>
         <w:rPr>
-          <w:ins w:id="27" w:author="Bonnie Jonkman" w:date="2015-03-16T10:28:00Z"/>
+          <w:ins w:id="36" w:author="Bonnie Jonkman" w:date="2015-03-19T10:55:00Z"/>
         </w:rPr>
       </w:pPr>
       <w:r>
-        <w:t>FAST v8.</w:t>
-      </w:r>
-      <w:r>
-        <w:t>1</w:t>
-      </w:r>
-      <w:r>
-        <w:t>0.00a-bjj is compiled with the components listed in</w:t>
-      </w:r>
-      <w:r>
-        <w:t xml:space="preserve"> </w:t>
-      </w:r>
-      <w:r>
-        <w:fldChar w:fldCharType="begin"/>
-      </w:r>
-      <w:r>
-        <w:instrText xml:space="preserve"> REF _Ref413699179 \h </w:instrText>
-      </w:r>
-      <w:r>
-        <w:fldChar w:fldCharType="separate"/>
-      </w:r>
-      <w:r>
-        <w:t xml:space="preserve">Table </w:t>
-      </w:r>
-      <w:r>
-        <w:rPr>
-          <w:noProof/>
-        </w:rPr>
-        <w:t>2</w:t>
-      </w:r>
-      <w:r>
-        <w:fldChar w:fldCharType="end"/>
-      </w:r>
+        <w:t xml:space="preserve">High-speed shaft braking has been added to the ElastoDyn module and enabled in the ServoDyn module. This feature is available only with ElastoDyn’s ABM4 </w:t>
+      </w:r>
+      <w:ins w:id="37" w:author="Bonnie Jonkman" w:date="2015-03-19T10:12:00Z">
+        <w:r>
+          <w:t xml:space="preserve">or AB4 </w:t>
+        </w:r>
+      </w:ins>
+      <w:r>
+        <w:t>integrator</w:t>
+      </w:r>
+      <w:ins w:id="38" w:author="Bonnie Jonkman" w:date="2015-03-19T10:12:00Z">
+        <w:r>
+          <w:t>s (i.e., it is not available with RK4)</w:t>
+        </w:r>
+      </w:ins>
       <w:r>
         <w:t>.</w:t>
       </w:r>
+    </w:p>
+    <w:p>
+      <w:pPr>
+        <w:pStyle w:val="ListParagraph"/>
+        <w:numPr>
+          <w:ilvl w:val="0"/>
+          <w:numId w:val="6"/>
+        </w:numPr>
+      </w:pPr>
+      <w:ins w:id="39" w:author="Bonnie Jonkman" w:date="2015-03-19T10:55:00Z">
+        <w:r>
+          <w:t>Added gearbox friction (not available with RK4</w:t>
+        </w:r>
+        <w:r>
+          <w:t xml:space="preserve"> [due to possibility of corrections]</w:t>
+        </w:r>
+        <w:bookmarkStart w:id="40" w:name="_GoBack"/>
+        <w:bookmarkEnd w:id="40"/>
+        <w:r>
+          <w:t>)</w:t>
+        </w:r>
+      </w:ins>
     </w:p>
     <w:p>
       <w:pPr>
@@ -10811,34 +10869,45 @@
           <w:numId w:val="6"/>
         </w:numPr>
         <w:rPr>
-          <w:ins w:id="28" w:author="Bonnie Jonkman" w:date="2015-03-16T10:29:00Z"/>
-          <w:highlight w:val="yellow"/>
-          <w:rPrChange w:id="29" w:author="Bonnie Jonkman" w:date="2015-03-16T10:29:00Z">
-            <w:rPr>
-              <w:ins w:id="30" w:author="Bonnie Jonkman" w:date="2015-03-16T10:29:00Z"/>
-            </w:rPr>
-          </w:rPrChange>
+          <w:ins w:id="41" w:author="Bonnie Jonkman" w:date="2015-03-16T10:28:00Z"/>
         </w:rPr>
       </w:pPr>
-      <w:ins w:id="31" w:author="Bonnie Jonkman" w:date="2015-03-16T10:28:00Z">
-        <w:r>
-          <w:rPr>
-            <w:highlight w:val="yellow"/>
-            <w:rPrChange w:id="32" w:author="Bonnie Jonkman" w:date="2015-03-16T10:29:00Z">
-              <w:rPr/>
-            </w:rPrChange>
-          </w:rPr>
-          <w:t>TEST 23 HAS SOME ISSUES NOW—IS IT THE NEW MAP DLL? RECOMPILED DISCON DLL? HSS BRAKE CHANGES? CHECK AGAINST V7 RESULTS</w:t>
-        </w:r>
-      </w:ins>
-      <w:ins w:id="33" w:author="Bonnie Jonkman" w:date="2015-03-16T10:32:00Z">
-        <w:r>
-          <w:rPr>
-            <w:highlight w:val="yellow"/>
-          </w:rPr>
-          <w:t>. TEST 25 ALSO SEEMS TO HAVE SOME DIFFERENCES…</w:t>
-        </w:r>
-      </w:ins>
+      <w:r>
+        <w:t>FAST v8.</w:t>
+      </w:r>
+      <w:r>
+        <w:t>1</w:t>
+      </w:r>
+      <w:r>
+        <w:t>0.00a-bjj is compiled with the components listed in</w:t>
+      </w:r>
+      <w:r>
+        <w:t xml:space="preserve"> </w:t>
+      </w:r>
+      <w:r>
+        <w:fldChar w:fldCharType="begin"/>
+      </w:r>
+      <w:r>
+        <w:instrText xml:space="preserve"> REF _Ref413699179 \h </w:instrText>
+      </w:r>
+      <w:r>
+        <w:fldChar w:fldCharType="separate"/>
+      </w:r>
+      <w:r>
+        <w:t xml:space="preserve">Table </w:t>
+      </w:r>
+      <w:r>
+        <w:rPr>
+          <w:noProof/>
+        </w:rPr>
+        <w:t>2</w:t>
+      </w:r>
+      <w:r>
+        <w:fldChar w:fldCharType="end"/>
+      </w:r>
+      <w:r>
+        <w:t>.</w:t>
+      </w:r>
     </w:p>
     <w:p>
       <w:pPr>
@@ -10847,20 +10916,106 @@
           <w:ilvl w:val="0"/>
           <w:numId w:val="6"/>
         </w:numPr>
-      </w:pPr>
-    </w:p>
-    <w:p>
-      <w:pPr>
-        <w:pStyle w:val="Caption"/>
-        <w:keepNext/>
+        <w:rPr>
+          <w:ins w:id="42" w:author="Bonnie Jonkman" w:date="2015-03-16T10:29:00Z"/>
+          <w:highlight w:val="yellow"/>
+          <w:rPrChange w:id="43" w:author="Bonnie Jonkman" w:date="2015-03-16T10:29:00Z">
+            <w:rPr>
+              <w:ins w:id="44" w:author="Bonnie Jonkman" w:date="2015-03-16T10:29:00Z"/>
+            </w:rPr>
+          </w:rPrChange>
+        </w:rPr>
+      </w:pPr>
+      <w:ins w:id="45" w:author="Bonnie Jonkman" w:date="2015-03-16T10:28:00Z">
+        <w:r>
+          <w:rPr>
+            <w:highlight w:val="yellow"/>
+            <w:rPrChange w:id="46" w:author="Bonnie Jonkman" w:date="2015-03-16T10:29:00Z">
+              <w:rPr/>
+            </w:rPrChange>
+          </w:rPr>
+          <w:t>TEST 23 HAS SOME ISSUES NOW—IS IT THE NEW MAP DLL? RECOMPILED DISCON DLL? HSS BRAKE CHANGES? CHECK AGAINST V7 RESULTS</w:t>
+        </w:r>
+      </w:ins>
+      <w:ins w:id="47" w:author="Bonnie Jonkman" w:date="2015-03-16T10:32:00Z">
+        <w:r>
+          <w:rPr>
+            <w:highlight w:val="yellow"/>
+          </w:rPr>
+          <w:t>. TEST 25 ALSO SEEMS TO HAVE SOME DIFFERENCES…</w:t>
+        </w:r>
+      </w:ins>
+    </w:p>
+    <w:p>
+      <w:pPr>
+        <w:pStyle w:val="ListParagraph"/>
         <w:numPr>
           <w:ilvl w:val="0"/>
           <w:numId w:val="6"/>
         </w:numPr>
+        <w:rPr>
+          <w:ins w:id="48" w:author="Bonnie Jonkman" w:date="2015-03-19T09:30:00Z"/>
+        </w:rPr>
+      </w:pPr>
+      <w:ins w:id="49" w:author="Bonnie Jonkman" w:date="2015-03-19T09:30:00Z">
+        <w:r>
+          <w:t>Check Simulink HSSBrFrac</w:t>
+        </w:r>
+      </w:ins>
+    </w:p>
+    <w:p>
+      <w:pPr>
+        <w:pStyle w:val="ListParagraph"/>
+        <w:numPr>
+          <w:ilvl w:val="0"/>
+          <w:numId w:val="6"/>
+        </w:numPr>
+        <w:rPr>
+          <w:ins w:id="50" w:author="Bonnie Jonkman" w:date="2015-03-19T10:11:00Z"/>
+        </w:rPr>
+      </w:pPr>
+      <w:ins w:id="51" w:author="Bonnie Jonkman" w:date="2015-03-19T09:30:00Z">
+        <w:r>
+          <w:t>Check hssbrtrq with AB4 (in addition to ABM4)</w:t>
+        </w:r>
+      </w:ins>
+    </w:p>
+    <w:p>
+      <w:pPr>
+        <w:pStyle w:val="ListParagraph"/>
+        <w:numPr>
+          <w:ilvl w:val="0"/>
+          <w:numId w:val="6"/>
+        </w:numPr>
+        <w:rPr>
+          <w:ins w:id="52" w:author="Bonnie Jonkman" w:date="2015-03-19T10:11:00Z"/>
+        </w:rPr>
+      </w:pPr>
+    </w:p>
+    <w:p>
+      <w:pPr>
+        <w:pStyle w:val="ListParagraph"/>
+        <w:ind w:left="1080"/>
+        <w:pPrChange w:id="53" w:author="Bonnie Jonkman" w:date="2015-03-19T10:11:00Z">
+          <w:pPr>
+            <w:pStyle w:val="ListParagraph"/>
+            <w:numPr>
+              <w:numId w:val="6"/>
+            </w:numPr>
+            <w:ind w:left="1080" w:hanging="720"/>
+          </w:pPr>
+        </w:pPrChange>
+      </w:pPr>
+    </w:p>
+    <w:p>
+      <w:pPr>
+        <w:pStyle w:val="Caption"/>
+        <w:keepNext/>
+        <w:ind w:left="360"/>
         <w:jc w:val="center"/>
       </w:pPr>
-      <w:bookmarkStart w:id="34" w:name="_Ref413699179"/>
-      <w:bookmarkStart w:id="35" w:name="_Ref413698574"/>
+      <w:bookmarkStart w:id="54" w:name="_Ref413699179"/>
+      <w:bookmarkStart w:id="55" w:name="_Ref413698574"/>
       <w:r>
         <w:t xml:space="preserve">Table </w:t>
       </w:r>
@@ -10872,11 +11027,11 @@
           <w:t>2</w:t>
         </w:r>
       </w:fldSimple>
-      <w:bookmarkEnd w:id="34"/>
+      <w:bookmarkEnd w:id="54"/>
       <w:r>
         <w:t>: Components in FAST v8.10.00a-bjj</w:t>
       </w:r>
-      <w:bookmarkEnd w:id="35"/>
+      <w:bookmarkEnd w:id="55"/>
     </w:p>
     <w:tbl>
       <w:tblPr>
@@ -11060,7 +11215,7 @@
             <w:r>
               <w:rPr>
                 <w:highlight w:val="yellow"/>
-                <w:rPrChange w:id="36" w:author="Bonnie Jonkman" w:date="2015-03-03T11:14:00Z">
+                <w:rPrChange w:id="56" w:author="Bonnie Jonkman" w:date="2015-03-03T11:14:00Z">
                   <w:rPr/>
                 </w:rPrChange>
               </w:rPr>
@@ -11181,28 +11336,28 @@
             <w:r>
               <w:rPr>
                 <w:highlight w:val="yellow"/>
-                <w:rPrChange w:id="37" w:author="Bonnie Jonkman" w:date="2015-03-03T11:14:00Z">
+                <w:rPrChange w:id="57" w:author="Bonnie Jonkman" w:date="2015-03-03T11:14:00Z">
                   <w:rPr/>
                 </w:rPrChange>
               </w:rPr>
               <w:t>v2.</w:t>
             </w:r>
-            <w:del w:id="38" w:author="Bonnie Jonkman" w:date="2015-03-13T10:53:00Z">
+            <w:del w:id="58" w:author="Bonnie Jonkman" w:date="2015-03-13T10:53:00Z">
               <w:r>
                 <w:rPr>
                   <w:highlight w:val="yellow"/>
-                  <w:rPrChange w:id="39" w:author="Bonnie Jonkman" w:date="2015-03-03T11:14:00Z">
+                  <w:rPrChange w:id="59" w:author="Bonnie Jonkman" w:date="2015-03-03T11:14:00Z">
                     <w:rPr/>
                   </w:rPrChange>
                 </w:rPr>
                 <w:delText>00</w:delText>
               </w:r>
             </w:del>
-            <w:ins w:id="40" w:author="Bonnie Jonkman" w:date="2015-03-13T10:53:00Z">
+            <w:ins w:id="60" w:author="Bonnie Jonkman" w:date="2015-03-13T10:53:00Z">
               <w:r>
                 <w:rPr>
                   <w:highlight w:val="yellow"/>
-                  <w:rPrChange w:id="41" w:author="Bonnie Jonkman" w:date="2015-03-03T11:14:00Z">
+                  <w:rPrChange w:id="61" w:author="Bonnie Jonkman" w:date="2015-03-03T11:14:00Z">
                     <w:rPr/>
                   </w:rPrChange>
                 </w:rPr>
@@ -11218,28 +11373,28 @@
             <w:r>
               <w:rPr>
                 <w:highlight w:val="yellow"/>
-                <w:rPrChange w:id="42" w:author="Bonnie Jonkman" w:date="2015-03-03T11:14:00Z">
+                <w:rPrChange w:id="62" w:author="Bonnie Jonkman" w:date="2015-03-03T11:14:00Z">
                   <w:rPr/>
                 </w:rPrChange>
               </w:rPr>
               <w:t>.</w:t>
             </w:r>
-            <w:del w:id="43" w:author="Bonnie Jonkman" w:date="2015-03-13T10:53:00Z">
+            <w:del w:id="63" w:author="Bonnie Jonkman" w:date="2015-03-13T10:53:00Z">
               <w:r>
                 <w:rPr>
                   <w:highlight w:val="yellow"/>
-                  <w:rPrChange w:id="44" w:author="Bonnie Jonkman" w:date="2015-03-03T11:14:00Z">
+                  <w:rPrChange w:id="64" w:author="Bonnie Jonkman" w:date="2015-03-03T11:14:00Z">
                     <w:rPr/>
                   </w:rPrChange>
                 </w:rPr>
                 <w:delText>01c</w:delText>
               </w:r>
             </w:del>
-            <w:ins w:id="45" w:author="Bonnie Jonkman" w:date="2015-03-13T10:53:00Z">
+            <w:ins w:id="65" w:author="Bonnie Jonkman" w:date="2015-03-13T10:53:00Z">
               <w:r>
                 <w:rPr>
                   <w:highlight w:val="yellow"/>
-                  <w:rPrChange w:id="46" w:author="Bonnie Jonkman" w:date="2015-03-03T11:14:00Z">
+                  <w:rPrChange w:id="66" w:author="Bonnie Jonkman" w:date="2015-03-03T11:14:00Z">
                     <w:rPr/>
                   </w:rPrChange>
                 </w:rPr>
@@ -11255,7 +11410,7 @@
             <w:r>
               <w:rPr>
                 <w:highlight w:val="yellow"/>
-                <w:rPrChange w:id="47" w:author="Bonnie Jonkman" w:date="2015-03-03T11:14:00Z">
+                <w:rPrChange w:id="67" w:author="Bonnie Jonkman" w:date="2015-03-03T11:14:00Z">
                   <w:rPr/>
                 </w:rPrChange>
               </w:rPr>
@@ -11316,7 +11471,7 @@
             <w:r>
               <w:rPr>
                 <w:highlight w:val="yellow"/>
-                <w:rPrChange w:id="48" w:author="Bonnie Jonkman" w:date="2015-03-03T11:14:00Z">
+                <w:rPrChange w:id="68" w:author="Bonnie Jonkman" w:date="2015-03-03T11:14:00Z">
                   <w:rPr/>
                 </w:rPrChange>
               </w:rPr>
@@ -11360,7 +11515,7 @@
               </w:rPr>
               <w:t>TMD</w:t>
             </w:r>
-            <w:ins w:id="49" w:author="Bonnie Jonkman" w:date="2015-03-12T14:46:00Z">
+            <w:ins w:id="69" w:author="Bonnie Jonkman" w:date="2015-03-12T14:46:00Z">
               <w:r>
                 <w:rPr>
                   <w:b w:val="0"/>
@@ -11617,7 +11772,7 @@
             <w:r>
               <w:rPr>
                 <w:highlight w:val="yellow"/>
-                <w:rPrChange w:id="50" w:author="Bonnie Jonkman" w:date="2015-03-03T11:14:00Z">
+                <w:rPrChange w:id="70" w:author="Bonnie Jonkman" w:date="2015-03-03T11:14:00Z">
                   <w:rPr/>
                 </w:rPrChange>
               </w:rPr>
@@ -11644,7 +11799,7 @@
           <w:cnfStyle w:val="000000100000" w:firstRow="0" w:lastRow="0" w:firstColumn="0" w:lastColumn="0" w:oddVBand="0" w:evenVBand="0" w:oddHBand="1" w:evenHBand="0" w:firstRowFirstColumn="0" w:firstRowLastColumn="0" w:lastRowFirstColumn="0" w:lastRowLastColumn="0"/>
           <w:cantSplit/>
           <w:jc w:val="center"/>
-          <w:ins w:id="51" w:author="Bonnie Jonkman" w:date="2015-03-03T11:14:00Z"/>
+          <w:ins w:id="71" w:author="Bonnie Jonkman" w:date="2015-03-03T11:14:00Z"/>
         </w:trPr>
         <w:tc>
           <w:tcPr>
@@ -11654,7 +11809,7 @@
           <w:p>
             <w:pPr>
               <w:rPr>
-                <w:ins w:id="52" w:author="Bonnie Jonkman" w:date="2015-03-03T11:14:00Z"/>
+                <w:ins w:id="72" w:author="Bonnie Jonkman" w:date="2015-03-03T11:14:00Z"/>
                 <w:b w:val="0"/>
               </w:rPr>
             </w:pPr>
@@ -11671,7 +11826,7 @@
             <w:pPr>
               <w:cnfStyle w:val="000000100000" w:firstRow="0" w:lastRow="0" w:firstColumn="0" w:lastColumn="0" w:oddVBand="0" w:evenVBand="0" w:oddHBand="1" w:evenHBand="0" w:firstRowFirstColumn="0" w:firstRowLastColumn="0" w:lastRowFirstColumn="0" w:lastRowLastColumn="0"/>
               <w:rPr>
-                <w:ins w:id="53" w:author="Bonnie Jonkman" w:date="2015-03-03T11:14:00Z"/>
+                <w:ins w:id="73" w:author="Bonnie Jonkman" w:date="2015-03-03T11:14:00Z"/>
               </w:rPr>
             </w:pPr>
           </w:p>
@@ -11684,10 +11839,10 @@
             <w:pPr>
               <w:cnfStyle w:val="000000100000" w:firstRow="0" w:lastRow="0" w:firstColumn="0" w:lastColumn="0" w:oddVBand="0" w:evenVBand="0" w:oddHBand="1" w:evenHBand="0" w:firstRowFirstColumn="0" w:firstRowLastColumn="0" w:lastRowFirstColumn="0" w:lastRowLastColumn="0"/>
               <w:rPr>
-                <w:ins w:id="54" w:author="Bonnie Jonkman" w:date="2015-03-03T11:14:00Z"/>
-              </w:rPr>
-            </w:pPr>
-            <w:ins w:id="55" w:author="Bonnie Jonkman" w:date="2015-03-03T11:15:00Z">
+                <w:ins w:id="74" w:author="Bonnie Jonkman" w:date="2015-03-03T11:14:00Z"/>
+              </w:rPr>
+            </w:pPr>
+            <w:ins w:id="75" w:author="Bonnie Jonkman" w:date="2015-03-03T11:15:00Z">
               <w:r>
                 <w:t>MD</w:t>
               </w:r>
@@ -11785,24 +11940,24 @@
             <w:r>
               <w:rPr>
                 <w:highlight w:val="yellow"/>
-                <w:rPrChange w:id="56" w:author="Bonnie Jonkman" w:date="2015-03-03T11:15:00Z">
+                <w:rPrChange w:id="76" w:author="Bonnie Jonkman" w:date="2015-03-03T11:15:00Z">
                   <w:rPr/>
                 </w:rPrChange>
               </w:rPr>
               <w:t>v1.0</w:t>
             </w:r>
-            <w:del w:id="57" w:author="Bonnie Jonkman" w:date="2015-03-13T09:52:00Z">
+            <w:del w:id="77" w:author="Bonnie Jonkman" w:date="2015-03-13T09:52:00Z">
               <w:r>
                 <w:rPr>
                   <w:highlight w:val="yellow"/>
-                  <w:rPrChange w:id="58" w:author="Bonnie Jonkman" w:date="2015-03-03T11:15:00Z">
+                  <w:rPrChange w:id="78" w:author="Bonnie Jonkman" w:date="2015-03-03T11:15:00Z">
                     <w:rPr/>
                   </w:rPrChange>
                 </w:rPr>
                 <w:delText>0</w:delText>
               </w:r>
             </w:del>
-            <w:ins w:id="59" w:author="Bonnie Jonkman" w:date="2015-03-13T09:52:00Z">
+            <w:ins w:id="79" w:author="Bonnie Jonkman" w:date="2015-03-13T09:52:00Z">
               <w:r>
                 <w:rPr>
                   <w:highlight w:val="yellow"/>
@@ -11813,24 +11968,24 @@
             <w:r>
               <w:rPr>
                 <w:highlight w:val="yellow"/>
-                <w:rPrChange w:id="60" w:author="Bonnie Jonkman" w:date="2015-03-03T11:15:00Z">
+                <w:rPrChange w:id="80" w:author="Bonnie Jonkman" w:date="2015-03-03T11:15:00Z">
                   <w:rPr/>
                 </w:rPrChange>
               </w:rPr>
               <w:t>.0</w:t>
             </w:r>
-            <w:del w:id="61" w:author="Bonnie Jonkman" w:date="2015-03-13T09:52:00Z">
+            <w:del w:id="81" w:author="Bonnie Jonkman" w:date="2015-03-13T09:52:00Z">
               <w:r>
                 <w:rPr>
                   <w:highlight w:val="yellow"/>
-                  <w:rPrChange w:id="62" w:author="Bonnie Jonkman" w:date="2015-03-03T11:15:00Z">
+                  <w:rPrChange w:id="82" w:author="Bonnie Jonkman" w:date="2015-03-03T11:15:00Z">
                     <w:rPr/>
                   </w:rPrChange>
                 </w:rPr>
                 <w:delText>1</w:delText>
               </w:r>
             </w:del>
-            <w:ins w:id="63" w:author="Bonnie Jonkman" w:date="2015-03-13T09:52:00Z">
+            <w:ins w:id="83" w:author="Bonnie Jonkman" w:date="2015-03-13T09:52:00Z">
               <w:r>
                 <w:rPr>
                   <w:highlight w:val="yellow"/>
@@ -11841,7 +11996,7 @@
             <w:r>
               <w:rPr>
                 <w:highlight w:val="yellow"/>
-                <w:rPrChange w:id="64" w:author="Bonnie Jonkman" w:date="2015-03-03T11:15:00Z">
+                <w:rPrChange w:id="84" w:author="Bonnie Jonkman" w:date="2015-03-03T11:15:00Z">
                   <w:rPr/>
                 </w:rPrChange>
               </w:rPr>
@@ -12002,7 +12157,7 @@
             <w:pPr>
               <w:cnfStyle w:val="000000000000" w:firstRow="0" w:lastRow="0" w:firstColumn="0" w:lastColumn="0" w:oddVBand="0" w:evenVBand="0" w:oddHBand="0" w:evenHBand="0" w:firstRowFirstColumn="0" w:firstRowLastColumn="0" w:lastRowFirstColumn="0" w:lastRowLastColumn="0"/>
             </w:pPr>
-            <w:ins w:id="65" w:author="Bonnie Jonkman" w:date="2015-03-12T14:45:00Z">
+            <w:ins w:id="85" w:author="Bonnie Jonkman" w:date="2015-03-12T14:45:00Z">
               <w:r>
                 <w:t>v2.05.00</w:t>
               </w:r>
@@ -12184,11 +12339,12 @@
       <w:pPr>
         <w:pStyle w:val="Heading2"/>
       </w:pPr>
-      <w:bookmarkStart w:id="66" w:name="_Toc413698671"/>
-      <w:r>
+      <w:bookmarkStart w:id="86" w:name="_Toc413698671"/>
+      <w:r>
+        <w:lastRenderedPageBreak/>
         <w:t>v8.09.00a-bjj</w:t>
       </w:r>
-      <w:bookmarkEnd w:id="66"/>
+      <w:bookmarkEnd w:id="86"/>
     </w:p>
     <w:p>
       <w:pPr>
@@ -12226,7 +12382,6 @@
         </w:numPr>
       </w:pPr>
       <w:r>
-        <w:lastRenderedPageBreak/>
         <w:t>We fixed a problem where the eigenfrequencies listed in the SubDyn summary file were incorrect for some models.</w:t>
       </w:r>
     </w:p>
@@ -12317,13 +12472,13 @@
       <w:pPr>
         <w:pStyle w:val="Heading2"/>
       </w:pPr>
-      <w:bookmarkStart w:id="67" w:name="_Ref412116139"/>
-      <w:bookmarkStart w:id="68" w:name="_Toc413698672"/>
+      <w:bookmarkStart w:id="87" w:name="_Ref412116139"/>
+      <w:bookmarkStart w:id="88" w:name="_Toc413698672"/>
       <w:r>
         <w:t>v8.08.00c-bjj</w:t>
       </w:r>
-      <w:bookmarkEnd w:id="67"/>
-      <w:bookmarkEnd w:id="68"/>
+      <w:bookmarkEnd w:id="87"/>
+      <w:bookmarkEnd w:id="88"/>
     </w:p>
     <w:p>
       <w:pPr>
@@ -12472,7 +12627,7 @@
       <w:r>
         <w:t>: IceFloe and IceDyn</w:t>
       </w:r>
-      <w:bookmarkStart w:id="69" w:name="_Ref391841077"/>
+      <w:bookmarkStart w:id="89" w:name="_Ref391841077"/>
       <w:r>
         <w:rPr>
           <w:rStyle w:val="FootnoteReference"/>
@@ -12481,7 +12636,7 @@
         </w:rPr>
         <w:footnoteReference w:id="8"/>
       </w:r>
-      <w:bookmarkEnd w:id="69"/>
+      <w:bookmarkEnd w:id="89"/>
       <w:r>
         <w:t>.</w:t>
       </w:r>
@@ -12636,7 +12791,11 @@
       </w:r>
       <w:r>
         <w:br/>
-        <w:t>where &lt;RootName&gt; is the root name of the primary FAST input file (the file name, including path, without the extension), &lt;ModName&gt; is an abbreviation for the module generating the file, and &lt;ext&gt; is the file extension. File extensions currently are</w:t>
+        <w:t xml:space="preserve">where &lt;RootName&gt; is the root name of the primary FAST input file (the file name, including </w:t>
+      </w:r>
+      <w:r>
+        <w:lastRenderedPageBreak/>
+        <w:t>path, without the extension), &lt;ModName&gt; is an abbreviation for the module generating the file, and &lt;ext&gt; is the file extension. File extensions currently are</w:t>
       </w:r>
     </w:p>
     <w:tbl>
@@ -12859,7 +13018,6 @@
         </w:numPr>
       </w:pPr>
       <w:r>
-        <w:lastRenderedPageBreak/>
         <w:t xml:space="preserve">The “Time Ratio” displayed at the end of a simulation now includes only the CPU time </w:t>
       </w:r>
       <w:r>
@@ -13190,6 +13348,7 @@
         </w:numPr>
       </w:pPr>
       <w:r>
+        <w:lastRenderedPageBreak/>
         <w:t>We have added a 64-bit FAST executable to the archive, as well as a 64-bit version of DISCON_win64.DLL, and a “dummy” 64-bit ver</w:t>
       </w:r>
       <w:r>
@@ -13268,7 +13427,7 @@
         <w:pStyle w:val="Caption"/>
         <w:jc w:val="center"/>
       </w:pPr>
-      <w:bookmarkStart w:id="70" w:name="_Ref352753427"/>
+      <w:bookmarkStart w:id="90" w:name="_Ref352753427"/>
       <w:r>
         <w:t xml:space="preserve">Figure </w:t>
       </w:r>
@@ -13280,14 +13439,14 @@
           <w:t>4</w:t>
         </w:r>
       </w:fldSimple>
-      <w:bookmarkEnd w:id="70"/>
+      <w:bookmarkEnd w:id="90"/>
       <w:r>
         <w:t xml:space="preserve">: Summary of Input and Output Files for FAST </w:t>
       </w:r>
       <w:r>
         <w:t>v8.</w:t>
       </w:r>
-      <w:ins w:id="71" w:author="Bonnie Jonkman" w:date="2015-03-09T21:19:00Z">
+      <w:ins w:id="91" w:author="Bonnie Jonkman" w:date="2015-03-09T21:19:00Z">
         <w:r>
           <w:t>1</w:t>
         </w:r>
@@ -13312,7 +13471,7 @@
       <w:pPr>
         <w:pStyle w:val="Heading2"/>
       </w:pPr>
-      <w:bookmarkStart w:id="72" w:name="_Toc413698673"/>
+      <w:bookmarkStart w:id="92" w:name="_Toc413698673"/>
       <w:r>
         <w:lastRenderedPageBreak/>
         <w:t>v8.</w:t>
@@ -13332,7 +13491,7 @@
       <w:r>
         <w:t>-bjj</w:t>
       </w:r>
-      <w:bookmarkEnd w:id="72"/>
+      <w:bookmarkEnd w:id="92"/>
     </w:p>
     <w:p>
       <w:r>
@@ -13469,13 +13628,13 @@
       <w:pPr>
         <w:pStyle w:val="Heading1"/>
       </w:pPr>
-      <w:bookmarkStart w:id="73" w:name="_Ref391890933"/>
-      <w:bookmarkStart w:id="74" w:name="_Toc413698674"/>
+      <w:bookmarkStart w:id="93" w:name="_Ref391890933"/>
+      <w:bookmarkStart w:id="94" w:name="_Toc413698674"/>
       <w:r>
         <w:t>Certification Tests</w:t>
       </w:r>
-      <w:bookmarkEnd w:id="73"/>
-      <w:bookmarkEnd w:id="74"/>
+      <w:bookmarkEnd w:id="93"/>
+      <w:bookmarkEnd w:id="94"/>
     </w:p>
     <w:p>
       <w:r>
@@ -13536,7 +13695,7 @@
         <w:keepNext/>
         <w:jc w:val="center"/>
       </w:pPr>
-      <w:bookmarkStart w:id="75" w:name="_Ref391844734"/>
+      <w:bookmarkStart w:id="95" w:name="_Ref391844734"/>
       <w:r>
         <w:t xml:space="preserve">Table </w:t>
       </w:r>
@@ -13548,7 +13707,7 @@
           <w:t>3</w:t>
         </w:r>
       </w:fldSimple>
-      <w:bookmarkEnd w:id="75"/>
+      <w:bookmarkEnd w:id="95"/>
       <w:r>
         <w:t>: Certification Tests Distributed with FAST v8.</w:t>
       </w:r>
@@ -14013,7 +14172,7 @@
               </w:rPr>
               <w:t>Flexible, steady wind</w:t>
             </w:r>
-            <w:ins w:id="76" w:author="Bonnie Jonkman" w:date="2015-03-09T21:08:00Z">
+            <w:ins w:id="96" w:author="Bonnie Jonkman" w:date="2015-03-09T21:08:00Z">
               <w:r>
                 <w:rPr>
                   <w:sz w:val="18"/>
@@ -16933,17 +17092,17 @@
       <w:pPr>
         <w:pStyle w:val="Heading1"/>
       </w:pPr>
-      <w:bookmarkStart w:id="77" w:name="_Ref391883796"/>
-      <w:bookmarkStart w:id="78" w:name="_Toc413698675"/>
-      <w:bookmarkStart w:id="79" w:name="_Ref352702959"/>
+      <w:bookmarkStart w:id="97" w:name="_Ref391883796"/>
+      <w:bookmarkStart w:id="98" w:name="_Toc413698675"/>
+      <w:bookmarkStart w:id="99" w:name="_Ref352702959"/>
       <w:r>
         <w:t xml:space="preserve">Variables Specified in the </w:t>
       </w:r>
       <w:r>
         <w:t>FAST Primary Input File</w:t>
       </w:r>
-      <w:bookmarkEnd w:id="77"/>
-      <w:bookmarkEnd w:id="78"/>
+      <w:bookmarkEnd w:id="97"/>
+      <w:bookmarkEnd w:id="98"/>
     </w:p>
     <w:p>
       <w:r>
@@ -17002,11 +17161,11 @@
       <w:pPr>
         <w:pStyle w:val="Heading2"/>
       </w:pPr>
-      <w:bookmarkStart w:id="80" w:name="_Toc413698676"/>
+      <w:bookmarkStart w:id="100" w:name="_Toc413698676"/>
       <w:r>
         <w:t>Simulation Control</w:t>
       </w:r>
-      <w:bookmarkEnd w:id="80"/>
+      <w:bookmarkEnd w:id="100"/>
     </w:p>
     <w:p>
       <w:r>
@@ -17969,11 +18128,11 @@
       <w:pPr>
         <w:pStyle w:val="Heading2"/>
       </w:pPr>
-      <w:bookmarkStart w:id="81" w:name="_Toc413698677"/>
+      <w:bookmarkStart w:id="101" w:name="_Toc413698677"/>
       <w:r>
         <w:t>Feature Switches and Flags</w:t>
       </w:r>
-      <w:bookmarkEnd w:id="81"/>
+      <w:bookmarkEnd w:id="101"/>
     </w:p>
     <w:p>
       <w:r>
@@ -18265,7 +18424,7 @@
       <w:r>
         <w:t>to model a mooring system</w:t>
       </w:r>
-      <w:ins w:id="82" w:author="Bonnie Jonkman" w:date="2015-03-09T21:48:00Z">
+      <w:ins w:id="102" w:author="Bonnie Jonkman" w:date="2015-03-09T21:48:00Z">
         <w:r>
           <w:br/>
           <w:t>3: Use MoorDyn to model a mooring system</w:t>
@@ -18276,12 +18435,12 @@
       <w:r>
         <w:t xml:space="preserve">Note that </w:t>
       </w:r>
-      <w:del w:id="83" w:author="Bonnie Jonkman" w:date="2015-03-09T21:48:00Z">
+      <w:del w:id="103" w:author="Bonnie Jonkman" w:date="2015-03-09T21:48:00Z">
         <w:r>
           <w:delText xml:space="preserve">FEAMooring </w:delText>
         </w:r>
       </w:del>
-      <w:ins w:id="84" w:author="Bonnie Jonkman" w:date="2015-03-09T21:48:00Z">
+      <w:ins w:id="104" w:author="Bonnie Jonkman" w:date="2015-03-09T21:48:00Z">
         <w:r>
           <w:t xml:space="preserve">MoorDyn </w:t>
         </w:r>
@@ -18292,7 +18451,7 @@
       <w:r>
         <w:t xml:space="preserve"> (not fully functional) in FAST v8.</w:t>
       </w:r>
-      <w:del w:id="85" w:author="Bonnie Jonkman" w:date="2015-03-09T21:48:00Z">
+      <w:del w:id="105" w:author="Bonnie Jonkman" w:date="2015-03-09T21:48:00Z">
         <w:r>
           <w:delText>0</w:delText>
         </w:r>
@@ -18300,7 +18459,7 @@
           <w:delText>9</w:delText>
         </w:r>
       </w:del>
-      <w:ins w:id="86" w:author="Bonnie Jonkman" w:date="2015-03-09T21:48:00Z">
+      <w:ins w:id="106" w:author="Bonnie Jonkman" w:date="2015-03-09T21:48:00Z">
         <w:r>
           <w:t>10</w:t>
         </w:r>
@@ -18358,7 +18517,7 @@
       <w:r>
         <w:t xml:space="preserve"> (not fully functional) in FAST v8.</w:t>
       </w:r>
-      <w:del w:id="87" w:author="Bonnie Jonkman" w:date="2015-03-09T21:48:00Z">
+      <w:del w:id="107" w:author="Bonnie Jonkman" w:date="2015-03-09T21:48:00Z">
         <w:r>
           <w:delText>0</w:delText>
         </w:r>
@@ -18366,7 +18525,7 @@
           <w:delText>9</w:delText>
         </w:r>
       </w:del>
-      <w:ins w:id="88" w:author="Bonnie Jonkman" w:date="2015-03-09T21:48:00Z">
+      <w:ins w:id="108" w:author="Bonnie Jonkman" w:date="2015-03-09T21:48:00Z">
         <w:r>
           <w:t>10</w:t>
         </w:r>
@@ -18414,11 +18573,11 @@
       <w:pPr>
         <w:pStyle w:val="Heading2"/>
       </w:pPr>
-      <w:bookmarkStart w:id="89" w:name="_Toc413698678"/>
+      <w:bookmarkStart w:id="109" w:name="_Toc413698678"/>
       <w:r>
         <w:t>Input Files</w:t>
       </w:r>
-      <w:bookmarkEnd w:id="89"/>
+      <w:bookmarkEnd w:id="109"/>
     </w:p>
     <w:p>
       <w:r>
@@ -18869,11 +19028,11 @@
       <w:pPr>
         <w:pStyle w:val="Heading2"/>
       </w:pPr>
-      <w:bookmarkStart w:id="90" w:name="_Toc413698679"/>
+      <w:bookmarkStart w:id="110" w:name="_Toc413698679"/>
       <w:r>
         <w:t>Output</w:t>
       </w:r>
-      <w:bookmarkEnd w:id="90"/>
+      <w:bookmarkEnd w:id="110"/>
     </w:p>
     <w:p>
       <w:r>
@@ -19006,7 +19165,7 @@
         </w:rPr>
         <w:t>simulat</w:t>
       </w:r>
-      <w:ins w:id="91" w:author="Bonnie Jonkman" w:date="2015-03-09T21:50:00Z">
+      <w:ins w:id="111" w:author="Bonnie Jonkman" w:date="2015-03-09T21:50:00Z">
         <w:r>
           <w:rPr>
             <w:i/>
@@ -19014,7 +19173,7 @@
           <w:t>ed</w:t>
         </w:r>
       </w:ins>
-      <w:del w:id="92" w:author="Bonnie Jonkman" w:date="2015-03-09T21:50:00Z">
+      <w:del w:id="112" w:author="Bonnie Jonkman" w:date="2015-03-09T21:50:00Z">
         <w:r>
           <w:rPr>
             <w:i/>
@@ -19457,7 +19616,7 @@
       <w:pPr>
         <w:pStyle w:val="Heading1"/>
       </w:pPr>
-      <w:bookmarkStart w:id="93" w:name="_Toc413698680"/>
+      <w:bookmarkStart w:id="113" w:name="_Toc413698680"/>
       <w:r>
         <w:lastRenderedPageBreak/>
         <w:t xml:space="preserve">Modeling </w:t>
@@ -19465,7 +19624,7 @@
       <w:r>
         <w:t>Tips</w:t>
       </w:r>
-      <w:bookmarkEnd w:id="93"/>
+      <w:bookmarkEnd w:id="113"/>
     </w:p>
     <w:p>
       <w:pPr>
@@ -19602,14 +19761,14 @@
       <w:pPr>
         <w:pStyle w:val="Heading1"/>
       </w:pPr>
-      <w:bookmarkStart w:id="94" w:name="_Ref391885623"/>
-      <w:bookmarkStart w:id="95" w:name="_Toc413698681"/>
+      <w:bookmarkStart w:id="114" w:name="_Ref391885623"/>
+      <w:bookmarkStart w:id="115" w:name="_Toc413698681"/>
       <w:r>
         <w:t>Limitations</w:t>
       </w:r>
-      <w:bookmarkEnd w:id="79"/>
-      <w:bookmarkEnd w:id="94"/>
-      <w:bookmarkEnd w:id="95"/>
+      <w:bookmarkEnd w:id="99"/>
+      <w:bookmarkEnd w:id="114"/>
+      <w:bookmarkEnd w:id="115"/>
     </w:p>
     <w:p>
       <w:r>
@@ -19782,11 +19941,11 @@
       <w:pPr>
         <w:pStyle w:val="Heading1"/>
       </w:pPr>
-      <w:bookmarkStart w:id="96" w:name="_Toc413698682"/>
+      <w:bookmarkStart w:id="116" w:name="_Toc413698682"/>
       <w:r>
         <w:t>Future Work</w:t>
       </w:r>
-      <w:bookmarkEnd w:id="96"/>
+      <w:bookmarkEnd w:id="116"/>
     </w:p>
     <w:p>
       <w:r>
@@ -19979,8 +20138,8 @@
       <w:pPr>
         <w:pStyle w:val="Heading1"/>
       </w:pPr>
-      <w:bookmarkStart w:id="97" w:name="_Ref352670793"/>
-      <w:bookmarkStart w:id="98" w:name="_Toc413698683"/>
+      <w:bookmarkStart w:id="117" w:name="_Ref352670793"/>
+      <w:bookmarkStart w:id="118" w:name="_Toc413698683"/>
       <w:r>
         <w:t>Converting to FAST v8.0</w:t>
       </w:r>
@@ -19990,8 +20149,8 @@
       <w:r>
         <w:t>.x</w:t>
       </w:r>
-      <w:bookmarkEnd w:id="97"/>
-      <w:bookmarkEnd w:id="98"/>
+      <w:bookmarkEnd w:id="117"/>
+      <w:bookmarkEnd w:id="118"/>
     </w:p>
     <w:p>
       <w:r>
@@ -20126,11 +20285,11 @@
       <w:pPr>
         <w:pStyle w:val="Heading2"/>
       </w:pPr>
-      <w:bookmarkStart w:id="99" w:name="_Toc413698684"/>
+      <w:bookmarkStart w:id="119" w:name="_Toc413698684"/>
       <w:r>
         <w:t>Summary of Changes to Inputs</w:t>
       </w:r>
-      <w:bookmarkEnd w:id="99"/>
+      <w:bookmarkEnd w:id="119"/>
     </w:p>
     <w:p>
       <w:r>
@@ -20160,9 +20319,9 @@
     <w:p>
       <w:pPr>
         <w:rPr>
-          <w:ins w:id="100" w:author="Bonnie Jonkman" w:date="2015-03-14T15:12:00Z"/>
+          <w:ins w:id="120" w:author="Bonnie Jonkman" w:date="2015-03-14T15:12:00Z"/>
         </w:rPr>
-        <w:pPrChange w:id="101" w:author="Bonnie Jonkman" w:date="2015-03-09T21:51:00Z">
+        <w:pPrChange w:id="121" w:author="Bonnie Jonkman" w:date="2015-03-09T21:51:00Z">
           <w:pPr>
             <w:pStyle w:val="Heading3"/>
           </w:pPr>
@@ -20174,17 +20333,17 @@
       <w:r>
         <w:t>is the same as that of FAST v8.09.00a-bjj</w:t>
       </w:r>
-      <w:ins w:id="102" w:author="Bonnie Jonkman" w:date="2015-03-14T15:12:00Z">
+      <w:ins w:id="122" w:author="Bonnie Jonkman" w:date="2015-03-14T15:12:00Z">
         <w:r>
           <w:t>, however</w:t>
         </w:r>
       </w:ins>
-      <w:del w:id="103" w:author="Bonnie Jonkman" w:date="2015-03-14T15:12:00Z">
+      <w:del w:id="123" w:author="Bonnie Jonkman" w:date="2015-03-14T15:12:00Z">
         <w:r>
           <w:delText xml:space="preserve">. </w:delText>
         </w:r>
       </w:del>
-      <w:ins w:id="104" w:author="Bonnie Jonkman" w:date="2015-03-14T15:12:00Z">
+      <w:ins w:id="124" w:author="Bonnie Jonkman" w:date="2015-03-14T15:12:00Z">
         <w:r>
           <w:t xml:space="preserve"> the input files for the MAP and ServoDyn modules have been modified.</w:t>
         </w:r>
@@ -20192,7 +20351,7 @@
     </w:p>
     <w:p>
       <w:pPr>
-        <w:pPrChange w:id="105" w:author="Bonnie Jonkman" w:date="2015-03-09T21:51:00Z">
+        <w:pPrChange w:id="125" w:author="Bonnie Jonkman" w:date="2015-03-09T21:51:00Z">
           <w:pPr>
             <w:pStyle w:val="Heading3"/>
           </w:pPr>
@@ -20209,48 +20368,48 @@
           <w:ilvl w:val="0"/>
           <w:numId w:val="3"/>
         </w:numPr>
-        <w:pPrChange w:id="106" w:author="Bonnie Jonkman" w:date="2015-03-09T21:55:00Z">
+        <w:pPrChange w:id="126" w:author="Bonnie Jonkman" w:date="2015-03-09T21:55:00Z">
           <w:pPr>
             <w:pStyle w:val="Heading3"/>
           </w:pPr>
         </w:pPrChange>
       </w:pPr>
-      <w:ins w:id="107" w:author="Bonnie Jonkman" w:date="2015-03-09T21:57:00Z">
+      <w:ins w:id="127" w:author="Bonnie Jonkman" w:date="2015-03-09T21:57:00Z">
         <w:r>
           <w:t xml:space="preserve">A tuned-mass damper </w:t>
         </w:r>
       </w:ins>
-      <w:ins w:id="108" w:author="Bonnie Jonkman" w:date="2015-03-09T22:07:00Z">
+      <w:ins w:id="128" w:author="Bonnie Jonkman" w:date="2015-03-09T22:07:00Z">
         <w:r>
           <w:t xml:space="preserve">section </w:t>
         </w:r>
       </w:ins>
-      <w:ins w:id="109" w:author="Bonnie Jonkman" w:date="2015-03-09T21:57:00Z">
+      <w:ins w:id="129" w:author="Bonnie Jonkman" w:date="2015-03-09T21:57:00Z">
         <w:r>
           <w:t xml:space="preserve">has been added. </w:t>
         </w:r>
       </w:ins>
-      <w:ins w:id="110" w:author="Bonnie Jonkman" w:date="2015-03-09T22:08:00Z">
+      <w:ins w:id="130" w:author="Bonnie Jonkman" w:date="2015-03-09T22:08:00Z">
         <w:r>
           <w:t xml:space="preserve">A new </w:t>
         </w:r>
       </w:ins>
-      <w:ins w:id="111" w:author="Bonnie Jonkman" w:date="2015-03-09T21:57:00Z">
+      <w:ins w:id="131" w:author="Bonnie Jonkman" w:date="2015-03-09T21:57:00Z">
         <w:r>
           <w:t>comment line</w:t>
         </w:r>
       </w:ins>
-      <w:ins w:id="112" w:author="Bonnie Jonkman" w:date="2015-03-09T22:08:00Z">
+      <w:ins w:id="132" w:author="Bonnie Jonkman" w:date="2015-03-09T22:08:00Z">
         <w:r>
           <w:t xml:space="preserve"> and</w:t>
         </w:r>
       </w:ins>
-      <w:ins w:id="113" w:author="Bonnie Jonkman" w:date="2015-03-09T21:57:00Z">
+      <w:ins w:id="133" w:author="Bonnie Jonkman" w:date="2015-03-09T21:57:00Z">
         <w:r>
           <w:t xml:space="preserve"> </w:t>
         </w:r>
       </w:ins>
-      <w:del w:id="114" w:author="Bonnie Jonkman" w:date="2015-03-09T21:58:00Z">
+      <w:del w:id="134" w:author="Bonnie Jonkman" w:date="2015-03-09T21:58:00Z">
         <w:r>
           <w:delText xml:space="preserve">The ServoDyn module has </w:delText>
         </w:r>
@@ -20258,7 +20417,7 @@
       <w:r>
         <w:t>two additional inputs for the nacelle tuned-mass damper</w:t>
       </w:r>
-      <w:ins w:id="115" w:author="Bonnie Jonkman" w:date="2015-03-09T22:08:00Z">
+      <w:ins w:id="135" w:author="Bonnie Jonkman" w:date="2015-03-09T22:08:00Z">
         <w:r>
           <w:t xml:space="preserve"> </w:t>
         </w:r>
@@ -20275,7 +20434,7 @@
       <w:r>
         <w:rPr>
           <w:b/>
-          <w:rPrChange w:id="116" w:author="Bonnie Jonkman" w:date="2015-03-09T21:58:00Z">
+          <w:rPrChange w:id="136" w:author="Bonnie Jonkman" w:date="2015-03-09T21:58:00Z">
             <w:rPr>
               <w:bCs w:val="0"/>
             </w:rPr>
@@ -20289,7 +20448,7 @@
       <w:r>
         <w:rPr>
           <w:b/>
-          <w:rPrChange w:id="117" w:author="Bonnie Jonkman" w:date="2015-03-09T21:58:00Z">
+          <w:rPrChange w:id="137" w:author="Bonnie Jonkman" w:date="2015-03-09T21:58:00Z">
             <w:rPr>
               <w:b w:val="0"/>
               <w:bCs w:val="0"/>
@@ -20298,11 +20457,11 @@
         </w:rPr>
         <w:t>NTMD</w:t>
       </w:r>
-      <w:del w:id="118" w:author="Bonnie Jonkman" w:date="2015-03-09T21:58:00Z">
+      <w:del w:id="138" w:author="Bonnie Jonkman" w:date="2015-03-09T21:58:00Z">
         <w:r>
           <w:rPr>
             <w:b/>
-            <w:rPrChange w:id="119" w:author="Bonnie Jonkman" w:date="2015-03-09T21:58:00Z">
+            <w:rPrChange w:id="139" w:author="Bonnie Jonkman" w:date="2015-03-09T21:58:00Z">
               <w:rPr>
                 <w:b w:val="0"/>
                 <w:bCs w:val="0"/>
@@ -20312,7 +20471,7 @@
           <w:delText>F</w:delText>
         </w:r>
       </w:del>
-      <w:ins w:id="120" w:author="Bonnie Jonkman" w:date="2015-03-09T21:58:00Z">
+      <w:ins w:id="140" w:author="Bonnie Jonkman" w:date="2015-03-09T21:58:00Z">
         <w:r>
           <w:rPr>
             <w:b/>
@@ -20323,7 +20482,7 @@
       <w:r>
         <w:rPr>
           <w:b/>
-          <w:rPrChange w:id="121" w:author="Bonnie Jonkman" w:date="2015-03-09T21:58:00Z">
+          <w:rPrChange w:id="141" w:author="Bonnie Jonkman" w:date="2015-03-09T21:58:00Z">
             <w:rPr>
               <w:b w:val="0"/>
               <w:bCs w:val="0"/>
@@ -20335,7 +20494,7 @@
       <w:r>
         <w:t>.</w:t>
       </w:r>
-      <w:del w:id="122" w:author="Bonnie Jonkman" w:date="2015-03-09T21:58:00Z">
+      <w:del w:id="142" w:author="Bonnie Jonkman" w:date="2015-03-09T21:58:00Z">
         <w:r>
           <w:delText xml:space="preserve"> There is also an additional comment line for this section.</w:delText>
         </w:r>
@@ -20348,7 +20507,7 @@
           <w:ilvl w:val="0"/>
           <w:numId w:val="3"/>
         </w:numPr>
-        <w:pPrChange w:id="123" w:author="Bonnie Jonkman" w:date="2015-03-09T21:56:00Z">
+        <w:pPrChange w:id="143" w:author="Bonnie Jonkman" w:date="2015-03-09T21:56:00Z">
           <w:pPr>
             <w:pStyle w:val="Heading3"/>
           </w:pPr>
@@ -20357,7 +20516,7 @@
       <w:r>
         <w:t xml:space="preserve">Switches for control modes </w:t>
       </w:r>
-      <w:ins w:id="124" w:author="Bonnie Jonkman" w:date="2015-03-09T21:59:00Z">
+      <w:ins w:id="144" w:author="Bonnie Jonkman" w:date="2015-03-09T21:59:00Z">
         <w:r>
           <w:rPr>
             <w:b/>
@@ -20377,12 +20536,12 @@
           <w:t>,</w:t>
         </w:r>
       </w:ins>
-      <w:ins w:id="125" w:author="Bonnie Jonkman" w:date="2015-03-09T22:04:00Z">
+      <w:ins w:id="145" w:author="Bonnie Jonkman" w:date="2015-03-09T22:04:00Z">
         <w:r>
           <w:t xml:space="preserve"> </w:t>
         </w:r>
       </w:ins>
-      <w:ins w:id="126" w:author="Bonnie Jonkman" w:date="2015-03-09T21:59:00Z">
+      <w:ins w:id="146" w:author="Bonnie Jonkman" w:date="2015-03-09T21:59:00Z">
         <w:r>
           <w:rPr>
             <w:b/>
@@ -20393,7 +20552,7 @@
           <w:t xml:space="preserve">, </w:t>
         </w:r>
       </w:ins>
-      <w:ins w:id="127" w:author="Bonnie Jonkman" w:date="2015-03-09T22:00:00Z">
+      <w:ins w:id="147" w:author="Bonnie Jonkman" w:date="2015-03-09T22:00:00Z">
         <w:r>
           <w:rPr>
             <w:b/>
@@ -20410,7 +20569,7 @@
           <w:t>YCMode</w:t>
         </w:r>
       </w:ins>
-      <w:ins w:id="128" w:author="Bonnie Jonkman" w:date="2015-03-09T21:59:00Z">
+      <w:ins w:id="148" w:author="Bonnie Jonkman" w:date="2015-03-09T21:59:00Z">
         <w:r>
           <w:t xml:space="preserve"> </w:t>
         </w:r>
@@ -20418,17 +20577,17 @@
       <w:r>
         <w:t>have been standardized to the following</w:t>
       </w:r>
-      <w:ins w:id="129" w:author="Bonnie Jonkman" w:date="2015-03-09T22:09:00Z">
+      <w:ins w:id="149" w:author="Bonnie Jonkman" w:date="2015-03-09T22:09:00Z">
         <w:r>
           <w:t xml:space="preserve"> (note that not all switches are valid options for each control modes</w:t>
         </w:r>
       </w:ins>
-      <w:ins w:id="130" w:author="Bonnie Jonkman" w:date="2015-03-09T22:10:00Z">
+      <w:ins w:id="150" w:author="Bonnie Jonkman" w:date="2015-03-09T22:10:00Z">
         <w:r>
           <w:t>; see comments in sample input files</w:t>
         </w:r>
       </w:ins>
-      <w:ins w:id="131" w:author="Bonnie Jonkman" w:date="2015-03-09T22:09:00Z">
+      <w:ins w:id="151" w:author="Bonnie Jonkman" w:date="2015-03-09T22:09:00Z">
         <w:r>
           <w:t>)</w:t>
         </w:r>
@@ -20668,12 +20827,12 @@
             <w:r>
               <w:t>User-defined from Simulink/</w:t>
             </w:r>
-            <w:del w:id="132" w:author="Bonnie Jonkman" w:date="2015-03-09T22:05:00Z">
+            <w:del w:id="152" w:author="Bonnie Jonkman" w:date="2015-03-09T22:05:00Z">
               <w:r>
                 <w:delText>Labview</w:delText>
               </w:r>
             </w:del>
-            <w:ins w:id="133" w:author="Bonnie Jonkman" w:date="2015-03-09T22:05:00Z">
+            <w:ins w:id="153" w:author="Bonnie Jonkman" w:date="2015-03-09T22:05:00Z">
               <w:r>
                 <w:t>LabVIEW</w:t>
               </w:r>
@@ -20725,7 +20884,7 @@
     </w:tbl>
     <w:p>
       <w:pPr>
-        <w:pPrChange w:id="135" w:author="Bonnie Jonkman" w:date="2015-03-14T15:13:00Z">
+        <w:pPrChange w:id="155" w:author="Bonnie Jonkman" w:date="2015-03-14T15:13:00Z">
           <w:pPr>
             <w:pStyle w:val="ListParagraph"/>
             <w:numPr>
@@ -20735,7 +20894,7 @@
           </w:pPr>
         </w:pPrChange>
       </w:pPr>
-      <w:ins w:id="136" w:author="Bonnie Jonkman" w:date="2015-03-14T15:13:00Z">
+      <w:ins w:id="156" w:author="Bonnie Jonkman" w:date="2015-03-14T15:13:00Z">
         <w:r>
           <w:br/>
           <w:t>The MAP input file: different units and different switches</w:t>
@@ -22038,21 +22197,21 @@
       <w:pPr>
         <w:pStyle w:val="Heading2"/>
       </w:pPr>
-      <w:bookmarkStart w:id="137" w:name="_Ref391845139"/>
-      <w:bookmarkStart w:id="138" w:name="_Ref391845887"/>
-      <w:bookmarkStart w:id="139" w:name="_Toc413698685"/>
+      <w:bookmarkStart w:id="157" w:name="_Ref391845139"/>
+      <w:bookmarkStart w:id="158" w:name="_Ref391845887"/>
+      <w:bookmarkStart w:id="159" w:name="_Toc413698685"/>
       <w:r>
         <w:t xml:space="preserve">MATLAB </w:t>
       </w:r>
       <w:r>
         <w:t>Conversion Script</w:t>
       </w:r>
-      <w:bookmarkEnd w:id="137"/>
+      <w:bookmarkEnd w:id="157"/>
       <w:r>
         <w:t>s</w:t>
       </w:r>
-      <w:bookmarkEnd w:id="138"/>
-      <w:bookmarkEnd w:id="139"/>
+      <w:bookmarkEnd w:id="158"/>
+      <w:bookmarkEnd w:id="159"/>
     </w:p>
     <w:p>
       <w:r>
@@ -22617,14 +22776,14 @@
       <w:pPr>
         <w:pStyle w:val="Heading1"/>
       </w:pPr>
-      <w:bookmarkStart w:id="140" w:name="_Ref412121277"/>
-      <w:bookmarkStart w:id="141" w:name="_Toc413698686"/>
+      <w:bookmarkStart w:id="160" w:name="_Ref412121277"/>
+      <w:bookmarkStart w:id="161" w:name="_Toc413698686"/>
       <w:r>
         <w:lastRenderedPageBreak/>
         <w:t>Compiling</w:t>
       </w:r>
-      <w:bookmarkEnd w:id="140"/>
-      <w:bookmarkEnd w:id="141"/>
+      <w:bookmarkEnd w:id="160"/>
+      <w:bookmarkEnd w:id="161"/>
     </w:p>
     <w:p>
       <w:r>
@@ -22863,7 +23022,7 @@
       <w:pPr>
         <w:pStyle w:val="Heading1"/>
       </w:pPr>
-      <w:bookmarkStart w:id="142" w:name="_Toc413698687"/>
+      <w:bookmarkStart w:id="162" w:name="_Toc413698687"/>
       <w:r>
         <w:t>Running FAST v8.</w:t>
       </w:r>
@@ -22879,7 +23038,7 @@
       <w:r>
         <w:t>-bjj</w:t>
       </w:r>
-      <w:bookmarkEnd w:id="142"/>
+      <w:bookmarkEnd w:id="162"/>
     </w:p>
     <w:p>
       <w:r>
@@ -22991,13 +23150,13 @@
       <w:pPr>
         <w:pStyle w:val="Heading1"/>
       </w:pPr>
-      <w:bookmarkStart w:id="143" w:name="_Toc413698688"/>
-      <w:bookmarkStart w:id="144" w:name="_Ref413700469"/>
+      <w:bookmarkStart w:id="163" w:name="_Toc413698688"/>
+      <w:bookmarkStart w:id="164" w:name="_Ref413700469"/>
       <w:r>
         <w:t>FAST v8 Interface to Simulink</w:t>
       </w:r>
-      <w:bookmarkEnd w:id="143"/>
-      <w:bookmarkEnd w:id="144"/>
+      <w:bookmarkEnd w:id="163"/>
+      <w:bookmarkEnd w:id="164"/>
     </w:p>
     <w:p>
       <w:r>
@@ -23014,27 +23173,27 @@
       <w:pPr>
         <w:pStyle w:val="Heading2"/>
         <w:rPr>
-          <w:ins w:id="145" w:author="Bonnie Jonkman" w:date="2015-02-25T14:47:00Z"/>
+          <w:ins w:id="165" w:author="Bonnie Jonkman" w:date="2015-02-25T14:47:00Z"/>
         </w:rPr>
       </w:pPr>
-      <w:bookmarkStart w:id="146" w:name="_Toc413698689"/>
-      <w:bookmarkStart w:id="147" w:name="_Ref412115319"/>
-      <w:ins w:id="148" w:author="Bonnie Jonkman" w:date="2015-02-25T14:46:00Z">
+      <w:bookmarkStart w:id="166" w:name="_Toc413698689"/>
+      <w:bookmarkStart w:id="167" w:name="_Ref412115319"/>
+      <w:ins w:id="168" w:author="Bonnie Jonkman" w:date="2015-02-25T14:46:00Z">
         <w:r>
           <w:t xml:space="preserve">Major Changes </w:t>
         </w:r>
       </w:ins>
-      <w:ins w:id="149" w:author="Bonnie Jonkman" w:date="2015-02-25T14:47:00Z">
+      <w:ins w:id="169" w:author="Bonnie Jonkman" w:date="2015-02-25T14:47:00Z">
         <w:r>
           <w:t>B</w:t>
         </w:r>
       </w:ins>
-      <w:ins w:id="150" w:author="Bonnie Jonkman" w:date="2015-02-25T14:46:00Z">
+      <w:ins w:id="170" w:author="Bonnie Jonkman" w:date="2015-02-25T14:46:00Z">
         <w:r>
           <w:t>etween the FAST v7 and v8 Interfaces to Simulink</w:t>
         </w:r>
       </w:ins>
-      <w:bookmarkEnd w:id="146"/>
+      <w:bookmarkEnd w:id="166"/>
     </w:p>
     <w:p>
       <w:pPr>
@@ -23044,10 +23203,10 @@
           <w:numId w:val="26"/>
         </w:numPr>
         <w:rPr>
-          <w:ins w:id="151" w:author="Bonnie Jonkman" w:date="2015-02-25T14:47:00Z"/>
+          <w:ins w:id="171" w:author="Bonnie Jonkman" w:date="2015-02-25T14:47:00Z"/>
         </w:rPr>
       </w:pPr>
-      <w:ins w:id="152" w:author="Bonnie Jonkman" w:date="2015-02-25T14:47:00Z">
+      <w:ins w:id="172" w:author="Bonnie Jonkman" w:date="2015-02-25T14:47:00Z">
         <w:r>
           <w:t>Simulink no longer integrates the FAST states, which are now included in the FAST library.</w:t>
         </w:r>
@@ -23061,10 +23220,10 @@
           <w:numId w:val="26"/>
         </w:numPr>
         <w:rPr>
-          <w:ins w:id="153" w:author="Bonnie Jonkman" w:date="2015-02-26T09:10:00Z"/>
+          <w:ins w:id="173" w:author="Bonnie Jonkman" w:date="2015-02-26T09:10:00Z"/>
         </w:rPr>
       </w:pPr>
-      <w:ins w:id="154" w:author="Bonnie Jonkman" w:date="2015-02-26T09:10:00Z">
+      <w:ins w:id="174" w:author="Bonnie Jonkman" w:date="2015-02-26T09:10:00Z">
         <w:r>
           <w:t>MATLAB no longer reads the FAST input file, so Read_FAST_Input.m and Simsetup.m are no longer part of the FAST archive.</w:t>
         </w:r>
@@ -23078,10 +23237,10 @@
           <w:numId w:val="26"/>
         </w:numPr>
         <w:rPr>
-          <w:ins w:id="155" w:author="Bonnie Jonkman" w:date="2015-02-26T09:10:00Z"/>
+          <w:ins w:id="175" w:author="Bonnie Jonkman" w:date="2015-02-26T09:10:00Z"/>
         </w:rPr>
       </w:pPr>
-      <w:ins w:id="156" w:author="Bonnie Jonkman" w:date="2015-02-26T09:10:00Z">
+      <w:ins w:id="176" w:author="Bonnie Jonkman" w:date="2015-02-26T09:10:00Z">
         <w:r>
           <w:t>FAST_SFunc no longer reads variables from the MATLAB workspace.</w:t>
         </w:r>
@@ -23095,15 +23254,15 @@
           <w:numId w:val="26"/>
         </w:numPr>
         <w:rPr>
-          <w:ins w:id="157" w:author="Bonnie Jonkman" w:date="2015-02-25T14:48:00Z"/>
+          <w:ins w:id="177" w:author="Bonnie Jonkman" w:date="2015-02-25T14:48:00Z"/>
         </w:rPr>
       </w:pPr>
-      <w:ins w:id="158" w:author="Bonnie Jonkman" w:date="2015-02-25T14:47:00Z">
+      <w:ins w:id="178" w:author="Bonnie Jonkman" w:date="2015-02-25T14:47:00Z">
         <w:r>
           <w:t>The blade and tower initial conditions</w:t>
         </w:r>
       </w:ins>
-      <w:ins w:id="159" w:author="Bonnie Jonkman" w:date="2015-02-26T09:01:00Z">
+      <w:ins w:id="179" w:author="Bonnie Jonkman" w:date="2015-02-26T09:01:00Z">
         <w:r>
           <w:t xml:space="preserve"> (ElastoDyn’s </w:t>
         </w:r>
@@ -23126,7 +23285,7 @@
           <w:t>variables)</w:t>
         </w:r>
       </w:ins>
-      <w:ins w:id="160" w:author="Bonnie Jonkman" w:date="2015-02-25T14:47:00Z">
+      <w:ins w:id="180" w:author="Bonnie Jonkman" w:date="2015-02-25T14:47:00Z">
         <w:r>
           <w:t xml:space="preserve"> need not be zero.</w:t>
         </w:r>
@@ -23140,10 +23299,10 @@
           <w:numId w:val="26"/>
         </w:numPr>
         <w:rPr>
-          <w:ins w:id="161" w:author="Bonnie Jonkman" w:date="2015-02-26T09:00:00Z"/>
+          <w:ins w:id="181" w:author="Bonnie Jonkman" w:date="2015-02-26T09:00:00Z"/>
         </w:rPr>
       </w:pPr>
-      <w:ins w:id="162" w:author="Bonnie Jonkman" w:date="2015-02-26T08:54:00Z">
+      <w:ins w:id="182" w:author="Bonnie Jonkman" w:date="2015-02-26T08:54:00Z">
         <w:r>
           <w:t xml:space="preserve">ServoDyn’s </w:t>
         </w:r>
@@ -23154,7 +23313,7 @@
           <w:t>TPCOn</w:t>
         </w:r>
       </w:ins>
-      <w:ins w:id="163" w:author="Bonnie Jonkman" w:date="2015-02-26T08:55:00Z">
+      <w:ins w:id="183" w:author="Bonnie Jonkman" w:date="2015-02-26T08:55:00Z">
         <w:r>
           <w:t xml:space="preserve">, </w:t>
         </w:r>
@@ -23168,12 +23327,12 @@
           <w:t xml:space="preserve">, </w:t>
         </w:r>
       </w:ins>
-      <w:ins w:id="164" w:author="Bonnie Jonkman" w:date="2015-02-26T09:00:00Z">
+      <w:ins w:id="184" w:author="Bonnie Jonkman" w:date="2015-02-26T09:00:00Z">
         <w:r>
           <w:t xml:space="preserve">and </w:t>
         </w:r>
       </w:ins>
-      <w:ins w:id="165" w:author="Bonnie Jonkman" w:date="2015-02-26T08:55:00Z">
+      <w:ins w:id="185" w:author="Bonnie Jonkman" w:date="2015-02-26T08:55:00Z">
         <w:r>
           <w:rPr>
             <w:i/>
@@ -23181,7 +23340,7 @@
           <w:t>TimGenOn</w:t>
         </w:r>
       </w:ins>
-      <w:ins w:id="166" w:author="Bonnie Jonkman" w:date="2015-02-26T08:54:00Z">
+      <w:ins w:id="186" w:author="Bonnie Jonkman" w:date="2015-02-26T08:54:00Z">
         <w:r>
           <w:t xml:space="preserve"> variables need not be zero.</w:t>
         </w:r>
@@ -23195,10 +23354,10 @@
           <w:numId w:val="26"/>
         </w:numPr>
         <w:rPr>
-          <w:ins w:id="167" w:author="Bonnie Jonkman" w:date="2015-02-26T08:55:00Z"/>
+          <w:ins w:id="187" w:author="Bonnie Jonkman" w:date="2015-02-26T08:55:00Z"/>
         </w:rPr>
       </w:pPr>
-      <w:ins w:id="168" w:author="Bonnie Jonkman" w:date="2015-02-26T09:00:00Z">
+      <w:ins w:id="188" w:author="Bonnie Jonkman" w:date="2015-02-26T09:00:00Z">
         <w:r>
           <w:rPr>
             <w:i/>
@@ -23227,10 +23386,10 @@
           <w:numId w:val="26"/>
         </w:numPr>
         <w:rPr>
-          <w:ins w:id="169" w:author="Bonnie Jonkman" w:date="2015-02-27T13:09:00Z"/>
+          <w:ins w:id="189" w:author="Bonnie Jonkman" w:date="2015-02-27T13:09:00Z"/>
         </w:rPr>
       </w:pPr>
-      <w:ins w:id="170" w:author="Bonnie Jonkman" w:date="2015-02-26T08:56:00Z">
+      <w:ins w:id="190" w:author="Bonnie Jonkman" w:date="2015-02-26T08:56:00Z">
         <w:r>
           <w:t xml:space="preserve">ServoDyn’s </w:t>
         </w:r>
@@ -23250,7 +23409,7 @@
           <w:t>GenTiStp</w:t>
         </w:r>
       </w:ins>
-      <w:ins w:id="171" w:author="Bonnie Jonkman" w:date="2015-02-26T08:57:00Z">
+      <w:ins w:id="191" w:author="Bonnie Jonkman" w:date="2015-02-26T08:57:00Z">
         <w:r>
           <w:rPr>
             <w:i/>
@@ -23270,10 +23429,10 @@
           <w:numId w:val="26"/>
         </w:numPr>
         <w:rPr>
-          <w:ins w:id="172" w:author="Bonnie Jonkman" w:date="2015-02-26T08:57:00Z"/>
+          <w:ins w:id="192" w:author="Bonnie Jonkman" w:date="2015-02-26T08:57:00Z"/>
         </w:rPr>
       </w:pPr>
-      <w:ins w:id="173" w:author="Bonnie Jonkman" w:date="2015-02-27T13:09:00Z">
+      <w:ins w:id="193" w:author="Bonnie Jonkman" w:date="2015-02-27T13:09:00Z">
         <w:r>
           <w:t>High-speed shaft braking has been added as an input to FAST_SFunc from Simulink.</w:t>
         </w:r>
@@ -23283,12 +23442,12 @@
       <w:pPr>
         <w:pStyle w:val="Heading2"/>
       </w:pPr>
-      <w:bookmarkStart w:id="174" w:name="_Toc413698690"/>
+      <w:bookmarkStart w:id="194" w:name="_Toc413698690"/>
       <w:r>
         <w:t>Definition of the FAST v8 Interface to Simulink</w:t>
       </w:r>
-      <w:bookmarkEnd w:id="147"/>
-      <w:bookmarkEnd w:id="174"/>
+      <w:bookmarkEnd w:id="167"/>
+      <w:bookmarkEnd w:id="194"/>
     </w:p>
     <w:p>
       <w:r>
@@ -24209,10 +24368,10 @@
         <w:pStyle w:val="Caption"/>
         <w:jc w:val="center"/>
         <w:rPr>
-          <w:ins w:id="175" w:author="Bonnie Jonkman" w:date="2015-03-09T21:10:00Z"/>
+          <w:ins w:id="195" w:author="Bonnie Jonkman" w:date="2015-03-09T21:10:00Z"/>
         </w:rPr>
       </w:pPr>
-      <w:bookmarkStart w:id="176" w:name="_Ref412536543"/>
+      <w:bookmarkStart w:id="196" w:name="_Ref412536543"/>
       <w:r>
         <w:t xml:space="preserve">Figure </w:t>
       </w:r>
@@ -24224,18 +24383,18 @@
           <w:t>5</w:t>
         </w:r>
       </w:fldSimple>
-      <w:bookmarkEnd w:id="176"/>
+      <w:bookmarkEnd w:id="196"/>
       <w:r>
         <w:t>: Libraries in the FAST - Simulink Interface</w:t>
       </w:r>
     </w:p>
     <w:p>
-      <w:ins w:id="177" w:author="Bonnie Jonkman" w:date="2015-03-09T21:10:00Z">
+      <w:ins w:id="197" w:author="Bonnie Jonkman" w:date="2015-03-09T21:10:00Z">
         <w:r>
           <w:t xml:space="preserve">Please note that because this interface uses static variables, there can be only one instance of the FAST_SFunc </w:t>
         </w:r>
       </w:ins>
-      <w:ins w:id="178" w:author="Bonnie Jonkman" w:date="2015-03-09T21:11:00Z">
+      <w:ins w:id="198" w:author="Bonnie Jonkman" w:date="2015-03-09T21:11:00Z">
         <w:r>
           <w:t>mex file in any instance of MATLAB (i.e., you cannot run two different models simultaneously).</w:t>
         </w:r>
@@ -24245,11 +24404,11 @@
       <w:pPr>
         <w:pStyle w:val="Heading3"/>
       </w:pPr>
-      <w:bookmarkStart w:id="179" w:name="_Ref411514591"/>
+      <w:bookmarkStart w:id="199" w:name="_Ref411514591"/>
       <w:r>
         <w:t>S-Function Parameters</w:t>
       </w:r>
-      <w:bookmarkEnd w:id="179"/>
+      <w:bookmarkEnd w:id="199"/>
     </w:p>
     <w:p>
       <w:r>
@@ -24618,14 +24777,14 @@
       <w:pPr>
         <w:pStyle w:val="Heading3"/>
       </w:pPr>
-      <w:bookmarkStart w:id="180" w:name="_Ref412806082"/>
+      <w:bookmarkStart w:id="200" w:name="_Ref412806082"/>
       <w:r>
         <w:t xml:space="preserve">S-Function </w:t>
       </w:r>
       <w:r>
         <w:t>Inputs</w:t>
       </w:r>
-      <w:bookmarkEnd w:id="180"/>
+      <w:bookmarkEnd w:id="200"/>
     </w:p>
     <w:p>
       <w:r>
@@ -24816,7 +24975,7 @@
           <w:numId w:val="19"/>
         </w:numPr>
       </w:pPr>
-      <w:ins w:id="181" w:author="Bonnie Jonkman" w:date="2015-02-26T12:50:00Z">
+      <w:ins w:id="201" w:author="Bonnie Jonkman" w:date="2015-02-26T12:50:00Z">
         <w:r>
           <w:t>High-speed shaft braking fraction (</w:t>
         </w:r>
@@ -24827,7 +24986,7 @@
           <w:t>)</w:t>
         </w:r>
       </w:ins>
-      <w:del w:id="182" w:author="Bonnie Jonkman" w:date="2015-02-26T09:09:00Z">
+      <w:del w:id="202" w:author="Bonnie Jonkman" w:date="2015-02-26T09:09:00Z">
         <w:r>
           <w:delText>)</w:delText>
         </w:r>
@@ -24864,7 +25023,7 @@
       <w:r>
         <w:t xml:space="preserve">, </w:t>
       </w:r>
-      <w:del w:id="183" w:author="Bonnie Jonkman" w:date="2015-02-26T12:55:00Z">
+      <w:del w:id="203" w:author="Bonnie Jonkman" w:date="2015-02-26T12:55:00Z">
         <w:r>
           <w:delText xml:space="preserve">and </w:delText>
         </w:r>
@@ -24875,7 +25034,7 @@
         </w:rPr>
         <w:t>YCMode</w:t>
       </w:r>
-      <w:ins w:id="184" w:author="Bonnie Jonkman" w:date="2015-02-26T12:55:00Z">
+      <w:ins w:id="204" w:author="Bonnie Jonkman" w:date="2015-02-26T12:55:00Z">
         <w:r>
           <w:rPr>
             <w:i/>
@@ -24898,7 +25057,7 @@
       <w:r>
         <w:t xml:space="preserve"> parameters in the ServoDyn input file must be set to “4” to allow the inputs from Simulink to be used for pitch control, variable-speed control, </w:t>
       </w:r>
-      <w:del w:id="185" w:author="Bonnie Jonkman" w:date="2015-02-26T12:55:00Z">
+      <w:del w:id="205" w:author="Bonnie Jonkman" w:date="2015-02-26T12:55:00Z">
         <w:r>
           <w:delText xml:space="preserve">and/or </w:delText>
         </w:r>
@@ -24909,7 +25068,7 @@
       <w:r>
         <w:t>yaw control,</w:t>
       </w:r>
-      <w:ins w:id="186" w:author="Bonnie Jonkman" w:date="2015-02-26T12:55:00Z">
+      <w:ins w:id="206" w:author="Bonnie Jonkman" w:date="2015-02-26T12:55:00Z">
         <w:r>
           <w:t xml:space="preserve"> and/or high-speed shaft braking</w:t>
         </w:r>
@@ -25096,11 +25255,11 @@
       <w:pPr>
         <w:pStyle w:val="Heading2"/>
       </w:pPr>
-      <w:bookmarkStart w:id="187" w:name="_Toc413698691"/>
+      <w:bookmarkStart w:id="207" w:name="_Toc413698691"/>
       <w:r>
         <w:t>Converting FAST v7 Simulink Models to FAST v8</w:t>
       </w:r>
-      <w:bookmarkEnd w:id="187"/>
+      <w:bookmarkEnd w:id="207"/>
     </w:p>
     <w:p>
       <w:pPr>
@@ -25246,12 +25405,12 @@
           <w:numId w:val="20"/>
         </w:numPr>
       </w:pPr>
-      <w:ins w:id="188" w:author="Bonnie Jonkman" w:date="2015-02-26T12:40:00Z">
+      <w:ins w:id="208" w:author="Bonnie Jonkman" w:date="2015-02-26T12:40:00Z">
         <w:r>
           <w:t>Add an input for the high-speed shaft brake fraction</w:t>
         </w:r>
       </w:ins>
-      <w:ins w:id="189" w:author="Bonnie Jonkman" w:date="2015-02-27T13:11:00Z">
+      <w:ins w:id="209" w:author="Bonnie Jonkman" w:date="2015-02-27T13:11:00Z">
         <w:r>
           <w:t>.</w:t>
         </w:r>
@@ -25478,17 +25637,17 @@
       <w:r>
         <w:t xml:space="preserve">that is </w:t>
       </w:r>
-      <w:ins w:id="190" w:author="Bonnie Jonkman" w:date="2015-02-27T13:13:00Z">
+      <w:ins w:id="210" w:author="Bonnie Jonkman" w:date="2015-02-27T13:13:00Z">
         <w:r>
           <w:t>typically used</w:t>
         </w:r>
       </w:ins>
-      <w:del w:id="191" w:author="Bonnie Jonkman" w:date="2015-02-27T13:13:00Z">
+      <w:del w:id="211" w:author="Bonnie Jonkman" w:date="2015-02-27T13:13:00Z">
         <w:r>
           <w:delText>required for</w:delText>
         </w:r>
       </w:del>
-      <w:ins w:id="192" w:author="Bonnie Jonkman" w:date="2015-02-27T13:13:00Z">
+      <w:ins w:id="212" w:author="Bonnie Jonkman" w:date="2015-02-27T13:13:00Z">
         <w:r>
           <w:t xml:space="preserve"> in</w:t>
         </w:r>
@@ -25496,7 +25655,7 @@
       <w:r>
         <w:t xml:space="preserve"> the Simulink solver.</w:t>
       </w:r>
-      <w:ins w:id="193" w:author="Bonnie Jonkman" w:date="2015-02-27T13:13:00Z">
+      <w:ins w:id="213" w:author="Bonnie Jonkman" w:date="2015-02-27T13:13:00Z">
         <w:r>
           <w:t xml:space="preserve"> (Note: </w:t>
         </w:r>
@@ -25510,22 +25669,22 @@
           <w:t xml:space="preserve"> need not be the same value as in the Simulink solver, but </w:t>
         </w:r>
       </w:ins>
-      <w:ins w:id="194" w:author="Bonnie Jonkman" w:date="2015-02-27T13:16:00Z">
+      <w:ins w:id="214" w:author="Bonnie Jonkman" w:date="2015-02-27T13:16:00Z">
         <w:r>
           <w:t xml:space="preserve">Simulink </w:t>
         </w:r>
       </w:ins>
-      <w:ins w:id="195" w:author="Bonnie Jonkman" w:date="2015-02-27T13:13:00Z">
+      <w:ins w:id="215" w:author="Bonnie Jonkman" w:date="2015-02-27T13:13:00Z">
         <w:r>
           <w:t>require</w:t>
         </w:r>
       </w:ins>
-      <w:ins w:id="196" w:author="Bonnie Jonkman" w:date="2015-02-27T13:16:00Z">
+      <w:ins w:id="216" w:author="Bonnie Jonkman" w:date="2015-02-27T13:16:00Z">
         <w:r>
           <w:t>s</w:t>
         </w:r>
       </w:ins>
-      <w:ins w:id="197" w:author="Bonnie Jonkman" w:date="2015-02-27T13:13:00Z">
+      <w:ins w:id="217" w:author="Bonnie Jonkman" w:date="2015-02-27T13:13:00Z">
         <w:r>
           <w:t xml:space="preserve"> that </w:t>
         </w:r>
@@ -25539,37 +25698,37 @@
           <w:t xml:space="preserve"> be an integer multiple of </w:t>
         </w:r>
       </w:ins>
-      <w:ins w:id="198" w:author="Bonnie Jonkman" w:date="2015-02-27T13:21:00Z">
+      <w:ins w:id="218" w:author="Bonnie Jonkman" w:date="2015-02-27T13:21:00Z">
         <w:r>
           <w:t xml:space="preserve">the </w:t>
         </w:r>
       </w:ins>
-      <w:ins w:id="199" w:author="Bonnie Jonkman" w:date="2015-02-27T13:13:00Z">
+      <w:ins w:id="219" w:author="Bonnie Jonkman" w:date="2015-02-27T13:13:00Z">
         <w:r>
           <w:t>Simulink’s solver</w:t>
         </w:r>
       </w:ins>
-      <w:ins w:id="200" w:author="Bonnie Jonkman" w:date="2015-02-27T13:14:00Z">
+      <w:ins w:id="220" w:author="Bonnie Jonkman" w:date="2015-02-27T13:14:00Z">
         <w:r>
           <w:t xml:space="preserve">’s fundamental </w:t>
         </w:r>
       </w:ins>
-      <w:ins w:id="201" w:author="Bonnie Jonkman" w:date="2015-02-27T13:15:00Z">
+      <w:ins w:id="221" w:author="Bonnie Jonkman" w:date="2015-02-27T13:15:00Z">
         <w:r>
           <w:t>sample</w:t>
         </w:r>
       </w:ins>
-      <w:ins w:id="202" w:author="Bonnie Jonkman" w:date="2015-02-27T13:13:00Z">
+      <w:ins w:id="222" w:author="Bonnie Jonkman" w:date="2015-02-27T13:13:00Z">
         <w:r>
           <w:t xml:space="preserve"> time</w:t>
         </w:r>
       </w:ins>
-      <w:ins w:id="203" w:author="Bonnie Jonkman" w:date="2015-02-27T13:15:00Z">
+      <w:ins w:id="223" w:author="Bonnie Jonkman" w:date="2015-02-27T13:15:00Z">
         <w:r>
           <w:t>.</w:t>
         </w:r>
       </w:ins>
-      <w:ins w:id="204" w:author="Bonnie Jonkman" w:date="2015-02-27T13:16:00Z">
+      <w:ins w:id="224" w:author="Bonnie Jonkman" w:date="2015-02-27T13:16:00Z">
         <w:r>
           <w:t xml:space="preserve">) </w:t>
         </w:r>
@@ -25693,11 +25852,11 @@
       <w:pPr>
         <w:pStyle w:val="Heading2"/>
       </w:pPr>
-      <w:bookmarkStart w:id="205" w:name="_Toc413698692"/>
+      <w:bookmarkStart w:id="225" w:name="_Toc413698692"/>
       <w:r>
         <w:t>Running FAST in Simulink</w:t>
       </w:r>
-      <w:bookmarkEnd w:id="205"/>
+      <w:bookmarkEnd w:id="225"/>
     </w:p>
     <w:p>
       <w:r>
@@ -26020,7 +26179,7 @@
       <w:pPr>
         <w:pStyle w:val="Heading2"/>
       </w:pPr>
-      <w:bookmarkStart w:id="206" w:name="_Toc413698693"/>
+      <w:bookmarkStart w:id="226" w:name="_Toc413698693"/>
       <w:r>
         <w:t xml:space="preserve">Compiling </w:t>
       </w:r>
@@ -26030,7 +26189,7 @@
       <w:r>
         <w:t>for Simulink</w:t>
       </w:r>
-      <w:bookmarkEnd w:id="206"/>
+      <w:bookmarkEnd w:id="226"/>
     </w:p>
     <w:p>
       <w:r>
@@ -26045,19 +26204,19 @@
       <w:r>
         <w:t xml:space="preserve">FAST v8 archive were compiled with </w:t>
       </w:r>
-      <w:commentRangeStart w:id="207"/>
+      <w:commentRangeStart w:id="227"/>
       <w:r>
         <w:rPr>
           <w:highlight w:val="yellow"/>
         </w:rPr>
         <w:t>Matlab 2014b</w:t>
       </w:r>
-      <w:commentRangeEnd w:id="207"/>
+      <w:commentRangeEnd w:id="227"/>
       <w:r>
         <w:rPr>
           <w:rStyle w:val="CommentReference"/>
         </w:rPr>
-        <w:commentReference w:id="207"/>
+        <w:commentReference w:id="227"/>
       </w:r>
       <w:r>
         <w:t>. If you are using a different version of Matlab, you may have to compile FAST_SFunc, but you should not have to recompile the FAST_Library dll.</w:t>
@@ -26855,11 +27014,11 @@
       <w:pPr>
         <w:pStyle w:val="Heading1"/>
       </w:pPr>
-      <w:bookmarkStart w:id="208" w:name="_Toc413698694"/>
+      <w:bookmarkStart w:id="228" w:name="_Toc413698694"/>
       <w:r>
         <w:t>Feedback</w:t>
       </w:r>
-      <w:bookmarkEnd w:id="208"/>
+      <w:bookmarkEnd w:id="228"/>
     </w:p>
     <w:p>
       <w:pPr>
@@ -26904,8 +27063,8 @@
       <w:pPr>
         <w:pStyle w:val="Heading1"/>
       </w:pPr>
-      <w:bookmarkStart w:id="209" w:name="_Ref392062682"/>
-      <w:bookmarkStart w:id="210" w:name="_Toc413698695"/>
+      <w:bookmarkStart w:id="229" w:name="_Ref392062682"/>
+      <w:bookmarkStart w:id="230" w:name="_Toc413698695"/>
       <w:r>
         <w:lastRenderedPageBreak/>
         <w:t xml:space="preserve">Appendix: </w:t>
@@ -26925,8 +27084,8 @@
       <w:r>
         <w:t>Input File</w:t>
       </w:r>
-      <w:bookmarkEnd w:id="209"/>
-      <w:bookmarkEnd w:id="210"/>
+      <w:bookmarkEnd w:id="229"/>
+      <w:bookmarkEnd w:id="230"/>
     </w:p>
     <w:p/>
     <w:p>
@@ -28557,7 +28716,7 @@
 
 <file path=word/comments.xml><?xml version="1.0" encoding="utf-8"?>
 <w:comments xmlns:wpc="http://schemas.microsoft.com/office/word/2010/wordprocessingCanvas" xmlns:mc="http://schemas.openxmlformats.org/markup-compatibility/2006" xmlns:o="urn:schemas-microsoft-com:office:office" xmlns:r="http://schemas.openxmlformats.org/officeDocument/2006/relationships" xmlns:m="http://schemas.openxmlformats.org/officeDocument/2006/math" xmlns:v="urn:schemas-microsoft-com:vml" xmlns:wp14="http://schemas.microsoft.com/office/word/2010/wordprocessingDrawing" xmlns:wp="http://schemas.openxmlformats.org/drawingml/2006/wordprocessingDrawing" xmlns:w10="urn:schemas-microsoft-com:office:word" xmlns:w="http://schemas.openxmlformats.org/wordprocessingml/2006/main" xmlns:w14="http://schemas.microsoft.com/office/word/2010/wordml" xmlns:wpg="http://schemas.microsoft.com/office/word/2010/wordprocessingGroup" xmlns:wpi="http://schemas.microsoft.com/office/word/2010/wordprocessingInk" xmlns:wne="http://schemas.microsoft.com/office/word/2006/wordml" xmlns:wps="http://schemas.microsoft.com/office/word/2010/wordprocessingShape" mc:Ignorable="w14 wp14">
-  <w:comment w:id="15" w:author="jjonkman" w:date="2015-02-27T13:29:00Z" w:initials="jmj">
+  <w:comment w:id="23" w:author="jjonkman" w:date="2015-02-27T13:29:00Z" w:initials="jmj">
     <w:p>
       <w:pPr>
         <w:pStyle w:val="CommentText"/>
@@ -28573,7 +28732,7 @@
       </w:r>
     </w:p>
   </w:comment>
-  <w:comment w:id="207" w:author="Bonnie Jonkman" w:date="2015-02-27T13:29:00Z" w:initials="BJJ">
+  <w:comment w:id="227" w:author="Bonnie Jonkman" w:date="2015-02-27T13:29:00Z" w:initials="BJJ">
     <w:p>
       <w:pPr>
         <w:pStyle w:val="CommentText"/>
@@ -28637,7 +28796,7 @@
       <w:rPr>
         <w:noProof/>
       </w:rPr>
-      <w:t>8</w:t>
+      <w:t>9</w:t>
     </w:r>
     <w:r>
       <w:fldChar w:fldCharType="end"/>
@@ -28680,7 +28839,28 @@
         <w:footnoteRef/>
       </w:r>
       <w:r>
-        <w:t>In FAST v8, this option is available only when using ElastoDyn’s ABM4 integration option.</w:t>
+        <w:t>In FAST v8, this option is available only when using ElastoDyn’s ABM4</w:t>
+      </w:r>
+      <w:ins w:id="9" w:author="Bonnie Jonkman" w:date="2015-03-19T10:14:00Z">
+        <w:r>
+          <w:t xml:space="preserve"> or AB4</w:t>
+        </w:r>
+      </w:ins>
+      <w:r>
+        <w:t xml:space="preserve"> integration </w:t>
+      </w:r>
+      <w:ins w:id="10" w:author="Bonnie Jonkman" w:date="2015-03-19T10:14:00Z">
+        <w:r>
+          <w:t>methods</w:t>
+        </w:r>
+      </w:ins>
+      <w:del w:id="11" w:author="Bonnie Jonkman" w:date="2015-03-19T10:14:00Z">
+        <w:r>
+          <w:delText>option</w:delText>
+        </w:r>
+      </w:del>
+      <w:r>
+        <w:t>.</w:t>
       </w:r>
     </w:p>
   </w:footnote>
@@ -28760,13 +28940,7 @@
         <w:footnoteRef/>
       </w:r>
       <w:r>
-        <w:t xml:space="preserve"> The FAST v8.</w:t>
-      </w:r>
-      <w:r>
-        <w:t>10</w:t>
-      </w:r>
-      <w:r>
-        <w:t xml:space="preserve"> source code can be compiled using gfortran, however the offshore cases do not run with this compiled executable. We are working to find the problem and fix it.</w:t>
+        <w:t xml:space="preserve"> The FAST v8.10 source code can be compiled using gfortran, however the offshore cases do not run with this compiled executable. We are working to find the problem and fix it.</w:t>
       </w:r>
     </w:p>
   </w:footnote>
@@ -28822,7 +28996,7 @@
       <w:pPr>
         <w:pStyle w:val="FootnoteText"/>
       </w:pPr>
-      <w:ins w:id="134" w:author="Bonnie Jonkman" w:date="2015-03-09T22:05:00Z">
+      <w:ins w:id="154" w:author="Bonnie Jonkman" w:date="2015-03-09T22:05:00Z">
         <w:r>
           <w:rPr>
             <w:rStyle w:val="FootnoteReference"/>
@@ -32389,7 +32563,6 @@
     <w:name w:val="footnote reference"/>
     <w:basedOn w:val="DefaultParagraphFont"/>
     <w:uiPriority w:val="99"/>
-    <w:semiHidden/>
     <w:unhideWhenUsed/>
     <w:rsid w:val="0032059E"/>
     <w:rPr>
@@ -33744,7 +33917,6 @@
     <w:name w:val="footnote reference"/>
     <w:basedOn w:val="DefaultParagraphFont"/>
     <w:uiPriority w:val="99"/>
-    <w:semiHidden/>
     <w:unhideWhenUsed/>
     <w:rsid w:val="0032059E"/>
     <w:rPr>
@@ -34657,7 +34829,7 @@
 </file>
 
 <file path=customXml/itemProps1.xml><?xml version="1.0" encoding="utf-8"?>
-<ds:datastoreItem xmlns:ds="http://schemas.openxmlformats.org/officeDocument/2006/customXml" ds:itemID="{2D09EC62-F3DF-4DDF-958A-7378A4EECD72}">
+<ds:datastoreItem xmlns:ds="http://schemas.openxmlformats.org/officeDocument/2006/customXml" ds:itemID="{E17373CE-297C-47A8-84A4-13F8A4A37D81}">
   <ds:schemaRefs>
     <ds:schemaRef ds:uri="http://schemas.openxmlformats.org/officeDocument/2006/bibliography"/>
   </ds:schemaRefs>

</xml_diff>

<commit_message>
updated FAST executables with latest IceDyn code. Updated CertTest.bat to accept -CRUNCH flag if you want to generate the crunch output and compare with previous results
git-svn-id: https://windsvn2.nrel.gov/FAST/branches/BJonkman@963 10acb478-4768-415a-8850-bacdb5912d4d
</commit_message>
<xml_diff>
--- a/README_FAST8.docx
+++ b/README_FAST8.docx
@@ -72,16 +72,11 @@
       <w:pPr>
         <w:pStyle w:val="Subtitle"/>
       </w:pPr>
-      <w:bookmarkStart w:id="0" w:name="_GoBack"/>
-      <w:bookmarkEnd w:id="0"/>
-      <w:r>
-        <w:t xml:space="preserve">March </w:t>
-      </w:r>
-      <w:r>
-        <w:t>3</w:t>
-      </w:r>
-      <w:r>
-        <w:t>1</w:t>
+      <w:r>
+        <w:t>April</w:t>
+      </w:r>
+      <w:r>
+        <w:t xml:space="preserve"> 1</w:t>
       </w:r>
       <w:r>
         <w:t>, 201</w:t>
@@ -109,12 +104,12 @@
       <w:pPr>
         <w:pStyle w:val="Heading1"/>
       </w:pPr>
-      <w:bookmarkStart w:id="1" w:name="_Toc415597173"/>
+      <w:bookmarkStart w:id="0" w:name="_Toc415597173"/>
       <w:r>
         <w:lastRenderedPageBreak/>
         <w:t>Table of Contents</w:t>
       </w:r>
-      <w:bookmarkEnd w:id="1"/>
+      <w:bookmarkEnd w:id="0"/>
     </w:p>
     <w:p>
       <w:pPr>
@@ -2146,12 +2141,12 @@
       <w:pPr>
         <w:pStyle w:val="Heading1"/>
       </w:pPr>
-      <w:bookmarkStart w:id="2" w:name="_Toc415597174"/>
+      <w:bookmarkStart w:id="1" w:name="_Toc415597174"/>
       <w:r>
         <w:lastRenderedPageBreak/>
         <w:t>Introduction</w:t>
       </w:r>
-      <w:bookmarkEnd w:id="2"/>
+      <w:bookmarkEnd w:id="1"/>
     </w:p>
     <w:p>
       <w:r>
@@ -2438,7 +2433,7 @@
         <w:pStyle w:val="Caption"/>
         <w:jc w:val="center"/>
       </w:pPr>
-      <w:bookmarkStart w:id="3" w:name="_Ref368594244"/>
+      <w:bookmarkStart w:id="2" w:name="_Ref368594244"/>
       <w:r>
         <w:t xml:space="preserve">Figure </w:t>
       </w:r>
@@ -2450,7 +2445,7 @@
           <w:t>1</w:t>
         </w:r>
       </w:fldSimple>
-      <w:bookmarkEnd w:id="3"/>
+      <w:bookmarkEnd w:id="2"/>
       <w:r>
         <w:t xml:space="preserve">: Architectural </w:t>
       </w:r>
@@ -2500,7 +2495,7 @@
             <w10:borderbottom type="single" width="8"/>
             <w10:borderright type="single" width="8"/>
           </v:shape>
-          <o:OLEObject Type="Embed" ProgID="Visio.Drawing.11" ShapeID="_x0000_i1025" DrawAspect="Content" ObjectID="_1489339359" r:id="rId14"/>
+          <o:OLEObject Type="Embed" ProgID="Visio.Drawing.11" ShapeID="_x0000_i1025" DrawAspect="Content" ObjectID="_1489394453" r:id="rId14"/>
         </w:object>
       </w:r>
     </w:p>
@@ -2509,7 +2504,7 @@
         <w:pStyle w:val="Caption"/>
         <w:jc w:val="center"/>
       </w:pPr>
-      <w:bookmarkStart w:id="4" w:name="_Ref368606255"/>
+      <w:bookmarkStart w:id="3" w:name="_Ref368606255"/>
       <w:r>
         <w:t xml:space="preserve">Figure </w:t>
       </w:r>
@@ -2521,7 +2516,7 @@
           <w:t>2</w:t>
         </w:r>
       </w:fldSimple>
-      <w:bookmarkEnd w:id="4"/>
+      <w:bookmarkEnd w:id="3"/>
       <w:r>
         <w:t>: FAST control volumes for fixed-bottom systems</w:t>
       </w:r>
@@ -2546,7 +2541,7 @@
           <w:noProof/>
         </w:rPr>
         <w:drawing>
-          <wp:inline distT="0" distB="0" distL="0" distR="0" wp14:anchorId="1823BBD4" wp14:editId="4BC6581B">
+          <wp:inline distT="0" distB="0" distL="0" distR="0" wp14:anchorId="1823BBD4" wp14:editId="140F945B">
             <wp:extent cx="5943600" cy="3157855"/>
             <wp:effectExtent l="0" t="0" r="0" b="4445"/>
             <wp:docPr id="7" name="Picture 7"/>
@@ -2561,7 +2556,18 @@
                     <pic:cNvPicPr/>
                   </pic:nvPicPr>
                   <pic:blipFill>
-                    <a:blip r:embed="rId15"/>
+                    <a:blip r:embed="rId15">
+                      <a:clrChange>
+                        <a:clrFrom>
+                          <a:srgbClr val="E6E6E6"/>
+                        </a:clrFrom>
+                        <a:clrTo>
+                          <a:srgbClr val="E6E6E6">
+                            <a:alpha val="0"/>
+                          </a:srgbClr>
+                        </a:clrTo>
+                      </a:clrChange>
+                    </a:blip>
                     <a:stretch>
                       <a:fillRect/>
                     </a:stretch>
@@ -2587,7 +2593,7 @@
         <w:pStyle w:val="Caption"/>
         <w:jc w:val="center"/>
       </w:pPr>
-      <w:bookmarkStart w:id="5" w:name="_Ref368606394"/>
+      <w:bookmarkStart w:id="4" w:name="_Ref368606394"/>
       <w:r>
         <w:t xml:space="preserve">Figure </w:t>
       </w:r>
@@ -2599,7 +2605,7 @@
           <w:t>3</w:t>
         </w:r>
       </w:fldSimple>
-      <w:bookmarkEnd w:id="5"/>
+      <w:bookmarkEnd w:id="4"/>
       <w:r>
         <w:t>: FAST control volumes for floating systems</w:t>
       </w:r>
@@ -2615,7 +2621,7 @@
         <w:keepNext/>
         <w:jc w:val="center"/>
       </w:pPr>
-      <w:bookmarkStart w:id="6" w:name="_Ref368603146"/>
+      <w:bookmarkStart w:id="5" w:name="_Ref368603146"/>
       <w:r>
         <w:lastRenderedPageBreak/>
         <w:t xml:space="preserve">Table </w:t>
@@ -2628,7 +2634,7 @@
           <w:t>1</w:t>
         </w:r>
       </w:fldSimple>
-      <w:bookmarkEnd w:id="6"/>
+      <w:bookmarkEnd w:id="5"/>
       <w:r>
         <w:t>: Comparison of features between FAST v7 and v8</w:t>
       </w:r>
@@ -6875,6 +6881,99 @@
                 <w:rFonts w:ascii="Calibri" w:eastAsia="Times New Roman" w:hAnsi="Calibri" w:cs="Times New Roman"/>
               </w:rPr>
               <w:t> </w:t>
+            </w:r>
+          </w:p>
+        </w:tc>
+        <w:bookmarkStart w:id="6" w:name="_GoBack"/>
+        <w:bookmarkEnd w:id="6"/>
+      </w:tr>
+      <w:tr>
+        <w:trPr>
+          <w:trHeight w:val="300"/>
+        </w:trPr>
+        <w:tc>
+          <w:tcPr>
+            <w:tcW w:w="7060" w:type="dxa"/>
+            <w:tcBorders>
+              <w:top w:val="nil"/>
+              <w:left w:val="single" w:sz="8" w:space="0" w:color="auto"/>
+              <w:bottom w:val="nil"/>
+              <w:right w:val="nil"/>
+            </w:tcBorders>
+            <w:shd w:val="clear" w:color="000000" w:fill="BFBFBF"/>
+            <w:noWrap/>
+            <w:vAlign w:val="bottom"/>
+          </w:tcPr>
+          <w:p>
+            <w:pPr>
+              <w:spacing w:after="0" w:line="240" w:lineRule="auto"/>
+              <w:rPr>
+                <w:rFonts w:ascii="Calibri" w:eastAsia="Times New Roman" w:hAnsi="Calibri" w:cs="Times New Roman"/>
+              </w:rPr>
+            </w:pPr>
+            <w:r>
+              <w:rPr>
+                <w:rFonts w:ascii="Calibri" w:eastAsia="Times New Roman" w:hAnsi="Calibri" w:cs="Times New Roman"/>
+              </w:rPr>
+              <w:t xml:space="preserve">•  </w:t>
+            </w:r>
+            <w:r>
+              <w:rPr>
+                <w:rFonts w:ascii="Calibri" w:eastAsia="Times New Roman" w:hAnsi="Calibri" w:cs="Times New Roman"/>
+              </w:rPr>
+              <w:t>Nacelle-based tuned-mass dampers</w:t>
+            </w:r>
+          </w:p>
+        </w:tc>
+        <w:tc>
+          <w:tcPr>
+            <w:tcW w:w="960" w:type="dxa"/>
+            <w:tcBorders>
+              <w:top w:val="nil"/>
+              <w:left w:val="nil"/>
+              <w:bottom w:val="nil"/>
+              <w:right w:val="nil"/>
+            </w:tcBorders>
+            <w:shd w:val="clear" w:color="000000" w:fill="FFFFFF"/>
+            <w:noWrap/>
+            <w:vAlign w:val="bottom"/>
+          </w:tcPr>
+          <w:p>
+            <w:pPr>
+              <w:spacing w:after="0" w:line="240" w:lineRule="auto"/>
+              <w:jc w:val="center"/>
+              <w:rPr>
+                <w:rFonts w:ascii="Wingdings" w:eastAsia="Times New Roman" w:hAnsi="Wingdings" w:cs="Times New Roman"/>
+              </w:rPr>
+            </w:pPr>
+          </w:p>
+        </w:tc>
+        <w:tc>
+          <w:tcPr>
+            <w:tcW w:w="960" w:type="dxa"/>
+            <w:tcBorders>
+              <w:top w:val="nil"/>
+              <w:left w:val="nil"/>
+              <w:bottom w:val="nil"/>
+              <w:right w:val="single" w:sz="8" w:space="0" w:color="auto"/>
+            </w:tcBorders>
+            <w:shd w:val="clear" w:color="000000" w:fill="FFFFFF"/>
+            <w:noWrap/>
+            <w:vAlign w:val="bottom"/>
+          </w:tcPr>
+          <w:p>
+            <w:pPr>
+              <w:spacing w:after="0" w:line="240" w:lineRule="auto"/>
+              <w:jc w:val="center"/>
+              <w:rPr>
+                <w:rFonts w:ascii="Wingdings" w:eastAsia="Times New Roman" w:hAnsi="Wingdings" w:cs="Times New Roman"/>
+              </w:rPr>
+            </w:pPr>
+            <w:r>
+              <w:rPr>
+                <w:rFonts w:ascii="Wingdings" w:eastAsia="Times New Roman" w:hAnsi="Wingdings" w:cs="Times New Roman"/>
+              </w:rPr>
+              <w:t></w:t>
             </w:r>
           </w:p>
         </w:tc>
@@ -13274,10 +13373,7 @@
       </w:r>
       <w:proofErr w:type="spellEnd"/>
       <w:r>
-        <w:t>&gt; is the file extension. File extensions currently are</w:t>
-      </w:r>
-      <w:r>
-        <w:t>:</w:t>
+        <w:t>&gt; is the file extension. File extensions currently are:</w:t>
       </w:r>
     </w:p>
     <w:tbl>
@@ -13506,8 +13602,6 @@
       </w:r>
       <w:r>
         <w:tab/>
-      </w:r>
-      <w:r>
         <w:t>&lt;</w:t>
       </w:r>
       <w:proofErr w:type="spellStart"/>
@@ -13570,10 +13664,7 @@
       <w:proofErr w:type="spellEnd"/>
       <w:proofErr w:type="gramStart"/>
       <w:r>
-        <w:t>.</w:t>
-      </w:r>
-      <w:r>
-        <w:t>&lt;</w:t>
+        <w:t>.&lt;</w:t>
       </w:r>
       <w:proofErr w:type="spellStart"/>
       <w:proofErr w:type="gramEnd"/>
@@ -13582,10 +13673,7 @@
       </w:r>
       <w:proofErr w:type="spellEnd"/>
       <w:r>
-        <w:t>&gt;.</w:t>
-      </w:r>
-      <w:r>
-        <w:t>&lt;</w:t>
+        <w:t>&gt;.&lt;</w:t>
       </w:r>
       <w:proofErr w:type="spellStart"/>
       <w:r>
@@ -17164,8 +17252,8 @@
         <w:pStyle w:val="Heading1"/>
       </w:pPr>
       <w:bookmarkStart w:id="23" w:name="_Ref391883796"/>
-      <w:bookmarkStart w:id="24" w:name="_Ref352702959"/>
-      <w:bookmarkStart w:id="25" w:name="_Toc415597182"/>
+      <w:bookmarkStart w:id="24" w:name="_Toc415597182"/>
+      <w:bookmarkStart w:id="25" w:name="_Ref352702959"/>
       <w:r>
         <w:t xml:space="preserve">Variables Specified in the </w:t>
       </w:r>
@@ -17173,7 +17261,7 @@
         <w:t>FAST Primary Input File</w:t>
       </w:r>
       <w:bookmarkEnd w:id="23"/>
-      <w:bookmarkEnd w:id="25"/>
+      <w:bookmarkEnd w:id="24"/>
     </w:p>
     <w:p>
       <w:r>
@@ -20500,13 +20588,7 @@
     </w:p>
     <w:p>
       <w:r>
-        <w:t xml:space="preserve">Some of models (e.g., the OC4 Jacket CertTest) require more than 2GB of memory and may not run on 32-bit </w:t>
-      </w:r>
-      <w:r>
-        <w:t>Windows® systems.</w:t>
-      </w:r>
-      <w:r>
-        <w:t xml:space="preserve"> The model does run using FAST_Win32.exe on a 64-bit Windows® system. </w:t>
+        <w:t xml:space="preserve">Some of models (e.g., the OC4 Jacket CertTest) require more than 2GB of memory and may not run on 32-bit Windows® systems. The model does run using FAST_Win32.exe on a 64-bit Windows® system. </w:t>
       </w:r>
     </w:p>
     <w:p>
@@ -20514,7 +20596,7 @@
         <w:pStyle w:val="Heading1"/>
       </w:pPr>
       <w:bookmarkStart w:id="31" w:name="_Toc415597188"/>
-      <w:bookmarkEnd w:id="24"/>
+      <w:bookmarkEnd w:id="25"/>
       <w:r>
         <w:t>Future Work</w:t>
       </w:r>
@@ -20656,10 +20738,7 @@
         <w:t>.</w:t>
       </w:r>
       <w:r>
-        <w:t xml:space="preserve"> </w:t>
-      </w:r>
-      <w:r>
-        <w:t>We have put our effort into getting the framework to work and hope to address computational efficiency later. We expect improvements in efficiency as development continues.</w:t>
+        <w:t xml:space="preserve"> We have put our effort into getting the framework to work and hope to address computational efficiency later. We expect improvements in efficiency as development continues.</w:t>
       </w:r>
     </w:p>
     <w:p>
@@ -21407,7 +21486,13 @@
         <w:ind w:left="360"/>
       </w:pPr>
       <w:r>
-        <w:t>The MAP input file</w:t>
+        <w:t>The MAP</w:t>
+      </w:r>
+      <w:r>
+        <w:t>++</w:t>
+      </w:r>
+      <w:r>
+        <w:t xml:space="preserve"> input file</w:t>
       </w:r>
       <w:r>
         <w:t xml:space="preserve"> uses </w:t>
@@ -21442,29 +21527,33 @@
         <w:t xml:space="preserve"> The new flags </w:t>
       </w:r>
       <w:r>
-        <w:t>are listed in this document in “</w:t>
-      </w:r>
-      <w:r>
-        <w:fldChar w:fldCharType="begin"/>
-      </w:r>
-      <w:r>
-        <w:instrText xml:space="preserve"> REF _Ref415486162 \h </w:instrText>
-      </w:r>
-      <w:r>
-        <w:fldChar w:fldCharType="separate"/>
-      </w:r>
-      <w:r>
-        <w:rPr>
-          <w:b/>
-          <w:bCs/>
-        </w:rPr>
-        <w:t>Error! Reference source not found.</w:t>
-      </w:r>
-      <w:r>
-        <w:fldChar w:fldCharType="end"/>
-      </w:r>
-      <w:r>
-        <w:t>.”</w:t>
+        <w:t>are listed</w:t>
+      </w:r>
+      <w:r>
+        <w:t xml:space="preserve"> on the </w:t>
+      </w:r>
+      <w:hyperlink r:id="rId27" w:history="1">
+        <w:r>
+          <w:rPr>
+            <w:rStyle w:val="Hyperlink"/>
+          </w:rPr>
+          <w:t>MAP</w:t>
+        </w:r>
+        <w:r>
+          <w:rPr>
+            <w:rStyle w:val="Hyperlink"/>
+          </w:rPr>
+          <w:t>++</w:t>
+        </w:r>
+        <w:r>
+          <w:rPr>
+            <w:rStyle w:val="Hyperlink"/>
+          </w:rPr>
+          <w:t xml:space="preserve"> web page</w:t>
+        </w:r>
+      </w:hyperlink>
+      <w:r>
+        <w:t>.</w:t>
       </w:r>
     </w:p>
     <w:p>
@@ -24452,7 +24541,7 @@
       <w:r>
         <w:t xml:space="preserve">An installation guide is available that describes how to install FAST (and the other CAE tools) in such a way that they will run from a command window from any folder (without moving or copying the executable around to different folders). See: </w:t>
       </w:r>
-      <w:hyperlink r:id="rId27" w:history="1">
+      <w:hyperlink r:id="rId28" w:history="1">
         <w:r>
           <w:rPr>
             <w:rStyle w:val="Hyperlink"/>
@@ -24505,8 +24594,8 @@
       <w:pPr>
         <w:pStyle w:val="Heading2"/>
       </w:pPr>
-      <w:bookmarkStart w:id="43" w:name="_Ref412115319"/>
-      <w:bookmarkStart w:id="44" w:name="_Toc415597195"/>
+      <w:bookmarkStart w:id="43" w:name="_Toc415597195"/>
+      <w:bookmarkStart w:id="44" w:name="_Ref412115319"/>
       <w:r>
         <w:t xml:space="preserve">Major Changes </w:t>
       </w:r>
@@ -24518,7 +24607,7 @@
       <w:r>
         <w:t xml:space="preserve"> the FAST v7 and v8 Interfaces to Simulink</w:t>
       </w:r>
-      <w:bookmarkEnd w:id="44"/>
+      <w:bookmarkEnd w:id="43"/>
     </w:p>
     <w:p>
       <w:r>
@@ -24894,7 +24983,7 @@
       <w:r>
         <w:t>Definition of the FAST v8 Interface to Simulink</w:t>
       </w:r>
-      <w:bookmarkEnd w:id="43"/>
+      <w:bookmarkEnd w:id="44"/>
       <w:bookmarkEnd w:id="45"/>
     </w:p>
     <w:p>
@@ -25953,7 +26042,7 @@
                     <pic:cNvPicPr/>
                   </pic:nvPicPr>
                   <pic:blipFill>
-                    <a:blip r:embed="rId28"/>
+                    <a:blip r:embed="rId29"/>
                     <a:stretch>
                       <a:fillRect/>
                     </a:stretch>
@@ -26225,7 +26314,7 @@
                     <pic:cNvPicPr/>
                   </pic:nvPicPr>
                   <pic:blipFill rotWithShape="1">
-                    <a:blip r:embed="rId29"/>
+                    <a:blip r:embed="rId30"/>
                     <a:srcRect r="59641" b="93101"/>
                     <a:stretch/>
                   </pic:blipFill>
@@ -26674,7 +26763,7 @@
                     <pic:cNvPicPr/>
                   </pic:nvPicPr>
                   <pic:blipFill>
-                    <a:blip r:embed="rId30"/>
+                    <a:blip r:embed="rId31"/>
                     <a:stretch>
                       <a:fillRect/>
                     </a:stretch>
@@ -27673,146 +27762,6 @@
             <wp:extent cx="5943600" cy="4029710"/>
             <wp:effectExtent l="0" t="0" r="0" b="8890"/>
             <wp:docPr id="25" name="Picture 25"/>
-            <wp:cNvGraphicFramePr>
-              <a:graphicFrameLocks xmlns:a="http://schemas.openxmlformats.org/drawingml/2006/main" noChangeAspect="1"/>
-            </wp:cNvGraphicFramePr>
-            <a:graphic xmlns:a="http://schemas.openxmlformats.org/drawingml/2006/main">
-              <a:graphicData uri="http://schemas.openxmlformats.org/drawingml/2006/picture">
-                <pic:pic xmlns:pic="http://schemas.openxmlformats.org/drawingml/2006/picture">
-                  <pic:nvPicPr>
-                    <pic:cNvPr id="0" name=""/>
-                    <pic:cNvPicPr/>
-                  </pic:nvPicPr>
-                  <pic:blipFill>
-                    <a:blip r:embed="rId31"/>
-                    <a:stretch>
-                      <a:fillRect/>
-                    </a:stretch>
-                  </pic:blipFill>
-                  <pic:spPr>
-                    <a:xfrm>
-                      <a:off x="0" y="0"/>
-                      <a:ext cx="5943600" cy="4029710"/>
-                    </a:xfrm>
-                    <a:prstGeom prst="rect">
-                      <a:avLst/>
-                    </a:prstGeom>
-                  </pic:spPr>
-                </pic:pic>
-              </a:graphicData>
-            </a:graphic>
-          </wp:inline>
-        </w:drawing>
-      </w:r>
-    </w:p>
-    <w:p>
-      <w:pPr>
-        <w:pStyle w:val="Caption"/>
-        <w:jc w:val="center"/>
-        <w:rPr>
-          <w:noProof/>
-        </w:rPr>
-      </w:pPr>
-      <w:r>
-        <w:t xml:space="preserve">Figure </w:t>
-      </w:r>
-      <w:fldSimple w:instr=" SEQ Figure \* ARABIC ">
-        <w:r>
-          <w:rPr>
-            <w:noProof/>
-          </w:rPr>
-          <w:t>9</w:t>
-        </w:r>
-      </w:fldSimple>
-      <w:r>
-        <w:t xml:space="preserve">: </w:t>
-      </w:r>
-      <w:proofErr w:type="spellStart"/>
-      <w:r>
-        <w:t>OpenLoop.mdl</w:t>
-      </w:r>
-      <w:proofErr w:type="spellEnd"/>
-      <w:r>
-        <w:t xml:space="preserve"> Sample Model for Simulink</w:t>
-      </w:r>
-    </w:p>
-    <w:p>
-      <w:pPr>
-        <w:pStyle w:val="Heading4"/>
-      </w:pPr>
-      <w:r>
-        <w:t>Test01_SIG</w:t>
-      </w:r>
-    </w:p>
-    <w:p>
-      <w:r>
-        <w:t xml:space="preserve">The Test01_SIG.mdl file contains the FAST S-Function block and the simple induction generator model for FAST certification test #01 implemented within Simulink. To run this model, change </w:t>
-      </w:r>
-      <w:proofErr w:type="spellStart"/>
-      <w:r>
-        <w:rPr>
-          <w:i/>
-        </w:rPr>
-        <w:t>VSControl</w:t>
-      </w:r>
-      <w:proofErr w:type="spellEnd"/>
-      <w:r>
-        <w:rPr>
-          <w:i/>
-        </w:rPr>
-        <w:t xml:space="preserve"> </w:t>
-      </w:r>
-      <w:r>
-        <w:t xml:space="preserve">to “4” in </w:t>
-      </w:r>
-      <w:r>
-        <w:t xml:space="preserve">the </w:t>
-      </w:r>
-      <w:r>
-        <w:t>&lt;FAST8&gt;/</w:t>
-      </w:r>
-      <w:r>
-        <w:t>CertTest</w:t>
-      </w:r>
-      <w:r>
-        <w:t>/</w:t>
-      </w:r>
-      <w:r>
-        <w:t>AWT27</w:t>
-      </w:r>
-      <w:r>
-        <w:t>/</w:t>
-      </w:r>
-      <w:r>
-        <w:t>Test01_ServoDyn.dat</w:t>
-      </w:r>
-      <w:r>
-        <w:t xml:space="preserve"> file, then run the </w:t>
-      </w:r>
-      <w:r>
-        <w:t xml:space="preserve">Run_Test01_SIG.m file in the </w:t>
-      </w:r>
-      <w:r>
-        <w:t>&lt;FAST8&gt;/</w:t>
-      </w:r>
-      <w:r>
-        <w:t>Simulink/Samples folder.</w:t>
-      </w:r>
-    </w:p>
-    <w:p>
-      <w:pPr>
-        <w:keepNext/>
-      </w:pPr>
-      <w:r>
-        <w:rPr>
-          <w:noProof/>
-        </w:rPr>
-        <w:lastRenderedPageBreak/>
-        <w:drawing>
-          <wp:inline distT="0" distB="0" distL="0" distR="0" wp14:anchorId="2164B558" wp14:editId="2164B559">
-            <wp:extent cx="5943600" cy="3355340"/>
-            <wp:effectExtent l="0" t="0" r="0" b="0"/>
-            <wp:docPr id="24" name="Picture 24"/>
             <wp:cNvGraphicFramePr>
               <a:graphicFrameLocks xmlns:a="http://schemas.openxmlformats.org/drawingml/2006/main" noChangeAspect="1"/>
             </wp:cNvGraphicFramePr>
@@ -27832,7 +27781,7 @@
                   <pic:spPr>
                     <a:xfrm>
                       <a:off x="0" y="0"/>
-                      <a:ext cx="5943600" cy="3355340"/>
+                      <a:ext cx="5943600" cy="4029710"/>
                     </a:xfrm>
                     <a:prstGeom prst="rect">
                       <a:avLst/>
@@ -27849,6 +27798,9 @@
       <w:pPr>
         <w:pStyle w:val="Caption"/>
         <w:jc w:val="center"/>
+        <w:rPr>
+          <w:noProof/>
+        </w:rPr>
       </w:pPr>
       <w:r>
         <w:t xml:space="preserve">Figure </w:t>
@@ -27858,444 +27810,98 @@
           <w:rPr>
             <w:noProof/>
           </w:rPr>
-          <w:t>10</w:t>
+          <w:t>9</w:t>
         </w:r>
       </w:fldSimple>
       <w:r>
-        <w:t>: Test01_SIG</w:t>
-      </w:r>
-      <w:r>
-        <w:t>.mdl Sample Model for Simulink</w:t>
-      </w:r>
-    </w:p>
-    <w:p>
-      <w:pPr>
-        <w:pStyle w:val="Heading3"/>
-      </w:pPr>
-      <w:r>
-        <w:t>Error Messages</w:t>
-      </w:r>
-    </w:p>
-    <w:p>
-      <w:r>
-        <w:t>If your Simulink model fails to run, please make note of any error</w:t>
-      </w:r>
-      <w:r>
-        <w:t>, warning,</w:t>
-      </w:r>
-      <w:r>
-        <w:t xml:space="preserve"> or </w:t>
-      </w:r>
-      <w:r>
-        <w:t>informational window</w:t>
-      </w:r>
-      <w:r>
-        <w:t>s</w:t>
-      </w:r>
-      <w:r>
-        <w:t xml:space="preserve"> that open. Also make sure to look at any text written to the </w:t>
-      </w:r>
-      <w:r>
-        <w:t xml:space="preserve">MATLAB </w:t>
-      </w:r>
-      <w:r>
-        <w:t>Command Window, which is where all messages from the FAST_Library_*.dll file will be written.</w:t>
-      </w:r>
-    </w:p>
-    <w:p>
-      <w:pPr>
-        <w:pStyle w:val="Heading2"/>
-      </w:pPr>
-      <w:bookmarkStart w:id="52" w:name="_Toc415597199"/>
-      <w:r>
-        <w:t xml:space="preserve">Compiling </w:t>
-      </w:r>
-      <w:r>
-        <w:t xml:space="preserve">FAST </w:t>
-      </w:r>
-      <w:r>
-        <w:t>for Simulink</w:t>
-      </w:r>
-      <w:bookmarkEnd w:id="52"/>
-    </w:p>
-    <w:p>
-      <w:r>
-        <w:t>The S-Function (</w:t>
+        <w:t xml:space="preserve">: </w:t>
       </w:r>
       <w:proofErr w:type="spellStart"/>
       <w:r>
-        <w:t>mex</w:t>
+        <w:t>OpenLoop.mdl</w:t>
       </w:r>
       <w:proofErr w:type="spellEnd"/>
       <w:r>
-        <w:t>) file</w:t>
-      </w:r>
-      <w:r>
-        <w:t>s</w:t>
-      </w:r>
-      <w:r>
-        <w:t xml:space="preserve"> contained in the </w:t>
-      </w:r>
-      <w:r>
-        <w:t xml:space="preserve">FAST v8 archive were compiled with </w:t>
-      </w:r>
-      <w:r>
-        <w:t xml:space="preserve">MATLAB </w:t>
-      </w:r>
-      <w:r>
-        <w:t>R</w:t>
-      </w:r>
-      <w:r>
-        <w:t>2014b. If yo</w:t>
-      </w:r>
-      <w:r>
-        <w:t xml:space="preserve">u are using a different version of </w:t>
-      </w:r>
-      <w:r>
-        <w:t>MATLAB</w:t>
-      </w:r>
-      <w:r>
-        <w:t xml:space="preserve">, you may have to compile </w:t>
+        <w:t xml:space="preserve"> Sample Model for Simulink</w:t>
+      </w:r>
+    </w:p>
+    <w:p>
+      <w:pPr>
+        <w:pStyle w:val="Heading4"/>
+      </w:pPr>
+      <w:r>
+        <w:t>Test01_SIG</w:t>
+      </w:r>
+    </w:p>
+    <w:p>
+      <w:r>
+        <w:t xml:space="preserve">The Test01_SIG.mdl file contains the FAST S-Function block and the simple induction generator model for FAST certification test #01 implemented within Simulink. To run this model, change </w:t>
       </w:r>
       <w:proofErr w:type="spellStart"/>
       <w:r>
-        <w:t>FAST_SFunc</w:t>
+        <w:rPr>
+          <w:i/>
+        </w:rPr>
+        <w:t>VSControl</w:t>
       </w:r>
       <w:proofErr w:type="spellEnd"/>
       <w:r>
-        <w:t xml:space="preserve">, but you should not have to recompile the </w:t>
-      </w:r>
-      <w:proofErr w:type="spellStart"/>
-      <w:r>
-        <w:t>FAST_Library</w:t>
-      </w:r>
-      <w:proofErr w:type="spellEnd"/>
-      <w:r>
+        <w:rPr>
+          <w:i/>
+        </w:rPr>
         <w:t xml:space="preserve"> </w:t>
       </w:r>
-      <w:proofErr w:type="spellStart"/>
-      <w:r>
-        <w:t>dll</w:t>
-      </w:r>
-      <w:proofErr w:type="spellEnd"/>
-      <w:r>
-        <w:t>.</w:t>
-      </w:r>
-    </w:p>
-    <w:p>
-      <w:pPr>
-        <w:pStyle w:val="Heading3"/>
-      </w:pPr>
-      <w:proofErr w:type="spellStart"/>
-      <w:r>
-        <w:t>FAST_Library</w:t>
-      </w:r>
-      <w:proofErr w:type="spellEnd"/>
-    </w:p>
-    <w:p>
-      <w:r>
-        <w:t xml:space="preserve">The FAST archive contains a sample Visual Studio </w:t>
-      </w:r>
-      <w:r>
-        <w:t xml:space="preserve">Intel Fortran </w:t>
-      </w:r>
-      <w:r>
-        <w:t xml:space="preserve">project (2010) that is set up to compile a </w:t>
-      </w:r>
-      <w:proofErr w:type="spellStart"/>
-      <w:r>
-        <w:t>dll</w:t>
-      </w:r>
-      <w:proofErr w:type="spellEnd"/>
-      <w:r>
-        <w:t xml:space="preserve"> called </w:t>
-      </w:r>
-      <w:proofErr w:type="spellStart"/>
-      <w:r>
-        <w:t>FAST_Library</w:t>
-      </w:r>
-      <w:proofErr w:type="spellEnd"/>
-      <w:r>
-        <w:t>_{Win32 | x64}.dll and place it in the &lt;FAST8&gt;/bin folder. This project is located in the &lt;FAST8&gt;/Simulink/</w:t>
-      </w:r>
-      <w:proofErr w:type="spellStart"/>
-      <w:r>
-        <w:t>VisualStudio</w:t>
-      </w:r>
-      <w:proofErr w:type="spellEnd"/>
-      <w:r>
-        <w:t xml:space="preserve"> folder.</w:t>
-      </w:r>
-    </w:p>
-    <w:p>
-      <w:r>
-        <w:t>Compiling the FAST library is very similar to compiling the stand-alone version of FAST v8</w:t>
-      </w:r>
-      <w:r>
-        <w:t>, which is described in the “</w:t>
-      </w:r>
-      <w:r>
-        <w:fldChar w:fldCharType="begin"/>
-      </w:r>
-      <w:r>
-        <w:instrText xml:space="preserve"> REF _Ref412121277 \h </w:instrText>
-      </w:r>
-      <w:r>
-        <w:fldChar w:fldCharType="separate"/>
-      </w:r>
-      <w:r>
-        <w:t>Compiling</w:t>
-      </w:r>
-      <w:r>
-        <w:fldChar w:fldCharType="end"/>
-      </w:r>
-      <w:r>
-        <w:t>” section of this document</w:t>
-      </w:r>
-      <w:r>
-        <w:t>.</w:t>
-      </w:r>
-      <w:r>
-        <w:t xml:space="preserve"> The remainder of this section describes some things that are different </w:t>
-      </w:r>
-    </w:p>
-    <w:p>
-      <w:r>
-        <w:t xml:space="preserve">Two files need to be replaced to compile FAST as a </w:t>
-      </w:r>
-      <w:r>
-        <w:t>DLL</w:t>
-      </w:r>
-      <w:r>
-        <w:t>:</w:t>
-      </w:r>
-    </w:p>
-    <w:p>
-      <w:pPr>
-        <w:pStyle w:val="ListParagraph"/>
-        <w:numPr>
-          <w:ilvl w:val="0"/>
-          <w:numId w:val="22"/>
-        </w:numPr>
-      </w:pPr>
-      <w:r>
-        <w:t>FAST_Library.f90 should be used in place of FAST_Prog.f90</w:t>
-      </w:r>
-    </w:p>
-    <w:p>
-      <w:pPr>
-        <w:pStyle w:val="ListParagraph"/>
-        <w:numPr>
-          <w:ilvl w:val="0"/>
-          <w:numId w:val="22"/>
-        </w:numPr>
-      </w:pPr>
-      <w:r>
-        <w:t>SysMatlab.f90 should be used in place of SysIVF.f90</w:t>
-      </w:r>
-      <w:r>
-        <w:t>.</w:t>
-      </w:r>
-      <w:r>
-        <w:t xml:space="preserve"> (</w:t>
-      </w:r>
-      <w:r>
-        <w:t>N</w:t>
-      </w:r>
-      <w:r>
-        <w:t>ote that this assumes we’re using the Intel Visual Fortran compiler. SysMatlab.f90 may need slight modification if using gfortran.)</w:t>
-      </w:r>
-    </w:p>
-    <w:p>
-      <w:r>
+      <w:r>
+        <w:t xml:space="preserve">to “4” in </w:t>
+      </w:r>
+      <w:r>
+        <w:t xml:space="preserve">the </w:t>
+      </w:r>
+      <w:r>
+        <w:t>&lt;FAST8&gt;/</w:t>
+      </w:r>
+      <w:r>
+        <w:t>CertTest</w:t>
+      </w:r>
+      <w:r>
+        <w:t>/</w:t>
+      </w:r>
+      <w:r>
+        <w:t>AWT27</w:t>
+      </w:r>
+      <w:r>
+        <w:t>/</w:t>
+      </w:r>
+      <w:r>
+        <w:t>Test01_ServoDyn.dat</w:t>
+      </w:r>
+      <w:r>
+        <w:t xml:space="preserve"> file, then run the </w:t>
+      </w:r>
+      <w:r>
+        <w:t xml:space="preserve">Run_Test01_SIG.m file in the </w:t>
+      </w:r>
+      <w:r>
+        <w:t>&lt;FAST8&gt;/</w:t>
+      </w:r>
+      <w:r>
+        <w:t>Simulink/Samples folder.</w:t>
+      </w:r>
+    </w:p>
+    <w:p>
+      <w:pPr>
+        <w:keepNext/>
+      </w:pPr>
+      <w:r>
+        <w:rPr>
+          <w:noProof/>
+        </w:rPr>
         <w:lastRenderedPageBreak/>
-        <w:t xml:space="preserve">A few </w:t>
-      </w:r>
-      <w:r>
-        <w:t xml:space="preserve">compiling </w:t>
-      </w:r>
-      <w:r>
-        <w:t>commands are different from the stand-alone application:</w:t>
-      </w:r>
-    </w:p>
-    <w:p>
-      <w:pPr>
-        <w:pStyle w:val="ListParagraph"/>
-        <w:numPr>
-          <w:ilvl w:val="0"/>
-          <w:numId w:val="23"/>
-        </w:numPr>
-      </w:pPr>
-      <w:r>
-        <w:t xml:space="preserve">The project must </w:t>
-      </w:r>
-      <w:r>
-        <w:t xml:space="preserve">create </w:t>
-      </w:r>
-      <w:r>
-        <w:t>a dynamic library (DLL or shared object) instead of a console application.</w:t>
-      </w:r>
-    </w:p>
-    <w:p>
-      <w:pPr>
-        <w:pStyle w:val="ListParagraph"/>
-        <w:numPr>
-          <w:ilvl w:val="0"/>
-          <w:numId w:val="23"/>
-        </w:numPr>
-      </w:pPr>
-      <w:r>
-        <w:t xml:space="preserve">The </w:t>
-      </w:r>
-      <w:r>
-        <w:t>COMPILE_SIMULINK</w:t>
-      </w:r>
-      <w:r>
-        <w:t xml:space="preserve"> preprocessor directive must be used.</w:t>
-      </w:r>
-    </w:p>
-    <w:p>
-      <w:pPr>
-        <w:pStyle w:val="ListParagraph"/>
-        <w:numPr>
-          <w:ilvl w:val="0"/>
-          <w:numId w:val="23"/>
-        </w:numPr>
-      </w:pPr>
-      <w:r>
-        <w:t xml:space="preserve">The FAST library should be linked with libmex.lib. </w:t>
-      </w:r>
-      <w:r>
-        <w:t xml:space="preserve">SysMatlab.f90 is designed to call </w:t>
-      </w:r>
-      <w:r>
-        <w:t>MATLAB</w:t>
-      </w:r>
-      <w:r>
-        <w:t xml:space="preserve">’s </w:t>
-      </w:r>
-      <w:proofErr w:type="spellStart"/>
-      <w:r>
-        <w:t>mexPrintf</w:t>
-      </w:r>
-      <w:proofErr w:type="spellEnd"/>
-      <w:r>
-        <w:t xml:space="preserve"> function </w:t>
-      </w:r>
-      <w:r>
-        <w:t>to</w:t>
-      </w:r>
-      <w:r>
-        <w:t xml:space="preserve"> print in</w:t>
-      </w:r>
-      <w:r>
-        <w:t xml:space="preserve"> the </w:t>
-      </w:r>
-      <w:r>
-        <w:t xml:space="preserve">MATLAB </w:t>
-      </w:r>
-      <w:r>
-        <w:t>Command Window</w:t>
-      </w:r>
-      <w:r>
-        <w:t>.</w:t>
-      </w:r>
-      <w:r>
-        <w:t xml:space="preserve"> This function is part of the libmex.lib library,</w:t>
-      </w:r>
-      <w:r>
-        <w:t xml:space="preserve"> which is found in the %</w:t>
-      </w:r>
-      <w:proofErr w:type="spellStart"/>
-      <w:r>
-        <w:t>matlabroot</w:t>
-      </w:r>
-      <w:proofErr w:type="spellEnd"/>
-      <w:r>
-        <w:t>%/extern/lib</w:t>
-      </w:r>
-      <w:proofErr w:type="gramStart"/>
-      <w:r>
-        <w:t>/{</w:t>
-      </w:r>
-      <w:proofErr w:type="gramEnd"/>
-      <w:r>
-        <w:t>architecture}</w:t>
-      </w:r>
-      <w:r>
-        <w:t>/{compiler}</w:t>
-      </w:r>
-      <w:r>
-        <w:t xml:space="preserve">/ folder. For the 64-bit version of </w:t>
-      </w:r>
-      <w:r>
-        <w:t xml:space="preserve">MATLAB </w:t>
-      </w:r>
-      <w:r>
-        <w:t>R2014b</w:t>
-      </w:r>
-      <w:r>
-        <w:t xml:space="preserve">, </w:t>
-      </w:r>
-      <w:r>
-        <w:t xml:space="preserve">using Visual Studio, </w:t>
-      </w:r>
-      <w:r>
-        <w:t>the file is located here:</w:t>
-      </w:r>
-      <w:r>
-        <w:br/>
-        <w:t xml:space="preserve">     </w:t>
-      </w:r>
-      <w:r>
-        <w:t>"C:\Program Files\MATLAB\</w:t>
-      </w:r>
-      <w:r>
-        <w:t>R201</w:t>
-      </w:r>
-      <w:r>
-        <w:t>4b</w:t>
-      </w:r>
-      <w:r>
-        <w:t>\extern\lib\win64\</w:t>
-      </w:r>
-      <w:proofErr w:type="spellStart"/>
-      <w:r>
-        <w:t>microsoft</w:t>
-      </w:r>
-      <w:proofErr w:type="spellEnd"/>
-      <w:r>
-        <w:t>\libmex.lib"</w:t>
-      </w:r>
-      <w:r>
-        <w:br/>
-      </w:r>
-      <w:r>
-        <w:br/>
-      </w:r>
-      <w:r>
-        <w:t xml:space="preserve">If you wish to compile the library without linking with libmex.lib, use the preprocessor directive CONSOLE_FILE. This directive will write to a text file called CONSOLE.TXT instead of to the </w:t>
-      </w:r>
-      <w:r>
-        <w:t xml:space="preserve">MATLAB </w:t>
-      </w:r>
-      <w:r>
-        <w:t>Command Window</w:t>
-      </w:r>
-    </w:p>
-    <w:p>
-      <w:pPr>
-        <w:keepNext/>
-      </w:pPr>
-      <w:r>
-        <w:rPr>
-          <w:noProof/>
-        </w:rPr>
         <w:drawing>
-          <wp:inline distT="0" distB="0" distL="0" distR="0" wp14:anchorId="2164B55A" wp14:editId="2164B55B">
-            <wp:extent cx="5943600" cy="3741420"/>
+          <wp:inline distT="0" distB="0" distL="0" distR="0" wp14:anchorId="2164B558" wp14:editId="2164B559">
+            <wp:extent cx="5943600" cy="3355340"/>
             <wp:effectExtent l="0" t="0" r="0" b="0"/>
-            <wp:docPr id="21" name="Picture 21"/>
+            <wp:docPr id="24" name="Picture 24"/>
             <wp:cNvGraphicFramePr>
               <a:graphicFrameLocks xmlns:a="http://schemas.openxmlformats.org/drawingml/2006/main" noChangeAspect="1"/>
             </wp:cNvGraphicFramePr>
@@ -28315,7 +27921,7 @@
                   <pic:spPr>
                     <a:xfrm>
                       <a:off x="0" y="0"/>
-                      <a:ext cx="5943600" cy="3741420"/>
+                      <a:ext cx="5943600" cy="3355340"/>
                     </a:xfrm>
                     <a:prstGeom prst="rect">
                       <a:avLst/>
@@ -28332,9 +27938,6 @@
       <w:pPr>
         <w:pStyle w:val="Caption"/>
         <w:jc w:val="center"/>
-        <w:rPr>
-          <w:noProof/>
-        </w:rPr>
       </w:pPr>
       <w:r>
         <w:t xml:space="preserve">Figure </w:t>
@@ -28344,33 +27947,444 @@
           <w:rPr>
             <w:noProof/>
           </w:rPr>
-          <w:t>11</w:t>
+          <w:t>10</w:t>
         </w:r>
       </w:fldSimple>
       <w:r>
-        <w:t>: Visual Studio window</w:t>
-      </w:r>
+        <w:t>: Test01_SIG</w:t>
+      </w:r>
+      <w:r>
+        <w:t>.mdl Sample Model for Simulink</w:t>
+      </w:r>
+    </w:p>
+    <w:p>
+      <w:pPr>
+        <w:pStyle w:val="Heading3"/>
+      </w:pPr>
+      <w:r>
+        <w:t>Error Messages</w:t>
+      </w:r>
+    </w:p>
+    <w:p>
+      <w:r>
+        <w:t>If your Simulink model fails to run, please make note of any error</w:t>
+      </w:r>
+      <w:r>
+        <w:t>, warning,</w:t>
+      </w:r>
+      <w:r>
+        <w:t xml:space="preserve"> or </w:t>
+      </w:r>
+      <w:r>
+        <w:t>informational window</w:t>
+      </w:r>
+      <w:r>
+        <w:t>s</w:t>
+      </w:r>
+      <w:r>
+        <w:t xml:space="preserve"> that open. Also make sure to look at any text written to the </w:t>
+      </w:r>
+      <w:r>
+        <w:t xml:space="preserve">MATLAB </w:t>
+      </w:r>
+      <w:r>
+        <w:t>Command Window, which is where all messages from the FAST_Library_*.dll file will be written.</w:t>
+      </w:r>
+    </w:p>
+    <w:p>
+      <w:pPr>
+        <w:pStyle w:val="Heading2"/>
+      </w:pPr>
+      <w:bookmarkStart w:id="52" w:name="_Toc415597199"/>
+      <w:r>
+        <w:t xml:space="preserve">Compiling </w:t>
+      </w:r>
+      <w:r>
+        <w:t xml:space="preserve">FAST </w:t>
+      </w:r>
+      <w:r>
+        <w:t>for Simulink</w:t>
+      </w:r>
+      <w:bookmarkEnd w:id="52"/>
+    </w:p>
+    <w:p>
+      <w:r>
+        <w:t>The S-Function (</w:t>
+      </w:r>
+      <w:proofErr w:type="spellStart"/>
+      <w:r>
+        <w:t>mex</w:t>
+      </w:r>
+      <w:proofErr w:type="spellEnd"/>
+      <w:r>
+        <w:t>) file</w:t>
+      </w:r>
+      <w:r>
+        <w:t>s</w:t>
+      </w:r>
+      <w:r>
+        <w:t xml:space="preserve"> contained in the </w:t>
+      </w:r>
+      <w:r>
+        <w:t xml:space="preserve">FAST v8 archive were compiled with </w:t>
+      </w:r>
+      <w:r>
+        <w:t xml:space="preserve">MATLAB </w:t>
+      </w:r>
+      <w:r>
+        <w:t>R</w:t>
+      </w:r>
+      <w:r>
+        <w:t>2014b. If yo</w:t>
+      </w:r>
+      <w:r>
+        <w:t xml:space="preserve">u are using a different version of </w:t>
+      </w:r>
+      <w:r>
+        <w:t>MATLAB</w:t>
+      </w:r>
+      <w:r>
+        <w:t xml:space="preserve">, you may have to compile </w:t>
+      </w:r>
+      <w:proofErr w:type="spellStart"/>
+      <w:r>
+        <w:t>FAST_SFunc</w:t>
+      </w:r>
+      <w:proofErr w:type="spellEnd"/>
+      <w:r>
+        <w:t xml:space="preserve">, but you should not have to recompile the </w:t>
+      </w:r>
+      <w:proofErr w:type="spellStart"/>
+      <w:r>
+        <w:t>FAST_Library</w:t>
+      </w:r>
+      <w:proofErr w:type="spellEnd"/>
+      <w:r>
+        <w:t xml:space="preserve"> </w:t>
+      </w:r>
+      <w:proofErr w:type="spellStart"/>
+      <w:r>
+        <w:t>dll</w:t>
+      </w:r>
+      <w:proofErr w:type="spellEnd"/>
+      <w:r>
+        <w:t>.</w:t>
+      </w:r>
+    </w:p>
+    <w:p>
+      <w:pPr>
+        <w:pStyle w:val="Heading3"/>
+      </w:pPr>
+      <w:proofErr w:type="spellStart"/>
+      <w:r>
+        <w:t>FAST_Library</w:t>
+      </w:r>
+      <w:proofErr w:type="spellEnd"/>
+    </w:p>
+    <w:p>
+      <w:r>
+        <w:t xml:space="preserve">The FAST archive contains a sample Visual Studio </w:t>
+      </w:r>
+      <w:r>
+        <w:t xml:space="preserve">Intel Fortran </w:t>
+      </w:r>
+      <w:r>
+        <w:t xml:space="preserve">project (2010) that is set up to compile a </w:t>
+      </w:r>
+      <w:proofErr w:type="spellStart"/>
+      <w:r>
+        <w:t>dll</w:t>
+      </w:r>
+      <w:proofErr w:type="spellEnd"/>
+      <w:r>
+        <w:t xml:space="preserve"> called </w:t>
+      </w:r>
+      <w:proofErr w:type="spellStart"/>
+      <w:r>
+        <w:t>FAST_Library</w:t>
+      </w:r>
+      <w:proofErr w:type="spellEnd"/>
+      <w:r>
+        <w:t>_{Win32 | x64}.dll and place it in the &lt;FAST8&gt;/bin folder. This project is located in the &lt;FAST8&gt;/Simulink/</w:t>
+      </w:r>
+      <w:proofErr w:type="spellStart"/>
+      <w:r>
+        <w:t>VisualStudio</w:t>
+      </w:r>
+      <w:proofErr w:type="spellEnd"/>
+      <w:r>
+        <w:t xml:space="preserve"> folder.</w:t>
+      </w:r>
+    </w:p>
+    <w:p>
+      <w:r>
+        <w:t>Compiling the FAST library is very similar to compiling the stand-alone version of FAST v8</w:t>
+      </w:r>
+      <w:r>
+        <w:t>, which is described in the “</w:t>
+      </w:r>
+      <w:r>
+        <w:fldChar w:fldCharType="begin"/>
+      </w:r>
+      <w:r>
+        <w:instrText xml:space="preserve"> REF _Ref412121277 \h </w:instrText>
+      </w:r>
+      <w:r>
+        <w:fldChar w:fldCharType="separate"/>
+      </w:r>
+      <w:r>
+        <w:t>Compiling</w:t>
+      </w:r>
+      <w:r>
+        <w:fldChar w:fldCharType="end"/>
+      </w:r>
+      <w:r>
+        <w:t>” section of this document</w:t>
+      </w:r>
+      <w:r>
+        <w:t>.</w:t>
+      </w:r>
+      <w:r>
+        <w:t xml:space="preserve"> The remainder of this section describes some things that are different </w:t>
+      </w:r>
+    </w:p>
+    <w:p>
+      <w:r>
+        <w:t xml:space="preserve">Two files need to be replaced to compile FAST as a </w:t>
+      </w:r>
+      <w:r>
+        <w:t>DLL</w:t>
+      </w:r>
+      <w:r>
+        <w:t>:</w:t>
+      </w:r>
+    </w:p>
+    <w:p>
+      <w:pPr>
+        <w:pStyle w:val="ListParagraph"/>
+        <w:numPr>
+          <w:ilvl w:val="0"/>
+          <w:numId w:val="22"/>
+        </w:numPr>
+      </w:pPr>
+      <w:r>
+        <w:t>FAST_Library.f90 should be used in place of FAST_Prog.f90</w:t>
+      </w:r>
+    </w:p>
+    <w:p>
+      <w:pPr>
+        <w:pStyle w:val="ListParagraph"/>
+        <w:numPr>
+          <w:ilvl w:val="0"/>
+          <w:numId w:val="22"/>
+        </w:numPr>
+      </w:pPr>
+      <w:r>
+        <w:t>SysMatlab.f90 should be used in place of SysIVF.f90</w:t>
+      </w:r>
+      <w:r>
+        <w:t>.</w:t>
+      </w:r>
+      <w:r>
+        <w:t xml:space="preserve"> (</w:t>
+      </w:r>
+      <w:r>
+        <w:t>N</w:t>
+      </w:r>
+      <w:r>
+        <w:t>ote that this assumes we’re using the Intel Visual Fortran compiler. SysMatlab.f90 may need slight modification if using gfortran.)</w:t>
+      </w:r>
+    </w:p>
+    <w:p>
+      <w:r>
+        <w:lastRenderedPageBreak/>
+        <w:t xml:space="preserve">A few </w:t>
+      </w:r>
+      <w:r>
+        <w:t xml:space="preserve">compiling </w:t>
+      </w:r>
+      <w:r>
+        <w:t>commands are different from the stand-alone application:</w:t>
+      </w:r>
+    </w:p>
+    <w:p>
+      <w:pPr>
+        <w:pStyle w:val="ListParagraph"/>
+        <w:numPr>
+          <w:ilvl w:val="0"/>
+          <w:numId w:val="23"/>
+        </w:numPr>
+      </w:pPr>
+      <w:r>
+        <w:t xml:space="preserve">The project must </w:t>
+      </w:r>
+      <w:r>
+        <w:t xml:space="preserve">create </w:t>
+      </w:r>
+      <w:r>
+        <w:t>a dynamic library (DLL or shared object) instead of a console application.</w:t>
+      </w:r>
+    </w:p>
+    <w:p>
+      <w:pPr>
+        <w:pStyle w:val="ListParagraph"/>
+        <w:numPr>
+          <w:ilvl w:val="0"/>
+          <w:numId w:val="23"/>
+        </w:numPr>
+      </w:pPr>
+      <w:r>
+        <w:t xml:space="preserve">The </w:t>
+      </w:r>
+      <w:r>
+        <w:t>COMPILE_SIMULINK</w:t>
+      </w:r>
+      <w:r>
+        <w:t xml:space="preserve"> preprocessor directive must be used.</w:t>
+      </w:r>
+    </w:p>
+    <w:p>
+      <w:pPr>
+        <w:pStyle w:val="ListParagraph"/>
+        <w:numPr>
+          <w:ilvl w:val="0"/>
+          <w:numId w:val="23"/>
+        </w:numPr>
+      </w:pPr>
+      <w:r>
+        <w:t xml:space="preserve">The FAST library should be linked with libmex.lib. </w:t>
+      </w:r>
+      <w:r>
+        <w:t xml:space="preserve">SysMatlab.f90 is designed to call </w:t>
+      </w:r>
+      <w:r>
+        <w:t>MATLAB</w:t>
+      </w:r>
+      <w:r>
+        <w:t xml:space="preserve">’s </w:t>
+      </w:r>
+      <w:proofErr w:type="spellStart"/>
+      <w:r>
+        <w:t>mexPrintf</w:t>
+      </w:r>
+      <w:proofErr w:type="spellEnd"/>
+      <w:r>
+        <w:t xml:space="preserve"> function </w:t>
+      </w:r>
+      <w:r>
+        <w:t>to</w:t>
+      </w:r>
+      <w:r>
+        <w:t xml:space="preserve"> print in</w:t>
+      </w:r>
+      <w:r>
+        <w:t xml:space="preserve"> the </w:t>
+      </w:r>
+      <w:r>
+        <w:t xml:space="preserve">MATLAB </w:t>
+      </w:r>
+      <w:r>
+        <w:t>Command Window</w:t>
+      </w:r>
+      <w:r>
+        <w:t>.</w:t>
+      </w:r>
+      <w:r>
+        <w:t xml:space="preserve"> This function is part of the libmex.lib library,</w:t>
+      </w:r>
+      <w:r>
+        <w:t xml:space="preserve"> which is found in the %</w:t>
+      </w:r>
+      <w:proofErr w:type="spellStart"/>
+      <w:r>
+        <w:t>matlabroot</w:t>
+      </w:r>
+      <w:proofErr w:type="spellEnd"/>
+      <w:r>
+        <w:t>%/extern/lib</w:t>
+      </w:r>
+      <w:proofErr w:type="gramStart"/>
+      <w:r>
+        <w:t>/{</w:t>
+      </w:r>
+      <w:proofErr w:type="gramEnd"/>
+      <w:r>
+        <w:t>architecture}</w:t>
+      </w:r>
+      <w:r>
+        <w:t>/{compiler}</w:t>
+      </w:r>
+      <w:r>
+        <w:t xml:space="preserve">/ folder. For the 64-bit version of </w:t>
+      </w:r>
+      <w:r>
+        <w:t xml:space="preserve">MATLAB </w:t>
+      </w:r>
+      <w:r>
+        <w:t>R2014b</w:t>
+      </w:r>
+      <w:r>
+        <w:t xml:space="preserve">, </w:t>
+      </w:r>
+      <w:r>
+        <w:t xml:space="preserve">using Visual Studio, </w:t>
+      </w:r>
+      <w:r>
+        <w:t>the file is located here:</w:t>
+      </w:r>
+      <w:r>
+        <w:br/>
+        <w:t xml:space="preserve">     </w:t>
+      </w:r>
+      <w:r>
+        <w:t>"C:\Program Files\MATLAB\</w:t>
+      </w:r>
+      <w:r>
+        <w:t>R201</w:t>
+      </w:r>
+      <w:r>
+        <w:t>4b</w:t>
+      </w:r>
+      <w:r>
+        <w:t>\extern\lib\win64\</w:t>
+      </w:r>
+      <w:proofErr w:type="spellStart"/>
+      <w:r>
+        <w:t>microsoft</w:t>
+      </w:r>
+      <w:proofErr w:type="spellEnd"/>
+      <w:r>
+        <w:t>\libmex.lib"</w:t>
+      </w:r>
+      <w:r>
+        <w:br/>
+      </w:r>
+      <w:r>
+        <w:br/>
+      </w:r>
+      <w:r>
+        <w:t xml:space="preserve">If you wish to compile the library without linking with libmex.lib, use the preprocessor directive CONSOLE_FILE. This directive will write to a text file called CONSOLE.TXT instead of to the </w:t>
+      </w:r>
+      <w:r>
+        <w:t xml:space="preserve">MATLAB </w:t>
+      </w:r>
+      <w:r>
+        <w:t>Command Window</w:t>
+      </w:r>
+    </w:p>
+    <w:p>
+      <w:pPr>
+        <w:keepNext/>
+      </w:pPr>
       <w:r>
         <w:rPr>
           <w:noProof/>
         </w:rPr>
-        <w:t xml:space="preserve"> showing additional dependencies for the linker (MAP and libmex)</w:t>
-      </w:r>
-    </w:p>
-    <w:p>
-      <w:pPr>
-        <w:keepNext/>
-      </w:pPr>
-      <w:r>
-        <w:rPr>
-          <w:noProof/>
-        </w:rPr>
-        <w:lastRenderedPageBreak/>
         <w:drawing>
-          <wp:inline distT="0" distB="0" distL="0" distR="0" wp14:anchorId="2164B55C" wp14:editId="2164B55D">
+          <wp:inline distT="0" distB="0" distL="0" distR="0" wp14:anchorId="2164B55A" wp14:editId="2164B55B">
             <wp:extent cx="5943600" cy="3741420"/>
             <wp:effectExtent l="0" t="0" r="0" b="0"/>
-            <wp:docPr id="22" name="Picture 22"/>
+            <wp:docPr id="21" name="Picture 21"/>
             <wp:cNvGraphicFramePr>
               <a:graphicFrameLocks xmlns:a="http://schemas.openxmlformats.org/drawingml/2006/main" noChangeAspect="1"/>
             </wp:cNvGraphicFramePr>
@@ -28407,6 +28421,81 @@
       <w:pPr>
         <w:pStyle w:val="Caption"/>
         <w:jc w:val="center"/>
+        <w:rPr>
+          <w:noProof/>
+        </w:rPr>
+      </w:pPr>
+      <w:r>
+        <w:t xml:space="preserve">Figure </w:t>
+      </w:r>
+      <w:fldSimple w:instr=" SEQ Figure \* ARABIC ">
+        <w:r>
+          <w:rPr>
+            <w:noProof/>
+          </w:rPr>
+          <w:t>11</w:t>
+        </w:r>
+      </w:fldSimple>
+      <w:r>
+        <w:t>: Visual Studio window</w:t>
+      </w:r>
+      <w:r>
+        <w:rPr>
+          <w:noProof/>
+        </w:rPr>
+        <w:t xml:space="preserve"> showing additional dependencies for the linker (MAP and libmex)</w:t>
+      </w:r>
+    </w:p>
+    <w:p>
+      <w:pPr>
+        <w:keepNext/>
+      </w:pPr>
+      <w:r>
+        <w:rPr>
+          <w:noProof/>
+        </w:rPr>
+        <w:lastRenderedPageBreak/>
+        <w:drawing>
+          <wp:inline distT="0" distB="0" distL="0" distR="0" wp14:anchorId="2164B55C" wp14:editId="2164B55D">
+            <wp:extent cx="5943600" cy="3741420"/>
+            <wp:effectExtent l="0" t="0" r="0" b="0"/>
+            <wp:docPr id="22" name="Picture 22"/>
+            <wp:cNvGraphicFramePr>
+              <a:graphicFrameLocks xmlns:a="http://schemas.openxmlformats.org/drawingml/2006/main" noChangeAspect="1"/>
+            </wp:cNvGraphicFramePr>
+            <a:graphic xmlns:a="http://schemas.openxmlformats.org/drawingml/2006/main">
+              <a:graphicData uri="http://schemas.openxmlformats.org/drawingml/2006/picture">
+                <pic:pic xmlns:pic="http://schemas.openxmlformats.org/drawingml/2006/picture">
+                  <pic:nvPicPr>
+                    <pic:cNvPr id="0" name=""/>
+                    <pic:cNvPicPr/>
+                  </pic:nvPicPr>
+                  <pic:blipFill>
+                    <a:blip r:embed="rId35"/>
+                    <a:stretch>
+                      <a:fillRect/>
+                    </a:stretch>
+                  </pic:blipFill>
+                  <pic:spPr>
+                    <a:xfrm>
+                      <a:off x="0" y="0"/>
+                      <a:ext cx="5943600" cy="3741420"/>
+                    </a:xfrm>
+                    <a:prstGeom prst="rect">
+                      <a:avLst/>
+                    </a:prstGeom>
+                  </pic:spPr>
+                </pic:pic>
+              </a:graphicData>
+            </a:graphic>
+          </wp:inline>
+        </w:drawing>
+      </w:r>
+    </w:p>
+    <w:p>
+      <w:pPr>
+        <w:pStyle w:val="Caption"/>
+        <w:jc w:val="center"/>
       </w:pPr>
       <w:r>
         <w:t xml:space="preserve">Figure </w:t>
@@ -29064,7 +29153,7 @@
       <w:r>
         <w:t xml:space="preserve">, please use our forums: </w:t>
       </w:r>
-      <w:hyperlink r:id="rId35" w:history="1">
+      <w:hyperlink r:id="rId36" w:history="1">
         <w:r>
           <w:rPr>
             <w:rStyle w:val="Hyperlink"/>
@@ -32848,7 +32937,7 @@
       <w:rPr>
         <w:noProof/>
       </w:rPr>
-      <w:t>1</w:t>
+      <w:t>7</w:t>
     </w:r>
     <w:r>
       <w:fldChar w:fldCharType="end"/>
@@ -33082,10 +33171,7 @@
         <w:footnoteRef/>
       </w:r>
       <w:r>
-        <w:t xml:space="preserve"> </w:t>
-      </w:r>
-      <w:r>
-        <w:t xml:space="preserve">For flexibility reasons (i.e., so that </w:t>
+        <w:t xml:space="preserve"> For flexibility reasons (i.e., so that </w:t>
       </w:r>
       <w:proofErr w:type="spellStart"/>
       <w:r>
@@ -33111,12 +33197,6 @@
       <w:proofErr w:type="spellEnd"/>
       <w:r>
         <w:t>.</w:t>
-      </w:r>
-      <w:r>
-        <w:rPr>
-          <w:rStyle w:val="CommentReference"/>
-        </w:rPr>
-        <w:t/>
       </w:r>
     </w:p>
   </w:footnote>
@@ -39058,7 +39138,7 @@
 </file>
 
 <file path=customXml/itemProps1.xml><?xml version="1.0" encoding="utf-8"?>
-<ds:datastoreItem xmlns:ds="http://schemas.openxmlformats.org/officeDocument/2006/customXml" ds:itemID="{23DA02B7-BBFA-44F6-9680-82BCAF6C58F9}">
+<ds:datastoreItem xmlns:ds="http://schemas.openxmlformats.org/officeDocument/2006/customXml" ds:itemID="{960BE3DB-F5BC-43E2-9AAD-ADB1D085FCF2}">
   <ds:schemaRefs>
     <ds:schemaRef ds:uri="http://schemas.openxmlformats.org/officeDocument/2006/bibliography"/>
   </ds:schemaRefs>

</xml_diff>

<commit_message>
replaced InflowWind v2.0 with InflowWind v3.0; it has an input file listed in the primary FAST file. (didn't update makefile or VS project, yet)
git-svn-id: https://windsvn2.nrel.gov/FAST/branches/BJonkman@987 10acb478-4768-415a-8850-bacdb5912d4d
</commit_message>
<xml_diff>
--- a/README_FAST8.docx
+++ b/README_FAST8.docx
@@ -4958,14 +4958,27 @@
       <w:r>
         <w:t xml:space="preserve">Figure </w:t>
       </w:r>
-      <w:fldSimple w:instr=" SEQ Figure \* ARABIC ">
-        <w:r>
-          <w:rPr>
-            <w:noProof/>
-          </w:rPr>
-          <w:t>1</w:t>
-        </w:r>
-      </w:fldSimple>
+      <w:r>
+        <w:fldChar w:fldCharType="begin"/>
+      </w:r>
+      <w:r>
+        <w:instrText xml:space="preserve"> SEQ Figure \* ARABIC </w:instrText>
+      </w:r>
+      <w:r>
+        <w:fldChar w:fldCharType="separate"/>
+      </w:r>
+      <w:r>
+        <w:rPr>
+          <w:noProof/>
+        </w:rPr>
+        <w:t>1</w:t>
+      </w:r>
+      <w:r>
+        <w:rPr>
+          <w:noProof/>
+        </w:rPr>
+        <w:fldChar w:fldCharType="end"/>
+      </w:r>
       <w:bookmarkEnd w:id="174"/>
       <w:r>
         <w:t xml:space="preserve">: Architectural </w:t>
@@ -5016,7 +5029,7 @@
             <w10:borderbottom type="single" width="8"/>
             <w10:borderright type="single" width="8"/>
           </v:shape>
-          <o:OLEObject Type="Embed" ProgID="Visio.Drawing.11" ShapeID="_x0000_i1025" DrawAspect="Content" ObjectID="_1491215887" r:id="rId14"/>
+          <o:OLEObject Type="Embed" ProgID="Visio.Drawing.11" ShapeID="_x0000_i1025" DrawAspect="Content" ObjectID="_1491649360" r:id="rId14"/>
         </w:object>
       </w:r>
     </w:p>
@@ -5029,14 +5042,27 @@
       <w:r>
         <w:t xml:space="preserve">Figure </w:t>
       </w:r>
-      <w:fldSimple w:instr=" SEQ Figure \* ARABIC ">
-        <w:r>
-          <w:rPr>
-            <w:noProof/>
-          </w:rPr>
-          <w:t>2</w:t>
-        </w:r>
-      </w:fldSimple>
+      <w:r>
+        <w:fldChar w:fldCharType="begin"/>
+      </w:r>
+      <w:r>
+        <w:instrText xml:space="preserve"> SEQ Figure \* ARABIC </w:instrText>
+      </w:r>
+      <w:r>
+        <w:fldChar w:fldCharType="separate"/>
+      </w:r>
+      <w:r>
+        <w:rPr>
+          <w:noProof/>
+        </w:rPr>
+        <w:t>2</w:t>
+      </w:r>
+      <w:r>
+        <w:rPr>
+          <w:noProof/>
+        </w:rPr>
+        <w:fldChar w:fldCharType="end"/>
+      </w:r>
       <w:bookmarkEnd w:id="175"/>
       <w:r>
         <w:t>: FAST control volumes for fixed-bottom systems</w:t>
@@ -5118,14 +5144,27 @@
       <w:r>
         <w:t xml:space="preserve">Figure </w:t>
       </w:r>
-      <w:fldSimple w:instr=" SEQ Figure \* ARABIC ">
-        <w:r>
-          <w:rPr>
-            <w:noProof/>
-          </w:rPr>
-          <w:t>3</w:t>
-        </w:r>
-      </w:fldSimple>
+      <w:r>
+        <w:fldChar w:fldCharType="begin"/>
+      </w:r>
+      <w:r>
+        <w:instrText xml:space="preserve"> SEQ Figure \* ARABIC </w:instrText>
+      </w:r>
+      <w:r>
+        <w:fldChar w:fldCharType="separate"/>
+      </w:r>
+      <w:r>
+        <w:rPr>
+          <w:noProof/>
+        </w:rPr>
+        <w:t>3</w:t>
+      </w:r>
+      <w:r>
+        <w:rPr>
+          <w:noProof/>
+        </w:rPr>
+        <w:fldChar w:fldCharType="end"/>
+      </w:r>
       <w:bookmarkEnd w:id="176"/>
       <w:r>
         <w:t>: FAST control volumes for floating systems</w:t>
@@ -5147,14 +5186,27 @@
         <w:lastRenderedPageBreak/>
         <w:t xml:space="preserve">Table </w:t>
       </w:r>
-      <w:fldSimple w:instr=" SEQ Table \* ARABIC ">
-        <w:r>
-          <w:rPr>
-            <w:noProof/>
-          </w:rPr>
-          <w:t>1</w:t>
-        </w:r>
-      </w:fldSimple>
+      <w:r>
+        <w:fldChar w:fldCharType="begin"/>
+      </w:r>
+      <w:r>
+        <w:instrText xml:space="preserve"> SEQ Table \* ARABIC </w:instrText>
+      </w:r>
+      <w:r>
+        <w:fldChar w:fldCharType="separate"/>
+      </w:r>
+      <w:r>
+        <w:rPr>
+          <w:noProof/>
+        </w:rPr>
+        <w:t>1</w:t>
+      </w:r>
+      <w:r>
+        <w:rPr>
+          <w:noProof/>
+        </w:rPr>
+        <w:fldChar w:fldCharType="end"/>
+      </w:r>
       <w:bookmarkEnd w:id="177"/>
       <w:r>
         <w:t>: Comparison of features between FAST v7 and v8</w:t>
@@ -6057,6 +6109,142 @@
       <w:tr>
         <w:trPr>
           <w:trHeight w:val="300"/>
+          <w:ins w:id="178" w:author="Bonnie Jonkman" w:date="2015-04-24T10:08:00Z"/>
+        </w:trPr>
+        <w:tc>
+          <w:tcPr>
+            <w:tcW w:w="7060" w:type="dxa"/>
+            <w:tcBorders>
+              <w:top w:val="nil"/>
+              <w:left w:val="single" w:sz="8" w:space="0" w:color="auto"/>
+              <w:bottom w:val="nil"/>
+              <w:right w:val="nil"/>
+            </w:tcBorders>
+            <w:shd w:val="clear" w:color="000000" w:fill="BFBFBF"/>
+            <w:noWrap/>
+            <w:vAlign w:val="bottom"/>
+          </w:tcPr>
+          <w:p>
+            <w:pPr>
+              <w:spacing w:after="0" w:line="240" w:lineRule="auto"/>
+              <w:rPr>
+                <w:ins w:id="179" w:author="Bonnie Jonkman" w:date="2015-04-24T10:08:00Z"/>
+                <w:rFonts w:ascii="Calibri" w:eastAsia="Times New Roman" w:hAnsi="Calibri" w:cs="Times New Roman"/>
+              </w:rPr>
+              <w:pPrChange w:id="180" w:author="Bonnie Jonkman" w:date="2015-04-24T10:09:00Z">
+                <w:pPr>
+                  <w:spacing w:after="0" w:line="240" w:lineRule="auto"/>
+                </w:pPr>
+              </w:pPrChange>
+            </w:pPr>
+            <w:ins w:id="181" w:author="Bonnie Jonkman" w:date="2015-04-24T10:08:00Z">
+              <w:r>
+                <w:rPr>
+                  <w:rFonts w:ascii="Calibri" w:eastAsia="Times New Roman" w:hAnsi="Calibri" w:cs="Times New Roman"/>
+                </w:rPr>
+                <w:t xml:space="preserve">•  </w:t>
+              </w:r>
+              <w:r>
+                <w:rPr>
+                  <w:rFonts w:ascii="Calibri" w:eastAsia="Times New Roman" w:hAnsi="Calibri" w:cs="Times New Roman"/>
+                </w:rPr>
+                <w:t>Wind prop</w:t>
+              </w:r>
+            </w:ins>
+            <w:ins w:id="182" w:author="Bonnie Jonkman" w:date="2015-04-24T10:09:00Z">
+              <w:r>
+                <w:rPr>
+                  <w:rFonts w:ascii="Calibri" w:eastAsia="Times New Roman" w:hAnsi="Calibri" w:cs="Times New Roman"/>
+                </w:rPr>
+                <w:t>a</w:t>
+              </w:r>
+            </w:ins>
+            <w:ins w:id="183" w:author="Bonnie Jonkman" w:date="2015-04-24T10:08:00Z">
+              <w:r>
+                <w:rPr>
+                  <w:rFonts w:ascii="Calibri" w:eastAsia="Times New Roman" w:hAnsi="Calibri" w:cs="Times New Roman"/>
+                </w:rPr>
+                <w:t xml:space="preserve">gates </w:t>
+              </w:r>
+            </w:ins>
+            <w:ins w:id="184" w:author="Bonnie Jonkman" w:date="2015-04-24T10:09:00Z">
+              <w:r>
+                <w:rPr>
+                  <w:rFonts w:ascii="Calibri" w:eastAsia="Times New Roman" w:hAnsi="Calibri" w:cs="Times New Roman"/>
+                </w:rPr>
+                <w:t>in arbitrary directions</w:t>
+              </w:r>
+            </w:ins>
+          </w:p>
+        </w:tc>
+        <w:tc>
+          <w:tcPr>
+            <w:tcW w:w="960" w:type="dxa"/>
+            <w:tcBorders>
+              <w:top w:val="nil"/>
+              <w:left w:val="nil"/>
+              <w:bottom w:val="nil"/>
+              <w:right w:val="nil"/>
+            </w:tcBorders>
+            <w:shd w:val="clear" w:color="000000" w:fill="FFFFFF"/>
+            <w:noWrap/>
+            <w:vAlign w:val="bottom"/>
+          </w:tcPr>
+          <w:p>
+            <w:pPr>
+              <w:spacing w:after="0" w:line="240" w:lineRule="auto"/>
+              <w:jc w:val="center"/>
+              <w:rPr>
+                <w:ins w:id="185" w:author="Bonnie Jonkman" w:date="2015-04-24T10:08:00Z"/>
+                <w:rFonts w:ascii="Wingdings" w:eastAsia="Times New Roman" w:hAnsi="Wingdings" w:cs="Times New Roman"/>
+              </w:rPr>
+            </w:pPr>
+            <w:ins w:id="186" w:author="Bonnie Jonkman" w:date="2015-04-24T10:09:00Z">
+              <w:r>
+                <w:rPr>
+                  <w:rFonts w:ascii="Calibri" w:eastAsia="Times New Roman" w:hAnsi="Calibri" w:cs="Times New Roman"/>
+                </w:rPr>
+                <w:t> </w:t>
+              </w:r>
+            </w:ins>
+          </w:p>
+        </w:tc>
+        <w:tc>
+          <w:tcPr>
+            <w:tcW w:w="960" w:type="dxa"/>
+            <w:tcBorders>
+              <w:top w:val="nil"/>
+              <w:left w:val="nil"/>
+              <w:bottom w:val="nil"/>
+              <w:right w:val="single" w:sz="8" w:space="0" w:color="auto"/>
+            </w:tcBorders>
+            <w:shd w:val="clear" w:color="000000" w:fill="FFFFFF"/>
+            <w:noWrap/>
+            <w:vAlign w:val="bottom"/>
+          </w:tcPr>
+          <w:p>
+            <w:pPr>
+              <w:spacing w:after="0" w:line="240" w:lineRule="auto"/>
+              <w:jc w:val="center"/>
+              <w:rPr>
+                <w:ins w:id="187" w:author="Bonnie Jonkman" w:date="2015-04-24T10:08:00Z"/>
+                <w:rFonts w:ascii="Calibri" w:eastAsia="Times New Roman" w:hAnsi="Calibri" w:cs="Times New Roman"/>
+              </w:rPr>
+            </w:pPr>
+            <w:ins w:id="188" w:author="Bonnie Jonkman" w:date="2015-04-24T10:09:00Z">
+              <w:r>
+                <w:rPr>
+                  <w:rFonts w:ascii="Wingdings" w:eastAsia="Times New Roman" w:hAnsi="Wingdings" w:cs="Times New Roman"/>
+                </w:rPr>
+                <w:t></w:t>
+              </w:r>
+            </w:ins>
+          </w:p>
+        </w:tc>
+      </w:tr>
+      <w:tr>
+        <w:trPr>
+          <w:trHeight w:val="300"/>
         </w:trPr>
         <w:tc>
           <w:tcPr>
@@ -11584,7 +11772,7 @@
               </w:rPr>
               <w:t>1</w:t>
             </w:r>
-            <w:del w:id="178" w:author="Bonnie Jonkman" w:date="2015-04-22T12:35:00Z">
+            <w:del w:id="189" w:author="Bonnie Jonkman" w:date="2015-04-22T12:35:00Z">
               <w:r>
                 <w:rPr>
                   <w:rFonts w:ascii="Calibri" w:eastAsia="Times New Roman" w:hAnsi="Calibri" w:cs="Times New Roman"/>
@@ -11595,7 +11783,7 @@
                 <w:delText>0</w:delText>
               </w:r>
             </w:del>
-            <w:ins w:id="179" w:author="Bonnie Jonkman" w:date="2015-04-22T12:35:00Z">
+            <w:ins w:id="190" w:author="Bonnie Jonkman" w:date="2015-04-22T12:35:00Z">
               <w:r>
                 <w:rPr>
                   <w:rFonts w:ascii="Calibri" w:eastAsia="Times New Roman" w:hAnsi="Calibri" w:cs="Times New Roman"/>
@@ -12613,7 +12801,7 @@
       <w:tr>
         <w:trPr>
           <w:trHeight w:val="300"/>
-          <w:ins w:id="180" w:author="Bonnie Jonkman" w:date="2015-04-22T12:35:00Z"/>
+          <w:ins w:id="191" w:author="Bonnie Jonkman" w:date="2015-04-22T12:35:00Z"/>
         </w:trPr>
         <w:tc>
           <w:tcPr>
@@ -12632,12 +12820,12 @@
             <w:pPr>
               <w:spacing w:after="0" w:line="240" w:lineRule="auto"/>
               <w:rPr>
-                <w:ins w:id="181" w:author="Bonnie Jonkman" w:date="2015-04-22T12:35:00Z"/>
+                <w:ins w:id="192" w:author="Bonnie Jonkman" w:date="2015-04-22T12:35:00Z"/>
                 <w:rFonts w:ascii="Calibri" w:eastAsia="Times New Roman" w:hAnsi="Calibri" w:cs="Times New Roman"/>
                 <w:color w:val="000000"/>
               </w:rPr>
             </w:pPr>
-            <w:ins w:id="182" w:author="Bonnie Jonkman" w:date="2015-04-22T12:35:00Z">
+            <w:ins w:id="193" w:author="Bonnie Jonkman" w:date="2015-04-22T12:35:00Z">
               <w:r>
                 <w:rPr>
                   <w:rFonts w:ascii="Calibri" w:eastAsia="Times New Roman" w:hAnsi="Calibri" w:cs="Times New Roman"/>
@@ -12673,12 +12861,12 @@
               <w:spacing w:after="0" w:line="240" w:lineRule="auto"/>
               <w:jc w:val="center"/>
               <w:rPr>
-                <w:ins w:id="183" w:author="Bonnie Jonkman" w:date="2015-04-22T12:35:00Z"/>
+                <w:ins w:id="194" w:author="Bonnie Jonkman" w:date="2015-04-22T12:35:00Z"/>
                 <w:rFonts w:ascii="Wingdings" w:eastAsia="Times New Roman" w:hAnsi="Wingdings" w:cs="Times New Roman"/>
                 <w:color w:val="000000"/>
               </w:rPr>
             </w:pPr>
-            <w:ins w:id="184" w:author="Bonnie Jonkman" w:date="2015-04-22T12:35:00Z">
+            <w:ins w:id="195" w:author="Bonnie Jonkman" w:date="2015-04-22T12:35:00Z">
               <w:r>
                 <w:rPr>
                   <w:rFonts w:ascii="Calibri" w:eastAsia="Times New Roman" w:hAnsi="Calibri" w:cs="Times New Roman"/>
@@ -12707,11 +12895,11 @@
               <w:spacing w:after="0" w:line="240" w:lineRule="auto"/>
               <w:jc w:val="center"/>
               <w:rPr>
-                <w:ins w:id="185" w:author="Bonnie Jonkman" w:date="2015-04-22T12:35:00Z"/>
+                <w:ins w:id="196" w:author="Bonnie Jonkman" w:date="2015-04-22T12:35:00Z"/>
                 <w:rFonts w:ascii="Wingdings" w:eastAsia="Times New Roman" w:hAnsi="Wingdings" w:cs="Times New Roman"/>
               </w:rPr>
             </w:pPr>
-            <w:ins w:id="186" w:author="Bonnie Jonkman" w:date="2015-04-22T12:35:00Z">
+            <w:ins w:id="197" w:author="Bonnie Jonkman" w:date="2015-04-22T12:35:00Z">
               <w:r>
                 <w:rPr>
                   <w:rFonts w:ascii="Wingdings" w:eastAsia="Times New Roman" w:hAnsi="Wingdings" w:cs="Times New Roman"/>
@@ -13219,34 +13407,34 @@
       <w:pPr>
         <w:pStyle w:val="Heading1"/>
         <w:rPr>
-          <w:ins w:id="187" w:author="Bonnie Jonkman" w:date="2015-04-15T12:42:00Z"/>
-        </w:rPr>
-      </w:pPr>
-      <w:bookmarkStart w:id="188" w:name="_Ref412116144"/>
-      <w:bookmarkStart w:id="189" w:name="_Toc417470252"/>
+          <w:ins w:id="198" w:author="Bonnie Jonkman" w:date="2015-04-15T12:42:00Z"/>
+        </w:rPr>
+      </w:pPr>
+      <w:bookmarkStart w:id="199" w:name="_Ref412116144"/>
+      <w:bookmarkStart w:id="200" w:name="_Toc417470252"/>
       <w:r>
         <w:t>Major changes</w:t>
       </w:r>
       <w:r>
         <w:t xml:space="preserve"> in FAST</w:t>
       </w:r>
-      <w:bookmarkEnd w:id="188"/>
-      <w:bookmarkEnd w:id="189"/>
+      <w:bookmarkEnd w:id="199"/>
+      <w:bookmarkEnd w:id="200"/>
     </w:p>
     <w:p>
       <w:pPr>
         <w:pStyle w:val="Heading2"/>
         <w:rPr>
-          <w:ins w:id="190" w:author="Bonnie Jonkman" w:date="2015-04-15T12:42:00Z"/>
-        </w:rPr>
-      </w:pPr>
-      <w:bookmarkStart w:id="191" w:name="_Toc417470253"/>
+          <w:ins w:id="201" w:author="Bonnie Jonkman" w:date="2015-04-15T12:42:00Z"/>
+        </w:rPr>
+      </w:pPr>
+      <w:bookmarkStart w:id="202" w:name="_Toc417470253"/>
       <w:proofErr w:type="gramStart"/>
-      <w:ins w:id="192" w:author="Bonnie Jonkman" w:date="2015-04-15T12:42:00Z">
+      <w:ins w:id="203" w:author="Bonnie Jonkman" w:date="2015-04-15T12:42:00Z">
         <w:r>
           <w:t>v8.11.00a-bjj</w:t>
         </w:r>
-        <w:bookmarkEnd w:id="191"/>
+        <w:bookmarkEnd w:id="202"/>
         <w:proofErr w:type="gramEnd"/>
       </w:ins>
     </w:p>
@@ -13258,35 +13446,14 @@
           <w:numId w:val="6"/>
         </w:numPr>
         <w:rPr>
-          <w:ins w:id="193" w:author="Bonnie Jonkman" w:date="2015-04-15T12:43:00Z"/>
-        </w:rPr>
-      </w:pPr>
-      <w:ins w:id="194" w:author="Bonnie Jonkman" w:date="2015-04-15T12:43:00Z">
+          <w:ins w:id="204" w:author="Bonnie Jonkman" w:date="2015-04-24T10:07:00Z"/>
+        </w:rPr>
+      </w:pPr>
+      <w:ins w:id="205" w:author="Bonnie Jonkman" w:date="2015-04-15T12:43:00Z">
         <w:r>
           <w:t>We added checkpoint-restart capability.</w:t>
         </w:r>
       </w:ins>
-    </w:p>
-    <w:p>
-      <w:pPr>
-        <w:pPrChange w:id="195" w:author="Bonnie Jonkman" w:date="2015-04-15T12:42:00Z">
-          <w:pPr>
-            <w:pStyle w:val="Heading1"/>
-          </w:pPr>
-        </w:pPrChange>
-      </w:pPr>
-    </w:p>
-    <w:p>
-      <w:pPr>
-        <w:pStyle w:val="Heading2"/>
-      </w:pPr>
-      <w:bookmarkStart w:id="196" w:name="_Toc417470254"/>
-      <w:proofErr w:type="gramStart"/>
-      <w:r>
-        <w:t>v8.10.00a-bjj</w:t>
-      </w:r>
-      <w:bookmarkEnd w:id="196"/>
-      <w:proofErr w:type="gramEnd"/>
     </w:p>
     <w:p>
       <w:pPr>
@@ -13295,39 +13462,36 @@
           <w:ilvl w:val="0"/>
           <w:numId w:val="6"/>
         </w:numPr>
-      </w:pPr>
-      <w:r>
-        <w:t xml:space="preserve">We replaced the MAP module with </w:t>
-      </w:r>
-      <w:r>
-        <w:t>MAP++</w:t>
-      </w:r>
-      <w:r>
-        <w:t xml:space="preserve"> by </w:t>
-      </w:r>
-      <w:r>
-        <w:t xml:space="preserve">external contributor </w:t>
-      </w:r>
-      <w:r>
-        <w:t>Marco Masciola</w:t>
-      </w:r>
-      <w:r>
-        <w:t xml:space="preserve">, </w:t>
-      </w:r>
-      <w:r>
-        <w:t xml:space="preserve">an updated DLL that does not depend on the external libraries that previously made MAP difficult to recompile. The source code for </w:t>
-      </w:r>
-      <w:hyperlink r:id="rId16" w:history="1">
-        <w:r>
-          <w:rPr>
-            <w:rStyle w:val="Hyperlink"/>
-          </w:rPr>
-          <w:t>MAP++</w:t>
-        </w:r>
-      </w:hyperlink>
-      <w:r>
-        <w:t xml:space="preserve"> is available and able to be compiled with standard C compilers.</w:t>
-      </w:r>
+        <w:rPr>
+          <w:ins w:id="206" w:author="Bonnie Jonkman" w:date="2015-04-15T12:43:00Z"/>
+        </w:rPr>
+      </w:pPr>
+      <w:ins w:id="207" w:author="Bonnie Jonkman" w:date="2015-04-24T10:07:00Z">
+        <w:r>
+          <w:t>InflowWind now has its own input file and is a module in the FAST glue code instead of a submodule in AeroDyn.</w:t>
+        </w:r>
+      </w:ins>
+    </w:p>
+    <w:p>
+      <w:pPr>
+        <w:pPrChange w:id="208" w:author="Bonnie Jonkman" w:date="2015-04-15T12:42:00Z">
+          <w:pPr>
+            <w:pStyle w:val="Heading1"/>
+          </w:pPr>
+        </w:pPrChange>
+      </w:pPr>
+    </w:p>
+    <w:p>
+      <w:pPr>
+        <w:pStyle w:val="Heading2"/>
+      </w:pPr>
+      <w:bookmarkStart w:id="209" w:name="_Toc417470254"/>
+      <w:proofErr w:type="gramStart"/>
+      <w:r>
+        <w:t>v8.10.00a-bjj</w:t>
+      </w:r>
+      <w:bookmarkEnd w:id="209"/>
+      <w:proofErr w:type="gramEnd"/>
     </w:p>
     <w:p>
       <w:pPr>
@@ -13338,28 +13502,36 @@
         </w:numPr>
       </w:pPr>
       <w:r>
-        <w:t xml:space="preserve">The 64-bit version of the MAP DLL is now functioning. This means </w:t>
-      </w:r>
-      <w:r>
-        <w:rPr>
-          <w:i/>
-        </w:rPr>
-        <w:t xml:space="preserve">all </w:t>
-      </w:r>
-      <w:r>
-        <w:t>modeling</w:t>
-      </w:r>
-      <w:r>
-        <w:rPr>
-          <w:i/>
-        </w:rPr>
-        <w:t xml:space="preserve"> </w:t>
-      </w:r>
-      <w:r>
-        <w:t>functionality in FAST_Win32.exe is available in FAST_x64.exe</w:t>
-      </w:r>
-      <w:r>
-        <w:t>.</w:t>
+        <w:t xml:space="preserve">We replaced the MAP module with </w:t>
+      </w:r>
+      <w:r>
+        <w:t>MAP++</w:t>
+      </w:r>
+      <w:r>
+        <w:t xml:space="preserve"> by </w:t>
+      </w:r>
+      <w:r>
+        <w:t xml:space="preserve">external contributor </w:t>
+      </w:r>
+      <w:r>
+        <w:t>Marco Masciola</w:t>
+      </w:r>
+      <w:r>
+        <w:t xml:space="preserve">, </w:t>
+      </w:r>
+      <w:r>
+        <w:t xml:space="preserve">an updated DLL that does not depend on the external libraries that previously made MAP difficult to recompile. The source code for </w:t>
+      </w:r>
+      <w:hyperlink r:id="rId16" w:history="1">
+        <w:r>
+          <w:rPr>
+            <w:rStyle w:val="Hyperlink"/>
+          </w:rPr>
+          <w:t>MAP++</w:t>
+        </w:r>
+      </w:hyperlink>
+      <w:r>
+        <w:t xml:space="preserve"> is available and able to be compiled with standard C compilers.</w:t>
       </w:r>
     </w:p>
     <w:p>
@@ -13371,28 +13543,28 @@
         </w:numPr>
       </w:pPr>
       <w:r>
-        <w:t>We developed a</w:t>
-      </w:r>
-      <w:r>
-        <w:t xml:space="preserve"> new interface between FAST v8 and Simulink. This feature is described in detail in section “</w:t>
-      </w:r>
-      <w:r>
-        <w:fldChar w:fldCharType="begin"/>
-      </w:r>
-      <w:r>
-        <w:instrText xml:space="preserve"> REF _Ref413700469 \h </w:instrText>
-      </w:r>
-      <w:r>
-        <w:fldChar w:fldCharType="separate"/>
-      </w:r>
-      <w:r>
-        <w:t>FAST v8 Interface to Simulink</w:t>
-      </w:r>
-      <w:r>
-        <w:fldChar w:fldCharType="end"/>
-      </w:r>
-      <w:r>
-        <w:t>” later in this document.</w:t>
+        <w:t xml:space="preserve">The 64-bit version of the MAP DLL is now functioning. This means </w:t>
+      </w:r>
+      <w:r>
+        <w:rPr>
+          <w:i/>
+        </w:rPr>
+        <w:t xml:space="preserve">all </w:t>
+      </w:r>
+      <w:r>
+        <w:t>modeling</w:t>
+      </w:r>
+      <w:r>
+        <w:rPr>
+          <w:i/>
+        </w:rPr>
+        <w:t xml:space="preserve"> </w:t>
+      </w:r>
+      <w:r>
+        <w:t>functionality in FAST_Win32.exe is available in FAST_x64.exe</w:t>
+      </w:r>
+      <w:r>
+        <w:t>.</w:t>
       </w:r>
     </w:p>
     <w:p>
@@ -13405,33 +13577,28 @@
       </w:pPr>
       <w:r>
         <w:lastRenderedPageBreak/>
-        <w:t>We added h</w:t>
-      </w:r>
-      <w:r>
-        <w:t>igh-speed shaft braking</w:t>
-      </w:r>
-      <w:r>
-        <w:t xml:space="preserve"> to ServoDyn</w:t>
-      </w:r>
-      <w:r>
-        <w:t xml:space="preserve">. This feature is </w:t>
-      </w:r>
-      <w:r>
-        <w:t xml:space="preserve">compatible </w:t>
-      </w:r>
-      <w:r>
-        <w:t xml:space="preserve">only </w:t>
-      </w:r>
-      <w:r>
-        <w:t xml:space="preserve">with </w:t>
-      </w:r>
-      <w:proofErr w:type="spellStart"/>
-      <w:r>
-        <w:t>ElastoDyn’s</w:t>
-      </w:r>
-      <w:proofErr w:type="spellEnd"/>
-      <w:r>
-        <w:t xml:space="preserve"> ABM4 or AB4 integrators (i.e., it is not available with RK4).</w:t>
+        <w:t>We developed a</w:t>
+      </w:r>
+      <w:r>
+        <w:t xml:space="preserve"> new interface between FAST v8 and Simulink. This feature is described in detail in section “</w:t>
+      </w:r>
+      <w:r>
+        <w:fldChar w:fldCharType="begin"/>
+      </w:r>
+      <w:r>
+        <w:instrText xml:space="preserve"> REF _Ref413700469 \h </w:instrText>
+      </w:r>
+      <w:r>
+        <w:fldChar w:fldCharType="separate"/>
+      </w:r>
+      <w:r>
+        <w:t>FAST v8 Interface to Simulink</w:t>
+      </w:r>
+      <w:r>
+        <w:fldChar w:fldCharType="end"/>
+      </w:r>
+      <w:r>
+        <w:t>” later in this document.</w:t>
       </w:r>
     </w:p>
     <w:p>
@@ -13443,21 +13610,33 @@
         </w:numPr>
       </w:pPr>
       <w:r>
-        <w:t>We added g</w:t>
-      </w:r>
-      <w:r>
-        <w:t xml:space="preserve">earbox friction to ElastoDyn, allowing the user to specify </w:t>
+        <w:t>We added h</w:t>
+      </w:r>
+      <w:r>
+        <w:t>igh-speed shaft braking</w:t>
+      </w:r>
+      <w:r>
+        <w:t xml:space="preserve"> to ServoDyn</w:t>
+      </w:r>
+      <w:r>
+        <w:t xml:space="preserve">. This feature is </w:t>
+      </w:r>
+      <w:r>
+        <w:t xml:space="preserve">compatible </w:t>
+      </w:r>
+      <w:r>
+        <w:t xml:space="preserve">only </w:t>
+      </w:r>
+      <w:r>
+        <w:t xml:space="preserve">with </w:t>
       </w:r>
       <w:proofErr w:type="spellStart"/>
       <w:r>
-        <w:rPr>
-          <w:b/>
-        </w:rPr>
-        <w:t>GBoxEff</w:t>
+        <w:t>ElastoDyn’s</w:t>
       </w:r>
       <w:proofErr w:type="spellEnd"/>
       <w:r>
-        <w:t xml:space="preserve"> less than 100%. This feature is not currently available when the RK4 integrator is used.</w:t>
+        <w:t xml:space="preserve"> ABM4 or AB4 integrators (i.e., it is not available with RK4).</w:t>
       </w:r>
     </w:p>
     <w:p>
@@ -13469,7 +13648,21 @@
         </w:numPr>
       </w:pPr>
       <w:r>
-        <w:t>We fixed some bugs in HydroDyn that could cause the code to stop working with still water or with certain 3D and 4D datasets used in second-order WAMIT calculations.</w:t>
+        <w:t>We added g</w:t>
+      </w:r>
+      <w:r>
+        <w:t xml:space="preserve">earbox friction to ElastoDyn, allowing the user to specify </w:t>
+      </w:r>
+      <w:proofErr w:type="spellStart"/>
+      <w:r>
+        <w:rPr>
+          <w:b/>
+        </w:rPr>
+        <w:t>GBoxEff</w:t>
+      </w:r>
+      <w:proofErr w:type="spellEnd"/>
+      <w:r>
+        <w:t xml:space="preserve"> less than 100%. This feature is not currently available when the RK4 integrator is used.</w:t>
       </w:r>
     </w:p>
     <w:p>
@@ -13481,29 +13674,7 @@
         </w:numPr>
       </w:pPr>
       <w:r>
-        <w:t xml:space="preserve">We added another module for computing mooring line dynamics: </w:t>
-      </w:r>
-      <w:proofErr w:type="spellStart"/>
-      <w:r>
-        <w:t>MoorDyn</w:t>
-      </w:r>
-      <w:proofErr w:type="spellEnd"/>
-      <w:r>
-        <w:t xml:space="preserve"> by </w:t>
-      </w:r>
-      <w:r>
-        <w:t xml:space="preserve">external contributor </w:t>
-      </w:r>
-      <w:r>
-        <w:t xml:space="preserve">Matthew Hall. The version of </w:t>
-      </w:r>
-      <w:proofErr w:type="spellStart"/>
-      <w:r>
-        <w:t>MoorDyn</w:t>
-      </w:r>
-      <w:proofErr w:type="spellEnd"/>
-      <w:r>
-        <w:t xml:space="preserve"> released with FAST v8.10.00a-bjj is still considered incomplete.</w:t>
+        <w:t>We fixed some bugs in HydroDyn that could cause the code to stop working with still water or with certain 3D and 4D datasets used in second-order WAMIT calculations.</w:t>
       </w:r>
     </w:p>
     <w:p>
@@ -13515,86 +13686,29 @@
         </w:numPr>
       </w:pPr>
       <w:r>
-        <w:t>We added nacelle</w:t>
-      </w:r>
-      <w:r>
-        <w:t>-based</w:t>
-      </w:r>
-      <w:r>
-        <w:t xml:space="preserve"> tuned mass </w:t>
-      </w:r>
-      <w:r>
-        <w:t xml:space="preserve">dampers </w:t>
-      </w:r>
-      <w:r>
-        <w:t xml:space="preserve">to ServoDyn using the </w:t>
-      </w:r>
-      <w:r>
-        <w:t xml:space="preserve">new </w:t>
-      </w:r>
-      <w:r>
-        <w:t xml:space="preserve">TMD </w:t>
-      </w:r>
-      <w:r>
-        <w:t>sub</w:t>
-      </w:r>
-      <w:r>
-        <w:t xml:space="preserve">module. TMD is a </w:t>
-      </w:r>
-      <w:r>
-        <w:t>sub</w:t>
-      </w:r>
-      <w:r>
-        <w:t xml:space="preserve">module developed by the University of Massachusetts; it simulates </w:t>
-      </w:r>
-      <w:proofErr w:type="gramStart"/>
-      <w:r>
-        <w:t>two independent</w:t>
-      </w:r>
-      <w:r>
-        <w:t>,</w:t>
-      </w:r>
-      <w:r>
-        <w:t xml:space="preserve"> </w:t>
-      </w:r>
-      <w:r>
-        <w:t>one</w:t>
-      </w:r>
-      <w:r>
-        <w:t>-</w:t>
-      </w:r>
-      <w:r>
-        <w:t>DOF,</w:t>
-      </w:r>
-      <w:proofErr w:type="gramEnd"/>
-      <w:r>
-        <w:t xml:space="preserve"> linear </w:t>
-      </w:r>
-      <w:r>
-        <w:t>mass-spring-</w:t>
-      </w:r>
-      <w:r>
-        <w:t>damping elements that act in the for-aft (x) and side-to-side (y) directions</w:t>
-      </w:r>
-      <w:r>
-        <w:t xml:space="preserve"> of the nacelle</w:t>
-      </w:r>
-      <w:r>
-        <w:t>.</w:t>
-      </w:r>
-      <w:r>
-        <w:t xml:space="preserve"> Documentation is available at </w:t>
-      </w:r>
-      <w:hyperlink r:id="rId17" w:history="1">
-        <w:r>
-          <w:rPr>
-            <w:rStyle w:val="Hyperlink"/>
-          </w:rPr>
-          <w:t>https://nwtc.nrel.gov/TMD</w:t>
-        </w:r>
-      </w:hyperlink>
-      <w:r>
-        <w:t xml:space="preserve">. </w:t>
+        <w:t xml:space="preserve">We added another module for computing mooring line dynamics: </w:t>
+      </w:r>
+      <w:proofErr w:type="spellStart"/>
+      <w:r>
+        <w:t>MoorDyn</w:t>
+      </w:r>
+      <w:proofErr w:type="spellEnd"/>
+      <w:r>
+        <w:t xml:space="preserve"> by </w:t>
+      </w:r>
+      <w:r>
+        <w:t xml:space="preserve">external contributor </w:t>
+      </w:r>
+      <w:r>
+        <w:t xml:space="preserve">Matthew Hall. The version of </w:t>
+      </w:r>
+      <w:proofErr w:type="spellStart"/>
+      <w:r>
+        <w:t>MoorDyn</w:t>
+      </w:r>
+      <w:proofErr w:type="spellEnd"/>
+      <w:r>
+        <w:t xml:space="preserve"> released with FAST v8.10.00a-bjj is still considered incomplete.</w:t>
       </w:r>
     </w:p>
     <w:p>
@@ -13606,7 +13720,86 @@
         </w:numPr>
       </w:pPr>
       <w:r>
-        <w:t>We added rotational interpolation to the mesh mapping routines.</w:t>
+        <w:t>We added nacelle</w:t>
+      </w:r>
+      <w:r>
+        <w:t>-based</w:t>
+      </w:r>
+      <w:r>
+        <w:t xml:space="preserve"> tuned mass </w:t>
+      </w:r>
+      <w:r>
+        <w:t xml:space="preserve">dampers </w:t>
+      </w:r>
+      <w:r>
+        <w:t xml:space="preserve">to ServoDyn using the </w:t>
+      </w:r>
+      <w:r>
+        <w:t xml:space="preserve">new </w:t>
+      </w:r>
+      <w:r>
+        <w:t xml:space="preserve">TMD </w:t>
+      </w:r>
+      <w:r>
+        <w:t>sub</w:t>
+      </w:r>
+      <w:r>
+        <w:t xml:space="preserve">module. TMD is a </w:t>
+      </w:r>
+      <w:r>
+        <w:t>sub</w:t>
+      </w:r>
+      <w:r>
+        <w:t xml:space="preserve">module developed by the University of Massachusetts; it simulates </w:t>
+      </w:r>
+      <w:proofErr w:type="gramStart"/>
+      <w:r>
+        <w:t>two independent</w:t>
+      </w:r>
+      <w:r>
+        <w:t>,</w:t>
+      </w:r>
+      <w:r>
+        <w:t xml:space="preserve"> </w:t>
+      </w:r>
+      <w:r>
+        <w:t>one</w:t>
+      </w:r>
+      <w:r>
+        <w:t>-</w:t>
+      </w:r>
+      <w:r>
+        <w:t>DOF,</w:t>
+      </w:r>
+      <w:proofErr w:type="gramEnd"/>
+      <w:r>
+        <w:t xml:space="preserve"> linear </w:t>
+      </w:r>
+      <w:r>
+        <w:t>mass-spring-</w:t>
+      </w:r>
+      <w:r>
+        <w:t>damping elements that act in the for-aft (x) and side-to-side (y) directions</w:t>
+      </w:r>
+      <w:r>
+        <w:t xml:space="preserve"> of the nacelle</w:t>
+      </w:r>
+      <w:r>
+        <w:t>.</w:t>
+      </w:r>
+      <w:r>
+        <w:t xml:space="preserve"> Documentation is available at </w:t>
+      </w:r>
+      <w:hyperlink r:id="rId17" w:history="1">
+        <w:r>
+          <w:rPr>
+            <w:rStyle w:val="Hyperlink"/>
+          </w:rPr>
+          <w:t>https://nwtc.nrel.gov/TMD</w:t>
+        </w:r>
+      </w:hyperlink>
+      <w:r>
+        <w:t xml:space="preserve">. </w:t>
       </w:r>
     </w:p>
     <w:p>
@@ -13618,30 +13811,7 @@
         </w:numPr>
       </w:pPr>
       <w:r>
-        <w:t xml:space="preserve">Documentation for the </w:t>
-      </w:r>
-      <w:r>
-        <w:t xml:space="preserve">IceFloe </w:t>
-      </w:r>
-      <w:r>
-        <w:t>module has been released</w:t>
-      </w:r>
-      <w:r>
-        <w:t xml:space="preserve"> at </w:t>
-      </w:r>
-      <w:hyperlink r:id="rId18" w:history="1">
-        <w:r>
-          <w:rPr>
-            <w:rStyle w:val="Hyperlink"/>
-          </w:rPr>
-          <w:t>https://nwtc.nrel.gov/IceFloe</w:t>
-        </w:r>
-      </w:hyperlink>
-      <w:r>
-        <w:rPr>
-          <w:rStyle w:val="Hyperlink"/>
-        </w:rPr>
-        <w:t>.</w:t>
+        <w:t>We added rotational interpolation to the mesh mapping routines.</w:t>
       </w:r>
     </w:p>
     <w:p>
@@ -13653,17 +13823,29 @@
         </w:numPr>
       </w:pPr>
       <w:r>
-        <w:t xml:space="preserve">Documentation and sample input files for the FEAMooring module have been released at </w:t>
-      </w:r>
-      <w:hyperlink r:id="rId19" w:history="1">
+        <w:t xml:space="preserve">Documentation for the </w:t>
+      </w:r>
+      <w:r>
+        <w:t xml:space="preserve">IceFloe </w:t>
+      </w:r>
+      <w:r>
+        <w:t>module has been released</w:t>
+      </w:r>
+      <w:r>
+        <w:t xml:space="preserve"> at </w:t>
+      </w:r>
+      <w:hyperlink r:id="rId18" w:history="1">
         <w:r>
           <w:rPr>
             <w:rStyle w:val="Hyperlink"/>
           </w:rPr>
-          <w:t>https://nwtc.nrel.gov/FEAMooring</w:t>
+          <w:t>https://nwtc.nrel.gov/IceFloe</w:t>
         </w:r>
       </w:hyperlink>
       <w:r>
+        <w:rPr>
+          <w:rStyle w:val="Hyperlink"/>
+        </w:rPr>
         <w:t>.</w:t>
       </w:r>
     </w:p>
@@ -13676,26 +13858,14 @@
         </w:numPr>
       </w:pPr>
       <w:r>
-        <w:t xml:space="preserve">Documentation for the DWM </w:t>
-      </w:r>
-      <w:r>
-        <w:t xml:space="preserve">routines </w:t>
-      </w:r>
-      <w:r>
-        <w:t xml:space="preserve">and </w:t>
-      </w:r>
-      <w:r>
-        <w:t xml:space="preserve">the DWM wind farm </w:t>
-      </w:r>
-      <w:r>
-        <w:t xml:space="preserve">driver has been released at </w:t>
-      </w:r>
-      <w:hyperlink r:id="rId20" w:history="1">
+        <w:t xml:space="preserve">Documentation and sample input files for the FEAMooring module have been released at </w:t>
+      </w:r>
+      <w:hyperlink r:id="rId19" w:history="1">
         <w:r>
           <w:rPr>
             <w:rStyle w:val="Hyperlink"/>
           </w:rPr>
-          <w:t>https://nwtc.nrel.gov/DWM</w:t>
+          <w:t>https://nwtc.nrel.gov/FEAMooring</w:t>
         </w:r>
       </w:hyperlink>
       <w:r>
@@ -13711,6 +13881,41 @@
         </w:numPr>
       </w:pPr>
       <w:r>
+        <w:t xml:space="preserve">Documentation for the DWM </w:t>
+      </w:r>
+      <w:r>
+        <w:t xml:space="preserve">routines </w:t>
+      </w:r>
+      <w:r>
+        <w:t xml:space="preserve">and </w:t>
+      </w:r>
+      <w:r>
+        <w:t xml:space="preserve">the DWM wind farm </w:t>
+      </w:r>
+      <w:r>
+        <w:t xml:space="preserve">driver has been released at </w:t>
+      </w:r>
+      <w:hyperlink r:id="rId20" w:history="1">
+        <w:r>
+          <w:rPr>
+            <w:rStyle w:val="Hyperlink"/>
+          </w:rPr>
+          <w:t>https://nwtc.nrel.gov/DWM</w:t>
+        </w:r>
+      </w:hyperlink>
+      <w:r>
+        <w:t>.</w:t>
+      </w:r>
+    </w:p>
+    <w:p>
+      <w:pPr>
+        <w:pStyle w:val="ListParagraph"/>
+        <w:numPr>
+          <w:ilvl w:val="0"/>
+          <w:numId w:val="6"/>
+        </w:numPr>
+      </w:pPr>
+      <w:r>
         <w:t>FAST v8.</w:t>
       </w:r>
       <w:r>
@@ -13760,24 +13965,37 @@
         <w:ind w:left="360"/>
         <w:jc w:val="center"/>
       </w:pPr>
-      <w:bookmarkStart w:id="197" w:name="_Ref413699179"/>
-      <w:bookmarkStart w:id="198" w:name="_Ref413698574"/>
+      <w:bookmarkStart w:id="210" w:name="_Ref413699179"/>
+      <w:bookmarkStart w:id="211" w:name="_Ref413698574"/>
       <w:r>
         <w:t xml:space="preserve">Table </w:t>
       </w:r>
-      <w:fldSimple w:instr=" SEQ Table \* ARABIC ">
-        <w:r>
-          <w:rPr>
-            <w:noProof/>
-          </w:rPr>
-          <w:t>2</w:t>
-        </w:r>
-      </w:fldSimple>
-      <w:bookmarkEnd w:id="197"/>
+      <w:r>
+        <w:fldChar w:fldCharType="begin"/>
+      </w:r>
+      <w:r>
+        <w:instrText xml:space="preserve"> SEQ Table \* ARABIC </w:instrText>
+      </w:r>
+      <w:r>
+        <w:fldChar w:fldCharType="separate"/>
+      </w:r>
+      <w:r>
+        <w:rPr>
+          <w:noProof/>
+        </w:rPr>
+        <w:t>2</w:t>
+      </w:r>
+      <w:r>
+        <w:rPr>
+          <w:noProof/>
+        </w:rPr>
+        <w:fldChar w:fldCharType="end"/>
+      </w:r>
+      <w:bookmarkEnd w:id="210"/>
       <w:r>
         <w:t>: Components in FAST v8.10.00a-bjj</w:t>
       </w:r>
-      <w:bookmarkEnd w:id="198"/>
+      <w:bookmarkEnd w:id="211"/>
     </w:p>
     <w:tbl>
       <w:tblPr>
@@ -14708,7 +14926,6 @@
               <w:rPr>
                 <w:b w:val="0"/>
               </w:rPr>
-              <w:lastRenderedPageBreak/>
               <w:t>NWTC Subroutine Library</w:t>
             </w:r>
           </w:p>
@@ -14763,6 +14980,7 @@
               <w:rPr>
                 <w:b w:val="0"/>
               </w:rPr>
+              <w:lastRenderedPageBreak/>
               <w:t>FAST Registry</w:t>
             </w:r>
             <w:r>
@@ -14965,12 +15183,12 @@
       <w:pPr>
         <w:pStyle w:val="Heading2"/>
       </w:pPr>
-      <w:bookmarkStart w:id="199" w:name="_Toc417470255"/>
+      <w:bookmarkStart w:id="212" w:name="_Toc417470255"/>
       <w:proofErr w:type="gramStart"/>
       <w:r>
         <w:t>v8.09.00a-bjj</w:t>
       </w:r>
-      <w:bookmarkEnd w:id="199"/>
+      <w:bookmarkEnd w:id="212"/>
       <w:proofErr w:type="gramEnd"/>
     </w:p>
     <w:p>
@@ -15120,14 +15338,14 @@
       <w:pPr>
         <w:pStyle w:val="Heading2"/>
       </w:pPr>
-      <w:bookmarkStart w:id="200" w:name="_Ref412116139"/>
-      <w:bookmarkStart w:id="201" w:name="_Toc417470256"/>
+      <w:bookmarkStart w:id="213" w:name="_Ref412116139"/>
+      <w:bookmarkStart w:id="214" w:name="_Toc417470256"/>
       <w:proofErr w:type="gramStart"/>
       <w:r>
         <w:t>v8.08.00c-bjj</w:t>
       </w:r>
-      <w:bookmarkEnd w:id="200"/>
-      <w:bookmarkEnd w:id="201"/>
+      <w:bookmarkEnd w:id="213"/>
+      <w:bookmarkEnd w:id="214"/>
       <w:proofErr w:type="gramEnd"/>
     </w:p>
     <w:p>
@@ -15274,7 +15492,6 @@
         </w:numPr>
       </w:pPr>
       <w:r>
-        <w:lastRenderedPageBreak/>
         <w:t>N</w:t>
       </w:r>
       <w:r>
@@ -15286,7 +15503,7 @@
       <w:r>
         <w:t>: IceFloe and IceDyn</w:t>
       </w:r>
-      <w:bookmarkStart w:id="202" w:name="_Ref391841077"/>
+      <w:bookmarkStart w:id="215" w:name="_Ref391841077"/>
       <w:r>
         <w:rPr>
           <w:rStyle w:val="FootnoteReference"/>
@@ -15295,7 +15512,7 @@
         </w:rPr>
         <w:footnoteReference w:id="7"/>
       </w:r>
-      <w:bookmarkEnd w:id="202"/>
+      <w:bookmarkEnd w:id="215"/>
       <w:r>
         <w:t>.</w:t>
       </w:r>
@@ -15309,6 +15526,7 @@
         </w:numPr>
       </w:pPr>
       <w:r>
+        <w:lastRenderedPageBreak/>
         <w:t>A</w:t>
       </w:r>
       <w:r>
@@ -15830,12 +16048,12 @@
       <w:pPr>
         <w:pStyle w:val="Heading2"/>
       </w:pPr>
-      <w:bookmarkStart w:id="203" w:name="_Toc417470257"/>
+      <w:bookmarkStart w:id="216" w:name="_Toc417470257"/>
       <w:proofErr w:type="gramStart"/>
       <w:r>
         <w:t>v8.03.02b-bjj</w:t>
       </w:r>
-      <w:bookmarkEnd w:id="203"/>
+      <w:bookmarkEnd w:id="216"/>
       <w:proofErr w:type="gramEnd"/>
     </w:p>
     <w:p>
@@ -15923,13 +16141,13 @@
       <w:pPr>
         <w:pStyle w:val="Heading1"/>
       </w:pPr>
-      <w:bookmarkStart w:id="204" w:name="_Ref415574957"/>
-      <w:bookmarkStart w:id="205" w:name="_Toc417470258"/>
+      <w:bookmarkStart w:id="217" w:name="_Ref415574957"/>
+      <w:bookmarkStart w:id="218" w:name="_Toc417470258"/>
       <w:r>
         <w:t>FAST v8 Input and Output Files</w:t>
       </w:r>
-      <w:bookmarkEnd w:id="204"/>
-      <w:bookmarkEnd w:id="205"/>
+      <w:bookmarkEnd w:id="217"/>
+      <w:bookmarkEnd w:id="218"/>
     </w:p>
     <w:p>
       <w:r>
@@ -15967,11 +16185,11 @@
       <w:pPr>
         <w:pStyle w:val="Heading2"/>
       </w:pPr>
-      <w:bookmarkStart w:id="206" w:name="_Toc417470259"/>
+      <w:bookmarkStart w:id="219" w:name="_Toc417470259"/>
       <w:r>
         <w:t>File Naming Conventions</w:t>
       </w:r>
-      <w:bookmarkEnd w:id="206"/>
+      <w:bookmarkEnd w:id="219"/>
     </w:p>
     <w:p>
       <w:r>
@@ -16294,7 +16512,7 @@
         <w:trPr>
           <w:cnfStyle w:val="000000100000" w:firstRow="0" w:lastRow="0" w:firstColumn="0" w:lastColumn="0" w:oddVBand="0" w:evenVBand="0" w:oddHBand="1" w:evenHBand="0" w:firstRowFirstColumn="0" w:firstRowLastColumn="0" w:lastRowFirstColumn="0" w:lastRowLastColumn="0"/>
           <w:jc w:val="center"/>
-          <w:ins w:id="207" w:author="Bonnie Jonkman" w:date="2015-04-15T12:43:00Z"/>
+          <w:ins w:id="220" w:author="Bonnie Jonkman" w:date="2015-04-15T12:43:00Z"/>
         </w:trPr>
         <w:tc>
           <w:tcPr>
@@ -16305,11 +16523,11 @@
             <w:pPr>
               <w:jc w:val="center"/>
               <w:rPr>
-                <w:ins w:id="208" w:author="Bonnie Jonkman" w:date="2015-04-15T12:43:00Z"/>
+                <w:ins w:id="221" w:author="Bonnie Jonkman" w:date="2015-04-15T12:43:00Z"/>
               </w:rPr>
             </w:pPr>
             <w:proofErr w:type="spellStart"/>
-            <w:ins w:id="209" w:author="Bonnie Jonkman" w:date="2015-04-15T12:43:00Z">
+            <w:ins w:id="222" w:author="Bonnie Jonkman" w:date="2015-04-15T12:43:00Z">
               <w:r>
                 <w:t>chkp</w:t>
               </w:r>
@@ -16325,10 +16543,10 @@
             <w:pPr>
               <w:cnfStyle w:val="000000100000" w:firstRow="0" w:lastRow="0" w:firstColumn="0" w:lastColumn="0" w:oddVBand="0" w:evenVBand="0" w:oddHBand="1" w:evenHBand="0" w:firstRowFirstColumn="0" w:firstRowLastColumn="0" w:lastRowFirstColumn="0" w:lastRowLastColumn="0"/>
               <w:rPr>
-                <w:ins w:id="210" w:author="Bonnie Jonkman" w:date="2015-04-15T12:43:00Z"/>
-              </w:rPr>
-            </w:pPr>
-            <w:ins w:id="211" w:author="Bonnie Jonkman" w:date="2015-04-15T12:43:00Z">
+                <w:ins w:id="223" w:author="Bonnie Jonkman" w:date="2015-04-15T12:43:00Z"/>
+              </w:rPr>
+            </w:pPr>
+            <w:ins w:id="224" w:author="Bonnie Jonkman" w:date="2015-04-15T12:43:00Z">
               <w:r>
                 <w:t>Checkpoint files for restart capability</w:t>
               </w:r>
@@ -16496,19 +16714,32 @@
         <w:pStyle w:val="Caption"/>
         <w:jc w:val="center"/>
       </w:pPr>
-      <w:bookmarkStart w:id="212" w:name="_Ref352753427"/>
+      <w:bookmarkStart w:id="225" w:name="_Ref352753427"/>
       <w:r>
         <w:t xml:space="preserve">Figure </w:t>
       </w:r>
-      <w:fldSimple w:instr=" SEQ Figure \* ARABIC ">
-        <w:r>
-          <w:rPr>
-            <w:noProof/>
-          </w:rPr>
-          <w:t>4</w:t>
-        </w:r>
-      </w:fldSimple>
-      <w:bookmarkEnd w:id="212"/>
+      <w:r>
+        <w:fldChar w:fldCharType="begin"/>
+      </w:r>
+      <w:r>
+        <w:instrText xml:space="preserve"> SEQ Figure \* ARABIC </w:instrText>
+      </w:r>
+      <w:r>
+        <w:fldChar w:fldCharType="separate"/>
+      </w:r>
+      <w:r>
+        <w:rPr>
+          <w:noProof/>
+        </w:rPr>
+        <w:t>4</w:t>
+      </w:r>
+      <w:r>
+        <w:rPr>
+          <w:noProof/>
+        </w:rPr>
+        <w:fldChar w:fldCharType="end"/>
+      </w:r>
+      <w:bookmarkEnd w:id="225"/>
       <w:r>
         <w:t xml:space="preserve">: Summary of Input and Output Files for FAST </w:t>
       </w:r>
@@ -16538,9 +16769,9 @@
       <w:pPr>
         <w:pStyle w:val="Heading2"/>
       </w:pPr>
-      <w:bookmarkStart w:id="213" w:name="_Ref391883796"/>
-      <w:bookmarkStart w:id="214" w:name="_Toc417470260"/>
-      <w:bookmarkStart w:id="215" w:name="_Ref352702959"/>
+      <w:bookmarkStart w:id="226" w:name="_Ref391883796"/>
+      <w:bookmarkStart w:id="227" w:name="_Toc417470260"/>
+      <w:bookmarkStart w:id="228" w:name="_Ref352702959"/>
       <w:r>
         <w:lastRenderedPageBreak/>
         <w:t xml:space="preserve">Variables Specified in the </w:t>
@@ -16548,8 +16779,8 @@
       <w:r>
         <w:t>FAST Primary Input File</w:t>
       </w:r>
-      <w:bookmarkEnd w:id="213"/>
-      <w:bookmarkEnd w:id="214"/>
+      <w:bookmarkEnd w:id="226"/>
+      <w:bookmarkEnd w:id="227"/>
     </w:p>
     <w:p>
       <w:r>
@@ -17854,6 +18085,8 @@
         </w:rPr>
         <w:t>t will be implemented when BeamDyn is integrated into FAST.</w:t>
       </w:r>
+      <w:bookmarkStart w:id="229" w:name="_GoBack"/>
+      <w:bookmarkEnd w:id="229"/>
     </w:p>
     <w:p>
       <w:r>
@@ -17865,6 +18098,73 @@
       <w:r>
         <w:t>when running FAST.</w:t>
       </w:r>
+    </w:p>
+    <w:p>
+      <w:pPr>
+        <w:pStyle w:val="Heading4"/>
+        <w:rPr>
+          <w:ins w:id="230" w:author="Bonnie Jonkman" w:date="2015-04-24T10:24:00Z"/>
+        </w:rPr>
+      </w:pPr>
+      <w:proofErr w:type="spellStart"/>
+      <w:ins w:id="231" w:author="Bonnie Jonkman" w:date="2015-04-24T10:24:00Z">
+        <w:r>
+          <w:t>CompInflow</w:t>
+        </w:r>
+        <w:proofErr w:type="spellEnd"/>
+        <w:r>
+          <w:t xml:space="preserve">: Compute </w:t>
+        </w:r>
+        <w:r>
+          <w:t>inflow wind velocities</w:t>
+        </w:r>
+        <w:r>
+          <w:t xml:space="preserve"> [0 or 1]</w:t>
+        </w:r>
+      </w:ins>
+    </w:p>
+    <w:p>
+      <w:pPr>
+        <w:rPr>
+          <w:ins w:id="232" w:author="Bonnie Jonkman" w:date="2015-04-24T10:24:00Z"/>
+        </w:rPr>
+      </w:pPr>
+      <w:ins w:id="233" w:author="Bonnie Jonkman" w:date="2015-04-24T10:24:00Z">
+        <w:r>
+          <w:t xml:space="preserve">0: </w:t>
+        </w:r>
+      </w:ins>
+      <w:ins w:id="234" w:author="Bonnie Jonkman" w:date="2015-04-24T10:25:00Z">
+        <w:r>
+          <w:t xml:space="preserve">Use still air </w:t>
+        </w:r>
+      </w:ins>
+      <w:ins w:id="235" w:author="Bonnie Jonkman" w:date="2015-04-24T10:24:00Z">
+        <w:r>
+          <w:br/>
+          <w:t xml:space="preserve">1: Use </w:t>
+        </w:r>
+      </w:ins>
+      <w:proofErr w:type="spellStart"/>
+      <w:ins w:id="236" w:author="Bonnie Jonkman" w:date="2015-04-24T10:25:00Z">
+        <w:r>
+          <w:t>InflowWInd</w:t>
+        </w:r>
+        <w:proofErr w:type="spellEnd"/>
+        <w:r>
+          <w:t xml:space="preserve"> </w:t>
+        </w:r>
+      </w:ins>
+      <w:ins w:id="237" w:author="Bonnie Jonkman" w:date="2015-04-24T10:24:00Z">
+        <w:r>
+          <w:t xml:space="preserve">for </w:t>
+        </w:r>
+      </w:ins>
+      <w:ins w:id="238" w:author="Bonnie Jonkman" w:date="2015-04-24T10:25:00Z">
+        <w:r>
+          <w:t>inflow wind conditions</w:t>
+        </w:r>
+      </w:ins>
     </w:p>
     <w:p>
       <w:pPr>
@@ -18027,6 +18327,7 @@
       </w:pPr>
       <w:proofErr w:type="spellStart"/>
       <w:r>
+        <w:lastRenderedPageBreak/>
         <w:t>CompSub</w:t>
       </w:r>
       <w:proofErr w:type="spellEnd"/>
@@ -18052,7 +18353,6 @@
       </w:pPr>
       <w:proofErr w:type="spellStart"/>
       <w:r>
-        <w:lastRenderedPageBreak/>
         <w:t>CompMooring</w:t>
       </w:r>
       <w:proofErr w:type="spellEnd"/>
@@ -18373,9 +18673,89 @@
     <w:p>
       <w:pPr>
         <w:pStyle w:val="Heading4"/>
+        <w:rPr>
+          <w:ins w:id="239" w:author="Bonnie Jonkman" w:date="2015-04-24T10:25:00Z"/>
+        </w:rPr>
       </w:pPr>
       <w:proofErr w:type="spellStart"/>
-      <w:r>
+      <w:ins w:id="240" w:author="Bonnie Jonkman" w:date="2015-04-24T10:25:00Z">
+        <w:r>
+          <w:t>Inflow</w:t>
+        </w:r>
+        <w:r>
+          <w:t>File</w:t>
+        </w:r>
+        <w:proofErr w:type="spellEnd"/>
+        <w:r>
+          <w:t xml:space="preserve">: Name of file containing </w:t>
+        </w:r>
+        <w:r>
+          <w:t xml:space="preserve">inflow wind </w:t>
+        </w:r>
+        <w:r>
+          <w:t>input parameters [-]</w:t>
+        </w:r>
+      </w:ins>
+    </w:p>
+    <w:p>
+      <w:pPr>
+        <w:rPr>
+          <w:ins w:id="241" w:author="Bonnie Jonkman" w:date="2015-04-24T10:25:00Z"/>
+          <w:rPrChange w:id="242" w:author="Bonnie Jonkman" w:date="2015-04-24T10:26:00Z">
+            <w:rPr>
+              <w:ins w:id="243" w:author="Bonnie Jonkman" w:date="2015-04-24T10:25:00Z"/>
+            </w:rPr>
+          </w:rPrChange>
+        </w:rPr>
+        <w:pPrChange w:id="244" w:author="Bonnie Jonkman" w:date="2015-04-24T10:25:00Z">
+          <w:pPr>
+            <w:pStyle w:val="Heading4"/>
+          </w:pPr>
+        </w:pPrChange>
+      </w:pPr>
+      <w:ins w:id="245" w:author="Bonnie Jonkman" w:date="2015-04-24T10:25:00Z">
+        <w:r>
+          <w:t xml:space="preserve">This is the name of the InflowWind primary input file. It is not used if </w:t>
+        </w:r>
+      </w:ins>
+      <w:proofErr w:type="spellStart"/>
+      <w:ins w:id="246" w:author="Bonnie Jonkman" w:date="2015-04-24T10:26:00Z">
+        <w:r>
+          <w:rPr>
+            <w:b/>
+            <w:rPrChange w:id="247" w:author="Bonnie Jonkman" w:date="2015-04-24T10:26:00Z">
+              <w:rPr/>
+            </w:rPrChange>
+          </w:rPr>
+          <w:t>Comp</w:t>
+        </w:r>
+        <w:r>
+          <w:rPr>
+            <w:b/>
+          </w:rPr>
+          <w:t>Inflow</w:t>
+        </w:r>
+        <w:proofErr w:type="spellEnd"/>
+        <w:r>
+          <w:t> = </w:t>
+        </w:r>
+        <w:proofErr w:type="gramStart"/>
+        <w:r>
+          <w:t>0</w:t>
+        </w:r>
+        <w:proofErr w:type="gramEnd"/>
+        <w:r>
+          <w:t>.</w:t>
+        </w:r>
+      </w:ins>
+    </w:p>
+    <w:p>
+      <w:pPr>
+        <w:pStyle w:val="Heading4"/>
+      </w:pPr>
+      <w:proofErr w:type="spellStart"/>
+      <w:r>
+        <w:lastRenderedPageBreak/>
         <w:t>AeroFile</w:t>
       </w:r>
       <w:proofErr w:type="spellEnd"/>
@@ -18512,15 +18892,321 @@
         <w:t>CompServo</w:t>
       </w:r>
       <w:proofErr w:type="spellEnd"/>
+      <w:ins w:id="248" w:author="Bonnie Jonkman" w:date="2015-04-24T10:26:00Z">
+        <w:r>
+          <w:t> = </w:t>
+        </w:r>
+      </w:ins>
+      <w:del w:id="249" w:author="Bonnie Jonkman" w:date="2015-04-24T10:26:00Z">
+        <w:r>
+          <w:rPr>
+            <w:b/>
+          </w:rPr>
+          <w:delText xml:space="preserve"> </w:delText>
+        </w:r>
+        <w:r>
+          <w:delText xml:space="preserve">= </w:delText>
+        </w:r>
+      </w:del>
+      <w:proofErr w:type="gramStart"/>
+      <w:r>
+        <w:t>0</w:t>
+      </w:r>
+      <w:proofErr w:type="gramEnd"/>
+      <w:r>
+        <w:t>.</w:t>
+      </w:r>
+    </w:p>
+    <w:p>
+      <w:pPr>
+        <w:pStyle w:val="Heading4"/>
+      </w:pPr>
+      <w:proofErr w:type="spellStart"/>
+      <w:r>
+        <w:t>HydroFile</w:t>
+      </w:r>
+      <w:proofErr w:type="spellEnd"/>
+      <w:r>
+        <w:t>: Name of file containing hydrodynamic input parameters [-]</w:t>
+      </w:r>
+    </w:p>
+    <w:p>
+      <w:r>
+        <w:t xml:space="preserve">This is the name of the HydroDyn </w:t>
+      </w:r>
+      <w:r>
+        <w:t xml:space="preserve">primary </w:t>
+      </w:r>
+      <w:r>
+        <w:t xml:space="preserve">input file. </w:t>
+      </w:r>
+      <w:r>
+        <w:t xml:space="preserve">It is </w:t>
+      </w:r>
+      <w:r>
+        <w:t>not used</w:t>
+      </w:r>
+      <w:r>
+        <w:t xml:space="preserve"> if </w:t>
+      </w:r>
+      <w:proofErr w:type="spellStart"/>
       <w:r>
         <w:rPr>
           <w:b/>
         </w:rPr>
+        <w:t>CompHydro</w:t>
+      </w:r>
+      <w:proofErr w:type="spellEnd"/>
+      <w:ins w:id="250" w:author="Bonnie Jonkman" w:date="2015-04-24T10:26:00Z">
+        <w:r>
+          <w:t> = </w:t>
+        </w:r>
+      </w:ins>
+      <w:del w:id="251" w:author="Bonnie Jonkman" w:date="2015-04-24T10:26:00Z">
+        <w:r>
+          <w:rPr>
+            <w:b/>
+          </w:rPr>
+          <w:delText xml:space="preserve"> </w:delText>
+        </w:r>
+        <w:r>
+          <w:delText xml:space="preserve">= </w:delText>
+        </w:r>
+      </w:del>
+      <w:proofErr w:type="gramStart"/>
+      <w:r>
+        <w:t>0</w:t>
+      </w:r>
+      <w:proofErr w:type="gramEnd"/>
+      <w:r>
+        <w:t>.</w:t>
+      </w:r>
+    </w:p>
+    <w:p>
+      <w:pPr>
+        <w:pStyle w:val="Heading4"/>
+      </w:pPr>
+      <w:proofErr w:type="spellStart"/>
+      <w:r>
+        <w:t>SubFile</w:t>
+      </w:r>
+      <w:proofErr w:type="spellEnd"/>
+      <w:r>
+        <w:t xml:space="preserve">: Name of file containing </w:t>
+      </w:r>
+      <w:r>
+        <w:t>sub-structural</w:t>
+      </w:r>
+      <w:r>
+        <w:t xml:space="preserve"> input parameters [-]</w:t>
+      </w:r>
+    </w:p>
+    <w:p>
+      <w:r>
+        <w:t xml:space="preserve">This is the name of the </w:t>
+      </w:r>
+      <w:r>
+        <w:t>Sub</w:t>
+      </w:r>
+      <w:r>
+        <w:t xml:space="preserve">Dyn </w:t>
+      </w:r>
+      <w:r>
+        <w:t xml:space="preserve">primary </w:t>
+      </w:r>
+      <w:r>
+        <w:t xml:space="preserve">input file. </w:t>
+      </w:r>
+      <w:r>
+        <w:t xml:space="preserve">It is </w:t>
+      </w:r>
+      <w:r>
+        <w:t>not used</w:t>
+      </w:r>
+      <w:r>
+        <w:t xml:space="preserve"> if </w:t>
+      </w:r>
+      <w:proofErr w:type="spellStart"/>
+      <w:r>
+        <w:rPr>
+          <w:b/>
+        </w:rPr>
+        <w:t>CompSub</w:t>
+      </w:r>
+      <w:proofErr w:type="spellEnd"/>
+      <w:ins w:id="252" w:author="Bonnie Jonkman" w:date="2015-04-24T10:26:00Z">
+        <w:r>
+          <w:t> = </w:t>
+        </w:r>
+      </w:ins>
+      <w:del w:id="253" w:author="Bonnie Jonkman" w:date="2015-04-24T10:26:00Z">
+        <w:r>
+          <w:rPr>
+            <w:b/>
+          </w:rPr>
+          <w:delText xml:space="preserve"> </w:delText>
+        </w:r>
+        <w:r>
+          <w:delText xml:space="preserve">= </w:delText>
+        </w:r>
+      </w:del>
+      <w:proofErr w:type="gramStart"/>
+      <w:r>
+        <w:t>0</w:t>
+      </w:r>
+      <w:proofErr w:type="gramEnd"/>
+      <w:r>
+        <w:t>.</w:t>
+      </w:r>
+    </w:p>
+    <w:p>
+      <w:pPr>
+        <w:pStyle w:val="Heading4"/>
+      </w:pPr>
+      <w:proofErr w:type="spellStart"/>
+      <w:r>
+        <w:t>MooringFile</w:t>
+      </w:r>
+      <w:proofErr w:type="spellEnd"/>
+      <w:r>
+        <w:t>: Name of file containing mooring system input parameters [-]</w:t>
+      </w:r>
+    </w:p>
+    <w:p>
+      <w:r>
+        <w:t>This is the name of the MAP</w:t>
+      </w:r>
+      <w:r>
+        <w:t>++</w:t>
+      </w:r>
+      <w:r>
+        <w:t xml:space="preserve"> (</w:t>
+      </w:r>
+      <w:proofErr w:type="spellStart"/>
+      <w:r>
+        <w:rPr>
+          <w:b/>
+        </w:rPr>
+        <w:t>CompMooring</w:t>
+      </w:r>
+      <w:proofErr w:type="spellEnd"/>
+      <w:ins w:id="254" w:author="Bonnie Jonkman" w:date="2015-04-24T10:26:00Z">
+        <w:r>
+          <w:t> = </w:t>
+        </w:r>
+      </w:ins>
+      <w:del w:id="255" w:author="Bonnie Jonkman" w:date="2015-04-24T10:26:00Z">
+        <w:r>
+          <w:delText xml:space="preserve"> = </w:delText>
+        </w:r>
+      </w:del>
+      <w:r>
+        <w:t>1)</w:t>
+      </w:r>
+      <w:r>
+        <w:t>,</w:t>
+      </w:r>
+      <w:r>
+        <w:t xml:space="preserve"> FEAMooring (</w:t>
+      </w:r>
+      <w:proofErr w:type="spellStart"/>
+      <w:r>
+        <w:rPr>
+          <w:b/>
+        </w:rPr>
+        <w:t>CompMooring</w:t>
+      </w:r>
+      <w:proofErr w:type="spellEnd"/>
+      <w:ins w:id="256" w:author="Bonnie Jonkman" w:date="2015-04-24T10:26:00Z">
+        <w:r>
+          <w:t> = </w:t>
+        </w:r>
+      </w:ins>
+      <w:del w:id="257" w:author="Bonnie Jonkman" w:date="2015-04-24T10:26:00Z">
+        <w:r>
+          <w:delText xml:space="preserve"> = </w:delText>
+        </w:r>
+      </w:del>
+      <w:r>
+        <w:t>2)</w:t>
+      </w:r>
+      <w:r>
+        <w:t xml:space="preserve">, or </w:t>
+      </w:r>
+      <w:proofErr w:type="spellStart"/>
+      <w:r>
+        <w:t>MoorDyn</w:t>
+      </w:r>
+      <w:proofErr w:type="spellEnd"/>
+      <w:r>
+        <w:t xml:space="preserve"> (</w:t>
+      </w:r>
+      <w:proofErr w:type="spellStart"/>
+      <w:r>
+        <w:rPr>
+          <w:b/>
+        </w:rPr>
+        <w:t>CompMooring</w:t>
+      </w:r>
+      <w:proofErr w:type="spellEnd"/>
+      <w:ins w:id="258" w:author="Bonnie Jonkman" w:date="2015-04-24T10:26:00Z">
+        <w:r>
+          <w:t> = </w:t>
+        </w:r>
+      </w:ins>
+      <w:del w:id="259" w:author="Bonnie Jonkman" w:date="2015-04-24T10:26:00Z">
+        <w:r>
+          <w:delText xml:space="preserve"> = </w:delText>
+        </w:r>
+      </w:del>
+      <w:r>
+        <w:t>3)</w:t>
+      </w:r>
+      <w:r>
         <w:t xml:space="preserve"> </w:t>
       </w:r>
       <w:r>
-        <w:t xml:space="preserve">= </w:t>
-      </w:r>
+        <w:t xml:space="preserve">primary </w:t>
+      </w:r>
+      <w:r>
+        <w:t xml:space="preserve">input file. It is </w:t>
+      </w:r>
+      <w:r>
+        <w:t>not used</w:t>
+      </w:r>
+      <w:r>
+        <w:t xml:space="preserve"> if </w:t>
+      </w:r>
+      <w:proofErr w:type="spellStart"/>
+      <w:r>
+        <w:rPr>
+          <w:b/>
+        </w:rPr>
+        <w:t>CompMooring</w:t>
+      </w:r>
+      <w:proofErr w:type="spellEnd"/>
+      <w:ins w:id="260" w:author="Bonnie Jonkman" w:date="2015-04-24T10:26:00Z">
+        <w:r>
+          <w:t> = </w:t>
+        </w:r>
+      </w:ins>
+      <w:del w:id="261" w:author="Bonnie Jonkman" w:date="2015-04-24T10:26:00Z">
+        <w:r>
+          <w:rPr>
+            <w:b/>
+          </w:rPr>
+          <w:delText xml:space="preserve"> </w:delText>
+        </w:r>
+        <w:r>
+          <w:rPr>
+            <w:b/>
+          </w:rPr>
+          <w:delText>=</w:delText>
+        </w:r>
+        <w:r>
+          <w:delText xml:space="preserve"> </w:delText>
+        </w:r>
+      </w:del>
       <w:proofErr w:type="gramStart"/>
       <w:r>
         <w:t>0</w:t>
@@ -18536,49 +19222,116 @@
       </w:pPr>
       <w:proofErr w:type="spellStart"/>
       <w:r>
-        <w:t>HydroFile</w:t>
+        <w:t>IceFile</w:t>
       </w:r>
       <w:proofErr w:type="spellEnd"/>
       <w:r>
-        <w:t>: Name of file containing hydrodynamic input parameters [-]</w:t>
-      </w:r>
-    </w:p>
-    <w:p>
-      <w:r>
-        <w:t xml:space="preserve">This is the name of the HydroDyn </w:t>
+        <w:t>: Name of file containing ice input parameters [-]</w:t>
+      </w:r>
+    </w:p>
+    <w:p>
+      <w:r>
+        <w:t>This is the name of the IceFloe (</w:t>
+      </w:r>
+      <w:proofErr w:type="spellStart"/>
+      <w:r>
+        <w:rPr>
+          <w:b/>
+        </w:rPr>
+        <w:t>Comp</w:t>
+      </w:r>
+      <w:r>
+        <w:rPr>
+          <w:b/>
+        </w:rPr>
+        <w:t>Ice</w:t>
+      </w:r>
+      <w:proofErr w:type="spellEnd"/>
+      <w:ins w:id="262" w:author="Bonnie Jonkman" w:date="2015-04-24T10:26:00Z">
+        <w:r>
+          <w:t> = </w:t>
+        </w:r>
+      </w:ins>
+      <w:del w:id="263" w:author="Bonnie Jonkman" w:date="2015-04-24T10:26:00Z">
+        <w:r>
+          <w:rPr>
+            <w:b/>
+          </w:rPr>
+          <w:delText xml:space="preserve"> </w:delText>
+        </w:r>
+        <w:r>
+          <w:delText xml:space="preserve">= </w:delText>
+        </w:r>
+      </w:del>
+      <w:r>
+        <w:t>1) or IceDyn (</w:t>
+      </w:r>
+      <w:proofErr w:type="spellStart"/>
+      <w:r>
+        <w:rPr>
+          <w:b/>
+        </w:rPr>
+        <w:t>Comp</w:t>
+      </w:r>
+      <w:r>
+        <w:rPr>
+          <w:b/>
+        </w:rPr>
+        <w:t>Ice</w:t>
+      </w:r>
+      <w:proofErr w:type="spellEnd"/>
+      <w:ins w:id="264" w:author="Bonnie Jonkman" w:date="2015-04-24T10:27:00Z">
+        <w:r>
+          <w:t> = </w:t>
+        </w:r>
+      </w:ins>
+      <w:del w:id="265" w:author="Bonnie Jonkman" w:date="2015-04-24T10:27:00Z">
+        <w:r>
+          <w:delText xml:space="preserve"> = </w:delText>
+        </w:r>
+      </w:del>
+      <w:r>
+        <w:t xml:space="preserve">2) </w:t>
       </w:r>
       <w:r>
         <w:t xml:space="preserve">primary </w:t>
       </w:r>
       <w:r>
-        <w:t xml:space="preserve">input file. </w:t>
-      </w:r>
-      <w:r>
-        <w:t xml:space="preserve">It is </w:t>
-      </w:r>
-      <w:r>
-        <w:t>not used</w:t>
-      </w:r>
-      <w:r>
-        <w:t xml:space="preserve"> if </w:t>
+        <w:t xml:space="preserve">input file. It is not used if </w:t>
       </w:r>
       <w:proofErr w:type="spellStart"/>
       <w:r>
         <w:rPr>
           <w:b/>
         </w:rPr>
-        <w:t>CompHydro</w:t>
+        <w:t>Comp</w:t>
+      </w:r>
+      <w:r>
+        <w:rPr>
+          <w:b/>
+        </w:rPr>
+        <w:t>Ice</w:t>
       </w:r>
       <w:proofErr w:type="spellEnd"/>
-      <w:r>
-        <w:rPr>
-          <w:b/>
-        </w:rPr>
-        <w:t xml:space="preserve"> </w:t>
-      </w:r>
-      <w:r>
-        <w:t xml:space="preserve">= </w:t>
-      </w:r>
+      <w:ins w:id="266" w:author="Bonnie Jonkman" w:date="2015-04-24T10:27:00Z">
+        <w:r>
+          <w:t> = </w:t>
+        </w:r>
+      </w:ins>
+      <w:del w:id="267" w:author="Bonnie Jonkman" w:date="2015-04-24T10:27:00Z">
+        <w:r>
+          <w:delText> </w:delText>
+        </w:r>
+        <w:r>
+          <w:rPr>
+            <w:b/>
+          </w:rPr>
+          <w:delText>=</w:delText>
+        </w:r>
+        <w:r>
+          <w:delText> </w:delText>
+        </w:r>
+      </w:del>
       <w:proofErr w:type="gramStart"/>
       <w:r>
         <w:t>0</w:t>
@@ -18590,295 +19343,6 @@
     </w:p>
     <w:p>
       <w:pPr>
-        <w:pStyle w:val="Heading4"/>
-      </w:pPr>
-      <w:proofErr w:type="spellStart"/>
-      <w:r>
-        <w:lastRenderedPageBreak/>
-        <w:t>SubFile</w:t>
-      </w:r>
-      <w:proofErr w:type="spellEnd"/>
-      <w:r>
-        <w:t xml:space="preserve">: Name of file containing </w:t>
-      </w:r>
-      <w:r>
-        <w:t>sub-structural</w:t>
-      </w:r>
-      <w:r>
-        <w:t xml:space="preserve"> input parameters [-]</w:t>
-      </w:r>
-    </w:p>
-    <w:p>
-      <w:r>
-        <w:t xml:space="preserve">This is the name of the </w:t>
-      </w:r>
-      <w:r>
-        <w:t>Sub</w:t>
-      </w:r>
-      <w:r>
-        <w:t xml:space="preserve">Dyn </w:t>
-      </w:r>
-      <w:r>
-        <w:t xml:space="preserve">primary </w:t>
-      </w:r>
-      <w:r>
-        <w:t xml:space="preserve">input file. </w:t>
-      </w:r>
-      <w:r>
-        <w:t xml:space="preserve">It is </w:t>
-      </w:r>
-      <w:r>
-        <w:t>not used</w:t>
-      </w:r>
-      <w:r>
-        <w:t xml:space="preserve"> if </w:t>
-      </w:r>
-      <w:proofErr w:type="spellStart"/>
-      <w:r>
-        <w:rPr>
-          <w:b/>
-        </w:rPr>
-        <w:t>CompSub</w:t>
-      </w:r>
-      <w:proofErr w:type="spellEnd"/>
-      <w:r>
-        <w:rPr>
-          <w:b/>
-        </w:rPr>
-        <w:t xml:space="preserve"> </w:t>
-      </w:r>
-      <w:r>
-        <w:t xml:space="preserve">= </w:t>
-      </w:r>
-      <w:proofErr w:type="gramStart"/>
-      <w:r>
-        <w:t>0</w:t>
-      </w:r>
-      <w:proofErr w:type="gramEnd"/>
-      <w:r>
-        <w:t>.</w:t>
-      </w:r>
-    </w:p>
-    <w:p>
-      <w:pPr>
-        <w:pStyle w:val="Heading4"/>
-      </w:pPr>
-      <w:proofErr w:type="spellStart"/>
-      <w:r>
-        <w:t>MooringFile</w:t>
-      </w:r>
-      <w:proofErr w:type="spellEnd"/>
-      <w:r>
-        <w:t>: Name of file containing mooring system input parameters [-]</w:t>
-      </w:r>
-    </w:p>
-    <w:p>
-      <w:r>
-        <w:t>This is the name of the MAP</w:t>
-      </w:r>
-      <w:r>
-        <w:t>++</w:t>
-      </w:r>
-      <w:r>
-        <w:t xml:space="preserve"> (</w:t>
-      </w:r>
-      <w:proofErr w:type="spellStart"/>
-      <w:r>
-        <w:rPr>
-          <w:b/>
-        </w:rPr>
-        <w:t>CompMooring</w:t>
-      </w:r>
-      <w:proofErr w:type="spellEnd"/>
-      <w:r>
-        <w:t xml:space="preserve"> = 1)</w:t>
-      </w:r>
-      <w:r>
-        <w:t>,</w:t>
-      </w:r>
-      <w:r>
-        <w:t xml:space="preserve"> FEAMooring (</w:t>
-      </w:r>
-      <w:proofErr w:type="spellStart"/>
-      <w:r>
-        <w:rPr>
-          <w:b/>
-        </w:rPr>
-        <w:t>CompMooring</w:t>
-      </w:r>
-      <w:proofErr w:type="spellEnd"/>
-      <w:r>
-        <w:t xml:space="preserve"> = 2)</w:t>
-      </w:r>
-      <w:r>
-        <w:t xml:space="preserve">, or </w:t>
-      </w:r>
-      <w:proofErr w:type="spellStart"/>
-      <w:r>
-        <w:t>MoorDyn</w:t>
-      </w:r>
-      <w:proofErr w:type="spellEnd"/>
-      <w:r>
-        <w:t xml:space="preserve"> (</w:t>
-      </w:r>
-      <w:proofErr w:type="spellStart"/>
-      <w:r>
-        <w:rPr>
-          <w:b/>
-        </w:rPr>
-        <w:t>CompMooring</w:t>
-      </w:r>
-      <w:proofErr w:type="spellEnd"/>
-      <w:r>
-        <w:t xml:space="preserve"> = 3)</w:t>
-      </w:r>
-      <w:r>
-        <w:t xml:space="preserve"> </w:t>
-      </w:r>
-      <w:r>
-        <w:t xml:space="preserve">primary </w:t>
-      </w:r>
-      <w:r>
-        <w:t xml:space="preserve">input file. It is </w:t>
-      </w:r>
-      <w:r>
-        <w:t>not used</w:t>
-      </w:r>
-      <w:r>
-        <w:t xml:space="preserve"> if </w:t>
-      </w:r>
-      <w:proofErr w:type="spellStart"/>
-      <w:r>
-        <w:rPr>
-          <w:b/>
-        </w:rPr>
-        <w:t>CompMooring</w:t>
-      </w:r>
-      <w:proofErr w:type="spellEnd"/>
-      <w:r>
-        <w:rPr>
-          <w:b/>
-        </w:rPr>
-        <w:t xml:space="preserve"> </w:t>
-      </w:r>
-      <w:r>
-        <w:rPr>
-          <w:b/>
-        </w:rPr>
-        <w:t>=</w:t>
-      </w:r>
-      <w:r>
-        <w:t xml:space="preserve"> </w:t>
-      </w:r>
-      <w:proofErr w:type="gramStart"/>
-      <w:r>
-        <w:t>0</w:t>
-      </w:r>
-      <w:proofErr w:type="gramEnd"/>
-      <w:r>
-        <w:t>.</w:t>
-      </w:r>
-    </w:p>
-    <w:p>
-      <w:pPr>
-        <w:pStyle w:val="Heading4"/>
-      </w:pPr>
-      <w:proofErr w:type="spellStart"/>
-      <w:r>
-        <w:t>IceFile</w:t>
-      </w:r>
-      <w:proofErr w:type="spellEnd"/>
-      <w:r>
-        <w:t>: Name of file containing ice input parameters [-]</w:t>
-      </w:r>
-    </w:p>
-    <w:p>
-      <w:r>
-        <w:t>This is the name of the IceFloe (</w:t>
-      </w:r>
-      <w:proofErr w:type="spellStart"/>
-      <w:r>
-        <w:rPr>
-          <w:b/>
-        </w:rPr>
-        <w:t>Comp</w:t>
-      </w:r>
-      <w:r>
-        <w:rPr>
-          <w:b/>
-        </w:rPr>
-        <w:t>Ice</w:t>
-      </w:r>
-      <w:proofErr w:type="spellEnd"/>
-      <w:r>
-        <w:rPr>
-          <w:b/>
-        </w:rPr>
-        <w:t xml:space="preserve"> </w:t>
-      </w:r>
-      <w:r>
-        <w:t>= 1) or IceDyn (</w:t>
-      </w:r>
-      <w:proofErr w:type="spellStart"/>
-      <w:r>
-        <w:rPr>
-          <w:b/>
-        </w:rPr>
-        <w:t>Comp</w:t>
-      </w:r>
-      <w:r>
-        <w:rPr>
-          <w:b/>
-        </w:rPr>
-        <w:t>Ice</w:t>
-      </w:r>
-      <w:proofErr w:type="spellEnd"/>
-      <w:r>
-        <w:t xml:space="preserve"> = 2) </w:t>
-      </w:r>
-      <w:r>
-        <w:t xml:space="preserve">primary </w:t>
-      </w:r>
-      <w:r>
-        <w:t xml:space="preserve">input file. It is not used if </w:t>
-      </w:r>
-      <w:proofErr w:type="spellStart"/>
-      <w:r>
-        <w:rPr>
-          <w:b/>
-        </w:rPr>
-        <w:t>Comp</w:t>
-      </w:r>
-      <w:r>
-        <w:rPr>
-          <w:b/>
-        </w:rPr>
-        <w:t>Ice</w:t>
-      </w:r>
-      <w:proofErr w:type="spellEnd"/>
-      <w:r>
-        <w:t> </w:t>
-      </w:r>
-      <w:r>
-        <w:rPr>
-          <w:b/>
-        </w:rPr>
-        <w:t>=</w:t>
-      </w:r>
-      <w:r>
-        <w:t> </w:t>
-      </w:r>
-      <w:proofErr w:type="gramStart"/>
-      <w:r>
-        <w:t>0</w:t>
-      </w:r>
-      <w:proofErr w:type="gramEnd"/>
-      <w:r>
-        <w:t>.</w:t>
-      </w:r>
-    </w:p>
-    <w:p>
-      <w:pPr>
         <w:pStyle w:val="Heading3"/>
       </w:pPr>
       <w:r>
@@ -18889,7 +19353,7 @@
       <w:r>
         <w:t xml:space="preserve">This section </w:t>
       </w:r>
-      <w:ins w:id="216" w:author="Bonnie Jonkman" w:date="2015-04-15T13:41:00Z">
+      <w:ins w:id="268" w:author="Bonnie Jonkman" w:date="2015-04-15T13:41:00Z">
         <w:r>
           <w:t xml:space="preserve">of the primary FAST input file </w:t>
         </w:r>
@@ -19075,11 +19539,11 @@
       <w:pPr>
         <w:pStyle w:val="Heading4"/>
         <w:rPr>
-          <w:ins w:id="217" w:author="Bonnie Jonkman" w:date="2015-04-15T13:32:00Z"/>
+          <w:ins w:id="269" w:author="Bonnie Jonkman" w:date="2015-04-15T13:32:00Z"/>
         </w:rPr>
       </w:pPr>
       <w:proofErr w:type="spellStart"/>
-      <w:ins w:id="218" w:author="Bonnie Jonkman" w:date="2015-04-15T13:32:00Z">
+      <w:ins w:id="270" w:author="Bonnie Jonkman" w:date="2015-04-15T13:32:00Z">
         <w:r>
           <w:t>ChkptTime</w:t>
         </w:r>
@@ -19098,10 +19562,10 @@
     <w:p>
       <w:pPr>
         <w:rPr>
-          <w:ins w:id="219" w:author="Bonnie Jonkman" w:date="2015-04-15T13:35:00Z"/>
-        </w:rPr>
-      </w:pPr>
-      <w:ins w:id="220" w:author="Bonnie Jonkman" w:date="2015-04-15T13:35:00Z">
+          <w:ins w:id="271" w:author="Bonnie Jonkman" w:date="2015-04-15T13:35:00Z"/>
+        </w:rPr>
+      </w:pPr>
+      <w:ins w:id="272" w:author="Bonnie Jonkman" w:date="2015-04-15T13:35:00Z">
         <w:r>
           <w:t xml:space="preserve">This input determines how frequently checkpoint files should be written. Checkpoint files are used for restart capability; short simulations should set </w:t>
         </w:r>
@@ -19128,7 +19592,7 @@
           <w:t>.</w:t>
         </w:r>
       </w:ins>
-      <w:ins w:id="221" w:author="Bonnie Jonkman" w:date="2015-04-15T13:43:00Z">
+      <w:ins w:id="273" w:author="Bonnie Jonkman" w:date="2015-04-15T13:43:00Z">
         <w:r>
           <w:t xml:space="preserve"> For more information on checkpoint files and restart</w:t>
         </w:r>
@@ -19136,7 +19600,7 @@
           <w:t xml:space="preserve"> capability in FAST, see section, “</w:t>
         </w:r>
       </w:ins>
-      <w:ins w:id="222" w:author="Bonnie Jonkman" w:date="2015-04-15T13:44:00Z">
+      <w:ins w:id="274" w:author="Bonnie Jonkman" w:date="2015-04-15T13:44:00Z">
         <w:r>
           <w:fldChar w:fldCharType="begin"/>
         </w:r>
@@ -19147,17 +19611,17 @@
       <w:r>
         <w:fldChar w:fldCharType="separate"/>
       </w:r>
-      <w:ins w:id="223" w:author="Bonnie Jonkman" w:date="2015-04-22T12:48:00Z">
+      <w:ins w:id="275" w:author="Bonnie Jonkman" w:date="2015-04-22T12:48:00Z">
         <w:r>
           <w:t>Checkpoint Files (Restart Capability)</w:t>
         </w:r>
       </w:ins>
-      <w:ins w:id="224" w:author="Bonnie Jonkman" w:date="2015-04-15T13:44:00Z">
+      <w:ins w:id="276" w:author="Bonnie Jonkman" w:date="2015-04-15T13:44:00Z">
         <w:r>
           <w:fldChar w:fldCharType="end"/>
         </w:r>
       </w:ins>
-      <w:ins w:id="225" w:author="Bonnie Jonkman" w:date="2015-04-15T13:43:00Z">
+      <w:ins w:id="277" w:author="Bonnie Jonkman" w:date="2015-04-15T13:43:00Z">
         <w:r>
           <w:t>” in the document.</w:t>
         </w:r>
@@ -19169,6 +19633,7 @@
       </w:pPr>
       <w:proofErr w:type="spellStart"/>
       <w:r>
+        <w:lastRenderedPageBreak/>
         <w:t>DT_Out</w:t>
       </w:r>
       <w:proofErr w:type="spellEnd"/>
@@ -19411,7 +19876,6 @@
     </w:p>
     <w:p>
       <w:r>
-        <w:lastRenderedPageBreak/>
         <w:t xml:space="preserve">Text files write a line to the file each </w:t>
       </w:r>
       <w:r>
@@ -19780,26 +20244,26 @@
       <w:pPr>
         <w:pStyle w:val="Heading2"/>
         <w:rPr>
-          <w:ins w:id="226" w:author="Bonnie Jonkman" w:date="2015-04-15T13:42:00Z"/>
-        </w:rPr>
-      </w:pPr>
-      <w:bookmarkStart w:id="227" w:name="_Ref416868785"/>
-      <w:bookmarkStart w:id="228" w:name="_Toc417470261"/>
-      <w:ins w:id="229" w:author="Bonnie Jonkman" w:date="2015-04-15T13:42:00Z">
+          <w:ins w:id="278" w:author="Bonnie Jonkman" w:date="2015-04-15T13:42:00Z"/>
+        </w:rPr>
+      </w:pPr>
+      <w:bookmarkStart w:id="279" w:name="_Ref416868785"/>
+      <w:bookmarkStart w:id="280" w:name="_Toc417470261"/>
+      <w:ins w:id="281" w:author="Bonnie Jonkman" w:date="2015-04-15T13:42:00Z">
         <w:r>
           <w:t>Checkpoint Files (Restart Capability)</w:t>
         </w:r>
-        <w:bookmarkEnd w:id="227"/>
-        <w:bookmarkEnd w:id="228"/>
+        <w:bookmarkEnd w:id="279"/>
+        <w:bookmarkEnd w:id="280"/>
       </w:ins>
     </w:p>
     <w:p>
       <w:pPr>
         <w:rPr>
-          <w:ins w:id="230" w:author="Bonnie Jonkman" w:date="2015-04-15T13:52:00Z"/>
-        </w:rPr>
-      </w:pPr>
-      <w:ins w:id="231" w:author="Bonnie Jonkman" w:date="2015-04-15T13:42:00Z">
+          <w:ins w:id="282" w:author="Bonnie Jonkman" w:date="2015-04-15T13:52:00Z"/>
+        </w:rPr>
+      </w:pPr>
+      <w:ins w:id="283" w:author="Bonnie Jonkman" w:date="2015-04-15T13:42:00Z">
         <w:r>
           <w:t>For long FAST simulations that may not run to completion due to hardware failure or system availability, FAST has the ability to generate checkpoint files. These files can be used to restart the FAST simulation from the place the checkpoint file was written.</w:t>
         </w:r>
@@ -19808,15 +20272,16 @@
     <w:p>
       <w:pPr>
         <w:rPr>
-          <w:ins w:id="232" w:author="Bonnie Jonkman" w:date="2015-04-15T13:52:00Z"/>
-        </w:rPr>
-      </w:pPr>
-      <w:ins w:id="233" w:author="Bonnie Jonkman" w:date="2015-04-15T13:52:00Z">
-        <w:r>
+          <w:ins w:id="284" w:author="Bonnie Jonkman" w:date="2015-04-15T13:52:00Z"/>
+        </w:rPr>
+      </w:pPr>
+      <w:ins w:id="285" w:author="Bonnie Jonkman" w:date="2015-04-15T13:52:00Z">
+        <w:r>
+          <w:lastRenderedPageBreak/>
           <w:t xml:space="preserve">If you generate a checkpoint file, </w:t>
         </w:r>
       </w:ins>
-      <w:ins w:id="234" w:author="Bonnie Jonkman" w:date="2015-04-15T14:03:00Z">
+      <w:ins w:id="286" w:author="Bonnie Jonkman" w:date="2015-04-15T14:03:00Z">
         <w:r>
           <w:t>keep in mind the following caveats:</w:t>
         </w:r>
@@ -19830,15 +20295,15 @@
           <w:numId w:val="29"/>
         </w:numPr>
         <w:rPr>
-          <w:ins w:id="235" w:author="Bonnie Jonkman" w:date="2015-04-15T13:54:00Z"/>
-        </w:rPr>
-      </w:pPr>
-      <w:ins w:id="236" w:author="Bonnie Jonkman" w:date="2015-04-15T13:52:00Z">
+          <w:ins w:id="287" w:author="Bonnie Jonkman" w:date="2015-04-15T13:54:00Z"/>
+        </w:rPr>
+      </w:pPr>
+      <w:ins w:id="288" w:author="Bonnie Jonkman" w:date="2015-04-15T13:52:00Z">
         <w:r>
           <w:t>Any Bladed-style DLL used for control</w:t>
         </w:r>
       </w:ins>
-      <w:ins w:id="237" w:author="Bonnie Jonkman" w:date="2015-04-15T13:53:00Z">
+      <w:ins w:id="289" w:author="Bonnie Jonkman" w:date="2015-04-15T13:53:00Z">
         <w:r>
           <w:t xml:space="preserve"> must </w:t>
         </w:r>
@@ -19846,12 +20311,12 @@
           <w:t xml:space="preserve">be modified for checkpoint/restart capability. We </w:t>
         </w:r>
       </w:ins>
-      <w:ins w:id="238" w:author="Bonnie Jonkman" w:date="2015-04-15T13:54:00Z">
+      <w:ins w:id="290" w:author="Bonnie Jonkman" w:date="2015-04-15T13:54:00Z">
         <w:r>
           <w:t>have made these modifications to the DLL</w:t>
         </w:r>
       </w:ins>
-      <w:ins w:id="239" w:author="Bonnie Jonkman" w:date="2015-04-15T14:00:00Z">
+      <w:ins w:id="291" w:author="Bonnie Jonkman" w:date="2015-04-15T14:00:00Z">
         <w:r>
           <w:t xml:space="preserve"> </w:t>
         </w:r>
@@ -19862,7 +20327,7 @@
           <w:t>(reference BLADED manual here?)</w:t>
         </w:r>
       </w:ins>
-      <w:ins w:id="240" w:author="Bonnie Jonkman" w:date="2015-04-15T13:54:00Z">
+      <w:ins w:id="292" w:author="Bonnie Jonkman" w:date="2015-04-15T13:54:00Z">
         <w:r>
           <w:t>:</w:t>
         </w:r>
@@ -19876,10 +20341,10 @@
           <w:numId w:val="29"/>
         </w:numPr>
         <w:rPr>
-          <w:ins w:id="241" w:author="Bonnie Jonkman" w:date="2015-04-15T13:56:00Z"/>
-        </w:rPr>
-      </w:pPr>
-      <w:ins w:id="242" w:author="Bonnie Jonkman" w:date="2015-04-15T13:55:00Z">
+          <w:ins w:id="293" w:author="Bonnie Jonkman" w:date="2015-04-15T13:56:00Z"/>
+        </w:rPr>
+      </w:pPr>
+      <w:ins w:id="294" w:author="Bonnie Jonkman" w:date="2015-04-15T13:55:00Z">
         <w:r>
           <w:t xml:space="preserve">When record </w:t>
         </w:r>
@@ -19892,69 +20357,69 @@
           <w:t xml:space="preserve"> of the </w:t>
         </w:r>
       </w:ins>
-      <w:ins w:id="243" w:author="Bonnie Jonkman" w:date="2015-04-15T13:57:00Z">
+      <w:ins w:id="295" w:author="Bonnie Jonkman" w:date="2015-04-15T13:57:00Z">
         <w:r>
           <w:t>“DATA” (</w:t>
         </w:r>
       </w:ins>
       <w:proofErr w:type="spellStart"/>
-      <w:ins w:id="244" w:author="Bonnie Jonkman" w:date="2015-04-15T13:55:00Z">
+      <w:ins w:id="296" w:author="Bonnie Jonkman" w:date="2015-04-15T13:55:00Z">
         <w:r>
           <w:t>avrSwap</w:t>
         </w:r>
       </w:ins>
       <w:proofErr w:type="spellEnd"/>
-      <w:ins w:id="245" w:author="Bonnie Jonkman" w:date="2015-04-15T13:57:00Z">
+      <w:ins w:id="297" w:author="Bonnie Jonkman" w:date="2015-04-15T13:57:00Z">
         <w:r>
           <w:t>)</w:t>
         </w:r>
       </w:ins>
-      <w:ins w:id="246" w:author="Bonnie Jonkman" w:date="2015-04-15T13:55:00Z">
+      <w:ins w:id="298" w:author="Bonnie Jonkman" w:date="2015-04-15T13:55:00Z">
         <w:r>
           <w:t xml:space="preserve"> array is </w:t>
         </w:r>
       </w:ins>
-      <w:ins w:id="247" w:author="Bonnie Jonkman" w:date="2015-04-15T13:57:00Z">
+      <w:ins w:id="299" w:author="Bonnie Jonkman" w:date="2015-04-15T13:57:00Z">
         <w:r>
           <w:t>–</w:t>
         </w:r>
       </w:ins>
-      <w:ins w:id="248" w:author="Bonnie Jonkman" w:date="2015-04-15T13:55:00Z">
+      <w:ins w:id="300" w:author="Bonnie Jonkman" w:date="2015-04-15T13:55:00Z">
         <w:r>
           <w:t xml:space="preserve">8, the DLL should create a checkpoint file. The file must be named according to the file name passed in </w:t>
         </w:r>
       </w:ins>
-      <w:ins w:id="249" w:author="Bonnie Jonkman" w:date="2015-04-15T13:56:00Z">
+      <w:ins w:id="301" w:author="Bonnie Jonkman" w:date="2015-04-15T13:56:00Z">
         <w:r>
           <w:t xml:space="preserve">argument “INFILE” for this call. </w:t>
         </w:r>
       </w:ins>
-      <w:ins w:id="250" w:author="Bonnie Jonkman" w:date="2015-04-15T13:57:00Z">
+      <w:ins w:id="302" w:author="Bonnie Jonkman" w:date="2015-04-15T13:57:00Z">
         <w:r>
           <w:t xml:space="preserve">This file must contain all static </w:t>
         </w:r>
       </w:ins>
-      <w:ins w:id="251" w:author="Bonnie Jonkman" w:date="2015-04-15T13:58:00Z">
+      <w:ins w:id="303" w:author="Bonnie Jonkman" w:date="2015-04-15T13:58:00Z">
         <w:r>
           <w:t>data</w:t>
         </w:r>
       </w:ins>
-      <w:ins w:id="252" w:author="Bonnie Jonkman" w:date="2015-04-15T13:57:00Z">
+      <w:ins w:id="304" w:author="Bonnie Jonkman" w:date="2015-04-15T13:57:00Z">
         <w:r>
           <w:t xml:space="preserve"> in the DLL that </w:t>
         </w:r>
       </w:ins>
-      <w:ins w:id="253" w:author="Bonnie Jonkman" w:date="2015-04-15T13:58:00Z">
+      <w:ins w:id="305" w:author="Bonnie Jonkman" w:date="2015-04-15T13:58:00Z">
         <w:r>
           <w:t>is</w:t>
         </w:r>
       </w:ins>
-      <w:ins w:id="254" w:author="Bonnie Jonkman" w:date="2015-04-15T13:57:00Z">
+      <w:ins w:id="306" w:author="Bonnie Jonkman" w:date="2015-04-15T13:57:00Z">
         <w:r>
           <w:t xml:space="preserve"> necessary to </w:t>
         </w:r>
       </w:ins>
-      <w:ins w:id="255" w:author="Bonnie Jonkman" w:date="2015-04-15T13:58:00Z">
+      <w:ins w:id="307" w:author="Bonnie Jonkman" w:date="2015-04-15T13:58:00Z">
         <w:r>
           <w:t>start the DLL in the middle of the simulation.</w:t>
         </w:r>
@@ -19968,10 +20433,10 @@
           <w:numId w:val="29"/>
         </w:numPr>
         <w:rPr>
-          <w:ins w:id="256" w:author="Bonnie Jonkman" w:date="2015-04-22T13:50:00Z"/>
-        </w:rPr>
-      </w:pPr>
-      <w:ins w:id="257" w:author="Bonnie Jonkman" w:date="2015-04-15T13:57:00Z">
+          <w:ins w:id="308" w:author="Bonnie Jonkman" w:date="2015-04-22T13:50:00Z"/>
+        </w:rPr>
+      </w:pPr>
+      <w:ins w:id="309" w:author="Bonnie Jonkman" w:date="2015-04-15T13:57:00Z">
         <w:r>
           <w:t xml:space="preserve">When record </w:t>
         </w:r>
@@ -19992,37 +20457,37 @@
           <w:t xml:space="preserve">) array is –9, the DLL should </w:t>
         </w:r>
       </w:ins>
-      <w:ins w:id="258" w:author="Bonnie Jonkman" w:date="2015-04-15T13:58:00Z">
+      <w:ins w:id="310" w:author="Bonnie Jonkman" w:date="2015-04-15T13:58:00Z">
         <w:r>
           <w:t xml:space="preserve">read the </w:t>
         </w:r>
       </w:ins>
-      <w:ins w:id="259" w:author="Bonnie Jonkman" w:date="2015-04-15T13:57:00Z">
+      <w:ins w:id="311" w:author="Bonnie Jonkman" w:date="2015-04-15T13:57:00Z">
         <w:r>
           <w:t>checkpoint file</w:t>
         </w:r>
       </w:ins>
-      <w:ins w:id="260" w:author="Bonnie Jonkman" w:date="2015-04-15T13:58:00Z">
+      <w:ins w:id="312" w:author="Bonnie Jonkman" w:date="2015-04-15T13:58:00Z">
         <w:r>
           <w:t xml:space="preserve"> whose named is specified in the </w:t>
         </w:r>
       </w:ins>
-      <w:ins w:id="261" w:author="Bonnie Jonkman" w:date="2015-04-15T13:59:00Z">
+      <w:ins w:id="313" w:author="Bonnie Jonkman" w:date="2015-04-15T13:59:00Z">
         <w:r>
           <w:t>argument</w:t>
         </w:r>
       </w:ins>
-      <w:ins w:id="262" w:author="Bonnie Jonkman" w:date="2015-04-15T13:58:00Z">
+      <w:ins w:id="314" w:author="Bonnie Jonkman" w:date="2015-04-15T13:58:00Z">
         <w:r>
           <w:t xml:space="preserve"> </w:t>
         </w:r>
       </w:ins>
-      <w:ins w:id="263" w:author="Bonnie Jonkman" w:date="2015-04-15T13:59:00Z">
+      <w:ins w:id="315" w:author="Bonnie Jonkman" w:date="2015-04-15T13:59:00Z">
         <w:r>
           <w:t xml:space="preserve">“INFILE”. The data from this file should be used to set the values of any static variables contained in the DLL so that the simulation can continue </w:t>
         </w:r>
       </w:ins>
-      <w:ins w:id="264" w:author="Bonnie Jonkman" w:date="2015-04-15T14:00:00Z">
+      <w:ins w:id="316" w:author="Bonnie Jonkman" w:date="2015-04-15T14:00:00Z">
         <w:r>
           <w:t>from that point.</w:t>
         </w:r>
@@ -20036,12 +20501,11 @@
           <w:numId w:val="29"/>
         </w:numPr>
         <w:rPr>
-          <w:ins w:id="265" w:author="Bonnie Jonkman" w:date="2015-04-22T13:50:00Z"/>
-        </w:rPr>
-      </w:pPr>
-      <w:ins w:id="266" w:author="Bonnie Jonkman" w:date="2015-04-22T13:51:00Z">
-        <w:r>
-          <w:lastRenderedPageBreak/>
+          <w:ins w:id="317" w:author="Bonnie Jonkman" w:date="2015-04-22T13:50:00Z"/>
+        </w:rPr>
+      </w:pPr>
+      <w:ins w:id="318" w:author="Bonnie Jonkman" w:date="2015-04-22T13:51:00Z">
+        <w:r>
           <w:t>Source files that have been modified for this change are in the &lt;FAST8&gt;\</w:t>
         </w:r>
         <w:r>
@@ -20059,8 +20523,6 @@
           <w:t xml:space="preserve"> folder.</w:t>
         </w:r>
       </w:ins>
-      <w:bookmarkStart w:id="267" w:name="_GoBack"/>
-      <w:bookmarkEnd w:id="267"/>
     </w:p>
     <w:p>
       <w:pPr>
@@ -20070,35 +20532,35 @@
           <w:numId w:val="29"/>
         </w:numPr>
         <w:rPr>
-          <w:ins w:id="268" w:author="Bonnie Jonkman" w:date="2015-04-15T14:04:00Z"/>
-        </w:rPr>
-      </w:pPr>
-      <w:commentRangeStart w:id="269"/>
-      <w:ins w:id="270" w:author="Bonnie Jonkman" w:date="2015-04-15T14:01:00Z">
+          <w:ins w:id="319" w:author="Bonnie Jonkman" w:date="2015-04-15T14:04:00Z"/>
+        </w:rPr>
+      </w:pPr>
+      <w:commentRangeStart w:id="320"/>
+      <w:ins w:id="321" w:author="Bonnie Jonkman" w:date="2015-04-15T14:01:00Z">
         <w:r>
           <w:t>Any files that were open when the checkpoint file was created will not be open on restart.</w:t>
         </w:r>
       </w:ins>
-      <w:commentRangeEnd w:id="269"/>
-      <w:ins w:id="271" w:author="Bonnie Jonkman" w:date="2015-04-21T10:32:00Z">
+      <w:commentRangeEnd w:id="320"/>
+      <w:ins w:id="322" w:author="Bonnie Jonkman" w:date="2015-04-21T10:32:00Z">
         <w:r>
           <w:rPr>
             <w:rStyle w:val="CommentReference"/>
           </w:rPr>
-          <w:commentReference w:id="269"/>
+          <w:commentReference w:id="320"/>
         </w:r>
       </w:ins>
-      <w:ins w:id="272" w:author="Bonnie Jonkman" w:date="2015-04-15T14:01:00Z">
+      <w:ins w:id="323" w:author="Bonnie Jonkman" w:date="2015-04-15T14:01:00Z">
         <w:r>
           <w:t xml:space="preserve"> </w:t>
         </w:r>
       </w:ins>
-      <w:ins w:id="273" w:author="Bonnie Jonkman" w:date="2015-04-15T14:03:00Z">
+      <w:ins w:id="324" w:author="Bonnie Jonkman" w:date="2015-04-15T14:03:00Z">
         <w:r>
           <w:t>We recommend you use only binary output files when starting from checkpoint</w:t>
         </w:r>
       </w:ins>
-      <w:ins w:id="274" w:author="Bonnie Jonkman" w:date="2015-04-15T14:04:00Z">
+      <w:ins w:id="325" w:author="Bonnie Jonkman" w:date="2015-04-15T14:04:00Z">
         <w:r>
           <w:t xml:space="preserve"> files.</w:t>
         </w:r>
@@ -20112,26 +20574,26 @@
           <w:numId w:val="29"/>
         </w:numPr>
         <w:rPr>
-          <w:ins w:id="275" w:author="Bonnie Jonkman" w:date="2015-04-15T19:40:00Z"/>
-        </w:rPr>
-      </w:pPr>
-      <w:ins w:id="276" w:author="Bonnie Jonkman" w:date="2015-04-15T14:04:00Z">
+          <w:ins w:id="326" w:author="Bonnie Jonkman" w:date="2015-04-15T19:40:00Z"/>
+        </w:rPr>
+      </w:pPr>
+      <w:ins w:id="327" w:author="Bonnie Jonkman" w:date="2015-04-15T14:04:00Z">
         <w:r>
           <w:t>The user-defined control routines are not available for checkpoint restart.</w:t>
         </w:r>
       </w:ins>
-      <w:ins w:id="277" w:author="Bonnie Jonkman" w:date="2015-04-21T10:35:00Z">
+      <w:ins w:id="328" w:author="Bonnie Jonkman" w:date="2015-04-21T10:35:00Z">
         <w:r>
           <w:t xml:space="preserve"> (</w:t>
         </w:r>
       </w:ins>
-      <w:ins w:id="278" w:author="Bonnie Jonkman" w:date="2015-04-21T10:36:00Z">
+      <w:ins w:id="329" w:author="Bonnie Jonkman" w:date="2015-04-21T10:36:00Z">
         <w:r>
           <w:t xml:space="preserve">i.e., </w:t>
         </w:r>
       </w:ins>
       <w:proofErr w:type="spellStart"/>
-      <w:ins w:id="279" w:author="Bonnie Jonkman" w:date="2015-04-21T10:35:00Z">
+      <w:ins w:id="330" w:author="Bonnie Jonkman" w:date="2015-04-21T10:35:00Z">
         <w:r>
           <w:t>CertTests</w:t>
         </w:r>
@@ -20140,12 +20602,12 @@
           <w:t xml:space="preserve"> 11-13</w:t>
         </w:r>
       </w:ins>
-      <w:ins w:id="280" w:author="Bonnie Jonkman" w:date="2015-04-21T10:36:00Z">
+      <w:ins w:id="331" w:author="Bonnie Jonkman" w:date="2015-04-21T10:36:00Z">
         <w:r>
           <w:t xml:space="preserve"> won’t work</w:t>
         </w:r>
       </w:ins>
-      <w:ins w:id="281" w:author="Bonnie Jonkman" w:date="2015-04-21T10:35:00Z">
+      <w:ins w:id="332" w:author="Bonnie Jonkman" w:date="2015-04-21T10:35:00Z">
         <w:r>
           <w:t>)</w:t>
         </w:r>
@@ -20159,10 +20621,10 @@
           <w:numId w:val="29"/>
         </w:numPr>
         <w:rPr>
-          <w:ins w:id="282" w:author="Bonnie Jonkman" w:date="2015-04-15T13:42:00Z"/>
-        </w:rPr>
-      </w:pPr>
-      <w:ins w:id="283" w:author="Bonnie Jonkman" w:date="2015-04-21T10:33:00Z">
+          <w:ins w:id="333" w:author="Bonnie Jonkman" w:date="2015-04-22T19:52:00Z"/>
+        </w:rPr>
+      </w:pPr>
+      <w:ins w:id="334" w:author="Bonnie Jonkman" w:date="2015-04-21T10:33:00Z">
         <w:r>
           <w:t>If we use MUMPS (later): will need to write routines to pack/unpack the data</w:t>
         </w:r>
@@ -20170,11 +20632,28 @@
     </w:p>
     <w:p>
       <w:pPr>
+        <w:pStyle w:val="ListParagraph"/>
+        <w:numPr>
+          <w:ilvl w:val="0"/>
+          <w:numId w:val="29"/>
+        </w:numPr>
+        <w:rPr>
+          <w:ins w:id="335" w:author="Bonnie Jonkman" w:date="2015-04-15T13:42:00Z"/>
+        </w:rPr>
+      </w:pPr>
+      <w:ins w:id="336" w:author="Bonnie Jonkman" w:date="2015-04-22T19:52:00Z">
+        <w:r>
+          <w:t>Sibling mesh relationships are not maintained.</w:t>
+        </w:r>
+      </w:ins>
+    </w:p>
+    <w:p>
+      <w:pPr>
         <w:pStyle w:val="Heading1"/>
       </w:pPr>
-      <w:bookmarkStart w:id="284" w:name="_Ref352670793"/>
-      <w:bookmarkStart w:id="285" w:name="_Toc417470262"/>
-      <w:bookmarkEnd w:id="215"/>
+      <w:bookmarkStart w:id="337" w:name="_Ref352670793"/>
+      <w:bookmarkStart w:id="338" w:name="_Toc417470262"/>
+      <w:bookmarkEnd w:id="228"/>
       <w:r>
         <w:t>Converting to FAST v8.</w:t>
       </w:r>
@@ -20184,8 +20663,8 @@
       <w:r>
         <w:t>.x</w:t>
       </w:r>
-      <w:bookmarkEnd w:id="284"/>
-      <w:bookmarkEnd w:id="285"/>
+      <w:bookmarkEnd w:id="337"/>
+      <w:bookmarkEnd w:id="338"/>
     </w:p>
     <w:p>
       <w:r>
@@ -20272,11 +20751,11 @@
       <w:pPr>
         <w:pStyle w:val="Heading2"/>
       </w:pPr>
-      <w:bookmarkStart w:id="286" w:name="_Toc417470263"/>
+      <w:bookmarkStart w:id="339" w:name="_Toc417470263"/>
       <w:r>
         <w:t>Summary of Changes to Inputs</w:t>
       </w:r>
-      <w:bookmarkEnd w:id="286"/>
+      <w:bookmarkEnd w:id="339"/>
     </w:p>
     <w:p>
       <w:r>
@@ -20299,12 +20778,22 @@
       <w:pPr>
         <w:pStyle w:val="Heading3"/>
         <w:rPr>
-          <w:ins w:id="287" w:author="Bonnie Jonkman" w:date="2015-04-15T13:36:00Z"/>
-        </w:rPr>
-      </w:pPr>
-      <w:ins w:id="288" w:author="Bonnie Jonkman" w:date="2015-04-15T13:36:00Z">
-        <w:r>
-          <w:t>Changes in FAST v8.12.00a-bjj</w:t>
+          <w:ins w:id="340" w:author="Bonnie Jonkman" w:date="2015-04-15T13:36:00Z"/>
+        </w:rPr>
+      </w:pPr>
+      <w:ins w:id="341" w:author="Bonnie Jonkman" w:date="2015-04-15T13:36:00Z">
+        <w:r>
+          <w:t>Changes in FAST v8.1</w:t>
+        </w:r>
+      </w:ins>
+      <w:ins w:id="342" w:author="Bonnie Jonkman" w:date="2015-04-22T19:53:00Z">
+        <w:r>
+          <w:t>1</w:t>
+        </w:r>
+      </w:ins>
+      <w:ins w:id="343" w:author="Bonnie Jonkman" w:date="2015-04-15T13:36:00Z">
+        <w:r>
+          <w:t>.00a-bjj</w:t>
         </w:r>
       </w:ins>
     </w:p>
@@ -20316,11 +20805,11 @@
           <w:numId w:val="28"/>
         </w:numPr>
         <w:rPr>
-          <w:ins w:id="289" w:author="Bonnie Jonkman" w:date="2015-04-15T13:36:00Z"/>
+          <w:ins w:id="344" w:author="Bonnie Jonkman" w:date="2015-04-24T10:04:00Z"/>
         </w:rPr>
       </w:pPr>
       <w:proofErr w:type="spellStart"/>
-      <w:ins w:id="290" w:author="Bonnie Jonkman" w:date="2015-04-15T13:37:00Z">
+      <w:ins w:id="345" w:author="Bonnie Jonkman" w:date="2015-04-15T13:37:00Z">
         <w:r>
           <w:rPr>
             <w:b/>
@@ -20335,9 +20824,101 @@
     </w:p>
     <w:p>
       <w:pPr>
+        <w:pStyle w:val="ListParagraph"/>
+        <w:numPr>
+          <w:ilvl w:val="0"/>
+          <w:numId w:val="28"/>
+        </w:numPr>
+        <w:rPr>
+          <w:ins w:id="346" w:author="Bonnie Jonkman" w:date="2015-04-24T10:06:00Z"/>
+        </w:rPr>
+      </w:pPr>
+      <w:ins w:id="347" w:author="Bonnie Jonkman" w:date="2015-04-24T10:05:00Z">
+        <w:r>
+          <w:t>The AeroDyn v14 input file does not contain the name of the InflowWind file</w:t>
+        </w:r>
+      </w:ins>
+    </w:p>
+    <w:p>
+      <w:pPr>
+        <w:pStyle w:val="ListParagraph"/>
+        <w:numPr>
+          <w:ilvl w:val="0"/>
+          <w:numId w:val="28"/>
+        </w:numPr>
+        <w:rPr>
+          <w:ins w:id="348" w:author="Bonnie Jonkman" w:date="2015-04-24T10:06:00Z"/>
+        </w:rPr>
+      </w:pPr>
+      <w:ins w:id="349" w:author="Bonnie Jonkman" w:date="2015-04-24T10:06:00Z">
+        <w:r>
+          <w:t>InflowWind has its own input file</w:t>
+        </w:r>
+      </w:ins>
+    </w:p>
+    <w:p>
+      <w:pPr>
+        <w:pStyle w:val="ListParagraph"/>
+        <w:numPr>
+          <w:ilvl w:val="0"/>
+          <w:numId w:val="28"/>
+        </w:numPr>
+        <w:rPr>
+          <w:ins w:id="350" w:author="Bonnie Jonkman" w:date="2015-04-24T10:06:00Z"/>
+        </w:rPr>
+      </w:pPr>
+      <w:proofErr w:type="spellStart"/>
+      <w:ins w:id="351" w:author="Bonnie Jonkman" w:date="2015-04-24T10:06:00Z">
+        <w:r>
+          <w:rPr>
+            <w:b/>
+          </w:rPr>
+          <w:t>CompInflow</w:t>
+        </w:r>
+        <w:proofErr w:type="spellEnd"/>
+        <w:r>
+          <w:t xml:space="preserve"> and </w:t>
+        </w:r>
+        <w:proofErr w:type="spellStart"/>
+        <w:r>
+          <w:rPr>
+            <w:b/>
+          </w:rPr>
+          <w:t>InflowFile</w:t>
+        </w:r>
+        <w:proofErr w:type="spellEnd"/>
+        <w:r>
+          <w:t xml:space="preserve"> were add</w:t>
+        </w:r>
+        <w:r>
+          <w:t>ed</w:t>
+        </w:r>
+        <w:r>
+          <w:t xml:space="preserve"> t</w:t>
+        </w:r>
+        <w:r>
+          <w:t>o the primary FAST input file.</w:t>
+        </w:r>
+      </w:ins>
+    </w:p>
+    <w:p>
+      <w:pPr>
+        <w:pStyle w:val="ListParagraph"/>
+        <w:numPr>
+          <w:ilvl w:val="0"/>
+          <w:numId w:val="28"/>
+        </w:numPr>
+        <w:rPr>
+          <w:ins w:id="352" w:author="Bonnie Jonkman" w:date="2015-04-15T13:36:00Z"/>
+        </w:rPr>
+      </w:pPr>
+    </w:p>
+    <w:p>
+      <w:pPr>
         <w:pStyle w:val="Heading3"/>
       </w:pPr>
       <w:r>
+        <w:lastRenderedPageBreak/>
         <w:t>Changes in FAST v8.10.00a-bjj</w:t>
       </w:r>
     </w:p>
@@ -20752,7 +21333,6 @@
               <w:rPr>
                 <w:b w:val="0"/>
               </w:rPr>
-              <w:lastRenderedPageBreak/>
               <w:t>3</w:t>
             </w:r>
           </w:p>
@@ -21315,6 +21895,7 @@
               <w:rPr>
                 <w:b w:val="0"/>
               </w:rPr>
+              <w:lastRenderedPageBreak/>
               <w:t>CompMAP</w:t>
             </w:r>
             <w:proofErr w:type="spellEnd"/>
@@ -21672,7 +22253,6 @@
         </w:numPr>
       </w:pPr>
       <w:r>
-        <w:lastRenderedPageBreak/>
         <w:t>The primary FAST input file has been converted to primary input files fo</w:t>
       </w:r>
       <w:r>
@@ -22347,6 +22927,7 @@
         </w:numPr>
       </w:pPr>
       <w:r>
+        <w:lastRenderedPageBreak/>
         <w:t xml:space="preserve">Tower drag loading has been added to AeroDyn </w:t>
       </w:r>
       <w:r>
@@ -22441,21 +23022,21 @@
       <w:pPr>
         <w:pStyle w:val="Heading2"/>
       </w:pPr>
-      <w:bookmarkStart w:id="291" w:name="_Ref391845139"/>
-      <w:bookmarkStart w:id="292" w:name="_Ref391845887"/>
-      <w:bookmarkStart w:id="293" w:name="_Toc417470264"/>
+      <w:bookmarkStart w:id="353" w:name="_Ref391845139"/>
+      <w:bookmarkStart w:id="354" w:name="_Ref391845887"/>
+      <w:bookmarkStart w:id="355" w:name="_Toc417470264"/>
       <w:r>
         <w:t xml:space="preserve">MATLAB </w:t>
       </w:r>
       <w:r>
         <w:t>Conversion Script</w:t>
       </w:r>
-      <w:bookmarkEnd w:id="291"/>
+      <w:bookmarkEnd w:id="353"/>
       <w:r>
         <w:t>s</w:t>
       </w:r>
-      <w:bookmarkEnd w:id="292"/>
-      <w:bookmarkEnd w:id="293"/>
+      <w:bookmarkEnd w:id="354"/>
+      <w:bookmarkEnd w:id="355"/>
     </w:p>
     <w:p>
       <w:r>
@@ -22519,7 +23100,6 @@
     </w:p>
     <w:p>
       <w:r>
-        <w:lastRenderedPageBreak/>
         <w:t xml:space="preserve">We recommend that you add the Simulation Toolbox to your </w:t>
       </w:r>
       <w:r>
@@ -22838,7 +23418,7 @@
       <w:r>
         <w:t>Note that we do not automatically convert the SubDyn input files from FAST v8.03. These you must do by hand—or use the models provided in the FAST</w:t>
       </w:r>
-      <w:del w:id="294" w:author="Bonnie Jonkman" w:date="2015-04-22T12:48:00Z">
+      <w:del w:id="356" w:author="Bonnie Jonkman" w:date="2015-04-22T12:48:00Z">
         <w:r>
           <w:delText xml:space="preserve"> </w:delText>
         </w:r>
@@ -22852,7 +23432,7 @@
           <w:fldChar w:fldCharType="end"/>
         </w:r>
       </w:del>
-      <w:ins w:id="295" w:author="Bonnie Jonkman" w:date="2015-04-22T12:48:00Z">
+      <w:ins w:id="357" w:author="Bonnie Jonkman" w:date="2015-04-22T12:48:00Z">
         <w:r>
           <w:t xml:space="preserve"> </w:t>
         </w:r>
@@ -22866,7 +23446,7 @@
       <w:r>
         <w:fldChar w:fldCharType="separate"/>
       </w:r>
-      <w:ins w:id="296" w:author="Bonnie Jonkman" w:date="2015-04-22T12:48:00Z">
+      <w:ins w:id="358" w:author="Bonnie Jonkman" w:date="2015-04-22T12:48:00Z">
         <w:r>
           <w:t>Certification Tests</w:t>
         </w:r>
@@ -22979,6 +23559,7 @@
         <w:pStyle w:val="Heading4"/>
       </w:pPr>
       <w:r>
+        <w:lastRenderedPageBreak/>
         <w:t>Convert</w:t>
       </w:r>
       <w:r>
@@ -23154,14 +23735,7 @@
         <w:rPr>
           <w:i/>
         </w:rPr>
-        <w:t xml:space="preserve">It does not automatically convert hydrodynamic- </w:t>
-      </w:r>
-      <w:r>
-        <w:rPr>
-          <w:i/>
-        </w:rPr>
-        <w:lastRenderedPageBreak/>
-        <w:t>and mooring system-related inputs</w:t>
+        <w:t>It does not automatically convert hydrodynamic- and mooring system-related inputs</w:t>
       </w:r>
       <w:r>
         <w:t>. This function does not create HydroDyn, SubDyn, MAP, or AeroDyn</w:t>
@@ -23474,16 +24048,16 @@
       <w:pPr>
         <w:pStyle w:val="Heading1"/>
       </w:pPr>
-      <w:bookmarkStart w:id="297" w:name="_Toc417470265"/>
+      <w:bookmarkStart w:id="359" w:name="_Toc417470265"/>
       <w:r>
         <w:t>Running FAST</w:t>
       </w:r>
-      <w:bookmarkEnd w:id="297"/>
-    </w:p>
-    <w:p>
-      <w:pPr>
-        <w:rPr>
-          <w:ins w:id="298" w:author="Bonnie Jonkman" w:date="2015-04-21T10:38:00Z"/>
+      <w:bookmarkEnd w:id="359"/>
+    </w:p>
+    <w:p>
+      <w:pPr>
+        <w:rPr>
+          <w:ins w:id="360" w:author="Bonnie Jonkman" w:date="2015-04-21T10:38:00Z"/>
         </w:rPr>
       </w:pPr>
       <w:r>
@@ -23511,7 +24085,11 @@
         <w:t>library</w:t>
       </w:r>
       <w:r>
-        <w:t xml:space="preserve"> when the program starts. FAST_Win32.exe needs to load MAP_Win32.dll and FAST_x64.exe needs to load MAP_x64.dll. These dynamic link libraries (DLLs) must be on your Windows® path. The easiest way to do this is to make sure that the MAP DLLs are in the same directory as the FAST executables. We distribute the executables and DLLs in the \bin directory of the FAST archive, so this is already done for you. However, if you choose to move the files or if you compile </w:t>
+        <w:t xml:space="preserve"> when the program starts. FAST_Win32.exe needs to load MAP_Win32.dll and FAST_x64.exe needs to load MAP_x64.dll. These dynamic link libraries (DLLs) must be on your Windows® path. The easiest way to do this is to make sure that the MAP DLLs are in the same directory as the FAST executables. We distribute the executables and DLLs in the \bin directory of </w:t>
+      </w:r>
+      <w:r>
+        <w:lastRenderedPageBreak/>
+        <w:t xml:space="preserve">the FAST archive, so this is already done for you. However, if you choose to move the files or if you compile </w:t>
       </w:r>
       <w:r>
         <w:t>the code yourself</w:t>
@@ -23527,13 +24105,13 @@
       <w:pPr>
         <w:pStyle w:val="Heading2"/>
       </w:pPr>
-      <w:bookmarkStart w:id="299" w:name="_Toc417470266"/>
-      <w:ins w:id="300" w:author="Bonnie Jonkman" w:date="2015-04-21T10:39:00Z">
+      <w:bookmarkStart w:id="361" w:name="_Toc417470266"/>
+      <w:ins w:id="362" w:author="Bonnie Jonkman" w:date="2015-04-21T10:39:00Z">
         <w:r>
           <w:t>Normal Simulation: Starting FAST from an input file</w:t>
         </w:r>
       </w:ins>
-      <w:bookmarkEnd w:id="299"/>
+      <w:bookmarkEnd w:id="361"/>
     </w:p>
     <w:p>
       <w:r>
@@ -23601,7 +24179,6 @@
         <w:pStyle w:val="SourceCode"/>
       </w:pPr>
       <w:r>
-        <w:lastRenderedPageBreak/>
         <w:t>C:\FileLocation&gt; FAST</w:t>
       </w:r>
       <w:r>
@@ -23632,7 +24209,7 @@
     <w:p>
       <w:pPr>
         <w:rPr>
-          <w:ins w:id="301" w:author="Bonnie Jonkman" w:date="2015-04-15T13:45:00Z"/>
+          <w:ins w:id="363" w:author="Bonnie Jonkman" w:date="2015-04-15T13:45:00Z"/>
         </w:rPr>
       </w:pPr>
       <w:r>
@@ -23654,44 +24231,44 @@
       <w:pPr>
         <w:pStyle w:val="Heading2"/>
         <w:rPr>
-          <w:ins w:id="302" w:author="Bonnie Jonkman" w:date="2015-04-15T13:45:00Z"/>
-        </w:rPr>
-      </w:pPr>
-      <w:bookmarkStart w:id="303" w:name="_Toc417470267"/>
-      <w:ins w:id="304" w:author="Bonnie Jonkman" w:date="2015-04-15T13:45:00Z">
+          <w:ins w:id="364" w:author="Bonnie Jonkman" w:date="2015-04-15T13:45:00Z"/>
+        </w:rPr>
+      </w:pPr>
+      <w:bookmarkStart w:id="365" w:name="_Toc417470267"/>
+      <w:ins w:id="366" w:author="Bonnie Jonkman" w:date="2015-04-15T13:45:00Z">
         <w:r>
           <w:t>Restart: Starting FAST from a checkpoint file</w:t>
         </w:r>
-        <w:bookmarkEnd w:id="303"/>
+        <w:bookmarkEnd w:id="365"/>
       </w:ins>
     </w:p>
     <w:p>
       <w:pPr>
         <w:rPr>
-          <w:ins w:id="305" w:author="Bonnie Jonkman" w:date="2015-04-15T13:46:00Z"/>
-        </w:rPr>
-      </w:pPr>
-      <w:ins w:id="306" w:author="Bonnie Jonkman" w:date="2015-04-15T13:45:00Z">
+          <w:ins w:id="367" w:author="Bonnie Jonkman" w:date="2015-04-15T13:46:00Z"/>
+        </w:rPr>
+      </w:pPr>
+      <w:ins w:id="368" w:author="Bonnie Jonkman" w:date="2015-04-15T13:45:00Z">
         <w:r>
           <w:t>If FAST generated a checkpoint file, but did not run to completion, the simulation may be restarted using th</w:t>
         </w:r>
       </w:ins>
-      <w:ins w:id="307" w:author="Bonnie Jonkman" w:date="2015-04-15T13:46:00Z">
+      <w:ins w:id="369" w:author="Bonnie Jonkman" w:date="2015-04-15T13:46:00Z">
         <w:r>
           <w:t>is</w:t>
         </w:r>
       </w:ins>
-      <w:ins w:id="308" w:author="Bonnie Jonkman" w:date="2015-04-15T13:45:00Z">
+      <w:ins w:id="370" w:author="Bonnie Jonkman" w:date="2015-04-15T13:45:00Z">
         <w:r>
           <w:t xml:space="preserve"> syntax</w:t>
         </w:r>
       </w:ins>
-      <w:ins w:id="309" w:author="Bonnie Jonkman" w:date="2015-04-15T13:48:00Z">
+      <w:ins w:id="371" w:author="Bonnie Jonkman" w:date="2015-04-15T13:48:00Z">
         <w:r>
           <w:t xml:space="preserve"> from a Windows command prompt</w:t>
         </w:r>
       </w:ins>
-      <w:ins w:id="310" w:author="Bonnie Jonkman" w:date="2015-04-15T13:46:00Z">
+      <w:ins w:id="372" w:author="Bonnie Jonkman" w:date="2015-04-15T13:46:00Z">
         <w:r>
           <w:t>:</w:t>
         </w:r>
@@ -23701,10 +24278,10 @@
       <w:pPr>
         <w:pStyle w:val="SourceCode"/>
         <w:rPr>
-          <w:ins w:id="311" w:author="Bonnie Jonkman" w:date="2015-04-15T13:46:00Z"/>
-        </w:rPr>
-      </w:pPr>
-      <w:ins w:id="312" w:author="Bonnie Jonkman" w:date="2015-04-15T13:46:00Z">
+          <w:ins w:id="373" w:author="Bonnie Jonkman" w:date="2015-04-15T13:46:00Z"/>
+        </w:rPr>
+      </w:pPr>
+      <w:ins w:id="374" w:author="Bonnie Jonkman" w:date="2015-04-15T13:46:00Z">
         <w:r>
           <w:t>&lt;</w:t>
         </w:r>
@@ -23725,32 +24302,32 @@
           <w:t xml:space="preserve"> of </w:t>
         </w:r>
       </w:ins>
-      <w:ins w:id="313" w:author="Bonnie Jonkman" w:date="2015-04-15T13:47:00Z">
+      <w:ins w:id="375" w:author="Bonnie Jonkman" w:date="2015-04-15T13:47:00Z">
         <w:r>
           <w:t xml:space="preserve">checkpoint </w:t>
         </w:r>
       </w:ins>
-      <w:ins w:id="314" w:author="Bonnie Jonkman" w:date="2015-04-15T13:46:00Z">
+      <w:ins w:id="376" w:author="Bonnie Jonkman" w:date="2015-04-15T13:46:00Z">
         <w:r>
           <w:t>file</w:t>
         </w:r>
       </w:ins>
-      <w:ins w:id="315" w:author="Bonnie Jonkman" w:date="2015-04-15T13:47:00Z">
+      <w:ins w:id="377" w:author="Bonnie Jonkman" w:date="2015-04-15T13:47:00Z">
         <w:r>
           <w:t>,</w:t>
         </w:r>
       </w:ins>
-      <w:ins w:id="316" w:author="Bonnie Jonkman" w:date="2015-04-15T13:46:00Z">
+      <w:ins w:id="378" w:author="Bonnie Jonkman" w:date="2015-04-15T13:46:00Z">
         <w:r>
           <w:t xml:space="preserve"> with</w:t>
         </w:r>
       </w:ins>
-      <w:ins w:id="317" w:author="Bonnie Jonkman" w:date="2015-04-15T13:47:00Z">
+      <w:ins w:id="379" w:author="Bonnie Jonkman" w:date="2015-04-15T13:47:00Z">
         <w:r>
           <w:t>out</w:t>
         </w:r>
       </w:ins>
-      <w:ins w:id="318" w:author="Bonnie Jonkman" w:date="2015-04-15T13:46:00Z">
+      <w:ins w:id="380" w:author="Bonnie Jonkman" w:date="2015-04-15T13:46:00Z">
         <w:r>
           <w:t xml:space="preserve"> extension&gt;</w:t>
         </w:r>
@@ -23759,10 +24336,10 @@
     <w:p>
       <w:pPr>
         <w:rPr>
-          <w:ins w:id="319" w:author="Bonnie Jonkman" w:date="2015-04-15T13:49:00Z"/>
-        </w:rPr>
-      </w:pPr>
-      <w:ins w:id="320" w:author="Bonnie Jonkman" w:date="2015-04-15T13:47:00Z">
+          <w:ins w:id="381" w:author="Bonnie Jonkman" w:date="2015-04-15T13:49:00Z"/>
+        </w:rPr>
+      </w:pPr>
+      <w:ins w:id="382" w:author="Bonnie Jonkman" w:date="2015-04-15T13:47:00Z">
         <w:r>
           <w:rPr>
             <w:highlight w:val="yellow"/>
@@ -23785,45 +24362,45 @@
     <w:p>
       <w:pPr>
         <w:rPr>
-          <w:ins w:id="321" w:author="Bonnie Jonkman" w:date="2015-04-15T13:49:00Z"/>
-        </w:rPr>
-      </w:pPr>
-      <w:ins w:id="322" w:author="Bonnie Jonkman" w:date="2015-04-15T13:49:00Z">
+          <w:ins w:id="383" w:author="Bonnie Jonkman" w:date="2015-04-15T13:49:00Z"/>
+        </w:rPr>
+      </w:pPr>
+      <w:ins w:id="384" w:author="Bonnie Jonkman" w:date="2015-04-15T13:49:00Z">
         <w:r>
           <w:t>FAST does not read the input files again after restart.</w:t>
         </w:r>
       </w:ins>
-      <w:ins w:id="323" w:author="Bonnie Jonkman" w:date="2015-04-21T10:29:00Z">
+      <w:ins w:id="385" w:author="Bonnie Jonkman" w:date="2015-04-21T10:29:00Z">
         <w:r>
           <w:t xml:space="preserve"> However, if a Bladed-style DLL is used for control, </w:t>
         </w:r>
       </w:ins>
-      <w:ins w:id="324" w:author="Bonnie Jonkman" w:date="2015-04-21T10:31:00Z">
+      <w:ins w:id="386" w:author="Bonnie Jonkman" w:date="2015-04-21T10:31:00Z">
         <w:r>
           <w:t>the DLL</w:t>
         </w:r>
       </w:ins>
-      <w:ins w:id="325" w:author="Bonnie Jonkman" w:date="2015-04-21T10:29:00Z">
+      <w:ins w:id="387" w:author="Bonnie Jonkman" w:date="2015-04-21T10:29:00Z">
         <w:r>
           <w:t xml:space="preserve"> will be reloaded </w:t>
         </w:r>
       </w:ins>
-      <w:ins w:id="326" w:author="Bonnie Jonkman" w:date="2015-04-21T10:31:00Z">
+      <w:ins w:id="388" w:author="Bonnie Jonkman" w:date="2015-04-21T10:31:00Z">
         <w:r>
           <w:t xml:space="preserve">on restart </w:t>
         </w:r>
       </w:ins>
-      <w:ins w:id="327" w:author="Bonnie Jonkman" w:date="2015-04-21T10:29:00Z">
+      <w:ins w:id="389" w:author="Bonnie Jonkman" w:date="2015-04-21T10:29:00Z">
         <w:r>
           <w:t xml:space="preserve">using the stored name of the DLL file. </w:t>
         </w:r>
       </w:ins>
-      <w:ins w:id="328" w:author="Bonnie Jonkman" w:date="2015-04-22T12:25:00Z">
+      <w:ins w:id="390" w:author="Bonnie Jonkman" w:date="2015-04-22T12:25:00Z">
         <w:r>
           <w:t>Thus, i</w:t>
         </w:r>
       </w:ins>
-      <w:ins w:id="329" w:author="Bonnie Jonkman" w:date="2015-04-21T10:30:00Z">
+      <w:ins w:id="391" w:author="Bonnie Jonkman" w:date="2015-04-21T10:30:00Z">
         <w:r>
           <w:t>f the stored name is a relative path and you are not in the same directory, it will likely fail.</w:t>
         </w:r>
@@ -23832,25 +24409,25 @@
     <w:p>
       <w:pPr>
         <w:rPr>
-          <w:ins w:id="330" w:author="Bonnie Jonkman" w:date="2015-04-22T12:28:00Z"/>
-        </w:rPr>
-      </w:pPr>
-      <w:ins w:id="331" w:author="Bonnie Jonkman" w:date="2015-04-15T13:49:00Z">
+          <w:ins w:id="392" w:author="Bonnie Jonkman" w:date="2015-04-22T12:28:00Z"/>
+        </w:rPr>
+      </w:pPr>
+      <w:ins w:id="393" w:author="Bonnie Jonkman" w:date="2015-04-15T13:49:00Z">
         <w:r>
           <w:t xml:space="preserve">FAST should be </w:t>
         </w:r>
       </w:ins>
-      <w:ins w:id="332" w:author="Bonnie Jonkman" w:date="2015-04-15T13:50:00Z">
+      <w:ins w:id="394" w:author="Bonnie Jonkman" w:date="2015-04-15T13:50:00Z">
         <w:r>
           <w:t xml:space="preserve">restarted </w:t>
         </w:r>
       </w:ins>
-      <w:ins w:id="333" w:author="Bonnie Jonkman" w:date="2015-04-15T13:49:00Z">
+      <w:ins w:id="395" w:author="Bonnie Jonkman" w:date="2015-04-15T13:49:00Z">
         <w:r>
           <w:t>from the same directory</w:t>
         </w:r>
       </w:ins>
-      <w:ins w:id="334" w:author="Bonnie Jonkman" w:date="2015-04-15T13:50:00Z">
+      <w:ins w:id="396" w:author="Bonnie Jonkman" w:date="2015-04-15T13:50:00Z">
         <w:r>
           <w:t xml:space="preserve"> it w</w:t>
         </w:r>
@@ -23866,12 +24443,12 @@
           <w:t xml:space="preserve"> may be used later in the code, particularly for new checkpoint files that generated</w:t>
         </w:r>
       </w:ins>
-      <w:ins w:id="335" w:author="Bonnie Jonkman" w:date="2015-04-15T14:02:00Z">
+      <w:ins w:id="397" w:author="Bonnie Jonkman" w:date="2015-04-15T14:02:00Z">
         <w:r>
           <w:t>.</w:t>
         </w:r>
       </w:ins>
-      <w:ins w:id="336" w:author="Bonnie Jonkman" w:date="2015-04-15T13:50:00Z">
+      <w:ins w:id="398" w:author="Bonnie Jonkman" w:date="2015-04-15T13:50:00Z">
         <w:r>
           <w:t>)</w:t>
         </w:r>
@@ -23881,11 +24458,11 @@
       <w:pPr>
         <w:pStyle w:val="Heading2"/>
       </w:pPr>
-      <w:bookmarkStart w:id="337" w:name="_Toc417470268"/>
+      <w:bookmarkStart w:id="399" w:name="_Toc417470268"/>
       <w:r>
         <w:t>Modeling Tips</w:t>
       </w:r>
-      <w:bookmarkEnd w:id="337"/>
+      <w:bookmarkEnd w:id="399"/>
     </w:p>
     <w:p>
       <w:pPr>
@@ -24050,6 +24627,7 @@
     </w:p>
     <w:p>
       <w:r>
+        <w:lastRenderedPageBreak/>
         <w:t xml:space="preserve">Some of models (e.g., the OC4 Jacket CertTest) require more than 2GB of memory and may not run on 32-bit Windows® systems. The model does run using FAST_Win32.exe on a 64-bit Windows® system. </w:t>
       </w:r>
     </w:p>
@@ -24061,17 +24639,17 @@
           <w:numId w:val="0"/>
         </w:numPr>
       </w:pPr>
-      <w:bookmarkStart w:id="338" w:name="_Ref417469673"/>
-      <w:bookmarkStart w:id="339" w:name="_Ref417469763"/>
-      <w:bookmarkStart w:id="340" w:name="_Ref417470230"/>
-      <w:bookmarkStart w:id="341" w:name="_Toc417470269"/>
+      <w:bookmarkStart w:id="400" w:name="_Ref417469673"/>
+      <w:bookmarkStart w:id="401" w:name="_Ref417469763"/>
+      <w:bookmarkStart w:id="402" w:name="_Ref417470230"/>
+      <w:bookmarkStart w:id="403" w:name="_Toc417470269"/>
       <w:r>
         <w:t>Certification Tests</w:t>
       </w:r>
-      <w:bookmarkEnd w:id="338"/>
-      <w:bookmarkEnd w:id="339"/>
-      <w:bookmarkEnd w:id="340"/>
-      <w:bookmarkEnd w:id="341"/>
+      <w:bookmarkEnd w:id="400"/>
+      <w:bookmarkEnd w:id="401"/>
+      <w:bookmarkEnd w:id="402"/>
+      <w:bookmarkEnd w:id="403"/>
     </w:p>
     <w:p>
       <w:r>
@@ -24083,7 +24661,7 @@
       <w:r>
         <w:fldChar w:fldCharType="separate"/>
       </w:r>
-      <w:ins w:id="342" w:author="Bonnie Jonkman" w:date="2015-04-22T12:48:00Z">
+      <w:ins w:id="404" w:author="Bonnie Jonkman" w:date="2015-04-22T12:48:00Z">
         <w:r>
           <w:t xml:space="preserve">Table </w:t>
         </w:r>
@@ -24094,7 +24672,7 @@
           <w:t>3</w:t>
         </w:r>
       </w:ins>
-      <w:del w:id="343" w:author="Bonnie Jonkman" w:date="2015-04-22T12:46:00Z">
+      <w:del w:id="405" w:author="Bonnie Jonkman" w:date="2015-04-22T12:46:00Z">
         <w:r>
           <w:delText xml:space="preserve">Table </w:delText>
         </w:r>
@@ -24108,7 +24686,7 @@
       <w:r>
         <w:fldChar w:fldCharType="end"/>
       </w:r>
-      <w:del w:id="344" w:author="Bonnie Jonkman" w:date="2015-04-22T12:47:00Z">
+      <w:del w:id="406" w:author="Bonnie Jonkman" w:date="2015-04-22T12:47:00Z">
         <w:r>
           <w:fldChar w:fldCharType="begin"/>
         </w:r>
@@ -24129,19 +24707,32 @@
         <w:keepNext/>
         <w:jc w:val="center"/>
       </w:pPr>
-      <w:bookmarkStart w:id="345" w:name="_Ref417469358"/>
+      <w:bookmarkStart w:id="407" w:name="_Ref417469358"/>
       <w:r>
         <w:t xml:space="preserve">Table </w:t>
       </w:r>
-      <w:fldSimple w:instr=" SEQ Table \* ARABIC ">
-        <w:r>
-          <w:rPr>
-            <w:noProof/>
-          </w:rPr>
-          <w:t>3</w:t>
-        </w:r>
-      </w:fldSimple>
-      <w:bookmarkEnd w:id="345"/>
+      <w:r>
+        <w:fldChar w:fldCharType="begin"/>
+      </w:r>
+      <w:r>
+        <w:instrText xml:space="preserve"> SEQ Table \* ARABIC </w:instrText>
+      </w:r>
+      <w:r>
+        <w:fldChar w:fldCharType="separate"/>
+      </w:r>
+      <w:r>
+        <w:rPr>
+          <w:noProof/>
+        </w:rPr>
+        <w:t>3</w:t>
+      </w:r>
+      <w:r>
+        <w:rPr>
+          <w:noProof/>
+        </w:rPr>
+        <w:fldChar w:fldCharType="end"/>
+      </w:r>
+      <w:bookmarkEnd w:id="407"/>
       <w:r>
         <w:t>: Certification Tests Distributed with FAST v8.10.00a-bjj</w:t>
       </w:r>
@@ -24483,7 +25074,6 @@
               <w:rPr>
                 <w:sz w:val="18"/>
               </w:rPr>
-              <w:lastRenderedPageBreak/>
               <w:t>Test02</w:t>
             </w:r>
           </w:p>
@@ -27511,16 +28101,17 @@
       <w:pPr>
         <w:pStyle w:val="Heading1"/>
       </w:pPr>
-      <w:bookmarkStart w:id="346" w:name="_Ref417470012"/>
-      <w:bookmarkStart w:id="347" w:name="_Toc417470270"/>
-      <w:r>
+      <w:bookmarkStart w:id="408" w:name="_Ref417470012"/>
+      <w:bookmarkStart w:id="409" w:name="_Toc417470270"/>
+      <w:r>
+        <w:lastRenderedPageBreak/>
         <w:t>Compiling</w:t>
       </w:r>
-      <w:bookmarkEnd w:id="346"/>
+      <w:bookmarkEnd w:id="408"/>
       <w:r>
         <w:t xml:space="preserve"> FAST</w:t>
       </w:r>
-      <w:bookmarkEnd w:id="347"/>
+      <w:bookmarkEnd w:id="409"/>
     </w:p>
     <w:p>
       <w:r>
@@ -27546,7 +28137,6 @@
         <w:keepNext/>
       </w:pPr>
       <w:r>
-        <w:lastRenderedPageBreak/>
         <w:t>The compiling folder contains:</w:t>
       </w:r>
     </w:p>
@@ -27691,13 +28281,14 @@
       <w:pPr>
         <w:pStyle w:val="Heading1"/>
       </w:pPr>
-      <w:bookmarkStart w:id="354" w:name="_Ref413700469"/>
-      <w:bookmarkStart w:id="355" w:name="_Toc417470271"/>
-      <w:r>
+      <w:bookmarkStart w:id="416" w:name="_Ref413700469"/>
+      <w:bookmarkStart w:id="417" w:name="_Toc417470271"/>
+      <w:r>
+        <w:lastRenderedPageBreak/>
         <w:t>FAST v8 Interface to Simulink</w:t>
       </w:r>
-      <w:bookmarkEnd w:id="354"/>
-      <w:bookmarkEnd w:id="355"/>
+      <w:bookmarkEnd w:id="416"/>
+      <w:bookmarkEnd w:id="417"/>
     </w:p>
     <w:p>
       <w:r>
@@ -27728,8 +28319,8 @@
       <w:pPr>
         <w:pStyle w:val="Heading2"/>
       </w:pPr>
-      <w:bookmarkStart w:id="356" w:name="_Toc417470272"/>
-      <w:bookmarkStart w:id="357" w:name="_Ref412115319"/>
+      <w:bookmarkStart w:id="418" w:name="_Toc417470272"/>
+      <w:bookmarkStart w:id="419" w:name="_Ref412115319"/>
       <w:r>
         <w:t xml:space="preserve">Major Changes </w:t>
       </w:r>
@@ -27741,18 +28332,18 @@
       <w:r>
         <w:t xml:space="preserve"> the FAST v7 and v8 Interfaces to Simulink</w:t>
       </w:r>
-      <w:bookmarkEnd w:id="356"/>
+      <w:bookmarkEnd w:id="418"/>
     </w:p>
     <w:p>
       <w:r>
         <w:t xml:space="preserve">For </w:t>
       </w:r>
-      <w:del w:id="358" w:author="Bonnie Jonkman" w:date="2015-04-15T13:49:00Z">
+      <w:del w:id="420" w:author="Bonnie Jonkman" w:date="2015-04-15T13:49:00Z">
         <w:r>
           <w:delText xml:space="preserve">those </w:delText>
         </w:r>
       </w:del>
-      <w:ins w:id="359" w:author="Bonnie Jonkman" w:date="2015-04-15T13:49:00Z">
+      <w:ins w:id="421" w:author="Bonnie Jonkman" w:date="2015-04-15T13:49:00Z">
         <w:r>
           <w:t xml:space="preserve">people </w:t>
         </w:r>
@@ -27829,7 +28420,6 @@
         </w:numPr>
       </w:pPr>
       <w:r>
-        <w:lastRenderedPageBreak/>
         <w:t xml:space="preserve">MATLAB no longer reads the FAST input file, so </w:t>
       </w:r>
       <w:proofErr w:type="spellStart"/>
@@ -28127,12 +28717,12 @@
       <w:pPr>
         <w:pStyle w:val="Heading2"/>
       </w:pPr>
-      <w:bookmarkStart w:id="360" w:name="_Toc417470273"/>
+      <w:bookmarkStart w:id="422" w:name="_Toc417470273"/>
       <w:r>
         <w:t>Definition of the FAST v8 Interface to Simulink</w:t>
       </w:r>
-      <w:bookmarkEnd w:id="357"/>
-      <w:bookmarkEnd w:id="360"/>
+      <w:bookmarkEnd w:id="419"/>
+      <w:bookmarkEnd w:id="422"/>
     </w:p>
     <w:p>
       <w:r>
@@ -29097,19 +29687,32 @@
         <w:pStyle w:val="Caption"/>
         <w:jc w:val="center"/>
       </w:pPr>
-      <w:bookmarkStart w:id="361" w:name="_Ref412536543"/>
+      <w:bookmarkStart w:id="423" w:name="_Ref412536543"/>
       <w:r>
         <w:t xml:space="preserve">Figure </w:t>
       </w:r>
-      <w:fldSimple w:instr=" SEQ Figure \* ARABIC ">
-        <w:r>
-          <w:rPr>
-            <w:noProof/>
-          </w:rPr>
-          <w:t>5</w:t>
-        </w:r>
-      </w:fldSimple>
-      <w:bookmarkEnd w:id="361"/>
+      <w:r>
+        <w:fldChar w:fldCharType="begin"/>
+      </w:r>
+      <w:r>
+        <w:instrText xml:space="preserve"> SEQ Figure \* ARABIC </w:instrText>
+      </w:r>
+      <w:r>
+        <w:fldChar w:fldCharType="separate"/>
+      </w:r>
+      <w:r>
+        <w:rPr>
+          <w:noProof/>
+        </w:rPr>
+        <w:t>5</w:t>
+      </w:r>
+      <w:r>
+        <w:rPr>
+          <w:noProof/>
+        </w:rPr>
+        <w:fldChar w:fldCharType="end"/>
+      </w:r>
+      <w:bookmarkEnd w:id="423"/>
       <w:r>
         <w:t>: Libraries in the FAST - Simulink Interface</w:t>
       </w:r>
@@ -29139,11 +29742,12 @@
       <w:pPr>
         <w:pStyle w:val="Heading3"/>
       </w:pPr>
-      <w:bookmarkStart w:id="362" w:name="_Ref411514591"/>
-      <w:r>
+      <w:bookmarkStart w:id="424" w:name="_Ref411514591"/>
+      <w:r>
+        <w:lastRenderedPageBreak/>
         <w:t>S-Function Parameters</w:t>
       </w:r>
-      <w:bookmarkEnd w:id="362"/>
+      <w:bookmarkEnd w:id="424"/>
     </w:p>
     <w:p>
       <w:r>
@@ -29173,7 +29777,6 @@
         <w:rPr>
           <w:noProof/>
         </w:rPr>
-        <w:lastRenderedPageBreak/>
         <w:drawing>
           <wp:inline distT="0" distB="0" distL="0" distR="0" wp14:anchorId="2164B550" wp14:editId="2164B551">
             <wp:extent cx="2834640" cy="2718151"/>
@@ -29219,14 +29822,27 @@
       <w:r>
         <w:t xml:space="preserve">Figure </w:t>
       </w:r>
-      <w:fldSimple w:instr=" SEQ Figure \* ARABIC ">
-        <w:r>
-          <w:rPr>
-            <w:noProof/>
-          </w:rPr>
-          <w:t>6</w:t>
-        </w:r>
-      </w:fldSimple>
+      <w:r>
+        <w:fldChar w:fldCharType="begin"/>
+      </w:r>
+      <w:r>
+        <w:instrText xml:space="preserve"> SEQ Figure \* ARABIC </w:instrText>
+      </w:r>
+      <w:r>
+        <w:fldChar w:fldCharType="separate"/>
+      </w:r>
+      <w:r>
+        <w:rPr>
+          <w:noProof/>
+        </w:rPr>
+        <w:t>6</w:t>
+      </w:r>
+      <w:r>
+        <w:rPr>
+          <w:noProof/>
+        </w:rPr>
+        <w:fldChar w:fldCharType="end"/>
+      </w:r>
       <w:r>
         <w:t xml:space="preserve">: </w:t>
       </w:r>
@@ -29497,14 +30113,27 @@
       <w:r>
         <w:t xml:space="preserve">Figure </w:t>
       </w:r>
-      <w:fldSimple w:instr=" SEQ Figure \* ARABIC ">
-        <w:r>
-          <w:rPr>
-            <w:noProof/>
-          </w:rPr>
-          <w:t>7</w:t>
-        </w:r>
-      </w:fldSimple>
+      <w:r>
+        <w:fldChar w:fldCharType="begin"/>
+      </w:r>
+      <w:r>
+        <w:instrText xml:space="preserve"> SEQ Figure \* ARABIC </w:instrText>
+      </w:r>
+      <w:r>
+        <w:fldChar w:fldCharType="separate"/>
+      </w:r>
+      <w:r>
+        <w:rPr>
+          <w:noProof/>
+        </w:rPr>
+        <w:t>7</w:t>
+      </w:r>
+      <w:r>
+        <w:rPr>
+          <w:noProof/>
+        </w:rPr>
+        <w:fldChar w:fldCharType="end"/>
+      </w:r>
       <w:r>
         <w:t xml:space="preserve">: Using </w:t>
       </w:r>
@@ -29523,6 +30152,7 @@
       </w:pPr>
       <w:proofErr w:type="spellStart"/>
       <w:r>
+        <w:lastRenderedPageBreak/>
         <w:t>NumAdditionalInputs</w:t>
       </w:r>
       <w:proofErr w:type="spellEnd"/>
@@ -29584,15 +30214,14 @@
       <w:pPr>
         <w:pStyle w:val="Heading3"/>
       </w:pPr>
-      <w:bookmarkStart w:id="363" w:name="_Ref412806082"/>
-      <w:r>
-        <w:lastRenderedPageBreak/>
+      <w:bookmarkStart w:id="425" w:name="_Ref412806082"/>
+      <w:r>
         <w:t xml:space="preserve">S-Function </w:t>
       </w:r>
       <w:r>
         <w:t>Inputs</w:t>
       </w:r>
-      <w:bookmarkEnd w:id="363"/>
+      <w:bookmarkEnd w:id="425"/>
     </w:p>
     <w:p>
       <w:r>
@@ -29894,6 +30523,7 @@
         <w:rPr>
           <w:noProof/>
         </w:rPr>
+        <w:lastRenderedPageBreak/>
         <w:drawing>
           <wp:inline distT="0" distB="0" distL="0" distR="0" wp14:anchorId="2164B554" wp14:editId="2164B555">
             <wp:extent cx="5943600" cy="3282950"/>
@@ -29939,14 +30569,27 @@
       <w:r>
         <w:t xml:space="preserve">Figure </w:t>
       </w:r>
-      <w:fldSimple w:instr=" SEQ Figure \* ARABIC ">
-        <w:r>
-          <w:rPr>
-            <w:noProof/>
-          </w:rPr>
-          <w:t>8</w:t>
-        </w:r>
-      </w:fldSimple>
+      <w:r>
+        <w:fldChar w:fldCharType="begin"/>
+      </w:r>
+      <w:r>
+        <w:instrText xml:space="preserve"> SEQ Figure \* ARABIC </w:instrText>
+      </w:r>
+      <w:r>
+        <w:fldChar w:fldCharType="separate"/>
+      </w:r>
+      <w:r>
+        <w:rPr>
+          <w:noProof/>
+        </w:rPr>
+        <w:t>8</w:t>
+      </w:r>
+      <w:r>
+        <w:rPr>
+          <w:noProof/>
+        </w:rPr>
+        <w:fldChar w:fldCharType="end"/>
+      </w:r>
       <w:r>
         <w:t>: FAST v8 Nonlinear Wind Turbine Block in Simulink</w:t>
       </w:r>
@@ -29956,7 +30599,6 @@
         <w:pStyle w:val="Heading3"/>
       </w:pPr>
       <w:r>
-        <w:lastRenderedPageBreak/>
         <w:t xml:space="preserve">S-Function </w:t>
       </w:r>
       <w:r>
@@ -30048,14 +30690,14 @@
       <w:pPr>
         <w:pStyle w:val="Heading3"/>
       </w:pPr>
-      <w:bookmarkStart w:id="364" w:name="_Ref415562525"/>
+      <w:bookmarkStart w:id="426" w:name="_Ref415562525"/>
       <w:r>
         <w:t xml:space="preserve">S-Function </w:t>
       </w:r>
       <w:r>
         <w:t>States</w:t>
       </w:r>
-      <w:bookmarkEnd w:id="364"/>
+      <w:bookmarkEnd w:id="426"/>
     </w:p>
     <w:p>
       <w:r>
@@ -30087,11 +30729,11 @@
       <w:pPr>
         <w:pStyle w:val="Heading2"/>
       </w:pPr>
-      <w:bookmarkStart w:id="365" w:name="_Toc417470274"/>
+      <w:bookmarkStart w:id="427" w:name="_Toc417470274"/>
       <w:r>
         <w:t>Converting FAST v7 Simulink Models to FAST v8</w:t>
       </w:r>
-      <w:bookmarkEnd w:id="365"/>
+      <w:bookmarkEnd w:id="427"/>
     </w:p>
     <w:p>
       <w:pPr>
@@ -30221,6 +30863,7 @@
         </w:numPr>
       </w:pPr>
       <w:r>
+        <w:lastRenderedPageBreak/>
         <w:t xml:space="preserve">Change pitch controller to input </w:t>
       </w:r>
       <w:r>
@@ -30551,11 +31194,7 @@
         <w:t xml:space="preserve"> is called. It </w:t>
       </w:r>
       <w:r>
-        <w:t xml:space="preserve">need not be the same value as in the </w:t>
-      </w:r>
-      <w:r>
-        <w:lastRenderedPageBreak/>
-        <w:t xml:space="preserve">Simulink solver, but Simulink requires that </w:t>
+        <w:t xml:space="preserve">need not be the same value as in the Simulink solver, but Simulink requires that </w:t>
       </w:r>
       <w:r>
         <w:rPr>
@@ -30754,11 +31393,11 @@
       <w:pPr>
         <w:pStyle w:val="Heading2"/>
       </w:pPr>
-      <w:bookmarkStart w:id="366" w:name="_Toc417470275"/>
+      <w:bookmarkStart w:id="428" w:name="_Toc417470275"/>
       <w:r>
         <w:t>Running FAST in Simulink</w:t>
       </w:r>
-      <w:bookmarkEnd w:id="366"/>
+      <w:bookmarkEnd w:id="428"/>
     </w:p>
     <w:p>
       <w:r>
@@ -30822,16 +31461,16 @@
       </w:r>
     </w:p>
     <w:p>
-      <w:commentRangeStart w:id="367"/>
+      <w:commentRangeStart w:id="429"/>
       <w:r>
         <w:t>Two sample models for running FAST v8 with Simulink</w:t>
       </w:r>
-      <w:commentRangeEnd w:id="367"/>
+      <w:commentRangeEnd w:id="429"/>
       <w:r>
         <w:rPr>
           <w:rStyle w:val="CommentReference"/>
         </w:rPr>
-        <w:commentReference w:id="367"/>
+        <w:commentReference w:id="429"/>
       </w:r>
       <w:r>
         <w:t xml:space="preserve"> are provided in the FAST archive (see the </w:t>
@@ -30860,6 +31499,7 @@
       </w:pPr>
       <w:proofErr w:type="spellStart"/>
       <w:r>
+        <w:lastRenderedPageBreak/>
         <w:t>OpenLoop</w:t>
       </w:r>
       <w:proofErr w:type="spellEnd"/>
@@ -30918,7 +31558,6 @@
         <w:rPr>
           <w:noProof/>
         </w:rPr>
-        <w:lastRenderedPageBreak/>
         <w:drawing>
           <wp:inline distT="0" distB="0" distL="0" distR="0" wp14:anchorId="2164B556" wp14:editId="2164B557">
             <wp:extent cx="5943600" cy="4029710"/>
@@ -30967,14 +31606,27 @@
       <w:r>
         <w:t xml:space="preserve">Figure </w:t>
       </w:r>
-      <w:fldSimple w:instr=" SEQ Figure \* ARABIC ">
-        <w:r>
-          <w:rPr>
-            <w:noProof/>
-          </w:rPr>
-          <w:t>9</w:t>
-        </w:r>
-      </w:fldSimple>
+      <w:r>
+        <w:fldChar w:fldCharType="begin"/>
+      </w:r>
+      <w:r>
+        <w:instrText xml:space="preserve"> SEQ Figure \* ARABIC </w:instrText>
+      </w:r>
+      <w:r>
+        <w:fldChar w:fldCharType="separate"/>
+      </w:r>
+      <w:r>
+        <w:rPr>
+          <w:noProof/>
+        </w:rPr>
+        <w:t>9</w:t>
+      </w:r>
+      <w:r>
+        <w:rPr>
+          <w:noProof/>
+        </w:rPr>
+        <w:fldChar w:fldCharType="end"/>
+      </w:r>
       <w:r>
         <w:t xml:space="preserve">: </w:t>
       </w:r>
@@ -31104,14 +31756,27 @@
       <w:r>
         <w:t xml:space="preserve">Figure </w:t>
       </w:r>
-      <w:fldSimple w:instr=" SEQ Figure \* ARABIC ">
-        <w:r>
-          <w:rPr>
-            <w:noProof/>
-          </w:rPr>
-          <w:t>10</w:t>
-        </w:r>
-      </w:fldSimple>
+      <w:r>
+        <w:fldChar w:fldCharType="begin"/>
+      </w:r>
+      <w:r>
+        <w:instrText xml:space="preserve"> SEQ Figure \* ARABIC </w:instrText>
+      </w:r>
+      <w:r>
+        <w:fldChar w:fldCharType="separate"/>
+      </w:r>
+      <w:r>
+        <w:rPr>
+          <w:noProof/>
+        </w:rPr>
+        <w:t>10</w:t>
+      </w:r>
+      <w:r>
+        <w:rPr>
+          <w:noProof/>
+        </w:rPr>
+        <w:fldChar w:fldCharType="end"/>
+      </w:r>
       <w:r>
         <w:t>: Test01_SIG</w:t>
       </w:r>
@@ -31157,7 +31822,7 @@
       <w:pPr>
         <w:pStyle w:val="Heading2"/>
       </w:pPr>
-      <w:bookmarkStart w:id="368" w:name="_Toc417470276"/>
+      <w:bookmarkStart w:id="430" w:name="_Toc417470276"/>
       <w:r>
         <w:t xml:space="preserve">Compiling </w:t>
       </w:r>
@@ -31167,7 +31832,7 @@
       <w:r>
         <w:t>for Simulink</w:t>
       </w:r>
-      <w:bookmarkEnd w:id="368"/>
+      <w:bookmarkEnd w:id="430"/>
     </w:p>
     <w:p>
       <w:r>
@@ -31285,7 +31950,7 @@
       <w:r>
         <w:t>, which is described in the “</w:t>
       </w:r>
-      <w:ins w:id="369" w:author="Bonnie Jonkman" w:date="2015-04-22T12:44:00Z">
+      <w:ins w:id="431" w:author="Bonnie Jonkman" w:date="2015-04-22T12:44:00Z">
         <w:r>
           <w:fldChar w:fldCharType="begin"/>
         </w:r>
@@ -31296,17 +31961,17 @@
       <w:r>
         <w:fldChar w:fldCharType="separate"/>
       </w:r>
-      <w:ins w:id="370" w:author="Bonnie Jonkman" w:date="2015-04-22T12:49:00Z">
+      <w:ins w:id="432" w:author="Bonnie Jonkman" w:date="2015-04-22T12:49:00Z">
         <w:r>
           <w:t>Compiling</w:t>
         </w:r>
       </w:ins>
-      <w:ins w:id="371" w:author="Bonnie Jonkman" w:date="2015-04-22T12:44:00Z">
+      <w:ins w:id="433" w:author="Bonnie Jonkman" w:date="2015-04-22T12:44:00Z">
         <w:r>
           <w:fldChar w:fldCharType="end"/>
         </w:r>
       </w:ins>
-      <w:del w:id="372" w:author="Bonnie Jonkman" w:date="2015-04-22T12:47:00Z">
+      <w:del w:id="434" w:author="Bonnie Jonkman" w:date="2015-04-22T12:47:00Z">
         <w:r>
           <w:fldChar w:fldCharType="begin"/>
         </w:r>
@@ -31314,12 +31979,12 @@
           <w:delInstrText xml:space="preserve"> REF _Ref412121277 \h </w:delInstrText>
         </w:r>
       </w:del>
-      <w:del w:id="373" w:author="Bonnie Jonkman" w:date="2015-04-22T12:33:00Z">
+      <w:del w:id="435" w:author="Bonnie Jonkman" w:date="2015-04-22T12:33:00Z">
         <w:r>
           <w:delInstrText>Compiling</w:delInstrText>
         </w:r>
       </w:del>
-      <w:del w:id="374" w:author="Bonnie Jonkman" w:date="2015-04-22T12:47:00Z">
+      <w:del w:id="436" w:author="Bonnie Jonkman" w:date="2015-04-22T12:47:00Z">
         <w:r>
           <w:fldChar w:fldCharType="end"/>
         </w:r>
@@ -31614,14 +32279,27 @@
       <w:r>
         <w:t xml:space="preserve">Figure </w:t>
       </w:r>
-      <w:fldSimple w:instr=" SEQ Figure \* ARABIC ">
-        <w:r>
-          <w:rPr>
-            <w:noProof/>
-          </w:rPr>
-          <w:t>11</w:t>
-        </w:r>
-      </w:fldSimple>
+      <w:r>
+        <w:fldChar w:fldCharType="begin"/>
+      </w:r>
+      <w:r>
+        <w:instrText xml:space="preserve"> SEQ Figure \* ARABIC </w:instrText>
+      </w:r>
+      <w:r>
+        <w:fldChar w:fldCharType="separate"/>
+      </w:r>
+      <w:r>
+        <w:rPr>
+          <w:noProof/>
+        </w:rPr>
+        <w:t>11</w:t>
+      </w:r>
+      <w:r>
+        <w:rPr>
+          <w:noProof/>
+        </w:rPr>
+        <w:fldChar w:fldCharType="end"/>
+      </w:r>
       <w:r>
         <w:t>: Visual Studio window</w:t>
       </w:r>
@@ -31686,14 +32364,27 @@
       <w:r>
         <w:t xml:space="preserve">Figure </w:t>
       </w:r>
-      <w:fldSimple w:instr=" SEQ Figure \* ARABIC ">
-        <w:r>
-          <w:rPr>
-            <w:noProof/>
-          </w:rPr>
-          <w:t>12</w:t>
-        </w:r>
-      </w:fldSimple>
+      <w:r>
+        <w:fldChar w:fldCharType="begin"/>
+      </w:r>
+      <w:r>
+        <w:instrText xml:space="preserve"> SEQ Figure \* ARABIC </w:instrText>
+      </w:r>
+      <w:r>
+        <w:fldChar w:fldCharType="separate"/>
+      </w:r>
+      <w:r>
+        <w:rPr>
+          <w:noProof/>
+        </w:rPr>
+        <w:t>12</w:t>
+      </w:r>
+      <w:r>
+        <w:rPr>
+          <w:noProof/>
+        </w:rPr>
+        <w:fldChar w:fldCharType="end"/>
+      </w:r>
       <w:r>
         <w:t xml:space="preserve">: Preprocessor directives for </w:t>
       </w:r>
@@ -32306,11 +32997,11 @@
       <w:pPr>
         <w:pStyle w:val="Heading1"/>
       </w:pPr>
-      <w:bookmarkStart w:id="375" w:name="_Toc417470277"/>
+      <w:bookmarkStart w:id="437" w:name="_Toc417470277"/>
       <w:r>
         <w:t>Future Work</w:t>
       </w:r>
-      <w:bookmarkEnd w:id="375"/>
+      <w:bookmarkEnd w:id="437"/>
     </w:p>
     <w:p>
       <w:r>
@@ -32482,11 +33173,11 @@
       <w:pPr>
         <w:pStyle w:val="Heading1"/>
       </w:pPr>
-      <w:bookmarkStart w:id="376" w:name="_Toc417470278"/>
+      <w:bookmarkStart w:id="438" w:name="_Toc417470278"/>
       <w:r>
         <w:t>Feedback</w:t>
       </w:r>
-      <w:bookmarkEnd w:id="376"/>
+      <w:bookmarkEnd w:id="438"/>
     </w:p>
     <w:p>
       <w:pPr>
@@ -32531,8 +33222,8 @@
       <w:pPr>
         <w:pStyle w:val="Heading1"/>
       </w:pPr>
-      <w:bookmarkStart w:id="377" w:name="_Ref392062682"/>
-      <w:bookmarkStart w:id="378" w:name="_Toc417470279"/>
+      <w:bookmarkStart w:id="439" w:name="_Ref392062682"/>
+      <w:bookmarkStart w:id="440" w:name="_Toc417470279"/>
       <w:r>
         <w:lastRenderedPageBreak/>
         <w:t>Appendix</w:t>
@@ -32566,8 +33257,8 @@
       <w:r>
         <w:t>Input File</w:t>
       </w:r>
-      <w:bookmarkEnd w:id="377"/>
-      <w:bookmarkEnd w:id="378"/>
+      <w:bookmarkEnd w:id="439"/>
+      <w:bookmarkEnd w:id="440"/>
     </w:p>
     <w:p/>
     <w:p>
@@ -34098,7 +34789,7 @@
                             <w:pPr>
                               <w:spacing w:after="0" w:line="240" w:lineRule="auto"/>
                               <w:rPr>
-                                <w:ins w:id="379" w:author="Bonnie Jonkman" w:date="2015-04-22T10:27:00Z"/>
+                                <w:ins w:id="441" w:author="Bonnie Jonkman" w:date="2015-04-22T10:27:00Z"/>
                                 <w:rFonts w:ascii="Courier New" w:hAnsi="Courier New" w:cs="Courier New"/>
                                 <w:sz w:val="15"/>
                                 <w:szCs w:val="15"/>
@@ -34150,7 +34841,7 @@
                                 <w:szCs w:val="15"/>
                               </w:rPr>
                             </w:pPr>
-                            <w:ins w:id="380" w:author="Bonnie Jonkman" w:date="2015-04-22T10:27:00Z">
+                            <w:ins w:id="442" w:author="Bonnie Jonkman" w:date="2015-04-22T10:27:00Z">
                               <w:r>
                                 <w:rPr>
                                   <w:rFonts w:ascii="Courier New" w:hAnsi="Courier New" w:cs="Courier New"/>
@@ -34160,7 +34851,7 @@
                                 <w:t xml:space="preserve"> </w:t>
                               </w:r>
                             </w:ins>
-                            <w:ins w:id="381" w:author="Bonnie Jonkman" w:date="2015-04-22T10:28:00Z">
+                            <w:ins w:id="443" w:author="Bonnie Jonkman" w:date="2015-04-22T10:28:00Z">
                               <w:r>
                                 <w:rPr>
                                   <w:rFonts w:ascii="Courier New" w:hAnsi="Courier New" w:cs="Courier New"/>
@@ -34170,7 +34861,7 @@
                                 <w:t xml:space="preserve"> </w:t>
                               </w:r>
                             </w:ins>
-                            <w:ins w:id="382" w:author="Bonnie Jonkman" w:date="2015-04-22T10:27:00Z">
+                            <w:ins w:id="444" w:author="Bonnie Jonkman" w:date="2015-04-22T10:27:00Z">
                               <w:r>
                                 <w:rPr>
                                   <w:rFonts w:ascii="Courier New" w:hAnsi="Courier New" w:cs="Courier New"/>
@@ -35963,7 +36654,7 @@
                       <w:pPr>
                         <w:spacing w:after="0" w:line="240" w:lineRule="auto"/>
                         <w:rPr>
-                          <w:ins w:id="382" w:author="Bonnie Jonkman" w:date="2015-04-22T10:27:00Z"/>
+                          <w:ins w:id="445" w:author="Bonnie Jonkman" w:date="2015-04-22T10:27:00Z"/>
                           <w:rFonts w:ascii="Courier New" w:hAnsi="Courier New" w:cs="Courier New"/>
                           <w:sz w:val="15"/>
                           <w:szCs w:val="15"/>
@@ -36015,7 +36706,7 @@
                           <w:szCs w:val="15"/>
                         </w:rPr>
                       </w:pPr>
-                      <w:ins w:id="383" w:author="Bonnie Jonkman" w:date="2015-04-22T10:27:00Z">
+                      <w:ins w:id="446" w:author="Bonnie Jonkman" w:date="2015-04-22T10:27:00Z">
                         <w:r>
                           <w:rPr>
                             <w:rFonts w:ascii="Courier New" w:hAnsi="Courier New" w:cs="Courier New"/>
@@ -36025,7 +36716,7 @@
                           <w:t xml:space="preserve"> </w:t>
                         </w:r>
                       </w:ins>
-                      <w:ins w:id="384" w:author="Bonnie Jonkman" w:date="2015-04-22T10:28:00Z">
+                      <w:ins w:id="447" w:author="Bonnie Jonkman" w:date="2015-04-22T10:28:00Z">
                         <w:r>
                           <w:rPr>
                             <w:rFonts w:ascii="Courier New" w:hAnsi="Courier New" w:cs="Courier New"/>
@@ -36035,7 +36726,7 @@
                           <w:t xml:space="preserve"> </w:t>
                         </w:r>
                       </w:ins>
-                      <w:ins w:id="385" w:author="Bonnie Jonkman" w:date="2015-04-22T10:27:00Z">
+                      <w:ins w:id="448" w:author="Bonnie Jonkman" w:date="2015-04-22T10:27:00Z">
                         <w:r>
                           <w:rPr>
                             <w:rFonts w:ascii="Courier New" w:hAnsi="Courier New" w:cs="Courier New"/>
@@ -36345,14 +37036,27 @@
       <w:r>
         <w:t xml:space="preserve">Figure </w:t>
       </w:r>
-      <w:fldSimple w:instr=" SEQ Figure \* ARABIC ">
-        <w:r>
-          <w:rPr>
-            <w:noProof/>
-          </w:rPr>
-          <w:t>13</w:t>
-        </w:r>
-      </w:fldSimple>
+      <w:r>
+        <w:fldChar w:fldCharType="begin"/>
+      </w:r>
+      <w:r>
+        <w:instrText xml:space="preserve"> SEQ Figure \* ARABIC </w:instrText>
+      </w:r>
+      <w:r>
+        <w:fldChar w:fldCharType="separate"/>
+      </w:r>
+      <w:r>
+        <w:rPr>
+          <w:noProof/>
+        </w:rPr>
+        <w:t>13</w:t>
+      </w:r>
+      <w:r>
+        <w:rPr>
+          <w:noProof/>
+        </w:rPr>
+        <w:fldChar w:fldCharType="end"/>
+      </w:r>
       <w:r>
         <w:t>: Example FAST v8.</w:t>
       </w:r>
@@ -36397,7 +37101,7 @@
 
 <file path=word/comments.xml><?xml version="1.0" encoding="utf-8"?>
 <w:comments xmlns:wpc="http://schemas.microsoft.com/office/word/2010/wordprocessingCanvas" xmlns:mc="http://schemas.openxmlformats.org/markup-compatibility/2006" xmlns:o="urn:schemas-microsoft-com:office:office" xmlns:r="http://schemas.openxmlformats.org/officeDocument/2006/relationships" xmlns:m="http://schemas.openxmlformats.org/officeDocument/2006/math" xmlns:v="urn:schemas-microsoft-com:vml" xmlns:wp14="http://schemas.microsoft.com/office/word/2010/wordprocessingDrawing" xmlns:wp="http://schemas.openxmlformats.org/drawingml/2006/wordprocessingDrawing" xmlns:w10="urn:schemas-microsoft-com:office:word" xmlns:w="http://schemas.openxmlformats.org/wordprocessingml/2006/main" xmlns:w14="http://schemas.microsoft.com/office/word/2010/wordml" xmlns:wpg="http://schemas.microsoft.com/office/word/2010/wordprocessingGroup" xmlns:wpi="http://schemas.microsoft.com/office/word/2010/wordprocessingInk" xmlns:wne="http://schemas.microsoft.com/office/word/2006/wordml" xmlns:wps="http://schemas.microsoft.com/office/word/2010/wordprocessingShape" mc:Ignorable="w14 wp14">
-  <w:comment w:id="269" w:author="Bonnie Jonkman" w:date="2015-04-21T10:35:00Z" w:initials="BJJ">
+  <w:comment w:id="320" w:author="Bonnie Jonkman" w:date="2015-04-21T10:35:00Z" w:initials="BJJ">
     <w:p>
       <w:pPr>
         <w:pStyle w:val="CommentText"/>
@@ -36423,7 +37127,7 @@
       <w:proofErr w:type="spellEnd"/>
     </w:p>
   </w:comment>
-  <w:comment w:id="367" w:author="Bonnie Jonkman" w:date="2015-04-21T10:37:00Z" w:initials="BJJ">
+  <w:comment w:id="429" w:author="Bonnie Jonkman" w:date="2015-04-21T10:37:00Z" w:initials="BJJ">
     <w:p>
       <w:pPr>
         <w:pStyle w:val="CommentText"/>
@@ -36487,7 +37191,7 @@
       <w:rPr>
         <w:noProof/>
       </w:rPr>
-      <w:t>21</w:t>
+      <w:t>39</w:t>
     </w:r>
     <w:r>
       <w:fldChar w:fldCharType="end"/>
@@ -36690,10 +37394,10 @@
       <w:pPr>
         <w:pStyle w:val="FootnoteText"/>
         <w:rPr>
-          <w:ins w:id="348" w:author="Bonnie Jonkman" w:date="2015-04-22T12:29:00Z"/>
-        </w:rPr>
-      </w:pPr>
-      <w:ins w:id="349" w:author="Bonnie Jonkman" w:date="2015-04-22T12:29:00Z">
+          <w:ins w:id="410" w:author="Bonnie Jonkman" w:date="2015-04-22T12:29:00Z"/>
+        </w:rPr>
+      </w:pPr>
+      <w:ins w:id="411" w:author="Bonnie Jonkman" w:date="2015-04-22T12:29:00Z">
         <w:r>
           <w:rPr>
             <w:rStyle w:val="FootnoteReference"/>
@@ -36704,22 +37408,22 @@
           <w:t xml:space="preserve"> If you are using</w:t>
         </w:r>
       </w:ins>
-      <w:ins w:id="350" w:author="Bonnie Jonkman" w:date="2015-04-22T12:41:00Z">
+      <w:ins w:id="412" w:author="Bonnie Jonkman" w:date="2015-04-22T12:41:00Z">
         <w:r>
           <w:t xml:space="preserve"> a 2015 or later version of</w:t>
         </w:r>
       </w:ins>
-      <w:ins w:id="351" w:author="Bonnie Jonkman" w:date="2015-04-22T12:29:00Z">
+      <w:ins w:id="413" w:author="Bonnie Jonkman" w:date="2015-04-22T12:29:00Z">
         <w:r>
           <w:t xml:space="preserve"> </w:t>
         </w:r>
       </w:ins>
-      <w:ins w:id="352" w:author="Bonnie Jonkman" w:date="2015-04-22T12:41:00Z">
+      <w:ins w:id="414" w:author="Bonnie Jonkman" w:date="2015-04-22T12:41:00Z">
         <w:r>
           <w:t>Intel Fortran</w:t>
         </w:r>
       </w:ins>
-      <w:ins w:id="353" w:author="Bonnie Jonkman" w:date="2015-04-22T12:29:00Z">
+      <w:ins w:id="415" w:author="Bonnie Jonkman" w:date="2015-04-22T12:29:00Z">
         <w:r>
           <w:t>, the executable may be generated in the &lt;FAST8&gt;\Compiling\</w:t>
         </w:r>
@@ -42945,7 +43649,7 @@
 </file>
 
 <file path=customXml/itemProps1.xml><?xml version="1.0" encoding="utf-8"?>
-<ds:datastoreItem xmlns:ds="http://schemas.openxmlformats.org/officeDocument/2006/customXml" ds:itemID="{E2D98D1C-E122-4CCA-B3F9-D248669C5AB0}">
+<ds:datastoreItem xmlns:ds="http://schemas.openxmlformats.org/officeDocument/2006/customXml" ds:itemID="{DFD21FA5-67E8-44B3-8E41-FBA5EA02CC68}">
   <ds:schemaRefs>
     <ds:schemaRef ds:uri="http://schemas.openxmlformats.org/officeDocument/2006/bibliography"/>
   </ds:schemaRefs>

</xml_diff>

<commit_message>
+ updated FAST_Library and SFunc (both 32-bit and 64-bit versions) + updated CertTest/TstFiles + updated ChangeLog and other documentation
git-svn-id: https://windsvn2.nrel.gov/FAST/branches/BJonkman@1154 10acb478-4768-415a-8850-bacdb5912d4d
</commit_message>
<xml_diff>
--- a/README_FAST8.docx
+++ b/README_FAST8.docx
@@ -108,8 +108,6 @@
       </w:r>
       <w:bookmarkEnd w:id="0"/>
     </w:p>
-    <w:bookmarkStart w:id="1" w:name="_GoBack"/>
-    <w:bookmarkEnd w:id="1"/>
     <w:p>
       <w:pPr>
         <w:pStyle w:val="TOC1"/>
@@ -2209,12 +2207,12 @@
       <w:pPr>
         <w:pStyle w:val="Heading1"/>
       </w:pPr>
-      <w:bookmarkStart w:id="2" w:name="_Toc431940034"/>
+      <w:bookmarkStart w:id="1" w:name="_Toc431940034"/>
       <w:r>
         <w:lastRenderedPageBreak/>
         <w:t>Introduction</w:t>
       </w:r>
-      <w:bookmarkEnd w:id="2"/>
+      <w:bookmarkEnd w:id="1"/>
     </w:p>
     <w:p>
       <w:r>
@@ -2527,19 +2525,32 @@
         <w:pStyle w:val="Caption"/>
         <w:jc w:val="center"/>
       </w:pPr>
-      <w:bookmarkStart w:id="3" w:name="_Ref368594244"/>
+      <w:bookmarkStart w:id="2" w:name="_Ref368594244"/>
       <w:r>
         <w:t xml:space="preserve">Figure </w:t>
       </w:r>
-      <w:fldSimple w:instr=" SEQ Figure \* ARABIC ">
-        <w:r>
-          <w:rPr>
-            <w:noProof/>
-          </w:rPr>
-          <w:t>1</w:t>
-        </w:r>
-      </w:fldSimple>
-      <w:bookmarkEnd w:id="3"/>
+      <w:r>
+        <w:fldChar w:fldCharType="begin"/>
+      </w:r>
+      <w:r>
+        <w:instrText xml:space="preserve"> SEQ Figure \* ARABIC </w:instrText>
+      </w:r>
+      <w:r>
+        <w:fldChar w:fldCharType="separate"/>
+      </w:r>
+      <w:r>
+        <w:rPr>
+          <w:noProof/>
+        </w:rPr>
+        <w:t>1</w:t>
+      </w:r>
+      <w:r>
+        <w:rPr>
+          <w:noProof/>
+        </w:rPr>
+        <w:fldChar w:fldCharType="end"/>
+      </w:r>
+      <w:bookmarkEnd w:id="2"/>
       <w:r>
         <w:t xml:space="preserve">: Architectural </w:t>
       </w:r>
@@ -2582,14 +2593,14 @@
             <v:path o:extrusionok="f" gradientshapeok="t" o:connecttype="rect"/>
             <o:lock v:ext="edit" aspectratio="t"/>
           </v:shapetype>
-          <v:shape id="_x0000_i1025" type="#_x0000_t75" style="width:463.5pt;height:244.5pt" o:ole="" o:bordertopcolor="black" o:borderleftcolor="black" o:borderbottomcolor="black" o:borderrightcolor="black" fillcolor="#e6e6e6">
+          <v:shape id="_x0000_i1025" type="#_x0000_t75" style="width:463.65pt;height:244.35pt" o:ole="" o:bordertopcolor="black" o:borderleftcolor="black" o:borderbottomcolor="black" o:borderrightcolor="black" fillcolor="#e6e6e6">
             <v:imagedata r:id="rId13" o:title=""/>
             <w10:bordertop type="single" width="8"/>
             <w10:borderleft type="single" width="8"/>
             <w10:borderbottom type="single" width="8"/>
             <w10:borderright type="single" width="8"/>
           </v:shape>
-          <o:OLEObject Type="Embed" ProgID="Visio.Drawing.11" ShapeID="_x0000_i1025" DrawAspect="Content" ObjectID="_1505683989" r:id="rId14"/>
+          <o:OLEObject Type="Embed" ProgID="Visio.Drawing.11" ShapeID="_x0000_i1025" DrawAspect="Content" ObjectID="_1505760301" r:id="rId14"/>
         </w:object>
       </w:r>
     </w:p>
@@ -2598,19 +2609,32 @@
         <w:pStyle w:val="Caption"/>
         <w:jc w:val="center"/>
       </w:pPr>
-      <w:bookmarkStart w:id="4" w:name="_Ref368606255"/>
+      <w:bookmarkStart w:id="3" w:name="_Ref368606255"/>
       <w:r>
         <w:t xml:space="preserve">Figure </w:t>
       </w:r>
-      <w:fldSimple w:instr=" SEQ Figure \* ARABIC ">
-        <w:r>
-          <w:rPr>
-            <w:noProof/>
-          </w:rPr>
-          <w:t>2</w:t>
-        </w:r>
-      </w:fldSimple>
-      <w:bookmarkEnd w:id="4"/>
+      <w:r>
+        <w:fldChar w:fldCharType="begin"/>
+      </w:r>
+      <w:r>
+        <w:instrText xml:space="preserve"> SEQ Figure \* ARABIC </w:instrText>
+      </w:r>
+      <w:r>
+        <w:fldChar w:fldCharType="separate"/>
+      </w:r>
+      <w:r>
+        <w:rPr>
+          <w:noProof/>
+        </w:rPr>
+        <w:t>2</w:t>
+      </w:r>
+      <w:r>
+        <w:rPr>
+          <w:noProof/>
+        </w:rPr>
+        <w:fldChar w:fldCharType="end"/>
+      </w:r>
+      <w:bookmarkEnd w:id="3"/>
       <w:r>
         <w:t>: FAST control volumes for fixed-bottom systems</w:t>
       </w:r>
@@ -2632,14 +2656,14 @@
       </w:pPr>
       <w:r>
         <w:object w:dxaOrig="13365" w:dyaOrig="7066" w14:anchorId="674DDCD2">
-          <v:shape id="_x0000_i1026" type="#_x0000_t75" style="width:463.5pt;height:244.5pt" o:ole="" o:bordertopcolor="black" o:borderleftcolor="black" o:borderbottomcolor="black" o:borderrightcolor="black" filled="t" fillcolor="#e6e6e6">
+          <v:shape id="_x0000_i1026" type="#_x0000_t75" style="width:463.65pt;height:244.35pt" o:ole="" o:bordertopcolor="black" o:borderleftcolor="black" o:borderbottomcolor="black" o:borderrightcolor="black" filled="t" fillcolor="#e6e6e6">
             <v:imagedata r:id="rId15" o:title=""/>
             <w10:bordertop type="single" width="8"/>
             <w10:borderleft type="single" width="8"/>
             <w10:borderbottom type="single" width="8"/>
             <w10:borderright type="single" width="8"/>
           </v:shape>
-          <o:OLEObject Type="Embed" ProgID="Visio.Drawing.11" ShapeID="_x0000_i1026" DrawAspect="Content" ObjectID="_1505683990" r:id="rId16"/>
+          <o:OLEObject Type="Embed" ProgID="Visio.Drawing.11" ShapeID="_x0000_i1026" DrawAspect="Content" ObjectID="_1505760302" r:id="rId16"/>
         </w:object>
       </w:r>
     </w:p>
@@ -2648,19 +2672,32 @@
         <w:pStyle w:val="Caption"/>
         <w:jc w:val="center"/>
       </w:pPr>
-      <w:bookmarkStart w:id="5" w:name="_Ref368606394"/>
+      <w:bookmarkStart w:id="4" w:name="_Ref368606394"/>
       <w:r>
         <w:t xml:space="preserve">Figure </w:t>
       </w:r>
-      <w:fldSimple w:instr=" SEQ Figure \* ARABIC ">
-        <w:r>
-          <w:rPr>
-            <w:noProof/>
-          </w:rPr>
-          <w:t>3</w:t>
-        </w:r>
-      </w:fldSimple>
-      <w:bookmarkEnd w:id="5"/>
+      <w:r>
+        <w:fldChar w:fldCharType="begin"/>
+      </w:r>
+      <w:r>
+        <w:instrText xml:space="preserve"> SEQ Figure \* ARABIC </w:instrText>
+      </w:r>
+      <w:r>
+        <w:fldChar w:fldCharType="separate"/>
+      </w:r>
+      <w:r>
+        <w:rPr>
+          <w:noProof/>
+        </w:rPr>
+        <w:t>3</w:t>
+      </w:r>
+      <w:r>
+        <w:rPr>
+          <w:noProof/>
+        </w:rPr>
+        <w:fldChar w:fldCharType="end"/>
+      </w:r>
+      <w:bookmarkEnd w:id="4"/>
       <w:r>
         <w:t>: FAST control volumes for floating systems</w:t>
       </w:r>
@@ -2690,20 +2727,33 @@
         <w:keepNext/>
         <w:jc w:val="center"/>
       </w:pPr>
-      <w:bookmarkStart w:id="6" w:name="_Ref368603146"/>
+      <w:bookmarkStart w:id="5" w:name="_Ref368603146"/>
       <w:r>
         <w:lastRenderedPageBreak/>
         <w:t xml:space="preserve">Table </w:t>
       </w:r>
-      <w:fldSimple w:instr=" SEQ Table \* ARABIC ">
-        <w:r>
-          <w:rPr>
-            <w:noProof/>
-          </w:rPr>
-          <w:t>1</w:t>
-        </w:r>
-      </w:fldSimple>
-      <w:bookmarkEnd w:id="6"/>
+      <w:r>
+        <w:fldChar w:fldCharType="begin"/>
+      </w:r>
+      <w:r>
+        <w:instrText xml:space="preserve"> SEQ Table \* ARABIC </w:instrText>
+      </w:r>
+      <w:r>
+        <w:fldChar w:fldCharType="separate"/>
+      </w:r>
+      <w:r>
+        <w:rPr>
+          <w:noProof/>
+        </w:rPr>
+        <w:t>1</w:t>
+      </w:r>
+      <w:r>
+        <w:rPr>
+          <w:noProof/>
+        </w:rPr>
+        <w:fldChar w:fldCharType="end"/>
+      </w:r>
+      <w:bookmarkEnd w:id="5"/>
       <w:r>
         <w:t>: Comparison of features between FAST v7 and v8</w:t>
       </w:r>
@@ -6206,7 +6256,7 @@
               </w:rPr>
               <w:t xml:space="preserve"> interface</w:t>
             </w:r>
-            <w:bookmarkStart w:id="7" w:name="_Ref431939405"/>
+            <w:bookmarkStart w:id="6" w:name="_Ref431939405"/>
             <w:r>
               <w:rPr>
                 <w:rStyle w:val="FootnoteReference"/>
@@ -6214,7 +6264,7 @@
               </w:rPr>
               <w:footnoteReference w:id="1"/>
             </w:r>
-            <w:bookmarkEnd w:id="7"/>
+            <w:bookmarkEnd w:id="6"/>
           </w:p>
         </w:tc>
         <w:tc>
@@ -11603,34 +11653,32 @@
       <w:pPr>
         <w:pStyle w:val="Heading1"/>
       </w:pPr>
-      <w:bookmarkStart w:id="8" w:name="_Ref412116144"/>
-      <w:bookmarkStart w:id="9" w:name="_Toc431940035"/>
+      <w:bookmarkStart w:id="7" w:name="_Ref412116144"/>
+      <w:bookmarkStart w:id="8" w:name="_Toc431940035"/>
       <w:r>
         <w:t>Major changes</w:t>
       </w:r>
       <w:r>
         <w:t xml:space="preserve"> in FAST</w:t>
       </w:r>
+      <w:bookmarkEnd w:id="7"/>
       <w:bookmarkEnd w:id="8"/>
+    </w:p>
+    <w:p>
+      <w:pPr>
+        <w:pStyle w:val="Heading2"/>
+      </w:pPr>
+      <w:bookmarkStart w:id="9" w:name="_Toc431940036"/>
+      <w:r>
+        <w:t>v8.1</w:t>
+      </w:r>
+      <w:r>
+        <w:t>2</w:t>
+      </w:r>
+      <w:r>
+        <w:t>.00a-bjj</w:t>
+      </w:r>
       <w:bookmarkEnd w:id="9"/>
-    </w:p>
-    <w:p>
-      <w:pPr>
-        <w:pStyle w:val="Heading2"/>
-      </w:pPr>
-      <w:bookmarkStart w:id="10" w:name="_Toc431940036"/>
-      <w:proofErr w:type="gramStart"/>
-      <w:r>
-        <w:t>v8.1</w:t>
-      </w:r>
-      <w:r>
-        <w:t>2</w:t>
-      </w:r>
-      <w:r>
-        <w:t>.00a-bjj</w:t>
-      </w:r>
-      <w:bookmarkEnd w:id="10"/>
-      <w:proofErr w:type="gramEnd"/>
     </w:p>
     <w:p>
       <w:pPr>
@@ -11835,6 +11883,23 @@
       </w:r>
       <w:r>
         <w:t>.</w:t>
+      </w:r>
+    </w:p>
+    <w:p>
+      <w:pPr>
+        <w:pStyle w:val="ListParagraph"/>
+        <w:numPr>
+          <w:ilvl w:val="0"/>
+          <w:numId w:val="6"/>
+        </w:numPr>
+      </w:pPr>
+      <w:r>
+        <w:t>We updated ServoDy</w:t>
+      </w:r>
+      <w:bookmarkStart w:id="10" w:name="_GoBack"/>
+      <w:bookmarkEnd w:id="10"/>
+      <w:r>
+        <w:t>n to use version 4.0 of the Bladed-style DLL interface instead of version 3.6. In practice, this means ServoDyn passes a longer array to the DLL and sends it the value of the shaft torque.</w:t>
       </w:r>
     </w:p>
     <w:p>
@@ -12130,14 +12195,27 @@
         <w:lastRenderedPageBreak/>
         <w:t xml:space="preserve">Table </w:t>
       </w:r>
-      <w:fldSimple w:instr=" SEQ Table \* ARABIC ">
-        <w:r>
-          <w:rPr>
-            <w:noProof/>
-          </w:rPr>
-          <w:t>2</w:t>
-        </w:r>
-      </w:fldSimple>
+      <w:r>
+        <w:fldChar w:fldCharType="begin"/>
+      </w:r>
+      <w:r>
+        <w:instrText xml:space="preserve"> SEQ Table \* ARABIC </w:instrText>
+      </w:r>
+      <w:r>
+        <w:fldChar w:fldCharType="separate"/>
+      </w:r>
+      <w:r>
+        <w:rPr>
+          <w:noProof/>
+        </w:rPr>
+        <w:t>2</w:t>
+      </w:r>
+      <w:r>
+        <w:rPr>
+          <w:noProof/>
+        </w:rPr>
+        <w:fldChar w:fldCharType="end"/>
+      </w:r>
       <w:bookmarkEnd w:id="11"/>
       <w:r>
         <w:t>: Components in FAST v8.12.00a-bjj</w:t>
@@ -15611,14 +15689,27 @@
       <w:r>
         <w:t xml:space="preserve">Figure </w:t>
       </w:r>
-      <w:fldSimple w:instr=" SEQ Figure \* ARABIC ">
-        <w:r>
-          <w:rPr>
-            <w:noProof/>
-          </w:rPr>
-          <w:t>4</w:t>
-        </w:r>
-      </w:fldSimple>
+      <w:r>
+        <w:fldChar w:fldCharType="begin"/>
+      </w:r>
+      <w:r>
+        <w:instrText xml:space="preserve"> SEQ Figure \* ARABIC </w:instrText>
+      </w:r>
+      <w:r>
+        <w:fldChar w:fldCharType="separate"/>
+      </w:r>
+      <w:r>
+        <w:rPr>
+          <w:noProof/>
+        </w:rPr>
+        <w:t>4</w:t>
+      </w:r>
+      <w:r>
+        <w:rPr>
+          <w:noProof/>
+        </w:rPr>
+        <w:fldChar w:fldCharType="end"/>
+      </w:r>
       <w:bookmarkEnd w:id="21"/>
       <w:r>
         <w:t xml:space="preserve">: Summary of Input and Output Files for FAST </w:t>
@@ -15647,8 +15738,8 @@
         <w:pStyle w:val="Heading2"/>
       </w:pPr>
       <w:bookmarkStart w:id="22" w:name="_Ref391883796"/>
-      <w:bookmarkStart w:id="23" w:name="_Ref352702959"/>
-      <w:bookmarkStart w:id="24" w:name="_Toc431940043"/>
+      <w:bookmarkStart w:id="23" w:name="_Toc431940043"/>
+      <w:bookmarkStart w:id="24" w:name="_Ref352702959"/>
       <w:r>
         <w:lastRenderedPageBreak/>
         <w:t xml:space="preserve">Variables Specified in the </w:t>
@@ -15657,7 +15748,7 @@
         <w:t>FAST Primary Input File</w:t>
       </w:r>
       <w:bookmarkEnd w:id="22"/>
-      <w:bookmarkEnd w:id="24"/>
+      <w:bookmarkEnd w:id="23"/>
     </w:p>
     <w:p>
       <w:r>
@@ -17093,15 +17184,7 @@
     </w:p>
     <w:p>
       <w:r>
-        <w:t xml:space="preserve">In the normal FAST executable (i.e., not using the </w:t>
-      </w:r>
-      <w:proofErr w:type="spellStart"/>
-      <w:r>
-        <w:t>OpenFOAM</w:t>
-      </w:r>
-      <w:proofErr w:type="spellEnd"/>
-      <w:r>
-        <w:t xml:space="preserve"> driver), setting </w:t>
+        <w:t xml:space="preserve">In the normal FAST executable, setting </w:t>
       </w:r>
       <w:proofErr w:type="spellStart"/>
       <w:r>
@@ -17112,15 +17195,13 @@
       </w:r>
       <w:proofErr w:type="spellEnd"/>
       <w:r>
-        <w:t> = </w:t>
-      </w:r>
-      <w:proofErr w:type="gramStart"/>
-      <w:r>
-        <w:t>2</w:t>
-      </w:r>
-      <w:proofErr w:type="gramEnd"/>
-      <w:r>
-        <w:t xml:space="preserve"> will result in wind velocities of 0 m/s (still air).</w:t>
+        <w:t> = 2</w:t>
+      </w:r>
+      <w:r>
+        <w:t xml:space="preserve"> </w:t>
+      </w:r>
+      <w:r>
+        <w:t>is not allowed.</w:t>
       </w:r>
     </w:p>
     <w:p>
@@ -19648,7 +19729,7 @@
       </w:pPr>
       <w:bookmarkStart w:id="27" w:name="_Ref352670793"/>
       <w:bookmarkStart w:id="28" w:name="_Toc431940045"/>
-      <w:bookmarkEnd w:id="23"/>
+      <w:bookmarkEnd w:id="24"/>
       <w:r>
         <w:t>Converting to FAST v8.</w:t>
       </w:r>
@@ -24727,14 +24808,27 @@
       <w:r>
         <w:t xml:space="preserve">Table </w:t>
       </w:r>
-      <w:fldSimple w:instr=" SEQ Table \* ARABIC ">
-        <w:r>
-          <w:rPr>
-            <w:noProof/>
-          </w:rPr>
-          <w:t>3</w:t>
-        </w:r>
-      </w:fldSimple>
+      <w:r>
+        <w:fldChar w:fldCharType="begin"/>
+      </w:r>
+      <w:r>
+        <w:instrText xml:space="preserve"> SEQ Table \* ARABIC </w:instrText>
+      </w:r>
+      <w:r>
+        <w:fldChar w:fldCharType="separate"/>
+      </w:r>
+      <w:r>
+        <w:rPr>
+          <w:noProof/>
+        </w:rPr>
+        <w:t>3</w:t>
+      </w:r>
+      <w:r>
+        <w:rPr>
+          <w:noProof/>
+        </w:rPr>
+        <w:fldChar w:fldCharType="end"/>
+      </w:r>
       <w:bookmarkEnd w:id="44"/>
       <w:r>
         <w:t>: Certification Tests Distributed with FAST v8.1</w:t>
@@ -28458,8 +28552,8 @@
       <w:pPr>
         <w:pStyle w:val="Heading2"/>
       </w:pPr>
-      <w:bookmarkStart w:id="49" w:name="_Ref412115319"/>
-      <w:bookmarkStart w:id="50" w:name="_Toc431940055"/>
+      <w:bookmarkStart w:id="49" w:name="_Toc431940055"/>
+      <w:bookmarkStart w:id="50" w:name="_Ref412115319"/>
       <w:r>
         <w:t xml:space="preserve">Major Changes </w:t>
       </w:r>
@@ -28471,7 +28565,7 @@
       <w:r>
         <w:t xml:space="preserve"> the FAST v7 and v8 Interfaces to Simulink</w:t>
       </w:r>
-      <w:bookmarkEnd w:id="50"/>
+      <w:bookmarkEnd w:id="49"/>
     </w:p>
     <w:p>
       <w:r>
@@ -28859,7 +28953,7 @@
       <w:r>
         <w:t>Definition of the FAST v8 Interface to Simulink</w:t>
       </w:r>
-      <w:bookmarkEnd w:id="49"/>
+      <w:bookmarkEnd w:id="50"/>
       <w:bookmarkEnd w:id="51"/>
     </w:p>
     <w:p>
@@ -29829,14 +29923,27 @@
       <w:r>
         <w:t xml:space="preserve">Figure </w:t>
       </w:r>
-      <w:fldSimple w:instr=" SEQ Figure \* ARABIC ">
-        <w:r>
-          <w:rPr>
-            <w:noProof/>
-          </w:rPr>
-          <w:t>5</w:t>
-        </w:r>
-      </w:fldSimple>
+      <w:r>
+        <w:fldChar w:fldCharType="begin"/>
+      </w:r>
+      <w:r>
+        <w:instrText xml:space="preserve"> SEQ Figure \* ARABIC </w:instrText>
+      </w:r>
+      <w:r>
+        <w:fldChar w:fldCharType="separate"/>
+      </w:r>
+      <w:r>
+        <w:rPr>
+          <w:noProof/>
+        </w:rPr>
+        <w:t>5</w:t>
+      </w:r>
+      <w:r>
+        <w:rPr>
+          <w:noProof/>
+        </w:rPr>
+        <w:fldChar w:fldCharType="end"/>
+      </w:r>
       <w:bookmarkEnd w:id="52"/>
       <w:r>
         <w:t>: Libraries in the FAST - Simulink Interface</w:t>
@@ -29947,14 +30054,27 @@
       <w:r>
         <w:t xml:space="preserve">Figure </w:t>
       </w:r>
-      <w:fldSimple w:instr=" SEQ Figure \* ARABIC ">
-        <w:r>
-          <w:rPr>
-            <w:noProof/>
-          </w:rPr>
-          <w:t>6</w:t>
-        </w:r>
-      </w:fldSimple>
+      <w:r>
+        <w:fldChar w:fldCharType="begin"/>
+      </w:r>
+      <w:r>
+        <w:instrText xml:space="preserve"> SEQ Figure \* ARABIC </w:instrText>
+      </w:r>
+      <w:r>
+        <w:fldChar w:fldCharType="separate"/>
+      </w:r>
+      <w:r>
+        <w:rPr>
+          <w:noProof/>
+        </w:rPr>
+        <w:t>6</w:t>
+      </w:r>
+      <w:r>
+        <w:rPr>
+          <w:noProof/>
+        </w:rPr>
+        <w:fldChar w:fldCharType="end"/>
+      </w:r>
       <w:r>
         <w:t xml:space="preserve">: </w:t>
       </w:r>
@@ -30225,14 +30345,27 @@
       <w:r>
         <w:t xml:space="preserve">Figure </w:t>
       </w:r>
-      <w:fldSimple w:instr=" SEQ Figure \* ARABIC ">
-        <w:r>
-          <w:rPr>
-            <w:noProof/>
-          </w:rPr>
-          <w:t>7</w:t>
-        </w:r>
-      </w:fldSimple>
+      <w:r>
+        <w:fldChar w:fldCharType="begin"/>
+      </w:r>
+      <w:r>
+        <w:instrText xml:space="preserve"> SEQ Figure \* ARABIC </w:instrText>
+      </w:r>
+      <w:r>
+        <w:fldChar w:fldCharType="separate"/>
+      </w:r>
+      <w:r>
+        <w:rPr>
+          <w:noProof/>
+        </w:rPr>
+        <w:t>7</w:t>
+      </w:r>
+      <w:r>
+        <w:rPr>
+          <w:noProof/>
+        </w:rPr>
+        <w:fldChar w:fldCharType="end"/>
+      </w:r>
       <w:r>
         <w:t xml:space="preserve">: Using </w:t>
       </w:r>
@@ -30668,14 +30801,27 @@
       <w:r>
         <w:t xml:space="preserve">Figure </w:t>
       </w:r>
-      <w:fldSimple w:instr=" SEQ Figure \* ARABIC ">
-        <w:r>
-          <w:rPr>
-            <w:noProof/>
-          </w:rPr>
-          <w:t>8</w:t>
-        </w:r>
-      </w:fldSimple>
+      <w:r>
+        <w:fldChar w:fldCharType="begin"/>
+      </w:r>
+      <w:r>
+        <w:instrText xml:space="preserve"> SEQ Figure \* ARABIC </w:instrText>
+      </w:r>
+      <w:r>
+        <w:fldChar w:fldCharType="separate"/>
+      </w:r>
+      <w:r>
+        <w:rPr>
+          <w:noProof/>
+        </w:rPr>
+        <w:t>8</w:t>
+      </w:r>
+      <w:r>
+        <w:rPr>
+          <w:noProof/>
+        </w:rPr>
+        <w:fldChar w:fldCharType="end"/>
+      </w:r>
       <w:r>
         <w:t>: FAST v8 Nonlinear Wind Turbine Block in Simulink</w:t>
       </w:r>
@@ -31976,14 +32122,27 @@
       <w:r>
         <w:t xml:space="preserve">Figure </w:t>
       </w:r>
-      <w:fldSimple w:instr=" SEQ Figure \* ARABIC ">
-        <w:r>
-          <w:rPr>
-            <w:noProof/>
-          </w:rPr>
-          <w:t>9</w:t>
-        </w:r>
-      </w:fldSimple>
+      <w:r>
+        <w:fldChar w:fldCharType="begin"/>
+      </w:r>
+      <w:r>
+        <w:instrText xml:space="preserve"> SEQ Figure \* ARABIC </w:instrText>
+      </w:r>
+      <w:r>
+        <w:fldChar w:fldCharType="separate"/>
+      </w:r>
+      <w:r>
+        <w:rPr>
+          <w:noProof/>
+        </w:rPr>
+        <w:t>9</w:t>
+      </w:r>
+      <w:r>
+        <w:rPr>
+          <w:noProof/>
+        </w:rPr>
+        <w:fldChar w:fldCharType="end"/>
+      </w:r>
       <w:r>
         <w:t xml:space="preserve">: </w:t>
       </w:r>
@@ -32116,14 +32275,27 @@
       <w:r>
         <w:t xml:space="preserve">Figure </w:t>
       </w:r>
-      <w:fldSimple w:instr=" SEQ Figure \* ARABIC ">
-        <w:r>
-          <w:rPr>
-            <w:noProof/>
-          </w:rPr>
-          <w:t>10</w:t>
-        </w:r>
-      </w:fldSimple>
+      <w:r>
+        <w:fldChar w:fldCharType="begin"/>
+      </w:r>
+      <w:r>
+        <w:instrText xml:space="preserve"> SEQ Figure \* ARABIC </w:instrText>
+      </w:r>
+      <w:r>
+        <w:fldChar w:fldCharType="separate"/>
+      </w:r>
+      <w:r>
+        <w:rPr>
+          <w:noProof/>
+        </w:rPr>
+        <w:t>10</w:t>
+      </w:r>
+      <w:r>
+        <w:rPr>
+          <w:noProof/>
+        </w:rPr>
+        <w:fldChar w:fldCharType="end"/>
+      </w:r>
       <w:r>
         <w:t>: Test01_SIG</w:t>
       </w:r>
@@ -32602,14 +32774,27 @@
       <w:r>
         <w:t xml:space="preserve">Figure </w:t>
       </w:r>
-      <w:fldSimple w:instr=" SEQ Figure \* ARABIC ">
-        <w:r>
-          <w:rPr>
-            <w:noProof/>
-          </w:rPr>
-          <w:t>11</w:t>
-        </w:r>
-      </w:fldSimple>
+      <w:r>
+        <w:fldChar w:fldCharType="begin"/>
+      </w:r>
+      <w:r>
+        <w:instrText xml:space="preserve"> SEQ Figure \* ARABIC </w:instrText>
+      </w:r>
+      <w:r>
+        <w:fldChar w:fldCharType="separate"/>
+      </w:r>
+      <w:r>
+        <w:rPr>
+          <w:noProof/>
+        </w:rPr>
+        <w:t>11</w:t>
+      </w:r>
+      <w:r>
+        <w:rPr>
+          <w:noProof/>
+        </w:rPr>
+        <w:fldChar w:fldCharType="end"/>
+      </w:r>
       <w:r>
         <w:t>: Visual Studio window</w:t>
       </w:r>
@@ -32674,14 +32859,27 @@
       <w:r>
         <w:t xml:space="preserve">Figure </w:t>
       </w:r>
-      <w:fldSimple w:instr=" SEQ Figure \* ARABIC ">
-        <w:r>
-          <w:rPr>
-            <w:noProof/>
-          </w:rPr>
-          <w:t>12</w:t>
-        </w:r>
-      </w:fldSimple>
+      <w:r>
+        <w:fldChar w:fldCharType="begin"/>
+      </w:r>
+      <w:r>
+        <w:instrText xml:space="preserve"> SEQ Figure \* ARABIC </w:instrText>
+      </w:r>
+      <w:r>
+        <w:fldChar w:fldCharType="separate"/>
+      </w:r>
+      <w:r>
+        <w:rPr>
+          <w:noProof/>
+        </w:rPr>
+        <w:t>12</w:t>
+      </w:r>
+      <w:r>
+        <w:rPr>
+          <w:noProof/>
+        </w:rPr>
+        <w:fldChar w:fldCharType="end"/>
+      </w:r>
       <w:r>
         <w:t xml:space="preserve">: Preprocessor directives for </w:t>
       </w:r>
@@ -33765,27 +33963,14 @@
       <w:r>
         <w:t xml:space="preserve"> </w:t>
       </w:r>
-      <w:r>
-        <w:fldChar w:fldCharType="begin"/>
-      </w:r>
-      <w:r>
-        <w:instrText xml:space="preserve"> SEQ Appendix \* MERGEFORMAT \* ALPHABETIC \* MERGEFORMAT </w:instrText>
-      </w:r>
-      <w:r>
-        <w:fldChar w:fldCharType="separate"/>
-      </w:r>
-      <w:r>
-        <w:rPr>
-          <w:noProof/>
-        </w:rPr>
-        <w:t>A</w:t>
-      </w:r>
-      <w:r>
-        <w:rPr>
-          <w:noProof/>
-        </w:rPr>
-        <w:fldChar w:fldCharType="end"/>
-      </w:r>
+      <w:fldSimple w:instr=" SEQ Appendix \* MERGEFORMAT \* ALPHABETIC \* MERGEFORMAT ">
+        <w:r>
+          <w:rPr>
+            <w:noProof/>
+          </w:rPr>
+          <w:t>A</w:t>
+        </w:r>
+      </w:fldSimple>
       <w:r>
         <w:t xml:space="preserve">: </w:t>
       </w:r>
@@ -37972,14 +38157,27 @@
       <w:r>
         <w:t xml:space="preserve">Figure </w:t>
       </w:r>
-      <w:fldSimple w:instr=" SEQ Figure \* ARABIC ">
-        <w:r>
-          <w:rPr>
-            <w:noProof/>
-          </w:rPr>
-          <w:t>13</w:t>
-        </w:r>
-      </w:fldSimple>
+      <w:r>
+        <w:fldChar w:fldCharType="begin"/>
+      </w:r>
+      <w:r>
+        <w:instrText xml:space="preserve"> SEQ Figure \* ARABIC </w:instrText>
+      </w:r>
+      <w:r>
+        <w:fldChar w:fldCharType="separate"/>
+      </w:r>
+      <w:r>
+        <w:rPr>
+          <w:noProof/>
+        </w:rPr>
+        <w:t>13</w:t>
+      </w:r>
+      <w:r>
+        <w:rPr>
+          <w:noProof/>
+        </w:rPr>
+        <w:fldChar w:fldCharType="end"/>
+      </w:r>
       <w:r>
         <w:t>: Example FAST v8.</w:t>
       </w:r>
@@ -38067,7 +38265,7 @@
       <w:rPr>
         <w:noProof/>
       </w:rPr>
-      <w:t>2</w:t>
+      <w:t>9</w:t>
     </w:r>
     <w:r>
       <w:fldChar w:fldCharType="end"/>
@@ -44562,7 +44760,7 @@
 </file>
 
 <file path=customXml/itemProps1.xml><?xml version="1.0" encoding="utf-8"?>
-<ds:datastoreItem xmlns:ds="http://schemas.openxmlformats.org/officeDocument/2006/customXml" ds:itemID="{399E4B6B-0A4D-4ECF-9A0C-C118E348869C}">
+<ds:datastoreItem xmlns:ds="http://schemas.openxmlformats.org/officeDocument/2006/customXml" ds:itemID="{C247823B-9661-41FA-BD9E-F248DCE97201}">
   <ds:schemaRefs>
     <ds:schemaRef ds:uri="http://schemas.openxmlformats.org/officeDocument/2006/bibliography"/>
   </ds:schemaRefs>

</xml_diff>